<commit_message>
Chapter 1, section 6 complete. PDF-version added.
</commit_message>
<xml_diff>
--- a/Mathematical Proofs - Chapter 1.docx
+++ b/Mathematical Proofs - Chapter 1.docx
@@ -31,8 +31,6 @@
       <w:r>
         <w:t>Section 1:</w:t>
       </w:r>
-      <w:bookmarkStart w:id="0" w:name="_GoBack"/>
-      <w:bookmarkEnd w:id="0"/>
     </w:p>
     <w:p>
       <w:pPr>
@@ -10612,13 +10610,7 @@
         <w:rPr>
           <w:rFonts w:eastAsiaTheme="minorEastAsia"/>
         </w:rPr>
-        <w:t xml:space="preserve"> necessary and sufficient for</w:t>
-      </w:r>
-      <w:r>
-        <w:rPr>
-          <w:rFonts w:eastAsiaTheme="minorEastAsia"/>
-        </w:rPr>
-        <w:t xml:space="preserve"> </w:t>
+        <w:t xml:space="preserve"> necessary and sufficient for </w:t>
       </w:r>
       <m:oMath>
         <m:r>
@@ -11038,13 +11030,7 @@
           <w:rPr>
             <w:rFonts w:ascii="Cambria Math" w:eastAsiaTheme="minorEastAsia" w:hAnsi="Cambria Math"/>
           </w:rPr>
-          <m:t>∧</m:t>
-        </m:r>
-        <m:r>
-          <w:rPr>
-            <w:rFonts w:ascii="Cambria Math" w:eastAsiaTheme="minorEastAsia" w:hAnsi="Cambria Math"/>
-          </w:rPr>
-          <m:t>Q(x)</m:t>
+          <m:t>∧Q(x)</m:t>
         </m:r>
       </m:oMath>
     </w:p>
@@ -11070,19 +11056,7 @@
           <w:rPr>
             <w:rFonts w:ascii="Cambria Math" w:eastAsiaTheme="minorEastAsia" w:hAnsi="Cambria Math"/>
           </w:rPr>
-          <m:t xml:space="preserve">x=-2 </m:t>
-        </m:r>
-        <m:r>
-          <w:rPr>
-            <w:rFonts w:ascii="Cambria Math" w:eastAsiaTheme="minorEastAsia" w:hAnsi="Cambria Math"/>
-          </w:rPr>
-          <m:t>and</m:t>
-        </m:r>
-        <m:r>
-          <w:rPr>
-            <w:rFonts w:ascii="Cambria Math" w:eastAsiaTheme="minorEastAsia" w:hAnsi="Cambria Math"/>
-          </w:rPr>
-          <m:t xml:space="preserve"> </m:t>
+          <m:t xml:space="preserve">x=-2 and </m:t>
         </m:r>
         <m:sSup>
           <m:sSupPr>
@@ -11364,13 +11338,7 @@
           <w:rPr>
             <w:rFonts w:ascii="Cambria Math" w:eastAsiaTheme="minorEastAsia" w:hAnsi="Cambria Math"/>
           </w:rPr>
-          <m:t>=</m:t>
-        </m:r>
-        <m:r>
-          <w:rPr>
-            <w:rFonts w:ascii="Cambria Math" w:eastAsiaTheme="minorEastAsia" w:hAnsi="Cambria Math"/>
-          </w:rPr>
-          <m:t>4</m:t>
+          <m:t>=4</m:t>
         </m:r>
       </m:oMath>
       <w:r>
@@ -11384,19 +11352,7 @@
           <w:rPr>
             <w:rFonts w:ascii="Cambria Math" w:eastAsiaTheme="minorEastAsia" w:hAnsi="Cambria Math"/>
           </w:rPr>
-          <m:t>x</m:t>
-        </m:r>
-        <m:r>
-          <w:rPr>
-            <w:rFonts w:ascii="Cambria Math" w:eastAsiaTheme="minorEastAsia" w:hAnsi="Cambria Math"/>
-          </w:rPr>
-          <m:t>=</m:t>
-        </m:r>
-        <m:r>
-          <w:rPr>
-            <w:rFonts w:ascii="Cambria Math" w:eastAsiaTheme="minorEastAsia" w:hAnsi="Cambria Math"/>
-          </w:rPr>
-          <m:t>-2</m:t>
+          <m:t>x=-2</m:t>
         </m:r>
       </m:oMath>
     </w:p>
@@ -11480,13 +11436,7 @@
           <w:rPr>
             <w:rFonts w:ascii="Cambria Math" w:eastAsiaTheme="minorEastAsia" w:hAnsi="Cambria Math"/>
           </w:rPr>
-          <m:t>⇔</m:t>
-        </m:r>
-        <m:r>
-          <w:rPr>
-            <w:rFonts w:ascii="Cambria Math" w:eastAsiaTheme="minorEastAsia" w:hAnsi="Cambria Math"/>
-          </w:rPr>
-          <m:t>Q(x)</m:t>
+          <m:t>⇔Q(x)</m:t>
         </m:r>
       </m:oMath>
     </w:p>
@@ -12359,6 +12309,4684 @@
         </w:rPr>
         <w:t xml:space="preserve"> for the given values of x and y.</w:t>
       </w:r>
+    </w:p>
+    <w:p>
+      <w:pPr>
+        <w:pStyle w:val="ListParagraph"/>
+        <w:numPr>
+          <w:ilvl w:val="1"/>
+          <w:numId w:val="9"/>
+        </w:numPr>
+        <w:rPr>
+          <w:rFonts w:eastAsiaTheme="minorEastAsia"/>
+        </w:rPr>
+      </w:pPr>
+      <m:oMath>
+        <m:r>
+          <w:rPr>
+            <w:rFonts w:ascii="Cambria Math" w:eastAsiaTheme="minorEastAsia" w:hAnsi="Cambria Math"/>
+          </w:rPr>
+          <m:t>P</m:t>
+        </m:r>
+        <m:d>
+          <m:dPr>
+            <m:ctrlPr>
+              <w:rPr>
+                <w:rFonts w:ascii="Cambria Math" w:eastAsiaTheme="minorEastAsia" w:hAnsi="Cambria Math"/>
+                <w:i/>
+              </w:rPr>
+            </m:ctrlPr>
+          </m:dPr>
+          <m:e>
+            <m:r>
+              <w:rPr>
+                <w:rFonts w:ascii="Cambria Math" w:eastAsiaTheme="minorEastAsia" w:hAnsi="Cambria Math"/>
+              </w:rPr>
+              <m:t>x,y</m:t>
+            </m:r>
+          </m:e>
+        </m:d>
+        <m:r>
+          <w:rPr>
+            <w:rFonts w:ascii="Cambria Math" w:eastAsiaTheme="minorEastAsia" w:hAnsi="Cambria Math"/>
+          </w:rPr>
+          <m:t>:</m:t>
+        </m:r>
+        <m:sSup>
+          <m:sSupPr>
+            <m:ctrlPr>
+              <w:rPr>
+                <w:rFonts w:ascii="Cambria Math" w:eastAsiaTheme="minorEastAsia" w:hAnsi="Cambria Math"/>
+                <w:i/>
+              </w:rPr>
+            </m:ctrlPr>
+          </m:sSupPr>
+          <m:e>
+            <m:r>
+              <w:rPr>
+                <w:rFonts w:ascii="Cambria Math" w:eastAsiaTheme="minorEastAsia" w:hAnsi="Cambria Math"/>
+              </w:rPr>
+              <m:t>x</m:t>
+            </m:r>
+          </m:e>
+          <m:sup>
+            <m:r>
+              <w:rPr>
+                <w:rFonts w:ascii="Cambria Math" w:eastAsiaTheme="minorEastAsia" w:hAnsi="Cambria Math"/>
+              </w:rPr>
+              <m:t>2</m:t>
+            </m:r>
+          </m:sup>
+        </m:sSup>
+        <m:r>
+          <w:rPr>
+            <w:rFonts w:ascii="Cambria Math" w:eastAsiaTheme="minorEastAsia" w:hAnsi="Cambria Math"/>
+          </w:rPr>
+          <m:t>-</m:t>
+        </m:r>
+        <m:sSup>
+          <m:sSupPr>
+            <m:ctrlPr>
+              <w:rPr>
+                <w:rFonts w:ascii="Cambria Math" w:eastAsiaTheme="minorEastAsia" w:hAnsi="Cambria Math"/>
+                <w:i/>
+              </w:rPr>
+            </m:ctrlPr>
+          </m:sSupPr>
+          <m:e>
+            <m:r>
+              <w:rPr>
+                <w:rFonts w:ascii="Cambria Math" w:eastAsiaTheme="minorEastAsia" w:hAnsi="Cambria Math"/>
+              </w:rPr>
+              <m:t>y</m:t>
+            </m:r>
+          </m:e>
+          <m:sup>
+            <m:r>
+              <w:rPr>
+                <w:rFonts w:ascii="Cambria Math" w:eastAsiaTheme="minorEastAsia" w:hAnsi="Cambria Math"/>
+              </w:rPr>
+              <m:t>2</m:t>
+            </m:r>
+          </m:sup>
+        </m:sSup>
+        <m:r>
+          <w:rPr>
+            <w:rFonts w:ascii="Cambria Math" w:eastAsiaTheme="minorEastAsia" w:hAnsi="Cambria Math"/>
+          </w:rPr>
+          <m:t>=0;Q</m:t>
+        </m:r>
+        <m:d>
+          <m:dPr>
+            <m:ctrlPr>
+              <w:rPr>
+                <w:rFonts w:ascii="Cambria Math" w:eastAsiaTheme="minorEastAsia" w:hAnsi="Cambria Math"/>
+                <w:i/>
+              </w:rPr>
+            </m:ctrlPr>
+          </m:dPr>
+          <m:e>
+            <m:r>
+              <w:rPr>
+                <w:rFonts w:ascii="Cambria Math" w:eastAsiaTheme="minorEastAsia" w:hAnsi="Cambria Math"/>
+              </w:rPr>
+              <m:t>x,y</m:t>
+            </m:r>
+          </m:e>
+        </m:d>
+        <m:r>
+          <w:rPr>
+            <w:rFonts w:ascii="Cambria Math" w:eastAsiaTheme="minorEastAsia" w:hAnsi="Cambria Math"/>
+          </w:rPr>
+          <m:t>:x=y;</m:t>
+        </m:r>
+        <m:d>
+          <m:dPr>
+            <m:ctrlPr>
+              <w:rPr>
+                <w:rFonts w:ascii="Cambria Math" w:eastAsiaTheme="minorEastAsia" w:hAnsi="Cambria Math"/>
+                <w:i/>
+              </w:rPr>
+            </m:ctrlPr>
+          </m:dPr>
+          <m:e>
+            <m:r>
+              <w:rPr>
+                <w:rFonts w:ascii="Cambria Math" w:eastAsiaTheme="minorEastAsia" w:hAnsi="Cambria Math"/>
+              </w:rPr>
+              <m:t>x,y</m:t>
+            </m:r>
+          </m:e>
+        </m:d>
+        <m:r>
+          <w:rPr>
+            <w:rFonts w:ascii="Cambria Math" w:eastAsiaTheme="minorEastAsia" w:hAnsi="Cambria Math"/>
+          </w:rPr>
+          <m:t>∈{</m:t>
+        </m:r>
+        <m:d>
+          <m:dPr>
+            <m:ctrlPr>
+              <w:rPr>
+                <w:rFonts w:ascii="Cambria Math" w:eastAsiaTheme="minorEastAsia" w:hAnsi="Cambria Math"/>
+                <w:i/>
+              </w:rPr>
+            </m:ctrlPr>
+          </m:dPr>
+          <m:e>
+            <m:r>
+              <w:rPr>
+                <w:rFonts w:ascii="Cambria Math" w:eastAsiaTheme="minorEastAsia" w:hAnsi="Cambria Math"/>
+              </w:rPr>
+              <m:t>1,-1</m:t>
+            </m:r>
+          </m:e>
+        </m:d>
+        <m:r>
+          <w:rPr>
+            <w:rFonts w:ascii="Cambria Math" w:eastAsiaTheme="minorEastAsia" w:hAnsi="Cambria Math"/>
+          </w:rPr>
+          <m:t>,</m:t>
+        </m:r>
+        <m:d>
+          <m:dPr>
+            <m:ctrlPr>
+              <w:rPr>
+                <w:rFonts w:ascii="Cambria Math" w:eastAsiaTheme="minorEastAsia" w:hAnsi="Cambria Math"/>
+                <w:i/>
+              </w:rPr>
+            </m:ctrlPr>
+          </m:dPr>
+          <m:e>
+            <m:r>
+              <w:rPr>
+                <w:rFonts w:ascii="Cambria Math" w:eastAsiaTheme="minorEastAsia" w:hAnsi="Cambria Math"/>
+              </w:rPr>
+              <m:t>3,4</m:t>
+            </m:r>
+          </m:e>
+        </m:d>
+        <m:r>
+          <w:rPr>
+            <w:rFonts w:ascii="Cambria Math" w:eastAsiaTheme="minorEastAsia" w:hAnsi="Cambria Math"/>
+          </w:rPr>
+          <m:t>,</m:t>
+        </m:r>
+        <m:d>
+          <m:dPr>
+            <m:ctrlPr>
+              <w:rPr>
+                <w:rFonts w:ascii="Cambria Math" w:eastAsiaTheme="minorEastAsia" w:hAnsi="Cambria Math"/>
+                <w:i/>
+              </w:rPr>
+            </m:ctrlPr>
+          </m:dPr>
+          <m:e>
+            <m:r>
+              <w:rPr>
+                <w:rFonts w:ascii="Cambria Math" w:eastAsiaTheme="minorEastAsia" w:hAnsi="Cambria Math"/>
+              </w:rPr>
+              <m:t>5,5</m:t>
+            </m:r>
+          </m:e>
+        </m:d>
+        <m:r>
+          <w:rPr>
+            <w:rFonts w:ascii="Cambria Math" w:eastAsiaTheme="minorEastAsia" w:hAnsi="Cambria Math"/>
+          </w:rPr>
+          <m:t>}</m:t>
+        </m:r>
+      </m:oMath>
+    </w:p>
+    <w:p>
+      <w:pPr>
+        <w:pStyle w:val="ListParagraph"/>
+        <w:numPr>
+          <w:ilvl w:val="2"/>
+          <w:numId w:val="9"/>
+        </w:numPr>
+        <w:rPr>
+          <w:rFonts w:eastAsiaTheme="minorEastAsia"/>
+        </w:rPr>
+      </w:pPr>
+      <w:r>
+        <w:rPr>
+          <w:rFonts w:eastAsiaTheme="minorEastAsia"/>
+        </w:rPr>
+        <w:t xml:space="preserve">True for all </w:t>
+      </w:r>
+      <m:oMath>
+        <m:d>
+          <m:dPr>
+            <m:ctrlPr>
+              <w:rPr>
+                <w:rFonts w:ascii="Cambria Math" w:eastAsiaTheme="minorEastAsia" w:hAnsi="Cambria Math"/>
+                <w:i/>
+              </w:rPr>
+            </m:ctrlPr>
+          </m:dPr>
+          <m:e>
+            <m:r>
+              <w:rPr>
+                <w:rFonts w:ascii="Cambria Math" w:eastAsiaTheme="minorEastAsia" w:hAnsi="Cambria Math"/>
+              </w:rPr>
+              <m:t>x,y</m:t>
+            </m:r>
+          </m:e>
+        </m:d>
+        <m:r>
+          <w:rPr>
+            <w:rFonts w:ascii="Cambria Math" w:eastAsiaTheme="minorEastAsia" w:hAnsi="Cambria Math"/>
+          </w:rPr>
+          <m:t>∈{</m:t>
+        </m:r>
+        <m:d>
+          <m:dPr>
+            <m:ctrlPr>
+              <w:rPr>
+                <w:rFonts w:ascii="Cambria Math" w:eastAsiaTheme="minorEastAsia" w:hAnsi="Cambria Math"/>
+                <w:i/>
+              </w:rPr>
+            </m:ctrlPr>
+          </m:dPr>
+          <m:e>
+            <m:r>
+              <w:rPr>
+                <w:rFonts w:ascii="Cambria Math" w:eastAsiaTheme="minorEastAsia" w:hAnsi="Cambria Math"/>
+              </w:rPr>
+              <m:t>3,4</m:t>
+            </m:r>
+          </m:e>
+        </m:d>
+        <m:r>
+          <w:rPr>
+            <w:rFonts w:ascii="Cambria Math" w:eastAsiaTheme="minorEastAsia" w:hAnsi="Cambria Math"/>
+          </w:rPr>
+          <m:t>,</m:t>
+        </m:r>
+        <m:d>
+          <m:dPr>
+            <m:ctrlPr>
+              <w:rPr>
+                <w:rFonts w:ascii="Cambria Math" w:eastAsiaTheme="minorEastAsia" w:hAnsi="Cambria Math"/>
+                <w:i/>
+              </w:rPr>
+            </m:ctrlPr>
+          </m:dPr>
+          <m:e>
+            <m:r>
+              <w:rPr>
+                <w:rFonts w:ascii="Cambria Math" w:eastAsiaTheme="minorEastAsia" w:hAnsi="Cambria Math"/>
+              </w:rPr>
+              <m:t>5,5</m:t>
+            </m:r>
+          </m:e>
+        </m:d>
+        <m:r>
+          <w:rPr>
+            <w:rFonts w:ascii="Cambria Math" w:eastAsiaTheme="minorEastAsia" w:hAnsi="Cambria Math"/>
+          </w:rPr>
+          <m:t>}</m:t>
+        </m:r>
+      </m:oMath>
+    </w:p>
+    <w:p>
+      <w:pPr>
+        <w:pStyle w:val="ListParagraph"/>
+        <w:numPr>
+          <w:ilvl w:val="1"/>
+          <w:numId w:val="9"/>
+        </w:numPr>
+        <w:rPr>
+          <w:rFonts w:eastAsiaTheme="minorEastAsia"/>
+        </w:rPr>
+      </w:pPr>
+      <m:oMath>
+        <m:r>
+          <w:rPr>
+            <w:rFonts w:ascii="Cambria Math" w:eastAsiaTheme="minorEastAsia" w:hAnsi="Cambria Math"/>
+          </w:rPr>
+          <m:t>P</m:t>
+        </m:r>
+        <m:d>
+          <m:dPr>
+            <m:ctrlPr>
+              <w:rPr>
+                <w:rFonts w:ascii="Cambria Math" w:eastAsiaTheme="minorEastAsia" w:hAnsi="Cambria Math"/>
+                <w:i/>
+              </w:rPr>
+            </m:ctrlPr>
+          </m:dPr>
+          <m:e>
+            <m:r>
+              <w:rPr>
+                <w:rFonts w:ascii="Cambria Math" w:eastAsiaTheme="minorEastAsia" w:hAnsi="Cambria Math"/>
+              </w:rPr>
+              <m:t>x,y</m:t>
+            </m:r>
+          </m:e>
+        </m:d>
+        <m:r>
+          <w:rPr>
+            <w:rFonts w:ascii="Cambria Math" w:eastAsiaTheme="minorEastAsia" w:hAnsi="Cambria Math"/>
+          </w:rPr>
+          <m:t>:</m:t>
+        </m:r>
+        <m:d>
+          <m:dPr>
+            <m:begChr m:val="|"/>
+            <m:endChr m:val="|"/>
+            <m:ctrlPr>
+              <w:rPr>
+                <w:rFonts w:ascii="Cambria Math" w:eastAsiaTheme="minorEastAsia" w:hAnsi="Cambria Math"/>
+                <w:i/>
+              </w:rPr>
+            </m:ctrlPr>
+          </m:dPr>
+          <m:e>
+            <m:r>
+              <w:rPr>
+                <w:rFonts w:ascii="Cambria Math" w:eastAsiaTheme="minorEastAsia" w:hAnsi="Cambria Math"/>
+              </w:rPr>
+              <m:t>x</m:t>
+            </m:r>
+          </m:e>
+        </m:d>
+        <m:r>
+          <w:rPr>
+            <w:rFonts w:ascii="Cambria Math" w:eastAsiaTheme="minorEastAsia" w:hAnsi="Cambria Math"/>
+          </w:rPr>
+          <m:t>=</m:t>
+        </m:r>
+        <m:d>
+          <m:dPr>
+            <m:begChr m:val="|"/>
+            <m:endChr m:val="|"/>
+            <m:ctrlPr>
+              <w:rPr>
+                <w:rFonts w:ascii="Cambria Math" w:eastAsiaTheme="minorEastAsia" w:hAnsi="Cambria Math"/>
+                <w:i/>
+              </w:rPr>
+            </m:ctrlPr>
+          </m:dPr>
+          <m:e>
+            <m:r>
+              <w:rPr>
+                <w:rFonts w:ascii="Cambria Math" w:eastAsiaTheme="minorEastAsia" w:hAnsi="Cambria Math"/>
+              </w:rPr>
+              <m:t>y</m:t>
+            </m:r>
+          </m:e>
+        </m:d>
+        <m:r>
+          <w:rPr>
+            <w:rFonts w:ascii="Cambria Math" w:eastAsiaTheme="minorEastAsia" w:hAnsi="Cambria Math"/>
+          </w:rPr>
+          <m:t>;Q</m:t>
+        </m:r>
+        <m:d>
+          <m:dPr>
+            <m:ctrlPr>
+              <w:rPr>
+                <w:rFonts w:ascii="Cambria Math" w:eastAsiaTheme="minorEastAsia" w:hAnsi="Cambria Math"/>
+                <w:i/>
+              </w:rPr>
+            </m:ctrlPr>
+          </m:dPr>
+          <m:e>
+            <m:r>
+              <w:rPr>
+                <w:rFonts w:ascii="Cambria Math" w:eastAsiaTheme="minorEastAsia" w:hAnsi="Cambria Math"/>
+              </w:rPr>
+              <m:t>x,y</m:t>
+            </m:r>
+          </m:e>
+        </m:d>
+        <m:r>
+          <w:rPr>
+            <w:rFonts w:ascii="Cambria Math" w:eastAsiaTheme="minorEastAsia" w:hAnsi="Cambria Math"/>
+          </w:rPr>
+          <m:t>:x=y;</m:t>
+        </m:r>
+        <m:d>
+          <m:dPr>
+            <m:ctrlPr>
+              <w:rPr>
+                <w:rFonts w:ascii="Cambria Math" w:eastAsiaTheme="minorEastAsia" w:hAnsi="Cambria Math"/>
+                <w:i/>
+              </w:rPr>
+            </m:ctrlPr>
+          </m:dPr>
+          <m:e>
+            <m:r>
+              <w:rPr>
+                <w:rFonts w:ascii="Cambria Math" w:eastAsiaTheme="minorEastAsia" w:hAnsi="Cambria Math"/>
+              </w:rPr>
+              <m:t>x,y</m:t>
+            </m:r>
+          </m:e>
+        </m:d>
+        <m:r>
+          <w:rPr>
+            <w:rFonts w:ascii="Cambria Math" w:eastAsiaTheme="minorEastAsia" w:hAnsi="Cambria Math"/>
+          </w:rPr>
+          <m:t>∈{</m:t>
+        </m:r>
+        <m:d>
+          <m:dPr>
+            <m:ctrlPr>
+              <w:rPr>
+                <w:rFonts w:ascii="Cambria Math" w:eastAsiaTheme="minorEastAsia" w:hAnsi="Cambria Math"/>
+                <w:i/>
+              </w:rPr>
+            </m:ctrlPr>
+          </m:dPr>
+          <m:e>
+            <m:r>
+              <w:rPr>
+                <w:rFonts w:ascii="Cambria Math" w:eastAsiaTheme="minorEastAsia" w:hAnsi="Cambria Math"/>
+              </w:rPr>
+              <m:t>1,2</m:t>
+            </m:r>
+          </m:e>
+        </m:d>
+        <m:r>
+          <w:rPr>
+            <w:rFonts w:ascii="Cambria Math" w:eastAsiaTheme="minorEastAsia" w:hAnsi="Cambria Math"/>
+          </w:rPr>
+          <m:t>,</m:t>
+        </m:r>
+        <m:d>
+          <m:dPr>
+            <m:ctrlPr>
+              <w:rPr>
+                <w:rFonts w:ascii="Cambria Math" w:eastAsiaTheme="minorEastAsia" w:hAnsi="Cambria Math"/>
+                <w:i/>
+              </w:rPr>
+            </m:ctrlPr>
+          </m:dPr>
+          <m:e>
+            <m:r>
+              <w:rPr>
+                <w:rFonts w:ascii="Cambria Math" w:eastAsiaTheme="minorEastAsia" w:hAnsi="Cambria Math"/>
+              </w:rPr>
+              <m:t>2,-2</m:t>
+            </m:r>
+          </m:e>
+        </m:d>
+        <m:r>
+          <w:rPr>
+            <w:rFonts w:ascii="Cambria Math" w:eastAsiaTheme="minorEastAsia" w:hAnsi="Cambria Math"/>
+          </w:rPr>
+          <m:t>,</m:t>
+        </m:r>
+        <m:d>
+          <m:dPr>
+            <m:ctrlPr>
+              <w:rPr>
+                <w:rFonts w:ascii="Cambria Math" w:eastAsiaTheme="minorEastAsia" w:hAnsi="Cambria Math"/>
+                <w:i/>
+              </w:rPr>
+            </m:ctrlPr>
+          </m:dPr>
+          <m:e>
+            <m:r>
+              <w:rPr>
+                <w:rFonts w:ascii="Cambria Math" w:eastAsiaTheme="minorEastAsia" w:hAnsi="Cambria Math"/>
+              </w:rPr>
+              <m:t>6,6</m:t>
+            </m:r>
+          </m:e>
+        </m:d>
+        <m:r>
+          <w:rPr>
+            <w:rFonts w:ascii="Cambria Math" w:eastAsiaTheme="minorEastAsia" w:hAnsi="Cambria Math"/>
+          </w:rPr>
+          <m:t>}</m:t>
+        </m:r>
+      </m:oMath>
+    </w:p>
+    <w:p>
+      <w:pPr>
+        <w:pStyle w:val="ListParagraph"/>
+        <w:numPr>
+          <w:ilvl w:val="2"/>
+          <w:numId w:val="9"/>
+        </w:numPr>
+        <w:rPr>
+          <w:rFonts w:eastAsiaTheme="minorEastAsia"/>
+        </w:rPr>
+      </w:pPr>
+      <w:r>
+        <w:rPr>
+          <w:rFonts w:eastAsiaTheme="minorEastAsia"/>
+        </w:rPr>
+        <w:t xml:space="preserve">True for all </w:t>
+      </w:r>
+      <m:oMath>
+        <m:d>
+          <m:dPr>
+            <m:ctrlPr>
+              <w:rPr>
+                <w:rFonts w:ascii="Cambria Math" w:eastAsiaTheme="minorEastAsia" w:hAnsi="Cambria Math"/>
+                <w:i/>
+              </w:rPr>
+            </m:ctrlPr>
+          </m:dPr>
+          <m:e>
+            <m:r>
+              <w:rPr>
+                <w:rFonts w:ascii="Cambria Math" w:eastAsiaTheme="minorEastAsia" w:hAnsi="Cambria Math"/>
+              </w:rPr>
+              <m:t>x,y</m:t>
+            </m:r>
+          </m:e>
+        </m:d>
+        <m:r>
+          <w:rPr>
+            <w:rFonts w:ascii="Cambria Math" w:eastAsiaTheme="minorEastAsia" w:hAnsi="Cambria Math"/>
+          </w:rPr>
+          <m:t>∈{</m:t>
+        </m:r>
+        <m:d>
+          <m:dPr>
+            <m:ctrlPr>
+              <w:rPr>
+                <w:rFonts w:ascii="Cambria Math" w:eastAsiaTheme="minorEastAsia" w:hAnsi="Cambria Math"/>
+                <w:i/>
+              </w:rPr>
+            </m:ctrlPr>
+          </m:dPr>
+          <m:e>
+            <m:r>
+              <w:rPr>
+                <w:rFonts w:ascii="Cambria Math" w:eastAsiaTheme="minorEastAsia" w:hAnsi="Cambria Math"/>
+              </w:rPr>
+              <m:t>1,2</m:t>
+            </m:r>
+          </m:e>
+        </m:d>
+        <m:r>
+          <w:rPr>
+            <w:rFonts w:ascii="Cambria Math" w:eastAsiaTheme="minorEastAsia" w:hAnsi="Cambria Math"/>
+          </w:rPr>
+          <m:t>,</m:t>
+        </m:r>
+        <m:d>
+          <m:dPr>
+            <m:ctrlPr>
+              <w:rPr>
+                <w:rFonts w:ascii="Cambria Math" w:eastAsiaTheme="minorEastAsia" w:hAnsi="Cambria Math"/>
+                <w:i/>
+              </w:rPr>
+            </m:ctrlPr>
+          </m:dPr>
+          <m:e>
+            <m:r>
+              <w:rPr>
+                <w:rFonts w:ascii="Cambria Math" w:eastAsiaTheme="minorEastAsia" w:hAnsi="Cambria Math"/>
+              </w:rPr>
+              <m:t>6,6</m:t>
+            </m:r>
+          </m:e>
+        </m:d>
+        <m:r>
+          <w:rPr>
+            <w:rFonts w:ascii="Cambria Math" w:eastAsiaTheme="minorEastAsia" w:hAnsi="Cambria Math"/>
+          </w:rPr>
+          <m:t>}</m:t>
+        </m:r>
+      </m:oMath>
+    </w:p>
+    <w:p>
+      <w:pPr>
+        <w:pStyle w:val="ListParagraph"/>
+        <w:numPr>
+          <w:ilvl w:val="1"/>
+          <w:numId w:val="9"/>
+        </w:numPr>
+        <w:rPr>
+          <w:rFonts w:eastAsiaTheme="minorEastAsia"/>
+        </w:rPr>
+      </w:pPr>
+      <m:oMath>
+        <m:r>
+          <w:rPr>
+            <w:rFonts w:ascii="Cambria Math" w:eastAsiaTheme="minorEastAsia" w:hAnsi="Cambria Math"/>
+          </w:rPr>
+          <m:t>P</m:t>
+        </m:r>
+        <m:d>
+          <m:dPr>
+            <m:ctrlPr>
+              <w:rPr>
+                <w:rFonts w:ascii="Cambria Math" w:eastAsiaTheme="minorEastAsia" w:hAnsi="Cambria Math"/>
+                <w:i/>
+              </w:rPr>
+            </m:ctrlPr>
+          </m:dPr>
+          <m:e>
+            <m:r>
+              <w:rPr>
+                <w:rFonts w:ascii="Cambria Math" w:eastAsiaTheme="minorEastAsia" w:hAnsi="Cambria Math"/>
+              </w:rPr>
+              <m:t>x,y</m:t>
+            </m:r>
+          </m:e>
+        </m:d>
+        <m:r>
+          <w:rPr>
+            <w:rFonts w:ascii="Cambria Math" w:eastAsiaTheme="minorEastAsia" w:hAnsi="Cambria Math"/>
+          </w:rPr>
+          <m:t>:</m:t>
+        </m:r>
+        <m:sSup>
+          <m:sSupPr>
+            <m:ctrlPr>
+              <w:rPr>
+                <w:rFonts w:ascii="Cambria Math" w:eastAsiaTheme="minorEastAsia" w:hAnsi="Cambria Math"/>
+                <w:i/>
+              </w:rPr>
+            </m:ctrlPr>
+          </m:sSupPr>
+          <m:e>
+            <m:r>
+              <w:rPr>
+                <w:rFonts w:ascii="Cambria Math" w:eastAsiaTheme="minorEastAsia" w:hAnsi="Cambria Math"/>
+              </w:rPr>
+              <m:t>x</m:t>
+            </m:r>
+          </m:e>
+          <m:sup>
+            <m:r>
+              <w:rPr>
+                <w:rFonts w:ascii="Cambria Math" w:eastAsiaTheme="minorEastAsia" w:hAnsi="Cambria Math"/>
+              </w:rPr>
+              <m:t>2</m:t>
+            </m:r>
+          </m:sup>
+        </m:sSup>
+        <m:r>
+          <w:rPr>
+            <w:rFonts w:ascii="Cambria Math" w:eastAsiaTheme="minorEastAsia" w:hAnsi="Cambria Math"/>
+          </w:rPr>
+          <m:t>+</m:t>
+        </m:r>
+        <m:sSup>
+          <m:sSupPr>
+            <m:ctrlPr>
+              <w:rPr>
+                <w:rFonts w:ascii="Cambria Math" w:eastAsiaTheme="minorEastAsia" w:hAnsi="Cambria Math"/>
+                <w:i/>
+              </w:rPr>
+            </m:ctrlPr>
+          </m:sSupPr>
+          <m:e>
+            <m:r>
+              <w:rPr>
+                <w:rFonts w:ascii="Cambria Math" w:eastAsiaTheme="minorEastAsia" w:hAnsi="Cambria Math"/>
+              </w:rPr>
+              <m:t>y</m:t>
+            </m:r>
+          </m:e>
+          <m:sup>
+            <m:r>
+              <w:rPr>
+                <w:rFonts w:ascii="Cambria Math" w:eastAsiaTheme="minorEastAsia" w:hAnsi="Cambria Math"/>
+              </w:rPr>
+              <m:t>2</m:t>
+            </m:r>
+          </m:sup>
+        </m:sSup>
+        <m:r>
+          <w:rPr>
+            <w:rFonts w:ascii="Cambria Math" w:eastAsiaTheme="minorEastAsia" w:hAnsi="Cambria Math"/>
+          </w:rPr>
+          <m:t>=1;Q</m:t>
+        </m:r>
+        <m:d>
+          <m:dPr>
+            <m:ctrlPr>
+              <w:rPr>
+                <w:rFonts w:ascii="Cambria Math" w:eastAsiaTheme="minorEastAsia" w:hAnsi="Cambria Math"/>
+                <w:i/>
+              </w:rPr>
+            </m:ctrlPr>
+          </m:dPr>
+          <m:e>
+            <m:r>
+              <w:rPr>
+                <w:rFonts w:ascii="Cambria Math" w:eastAsiaTheme="minorEastAsia" w:hAnsi="Cambria Math"/>
+              </w:rPr>
+              <m:t>x,y</m:t>
+            </m:r>
+          </m:e>
+        </m:d>
+        <m:r>
+          <w:rPr>
+            <w:rFonts w:ascii="Cambria Math" w:eastAsiaTheme="minorEastAsia" w:hAnsi="Cambria Math"/>
+          </w:rPr>
+          <m:t>:x+y=1;</m:t>
+        </m:r>
+        <m:d>
+          <m:dPr>
+            <m:ctrlPr>
+              <w:rPr>
+                <w:rFonts w:ascii="Cambria Math" w:eastAsiaTheme="minorEastAsia" w:hAnsi="Cambria Math"/>
+                <w:i/>
+              </w:rPr>
+            </m:ctrlPr>
+          </m:dPr>
+          <m:e>
+            <m:r>
+              <w:rPr>
+                <w:rFonts w:ascii="Cambria Math" w:eastAsiaTheme="minorEastAsia" w:hAnsi="Cambria Math"/>
+              </w:rPr>
+              <m:t>x,y</m:t>
+            </m:r>
+          </m:e>
+        </m:d>
+        <m:r>
+          <w:rPr>
+            <w:rFonts w:ascii="Cambria Math" w:eastAsiaTheme="minorEastAsia" w:hAnsi="Cambria Math"/>
+          </w:rPr>
+          <m:t>∈{</m:t>
+        </m:r>
+        <m:d>
+          <m:dPr>
+            <m:ctrlPr>
+              <w:rPr>
+                <w:rFonts w:ascii="Cambria Math" w:eastAsiaTheme="minorEastAsia" w:hAnsi="Cambria Math"/>
+                <w:i/>
+              </w:rPr>
+            </m:ctrlPr>
+          </m:dPr>
+          <m:e>
+            <m:r>
+              <w:rPr>
+                <w:rFonts w:ascii="Cambria Math" w:eastAsiaTheme="minorEastAsia" w:hAnsi="Cambria Math"/>
+              </w:rPr>
+              <m:t>1,-1</m:t>
+            </m:r>
+          </m:e>
+        </m:d>
+        <m:r>
+          <w:rPr>
+            <w:rFonts w:ascii="Cambria Math" w:eastAsiaTheme="minorEastAsia" w:hAnsi="Cambria Math"/>
+          </w:rPr>
+          <m:t>,</m:t>
+        </m:r>
+        <m:d>
+          <m:dPr>
+            <m:ctrlPr>
+              <w:rPr>
+                <w:rFonts w:ascii="Cambria Math" w:eastAsiaTheme="minorEastAsia" w:hAnsi="Cambria Math"/>
+                <w:i/>
+              </w:rPr>
+            </m:ctrlPr>
+          </m:dPr>
+          <m:e>
+            <m:r>
+              <w:rPr>
+                <w:rFonts w:ascii="Cambria Math" w:eastAsiaTheme="minorEastAsia" w:hAnsi="Cambria Math"/>
+              </w:rPr>
+              <m:t>-3,4</m:t>
+            </m:r>
+          </m:e>
+        </m:d>
+        <m:r>
+          <w:rPr>
+            <w:rFonts w:ascii="Cambria Math" w:eastAsiaTheme="minorEastAsia" w:hAnsi="Cambria Math"/>
+          </w:rPr>
+          <m:t>,</m:t>
+        </m:r>
+        <m:d>
+          <m:dPr>
+            <m:ctrlPr>
+              <w:rPr>
+                <w:rFonts w:ascii="Cambria Math" w:eastAsiaTheme="minorEastAsia" w:hAnsi="Cambria Math"/>
+                <w:i/>
+              </w:rPr>
+            </m:ctrlPr>
+          </m:dPr>
+          <m:e>
+            <m:r>
+              <w:rPr>
+                <w:rFonts w:ascii="Cambria Math" w:eastAsiaTheme="minorEastAsia" w:hAnsi="Cambria Math"/>
+              </w:rPr>
+              <m:t>0,-1</m:t>
+            </m:r>
+          </m:e>
+        </m:d>
+        <m:r>
+          <w:rPr>
+            <w:rFonts w:ascii="Cambria Math" w:eastAsiaTheme="minorEastAsia" w:hAnsi="Cambria Math"/>
+          </w:rPr>
+          <m:t>,</m:t>
+        </m:r>
+        <m:d>
+          <m:dPr>
+            <m:ctrlPr>
+              <w:rPr>
+                <w:rFonts w:ascii="Cambria Math" w:eastAsiaTheme="minorEastAsia" w:hAnsi="Cambria Math"/>
+                <w:i/>
+              </w:rPr>
+            </m:ctrlPr>
+          </m:dPr>
+          <m:e>
+            <m:r>
+              <w:rPr>
+                <w:rFonts w:ascii="Cambria Math" w:eastAsiaTheme="minorEastAsia" w:hAnsi="Cambria Math"/>
+              </w:rPr>
+              <m:t>1,0</m:t>
+            </m:r>
+          </m:e>
+        </m:d>
+        <m:r>
+          <w:rPr>
+            <w:rFonts w:ascii="Cambria Math" w:eastAsiaTheme="minorEastAsia" w:hAnsi="Cambria Math"/>
+          </w:rPr>
+          <m:t>}</m:t>
+        </m:r>
+      </m:oMath>
+    </w:p>
+    <w:p>
+      <w:pPr>
+        <w:pStyle w:val="ListParagraph"/>
+        <w:numPr>
+          <w:ilvl w:val="2"/>
+          <w:numId w:val="9"/>
+        </w:numPr>
+        <w:rPr>
+          <w:rFonts w:eastAsiaTheme="minorEastAsia"/>
+        </w:rPr>
+      </w:pPr>
+      <w:r>
+        <w:rPr>
+          <w:rFonts w:eastAsiaTheme="minorEastAsia"/>
+        </w:rPr>
+        <w:t xml:space="preserve">True for all </w:t>
+      </w:r>
+      <m:oMath>
+        <m:d>
+          <m:dPr>
+            <m:ctrlPr>
+              <w:rPr>
+                <w:rFonts w:ascii="Cambria Math" w:eastAsiaTheme="minorEastAsia" w:hAnsi="Cambria Math"/>
+                <w:i/>
+              </w:rPr>
+            </m:ctrlPr>
+          </m:dPr>
+          <m:e>
+            <m:r>
+              <w:rPr>
+                <w:rFonts w:ascii="Cambria Math" w:eastAsiaTheme="minorEastAsia" w:hAnsi="Cambria Math"/>
+              </w:rPr>
+              <m:t>x,y</m:t>
+            </m:r>
+          </m:e>
+        </m:d>
+        <m:r>
+          <w:rPr>
+            <w:rFonts w:ascii="Cambria Math" w:eastAsiaTheme="minorEastAsia" w:hAnsi="Cambria Math"/>
+          </w:rPr>
+          <m:t>∈{</m:t>
+        </m:r>
+        <m:d>
+          <m:dPr>
+            <m:ctrlPr>
+              <w:rPr>
+                <w:rFonts w:ascii="Cambria Math" w:eastAsiaTheme="minorEastAsia" w:hAnsi="Cambria Math"/>
+                <w:i/>
+              </w:rPr>
+            </m:ctrlPr>
+          </m:dPr>
+          <m:e>
+            <m:r>
+              <w:rPr>
+                <w:rFonts w:ascii="Cambria Math" w:eastAsiaTheme="minorEastAsia" w:hAnsi="Cambria Math"/>
+              </w:rPr>
+              <m:t>1,-1</m:t>
+            </m:r>
+          </m:e>
+        </m:d>
+        <m:r>
+          <w:rPr>
+            <w:rFonts w:ascii="Cambria Math" w:eastAsiaTheme="minorEastAsia" w:hAnsi="Cambria Math"/>
+          </w:rPr>
+          <m:t xml:space="preserve">, </m:t>
+        </m:r>
+        <m:d>
+          <m:dPr>
+            <m:ctrlPr>
+              <w:rPr>
+                <w:rFonts w:ascii="Cambria Math" w:eastAsiaTheme="minorEastAsia" w:hAnsi="Cambria Math"/>
+                <w:i/>
+              </w:rPr>
+            </m:ctrlPr>
+          </m:dPr>
+          <m:e>
+            <m:r>
+              <w:rPr>
+                <w:rFonts w:ascii="Cambria Math" w:eastAsiaTheme="minorEastAsia" w:hAnsi="Cambria Math"/>
+              </w:rPr>
+              <m:t>1,0</m:t>
+            </m:r>
+          </m:e>
+        </m:d>
+        <m:r>
+          <w:rPr>
+            <w:rFonts w:ascii="Cambria Math" w:eastAsiaTheme="minorEastAsia" w:hAnsi="Cambria Math"/>
+          </w:rPr>
+          <m:t>}</m:t>
+        </m:r>
+      </m:oMath>
+    </w:p>
+    <w:p>
+      <w:pPr>
+        <w:pStyle w:val="ListParagraph"/>
+        <w:rPr>
+          <w:rFonts w:eastAsiaTheme="minorEastAsia"/>
+        </w:rPr>
+      </w:pPr>
+    </w:p>
+    <w:p>
+      <w:pPr>
+        <w:pStyle w:val="ListParagraph"/>
+        <w:numPr>
+          <w:ilvl w:val="0"/>
+          <w:numId w:val="9"/>
+        </w:numPr>
+        <w:rPr>
+          <w:rFonts w:eastAsiaTheme="minorEastAsia"/>
+        </w:rPr>
+      </w:pPr>
+      <w:r>
+        <w:rPr>
+          <w:rFonts w:eastAsiaTheme="minorEastAsia"/>
+        </w:rPr>
+        <w:lastRenderedPageBreak/>
+        <w:t xml:space="preserve">Determine all values of n in the domain </w:t>
+      </w:r>
+      <m:oMath>
+        <m:r>
+          <w:rPr>
+            <w:rFonts w:ascii="Cambria Math" w:eastAsiaTheme="minorEastAsia" w:hAnsi="Cambria Math"/>
+          </w:rPr>
+          <m:t>S={1,2,3}</m:t>
+        </m:r>
+      </m:oMath>
+      <w:r>
+        <w:rPr>
+          <w:rFonts w:eastAsiaTheme="minorEastAsia"/>
+        </w:rPr>
+        <w:t xml:space="preserve"> for which the following is a true statement: A necessary and sufficient condition for </w:t>
+      </w:r>
+      <m:oMath>
+        <m:f>
+          <m:fPr>
+            <m:ctrlPr>
+              <w:rPr>
+                <w:rFonts w:ascii="Cambria Math" w:eastAsiaTheme="minorEastAsia" w:hAnsi="Cambria Math"/>
+                <w:i/>
+              </w:rPr>
+            </m:ctrlPr>
+          </m:fPr>
+          <m:num>
+            <m:sSup>
+              <m:sSupPr>
+                <m:ctrlPr>
+                  <w:rPr>
+                    <w:rFonts w:ascii="Cambria Math" w:eastAsiaTheme="minorEastAsia" w:hAnsi="Cambria Math"/>
+                    <w:i/>
+                  </w:rPr>
+                </m:ctrlPr>
+              </m:sSupPr>
+              <m:e>
+                <m:r>
+                  <w:rPr>
+                    <w:rFonts w:ascii="Cambria Math" w:eastAsiaTheme="minorEastAsia" w:hAnsi="Cambria Math"/>
+                  </w:rPr>
+                  <m:t>n</m:t>
+                </m:r>
+              </m:e>
+              <m:sup>
+                <m:r>
+                  <w:rPr>
+                    <w:rFonts w:ascii="Cambria Math" w:eastAsiaTheme="minorEastAsia" w:hAnsi="Cambria Math"/>
+                  </w:rPr>
+                  <m:t>3</m:t>
+                </m:r>
+              </m:sup>
+            </m:sSup>
+            <m:r>
+              <w:rPr>
+                <w:rFonts w:ascii="Cambria Math" w:eastAsiaTheme="minorEastAsia" w:hAnsi="Cambria Math"/>
+              </w:rPr>
+              <m:t>+n</m:t>
+            </m:r>
+          </m:num>
+          <m:den>
+            <m:r>
+              <w:rPr>
+                <w:rFonts w:ascii="Cambria Math" w:eastAsiaTheme="minorEastAsia" w:hAnsi="Cambria Math"/>
+              </w:rPr>
+              <m:t>2</m:t>
+            </m:r>
+          </m:den>
+        </m:f>
+      </m:oMath>
+      <w:r>
+        <w:rPr>
+          <w:rFonts w:eastAsiaTheme="minorEastAsia"/>
+        </w:rPr>
+        <w:t xml:space="preserve"> to be even is that </w:t>
+      </w:r>
+      <m:oMath>
+        <m:f>
+          <m:fPr>
+            <m:ctrlPr>
+              <w:rPr>
+                <w:rFonts w:ascii="Cambria Math" w:eastAsiaTheme="minorEastAsia" w:hAnsi="Cambria Math"/>
+                <w:i/>
+              </w:rPr>
+            </m:ctrlPr>
+          </m:fPr>
+          <m:num>
+            <m:sSup>
+              <m:sSupPr>
+                <m:ctrlPr>
+                  <w:rPr>
+                    <w:rFonts w:ascii="Cambria Math" w:eastAsiaTheme="minorEastAsia" w:hAnsi="Cambria Math"/>
+                    <w:i/>
+                  </w:rPr>
+                </m:ctrlPr>
+              </m:sSupPr>
+              <m:e>
+                <m:r>
+                  <w:rPr>
+                    <w:rFonts w:ascii="Cambria Math" w:eastAsiaTheme="minorEastAsia" w:hAnsi="Cambria Math"/>
+                  </w:rPr>
+                  <m:t>n</m:t>
+                </m:r>
+              </m:e>
+              <m:sup>
+                <m:r>
+                  <w:rPr>
+                    <w:rFonts w:ascii="Cambria Math" w:eastAsiaTheme="minorEastAsia" w:hAnsi="Cambria Math"/>
+                  </w:rPr>
+                  <m:t>2</m:t>
+                </m:r>
+              </m:sup>
+            </m:sSup>
+            <m:r>
+              <w:rPr>
+                <w:rFonts w:ascii="Cambria Math" w:eastAsiaTheme="minorEastAsia" w:hAnsi="Cambria Math"/>
+              </w:rPr>
+              <m:t>+n</m:t>
+            </m:r>
+          </m:num>
+          <m:den>
+            <m:r>
+              <w:rPr>
+                <w:rFonts w:ascii="Cambria Math" w:eastAsiaTheme="minorEastAsia" w:hAnsi="Cambria Math"/>
+              </w:rPr>
+              <m:t>2</m:t>
+            </m:r>
+          </m:den>
+        </m:f>
+      </m:oMath>
+      <w:r>
+        <w:rPr>
+          <w:rFonts w:eastAsiaTheme="minorEastAsia"/>
+        </w:rPr>
+        <w:t xml:space="preserve"> is odd.</w:t>
+      </w:r>
+    </w:p>
+    <w:p>
+      <w:pPr>
+        <w:pStyle w:val="ListParagraph"/>
+        <w:numPr>
+          <w:ilvl w:val="1"/>
+          <w:numId w:val="9"/>
+        </w:numPr>
+        <w:rPr>
+          <w:rFonts w:eastAsiaTheme="minorEastAsia"/>
+        </w:rPr>
+      </w:pPr>
+      <m:oMath>
+        <m:r>
+          <w:rPr>
+            <w:rFonts w:ascii="Cambria Math" w:eastAsiaTheme="minorEastAsia" w:hAnsi="Cambria Math"/>
+          </w:rPr>
+          <m:t>n=1</m:t>
+        </m:r>
+      </m:oMath>
+    </w:p>
+    <w:p>
+      <w:pPr>
+        <w:pStyle w:val="ListParagraph"/>
+        <w:numPr>
+          <w:ilvl w:val="2"/>
+          <w:numId w:val="9"/>
+        </w:numPr>
+        <w:rPr>
+          <w:rFonts w:eastAsiaTheme="minorEastAsia"/>
+        </w:rPr>
+      </w:pPr>
+      <m:oMath>
+        <m:f>
+          <m:fPr>
+            <m:ctrlPr>
+              <w:rPr>
+                <w:rFonts w:ascii="Cambria Math" w:eastAsiaTheme="minorEastAsia" w:hAnsi="Cambria Math"/>
+                <w:i/>
+              </w:rPr>
+            </m:ctrlPr>
+          </m:fPr>
+          <m:num>
+            <m:r>
+              <w:rPr>
+                <w:rFonts w:ascii="Cambria Math" w:eastAsiaTheme="minorEastAsia" w:hAnsi="Cambria Math"/>
+              </w:rPr>
+              <m:t>2</m:t>
+            </m:r>
+          </m:num>
+          <m:den>
+            <m:r>
+              <w:rPr>
+                <w:rFonts w:ascii="Cambria Math" w:eastAsiaTheme="minorEastAsia" w:hAnsi="Cambria Math"/>
+              </w:rPr>
+              <m:t>2</m:t>
+            </m:r>
+          </m:den>
+        </m:f>
+      </m:oMath>
+      <w:r>
+        <w:rPr>
+          <w:rFonts w:eastAsiaTheme="minorEastAsia"/>
+        </w:rPr>
+        <w:t xml:space="preserve"> is even and </w:t>
+      </w:r>
+      <m:oMath>
+        <m:f>
+          <m:fPr>
+            <m:ctrlPr>
+              <w:rPr>
+                <w:rFonts w:ascii="Cambria Math" w:eastAsiaTheme="minorEastAsia" w:hAnsi="Cambria Math"/>
+                <w:i/>
+              </w:rPr>
+            </m:ctrlPr>
+          </m:fPr>
+          <m:num>
+            <m:r>
+              <w:rPr>
+                <w:rFonts w:ascii="Cambria Math" w:eastAsiaTheme="minorEastAsia" w:hAnsi="Cambria Math"/>
+              </w:rPr>
+              <m:t>2</m:t>
+            </m:r>
+          </m:num>
+          <m:den>
+            <m:r>
+              <w:rPr>
+                <w:rFonts w:ascii="Cambria Math" w:eastAsiaTheme="minorEastAsia" w:hAnsi="Cambria Math"/>
+              </w:rPr>
+              <m:t>2</m:t>
+            </m:r>
+          </m:den>
+        </m:f>
+      </m:oMath>
+      <w:r>
+        <w:rPr>
+          <w:rFonts w:eastAsiaTheme="minorEastAsia"/>
+        </w:rPr>
+        <w:t xml:space="preserve"> is odd. (False)</w:t>
+      </w:r>
+    </w:p>
+    <w:p>
+      <w:pPr>
+        <w:pStyle w:val="ListParagraph"/>
+        <w:numPr>
+          <w:ilvl w:val="1"/>
+          <w:numId w:val="9"/>
+        </w:numPr>
+        <w:rPr>
+          <w:rFonts w:eastAsiaTheme="minorEastAsia"/>
+        </w:rPr>
+      </w:pPr>
+      <m:oMath>
+        <m:r>
+          <w:rPr>
+            <w:rFonts w:ascii="Cambria Math" w:eastAsiaTheme="minorEastAsia" w:hAnsi="Cambria Math"/>
+          </w:rPr>
+          <m:t>n=2</m:t>
+        </m:r>
+      </m:oMath>
+    </w:p>
+    <w:p>
+      <w:pPr>
+        <w:pStyle w:val="ListParagraph"/>
+        <w:numPr>
+          <w:ilvl w:val="2"/>
+          <w:numId w:val="9"/>
+        </w:numPr>
+        <w:rPr>
+          <w:rFonts w:eastAsiaTheme="minorEastAsia"/>
+        </w:rPr>
+      </w:pPr>
+      <m:oMath>
+        <m:f>
+          <m:fPr>
+            <m:ctrlPr>
+              <w:rPr>
+                <w:rFonts w:ascii="Cambria Math" w:eastAsiaTheme="minorEastAsia" w:hAnsi="Cambria Math"/>
+                <w:i/>
+              </w:rPr>
+            </m:ctrlPr>
+          </m:fPr>
+          <m:num>
+            <m:r>
+              <w:rPr>
+                <w:rFonts w:ascii="Cambria Math" w:eastAsiaTheme="minorEastAsia" w:hAnsi="Cambria Math"/>
+              </w:rPr>
+              <m:t>10</m:t>
+            </m:r>
+          </m:num>
+          <m:den>
+            <m:r>
+              <w:rPr>
+                <w:rFonts w:ascii="Cambria Math" w:eastAsiaTheme="minorEastAsia" w:hAnsi="Cambria Math"/>
+              </w:rPr>
+              <m:t>2</m:t>
+            </m:r>
+          </m:den>
+        </m:f>
+      </m:oMath>
+      <w:r>
+        <w:rPr>
+          <w:rFonts w:eastAsiaTheme="minorEastAsia"/>
+        </w:rPr>
+        <w:t xml:space="preserve"> is even and </w:t>
+      </w:r>
+      <m:oMath>
+        <m:f>
+          <m:fPr>
+            <m:ctrlPr>
+              <w:rPr>
+                <w:rFonts w:ascii="Cambria Math" w:eastAsiaTheme="minorEastAsia" w:hAnsi="Cambria Math"/>
+                <w:i/>
+              </w:rPr>
+            </m:ctrlPr>
+          </m:fPr>
+          <m:num>
+            <m:r>
+              <w:rPr>
+                <w:rFonts w:ascii="Cambria Math" w:eastAsiaTheme="minorEastAsia" w:hAnsi="Cambria Math"/>
+              </w:rPr>
+              <m:t>6</m:t>
+            </m:r>
+          </m:num>
+          <m:den>
+            <m:r>
+              <w:rPr>
+                <w:rFonts w:ascii="Cambria Math" w:eastAsiaTheme="minorEastAsia" w:hAnsi="Cambria Math"/>
+              </w:rPr>
+              <m:t>2</m:t>
+            </m:r>
+          </m:den>
+        </m:f>
+      </m:oMath>
+      <w:r>
+        <w:rPr>
+          <w:rFonts w:eastAsiaTheme="minorEastAsia"/>
+        </w:rPr>
+        <w:t xml:space="preserve"> is odd. (False)</w:t>
+      </w:r>
+    </w:p>
+    <w:p>
+      <w:pPr>
+        <w:pStyle w:val="ListParagraph"/>
+        <w:numPr>
+          <w:ilvl w:val="1"/>
+          <w:numId w:val="9"/>
+        </w:numPr>
+        <w:rPr>
+          <w:rFonts w:eastAsiaTheme="minorEastAsia"/>
+        </w:rPr>
+      </w:pPr>
+      <m:oMath>
+        <m:r>
+          <w:rPr>
+            <w:rFonts w:ascii="Cambria Math" w:eastAsiaTheme="minorEastAsia" w:hAnsi="Cambria Math"/>
+          </w:rPr>
+          <m:t>n=3</m:t>
+        </m:r>
+      </m:oMath>
+    </w:p>
+    <w:p>
+      <w:pPr>
+        <w:pStyle w:val="ListParagraph"/>
+        <w:numPr>
+          <w:ilvl w:val="2"/>
+          <w:numId w:val="9"/>
+        </w:numPr>
+        <w:rPr>
+          <w:rFonts w:eastAsiaTheme="minorEastAsia"/>
+        </w:rPr>
+      </w:pPr>
+      <m:oMath>
+        <m:f>
+          <m:fPr>
+            <m:ctrlPr>
+              <w:rPr>
+                <w:rFonts w:ascii="Cambria Math" w:eastAsiaTheme="minorEastAsia" w:hAnsi="Cambria Math"/>
+                <w:i/>
+              </w:rPr>
+            </m:ctrlPr>
+          </m:fPr>
+          <m:num>
+            <m:r>
+              <w:rPr>
+                <w:rFonts w:ascii="Cambria Math" w:eastAsiaTheme="minorEastAsia" w:hAnsi="Cambria Math"/>
+              </w:rPr>
+              <m:t>90</m:t>
+            </m:r>
+          </m:num>
+          <m:den>
+            <m:r>
+              <w:rPr>
+                <w:rFonts w:ascii="Cambria Math" w:eastAsiaTheme="minorEastAsia" w:hAnsi="Cambria Math"/>
+              </w:rPr>
+              <m:t>2</m:t>
+            </m:r>
+          </m:den>
+        </m:f>
+      </m:oMath>
+      <w:r>
+        <w:rPr>
+          <w:rFonts w:eastAsiaTheme="minorEastAsia"/>
+        </w:rPr>
+        <w:t xml:space="preserve"> is even and </w:t>
+      </w:r>
+      <m:oMath>
+        <m:f>
+          <m:fPr>
+            <m:ctrlPr>
+              <w:rPr>
+                <w:rFonts w:ascii="Cambria Math" w:eastAsiaTheme="minorEastAsia" w:hAnsi="Cambria Math"/>
+                <w:i/>
+              </w:rPr>
+            </m:ctrlPr>
+          </m:fPr>
+          <m:num>
+            <m:r>
+              <w:rPr>
+                <w:rFonts w:ascii="Cambria Math" w:eastAsiaTheme="minorEastAsia" w:hAnsi="Cambria Math"/>
+              </w:rPr>
+              <m:t>12</m:t>
+            </m:r>
+          </m:num>
+          <m:den>
+            <m:r>
+              <w:rPr>
+                <w:rFonts w:ascii="Cambria Math" w:eastAsiaTheme="minorEastAsia" w:hAnsi="Cambria Math"/>
+              </w:rPr>
+              <m:t>2</m:t>
+            </m:r>
+          </m:den>
+        </m:f>
+      </m:oMath>
+      <w:r>
+        <w:rPr>
+          <w:rFonts w:eastAsiaTheme="minorEastAsia"/>
+        </w:rPr>
+        <w:t xml:space="preserve"> is odd (True – both are false)</w:t>
+      </w:r>
+    </w:p>
+    <w:p>
+      <w:pPr>
+        <w:pStyle w:val="ListParagraph"/>
+        <w:rPr>
+          <w:rFonts w:eastAsiaTheme="minorEastAsia"/>
+        </w:rPr>
+      </w:pPr>
+    </w:p>
+    <w:p>
+      <w:pPr>
+        <w:pStyle w:val="ListParagraph"/>
+        <w:numPr>
+          <w:ilvl w:val="0"/>
+          <w:numId w:val="9"/>
+        </w:numPr>
+        <w:rPr>
+          <w:rFonts w:eastAsiaTheme="minorEastAsia"/>
+        </w:rPr>
+      </w:pPr>
+      <w:r>
+        <w:rPr>
+          <w:rFonts w:eastAsiaTheme="minorEastAsia"/>
+        </w:rPr>
+        <w:t xml:space="preserve">Determine all values of n in the domain </w:t>
+      </w:r>
+      <m:oMath>
+        <m:r>
+          <w:rPr>
+            <w:rFonts w:ascii="Cambria Math" w:eastAsiaTheme="minorEastAsia" w:hAnsi="Cambria Math"/>
+          </w:rPr>
+          <m:t>S={2,3,4}</m:t>
+        </m:r>
+      </m:oMath>
+      <w:r>
+        <w:rPr>
+          <w:rFonts w:eastAsiaTheme="minorEastAsia"/>
+        </w:rPr>
+        <w:t xml:space="preserve"> for which the following is a true statement: The integer </w:t>
+      </w:r>
+      <m:oMath>
+        <m:f>
+          <m:fPr>
+            <m:ctrlPr>
+              <w:rPr>
+                <w:rFonts w:ascii="Cambria Math" w:eastAsiaTheme="minorEastAsia" w:hAnsi="Cambria Math"/>
+                <w:i/>
+              </w:rPr>
+            </m:ctrlPr>
+          </m:fPr>
+          <m:num>
+            <m:r>
+              <w:rPr>
+                <w:rFonts w:ascii="Cambria Math" w:eastAsiaTheme="minorEastAsia" w:hAnsi="Cambria Math"/>
+              </w:rPr>
+              <m:t>n(n-1)</m:t>
+            </m:r>
+          </m:num>
+          <m:den>
+            <m:r>
+              <w:rPr>
+                <w:rFonts w:ascii="Cambria Math" w:eastAsiaTheme="minorEastAsia" w:hAnsi="Cambria Math"/>
+              </w:rPr>
+              <m:t>2</m:t>
+            </m:r>
+          </m:den>
+        </m:f>
+      </m:oMath>
+      <w:r>
+        <w:rPr>
+          <w:rFonts w:eastAsiaTheme="minorEastAsia"/>
+        </w:rPr>
+        <w:t xml:space="preserve"> is odd if and only if </w:t>
+      </w:r>
+      <m:oMath>
+        <m:f>
+          <m:fPr>
+            <m:ctrlPr>
+              <w:rPr>
+                <w:rFonts w:ascii="Cambria Math" w:eastAsiaTheme="minorEastAsia" w:hAnsi="Cambria Math"/>
+                <w:i/>
+              </w:rPr>
+            </m:ctrlPr>
+          </m:fPr>
+          <m:num>
+            <m:r>
+              <w:rPr>
+                <w:rFonts w:ascii="Cambria Math" w:eastAsiaTheme="minorEastAsia" w:hAnsi="Cambria Math"/>
+              </w:rPr>
+              <m:t>n(n+1)</m:t>
+            </m:r>
+          </m:num>
+          <m:den>
+            <m:r>
+              <w:rPr>
+                <w:rFonts w:ascii="Cambria Math" w:eastAsiaTheme="minorEastAsia" w:hAnsi="Cambria Math"/>
+              </w:rPr>
+              <m:t>2</m:t>
+            </m:r>
+          </m:den>
+        </m:f>
+      </m:oMath>
+      <w:r>
+        <w:rPr>
+          <w:rFonts w:eastAsiaTheme="minorEastAsia"/>
+        </w:rPr>
+        <w:t xml:space="preserve"> is even.</w:t>
+      </w:r>
+    </w:p>
+    <w:p>
+      <w:pPr>
+        <w:pStyle w:val="ListParagraph"/>
+        <w:numPr>
+          <w:ilvl w:val="1"/>
+          <w:numId w:val="9"/>
+        </w:numPr>
+        <w:rPr>
+          <w:rFonts w:eastAsiaTheme="minorEastAsia"/>
+        </w:rPr>
+      </w:pPr>
+      <m:oMath>
+        <m:r>
+          <w:rPr>
+            <w:rFonts w:ascii="Cambria Math" w:eastAsiaTheme="minorEastAsia" w:hAnsi="Cambria Math"/>
+          </w:rPr>
+          <m:t>n=2</m:t>
+        </m:r>
+      </m:oMath>
+    </w:p>
+    <w:p>
+      <w:pPr>
+        <w:pStyle w:val="ListParagraph"/>
+        <w:numPr>
+          <w:ilvl w:val="2"/>
+          <w:numId w:val="9"/>
+        </w:numPr>
+        <w:rPr>
+          <w:rFonts w:eastAsiaTheme="minorEastAsia"/>
+        </w:rPr>
+      </w:pPr>
+      <m:oMath>
+        <m:f>
+          <m:fPr>
+            <m:ctrlPr>
+              <w:rPr>
+                <w:rFonts w:ascii="Cambria Math" w:eastAsiaTheme="minorEastAsia" w:hAnsi="Cambria Math"/>
+                <w:i/>
+              </w:rPr>
+            </m:ctrlPr>
+          </m:fPr>
+          <m:num>
+            <m:r>
+              <w:rPr>
+                <w:rFonts w:ascii="Cambria Math" w:eastAsiaTheme="minorEastAsia" w:hAnsi="Cambria Math"/>
+              </w:rPr>
+              <m:t>2</m:t>
+            </m:r>
+          </m:num>
+          <m:den>
+            <m:r>
+              <w:rPr>
+                <w:rFonts w:ascii="Cambria Math" w:eastAsiaTheme="minorEastAsia" w:hAnsi="Cambria Math"/>
+              </w:rPr>
+              <m:t>2</m:t>
+            </m:r>
+          </m:den>
+        </m:f>
+      </m:oMath>
+      <w:r>
+        <w:rPr>
+          <w:rFonts w:eastAsiaTheme="minorEastAsia"/>
+        </w:rPr>
+        <w:t xml:space="preserve"> is odd if and only if </w:t>
+      </w:r>
+      <m:oMath>
+        <m:f>
+          <m:fPr>
+            <m:ctrlPr>
+              <w:rPr>
+                <w:rFonts w:ascii="Cambria Math" w:eastAsiaTheme="minorEastAsia" w:hAnsi="Cambria Math"/>
+                <w:i/>
+              </w:rPr>
+            </m:ctrlPr>
+          </m:fPr>
+          <m:num>
+            <m:r>
+              <w:rPr>
+                <w:rFonts w:ascii="Cambria Math" w:eastAsiaTheme="minorEastAsia" w:hAnsi="Cambria Math"/>
+              </w:rPr>
+              <m:t>6</m:t>
+            </m:r>
+          </m:num>
+          <m:den>
+            <m:r>
+              <w:rPr>
+                <w:rFonts w:ascii="Cambria Math" w:eastAsiaTheme="minorEastAsia" w:hAnsi="Cambria Math"/>
+              </w:rPr>
+              <m:t>2</m:t>
+            </m:r>
+          </m:den>
+        </m:f>
+      </m:oMath>
+      <w:r>
+        <w:rPr>
+          <w:rFonts w:eastAsiaTheme="minorEastAsia"/>
+        </w:rPr>
+        <w:t xml:space="preserve"> is even. (False)</w:t>
+      </w:r>
+    </w:p>
+    <w:p>
+      <w:pPr>
+        <w:pStyle w:val="ListParagraph"/>
+        <w:numPr>
+          <w:ilvl w:val="1"/>
+          <w:numId w:val="9"/>
+        </w:numPr>
+        <w:rPr>
+          <w:rFonts w:eastAsiaTheme="minorEastAsia"/>
+        </w:rPr>
+      </w:pPr>
+      <m:oMath>
+        <m:r>
+          <w:rPr>
+            <w:rFonts w:ascii="Cambria Math" w:eastAsiaTheme="minorEastAsia" w:hAnsi="Cambria Math"/>
+          </w:rPr>
+          <m:t>n=3</m:t>
+        </m:r>
+      </m:oMath>
+    </w:p>
+    <w:p>
+      <w:pPr>
+        <w:pStyle w:val="ListParagraph"/>
+        <w:numPr>
+          <w:ilvl w:val="2"/>
+          <w:numId w:val="9"/>
+        </w:numPr>
+        <w:rPr>
+          <w:rFonts w:eastAsiaTheme="minorEastAsia"/>
+        </w:rPr>
+      </w:pPr>
+      <m:oMath>
+        <m:f>
+          <m:fPr>
+            <m:ctrlPr>
+              <w:rPr>
+                <w:rFonts w:ascii="Cambria Math" w:eastAsiaTheme="minorEastAsia" w:hAnsi="Cambria Math"/>
+                <w:i/>
+              </w:rPr>
+            </m:ctrlPr>
+          </m:fPr>
+          <m:num>
+            <m:r>
+              <w:rPr>
+                <w:rFonts w:ascii="Cambria Math" w:eastAsiaTheme="minorEastAsia" w:hAnsi="Cambria Math"/>
+              </w:rPr>
+              <m:t>6</m:t>
+            </m:r>
+          </m:num>
+          <m:den>
+            <m:r>
+              <w:rPr>
+                <w:rFonts w:ascii="Cambria Math" w:eastAsiaTheme="minorEastAsia" w:hAnsi="Cambria Math"/>
+              </w:rPr>
+              <m:t>2</m:t>
+            </m:r>
+          </m:den>
+        </m:f>
+      </m:oMath>
+      <w:r>
+        <w:rPr>
+          <w:rFonts w:eastAsiaTheme="minorEastAsia"/>
+        </w:rPr>
+        <w:t xml:space="preserve"> is odd if and only if </w:t>
+      </w:r>
+      <m:oMath>
+        <m:f>
+          <m:fPr>
+            <m:ctrlPr>
+              <w:rPr>
+                <w:rFonts w:ascii="Cambria Math" w:eastAsiaTheme="minorEastAsia" w:hAnsi="Cambria Math"/>
+                <w:i/>
+              </w:rPr>
+            </m:ctrlPr>
+          </m:fPr>
+          <m:num>
+            <m:r>
+              <w:rPr>
+                <w:rFonts w:ascii="Cambria Math" w:eastAsiaTheme="minorEastAsia" w:hAnsi="Cambria Math"/>
+              </w:rPr>
+              <m:t>12</m:t>
+            </m:r>
+          </m:num>
+          <m:den>
+            <m:r>
+              <w:rPr>
+                <w:rFonts w:ascii="Cambria Math" w:eastAsiaTheme="minorEastAsia" w:hAnsi="Cambria Math"/>
+              </w:rPr>
+              <m:t>2</m:t>
+            </m:r>
+          </m:den>
+        </m:f>
+      </m:oMath>
+      <w:r>
+        <w:rPr>
+          <w:rFonts w:eastAsiaTheme="minorEastAsia"/>
+        </w:rPr>
+        <w:t xml:space="preserve"> is even. (True)</w:t>
+      </w:r>
+    </w:p>
+    <w:p>
+      <w:pPr>
+        <w:pStyle w:val="ListParagraph"/>
+        <w:numPr>
+          <w:ilvl w:val="1"/>
+          <w:numId w:val="9"/>
+        </w:numPr>
+        <w:rPr>
+          <w:rFonts w:eastAsiaTheme="minorEastAsia"/>
+        </w:rPr>
+      </w:pPr>
+      <m:oMath>
+        <m:r>
+          <w:rPr>
+            <w:rFonts w:ascii="Cambria Math" w:eastAsiaTheme="minorEastAsia" w:hAnsi="Cambria Math"/>
+          </w:rPr>
+          <m:t>n=4</m:t>
+        </m:r>
+      </m:oMath>
+    </w:p>
+    <w:p>
+      <w:pPr>
+        <w:pStyle w:val="ListParagraph"/>
+        <w:numPr>
+          <w:ilvl w:val="2"/>
+          <w:numId w:val="9"/>
+        </w:numPr>
+        <w:rPr>
+          <w:rFonts w:eastAsiaTheme="minorEastAsia"/>
+        </w:rPr>
+      </w:pPr>
+      <m:oMath>
+        <m:f>
+          <m:fPr>
+            <m:ctrlPr>
+              <w:rPr>
+                <w:rFonts w:ascii="Cambria Math" w:eastAsiaTheme="minorEastAsia" w:hAnsi="Cambria Math"/>
+                <w:i/>
+              </w:rPr>
+            </m:ctrlPr>
+          </m:fPr>
+          <m:num>
+            <m:r>
+              <w:rPr>
+                <w:rFonts w:ascii="Cambria Math" w:eastAsiaTheme="minorEastAsia" w:hAnsi="Cambria Math"/>
+              </w:rPr>
+              <m:t>12</m:t>
+            </m:r>
+          </m:num>
+          <m:den>
+            <m:r>
+              <w:rPr>
+                <w:rFonts w:ascii="Cambria Math" w:eastAsiaTheme="minorEastAsia" w:hAnsi="Cambria Math"/>
+              </w:rPr>
+              <m:t>2</m:t>
+            </m:r>
+          </m:den>
+        </m:f>
+      </m:oMath>
+      <w:r>
+        <w:rPr>
+          <w:rFonts w:eastAsiaTheme="minorEastAsia"/>
+        </w:rPr>
+        <w:t xml:space="preserve"> is odd if and only if </w:t>
+      </w:r>
+      <m:oMath>
+        <m:f>
+          <m:fPr>
+            <m:ctrlPr>
+              <w:rPr>
+                <w:rFonts w:ascii="Cambria Math" w:eastAsiaTheme="minorEastAsia" w:hAnsi="Cambria Math"/>
+                <w:i/>
+              </w:rPr>
+            </m:ctrlPr>
+          </m:fPr>
+          <m:num>
+            <m:r>
+              <w:rPr>
+                <w:rFonts w:ascii="Cambria Math" w:eastAsiaTheme="minorEastAsia" w:hAnsi="Cambria Math"/>
+              </w:rPr>
+              <m:t>20</m:t>
+            </m:r>
+          </m:num>
+          <m:den>
+            <m:r>
+              <w:rPr>
+                <w:rFonts w:ascii="Cambria Math" w:eastAsiaTheme="minorEastAsia" w:hAnsi="Cambria Math"/>
+              </w:rPr>
+              <m:t>2</m:t>
+            </m:r>
+          </m:den>
+        </m:f>
+      </m:oMath>
+      <w:r>
+        <w:rPr>
+          <w:rFonts w:eastAsiaTheme="minorEastAsia"/>
+        </w:rPr>
+        <w:t xml:space="preserve"> is even. (False)</w:t>
+      </w:r>
+    </w:p>
+    <w:p>
+      <w:pPr>
+        <w:pStyle w:val="ListParagraph"/>
+        <w:rPr>
+          <w:rFonts w:eastAsiaTheme="minorEastAsia"/>
+        </w:rPr>
+      </w:pPr>
+    </w:p>
+    <w:p>
+      <w:pPr>
+        <w:pStyle w:val="ListParagraph"/>
+        <w:numPr>
+          <w:ilvl w:val="0"/>
+          <w:numId w:val="9"/>
+        </w:numPr>
+        <w:rPr>
+          <w:rFonts w:eastAsiaTheme="minorEastAsia"/>
+        </w:rPr>
+      </w:pPr>
+      <w:r>
+        <w:rPr>
+          <w:rFonts w:eastAsiaTheme="minorEastAsia"/>
+        </w:rPr>
+        <w:t xml:space="preserve">Let </w:t>
+      </w:r>
+      <m:oMath>
+        <m:r>
+          <w:rPr>
+            <w:rFonts w:ascii="Cambria Math" w:eastAsiaTheme="minorEastAsia" w:hAnsi="Cambria Math"/>
+          </w:rPr>
+          <m:t>S</m:t>
+        </m:r>
+        <w:proofErr w:type="gramStart"/>
+        <m:r>
+          <w:rPr>
+            <w:rFonts w:ascii="Cambria Math" w:eastAsiaTheme="minorEastAsia" w:hAnsi="Cambria Math"/>
+          </w:rPr>
+          <m:t>={</m:t>
+        </m:r>
+        <w:proofErr w:type="gramEnd"/>
+        <m:r>
+          <w:rPr>
+            <w:rFonts w:ascii="Cambria Math" w:eastAsiaTheme="minorEastAsia" w:hAnsi="Cambria Math"/>
+          </w:rPr>
+          <m:t>1,2,3}</m:t>
+        </m:r>
+      </m:oMath>
+      <w:r>
+        <w:rPr>
+          <w:rFonts w:eastAsiaTheme="minorEastAsia"/>
+        </w:rPr>
+        <w:t>. Consider the following open sentences over the domain S. Determine three distinct elements a, b, c in S such that…</w:t>
+      </w:r>
+    </w:p>
+    <w:p>
+      <w:pPr>
+        <w:rPr>
+          <w:rFonts w:eastAsiaTheme="minorEastAsia"/>
+        </w:rPr>
+      </w:pPr>
+    </w:p>
+    <w:p>
+      <w:pPr>
+        <w:rPr>
+          <w:rFonts w:eastAsiaTheme="minorEastAsia"/>
+        </w:rPr>
+      </w:pPr>
+      <m:oMathPara>
+        <m:oMath>
+          <m:r>
+            <w:rPr>
+              <w:rFonts w:ascii="Cambria Math" w:eastAsiaTheme="minorEastAsia" w:hAnsi="Cambria Math"/>
+            </w:rPr>
+            <m:t>P</m:t>
+          </m:r>
+          <m:d>
+            <m:dPr>
+              <m:ctrlPr>
+                <w:rPr>
+                  <w:rFonts w:ascii="Cambria Math" w:eastAsiaTheme="minorEastAsia" w:hAnsi="Cambria Math"/>
+                  <w:i/>
+                </w:rPr>
+              </m:ctrlPr>
+            </m:dPr>
+            <m:e>
+              <m:r>
+                <w:rPr>
+                  <w:rFonts w:ascii="Cambria Math" w:eastAsiaTheme="minorEastAsia" w:hAnsi="Cambria Math"/>
+                </w:rPr>
+                <m:t>n</m:t>
+              </m:r>
+            </m:e>
+          </m:d>
+          <m:r>
+            <w:rPr>
+              <w:rFonts w:ascii="Cambria Math" w:eastAsiaTheme="minorEastAsia" w:hAnsi="Cambria Math"/>
+            </w:rPr>
+            <m:t>:</m:t>
+          </m:r>
+          <m:f>
+            <m:fPr>
+              <m:ctrlPr>
+                <w:rPr>
+                  <w:rFonts w:ascii="Cambria Math" w:eastAsiaTheme="minorEastAsia" w:hAnsi="Cambria Math"/>
+                  <w:i/>
+                </w:rPr>
+              </m:ctrlPr>
+            </m:fPr>
+            <m:num>
+              <m:r>
+                <w:rPr>
+                  <w:rFonts w:ascii="Cambria Math" w:eastAsiaTheme="minorEastAsia" w:hAnsi="Cambria Math"/>
+                </w:rPr>
+                <m:t>(n+4)(n+5)</m:t>
+              </m:r>
+            </m:num>
+            <m:den>
+              <m:r>
+                <w:rPr>
+                  <w:rFonts w:ascii="Cambria Math" w:eastAsiaTheme="minorEastAsia" w:hAnsi="Cambria Math"/>
+                </w:rPr>
+                <m:t>2</m:t>
+              </m:r>
+            </m:den>
+          </m:f>
+          <m:r>
+            <w:rPr>
+              <w:rFonts w:ascii="Cambria Math" w:eastAsiaTheme="minorEastAsia" w:hAnsi="Cambria Math"/>
+            </w:rPr>
+            <m:t xml:space="preserve"> is odd</m:t>
+          </m:r>
+        </m:oMath>
+      </m:oMathPara>
+    </w:p>
+    <w:p>
+      <w:pPr>
+        <w:rPr>
+          <w:rFonts w:eastAsiaTheme="minorEastAsia"/>
+        </w:rPr>
+      </w:pPr>
+    </w:p>
+    <w:p>
+      <w:pPr>
+        <w:rPr>
+          <w:rFonts w:eastAsiaTheme="minorEastAsia"/>
+        </w:rPr>
+      </w:pPr>
+      <m:oMathPara>
+        <m:oMath>
+          <m:r>
+            <w:rPr>
+              <w:rFonts w:ascii="Cambria Math" w:eastAsiaTheme="minorEastAsia" w:hAnsi="Cambria Math"/>
+            </w:rPr>
+            <m:t>Q</m:t>
+          </m:r>
+          <m:d>
+            <m:dPr>
+              <m:ctrlPr>
+                <w:rPr>
+                  <w:rFonts w:ascii="Cambria Math" w:eastAsiaTheme="minorEastAsia" w:hAnsi="Cambria Math"/>
+                  <w:i/>
+                </w:rPr>
+              </m:ctrlPr>
+            </m:dPr>
+            <m:e>
+              <m:r>
+                <w:rPr>
+                  <w:rFonts w:ascii="Cambria Math" w:eastAsiaTheme="minorEastAsia" w:hAnsi="Cambria Math"/>
+                </w:rPr>
+                <m:t>n</m:t>
+              </m:r>
+            </m:e>
+          </m:d>
+          <m:r>
+            <w:rPr>
+              <w:rFonts w:ascii="Cambria Math" w:eastAsiaTheme="minorEastAsia" w:hAnsi="Cambria Math"/>
+            </w:rPr>
+            <m:t>:</m:t>
+          </m:r>
+          <m:sSup>
+            <m:sSupPr>
+              <m:ctrlPr>
+                <w:rPr>
+                  <w:rFonts w:ascii="Cambria Math" w:eastAsiaTheme="minorEastAsia" w:hAnsi="Cambria Math"/>
+                  <w:i/>
+                </w:rPr>
+              </m:ctrlPr>
+            </m:sSupPr>
+            <m:e>
+              <m:r>
+                <w:rPr>
+                  <w:rFonts w:ascii="Cambria Math" w:eastAsiaTheme="minorEastAsia" w:hAnsi="Cambria Math"/>
+                </w:rPr>
+                <m:t>2</m:t>
+              </m:r>
+            </m:e>
+            <m:sup>
+              <m:r>
+                <w:rPr>
+                  <w:rFonts w:ascii="Cambria Math" w:eastAsiaTheme="minorEastAsia" w:hAnsi="Cambria Math"/>
+                </w:rPr>
+                <m:t>n-2</m:t>
+              </m:r>
+            </m:sup>
+          </m:sSup>
+          <m:r>
+            <w:rPr>
+              <w:rFonts w:ascii="Cambria Math" w:eastAsiaTheme="minorEastAsia" w:hAnsi="Cambria Math"/>
+            </w:rPr>
+            <m:t>+</m:t>
+          </m:r>
+          <m:sSup>
+            <m:sSupPr>
+              <m:ctrlPr>
+                <w:rPr>
+                  <w:rFonts w:ascii="Cambria Math" w:eastAsiaTheme="minorEastAsia" w:hAnsi="Cambria Math"/>
+                  <w:i/>
+                </w:rPr>
+              </m:ctrlPr>
+            </m:sSupPr>
+            <m:e>
+              <m:r>
+                <w:rPr>
+                  <w:rFonts w:ascii="Cambria Math" w:eastAsiaTheme="minorEastAsia" w:hAnsi="Cambria Math"/>
+                </w:rPr>
+                <m:t>3</m:t>
+              </m:r>
+            </m:e>
+            <m:sup>
+              <m:r>
+                <w:rPr>
+                  <w:rFonts w:ascii="Cambria Math" w:eastAsiaTheme="minorEastAsia" w:hAnsi="Cambria Math"/>
+                </w:rPr>
+                <m:t>n-2</m:t>
+              </m:r>
+            </m:sup>
+          </m:sSup>
+          <m:r>
+            <w:rPr>
+              <w:rFonts w:ascii="Cambria Math" w:eastAsiaTheme="minorEastAsia" w:hAnsi="Cambria Math"/>
+            </w:rPr>
+            <m:t>+</m:t>
+          </m:r>
+          <m:sSup>
+            <m:sSupPr>
+              <m:ctrlPr>
+                <w:rPr>
+                  <w:rFonts w:ascii="Cambria Math" w:eastAsiaTheme="minorEastAsia" w:hAnsi="Cambria Math"/>
+                  <w:i/>
+                </w:rPr>
+              </m:ctrlPr>
+            </m:sSupPr>
+            <m:e>
+              <m:r>
+                <w:rPr>
+                  <w:rFonts w:ascii="Cambria Math" w:eastAsiaTheme="minorEastAsia" w:hAnsi="Cambria Math"/>
+                </w:rPr>
+                <m:t>6</m:t>
+              </m:r>
+            </m:e>
+            <m:sup>
+              <m:r>
+                <w:rPr>
+                  <w:rFonts w:ascii="Cambria Math" w:eastAsiaTheme="minorEastAsia" w:hAnsi="Cambria Math"/>
+                </w:rPr>
+                <m:t>n-2</m:t>
+              </m:r>
+            </m:sup>
+          </m:sSup>
+          <m:r>
+            <w:rPr>
+              <w:rFonts w:ascii="Cambria Math" w:eastAsiaTheme="minorEastAsia" w:hAnsi="Cambria Math"/>
+            </w:rPr>
+            <m:t>&gt;</m:t>
+          </m:r>
+          <m:sSup>
+            <m:sSupPr>
+              <m:ctrlPr>
+                <w:rPr>
+                  <w:rFonts w:ascii="Cambria Math" w:eastAsiaTheme="minorEastAsia" w:hAnsi="Cambria Math"/>
+                  <w:i/>
+                </w:rPr>
+              </m:ctrlPr>
+            </m:sSupPr>
+            <m:e>
+              <m:d>
+                <m:dPr>
+                  <m:ctrlPr>
+                    <w:rPr>
+                      <w:rFonts w:ascii="Cambria Math" w:eastAsiaTheme="minorEastAsia" w:hAnsi="Cambria Math"/>
+                      <w:i/>
+                    </w:rPr>
+                  </m:ctrlPr>
+                </m:dPr>
+                <m:e>
+                  <m:r>
+                    <w:rPr>
+                      <w:rFonts w:ascii="Cambria Math" w:eastAsiaTheme="minorEastAsia" w:hAnsi="Cambria Math"/>
+                    </w:rPr>
+                    <m:t>2.5</m:t>
+                  </m:r>
+                </m:e>
+              </m:d>
+            </m:e>
+            <m:sup>
+              <m:r>
+                <w:rPr>
+                  <w:rFonts w:ascii="Cambria Math" w:eastAsiaTheme="minorEastAsia" w:hAnsi="Cambria Math"/>
+                </w:rPr>
+                <m:t>n-1</m:t>
+              </m:r>
+            </m:sup>
+          </m:sSup>
+        </m:oMath>
+      </m:oMathPara>
+    </w:p>
+    <w:p>
+      <w:pPr>
+        <w:rPr>
+          <w:rFonts w:eastAsiaTheme="minorEastAsia"/>
+        </w:rPr>
+      </w:pPr>
+    </w:p>
+    <w:p>
+      <w:pPr>
+        <w:pStyle w:val="ListParagraph"/>
+        <w:numPr>
+          <w:ilvl w:val="1"/>
+          <w:numId w:val="9"/>
+        </w:numPr>
+        <w:rPr>
+          <w:rFonts w:eastAsiaTheme="minorEastAsia"/>
+        </w:rPr>
+      </w:pPr>
+      <m:oMath>
+        <m:r>
+          <w:rPr>
+            <w:rFonts w:ascii="Cambria Math" w:eastAsiaTheme="minorEastAsia" w:hAnsi="Cambria Math"/>
+          </w:rPr>
+          <m:t>P</m:t>
+        </m:r>
+        <m:d>
+          <m:dPr>
+            <m:ctrlPr>
+              <w:rPr>
+                <w:rFonts w:ascii="Cambria Math" w:eastAsiaTheme="minorEastAsia" w:hAnsi="Cambria Math"/>
+                <w:i/>
+              </w:rPr>
+            </m:ctrlPr>
+          </m:dPr>
+          <m:e>
+            <m:r>
+              <w:rPr>
+                <w:rFonts w:ascii="Cambria Math" w:eastAsiaTheme="minorEastAsia" w:hAnsi="Cambria Math"/>
+              </w:rPr>
+              <m:t>a</m:t>
+            </m:r>
+          </m:e>
+        </m:d>
+        <m:r>
+          <w:rPr>
+            <w:rFonts w:ascii="Cambria Math" w:eastAsiaTheme="minorEastAsia" w:hAnsi="Cambria Math"/>
+          </w:rPr>
+          <m:t>⇒Q(a)</m:t>
+        </m:r>
+      </m:oMath>
+      <w:r>
+        <w:rPr>
+          <w:rFonts w:eastAsiaTheme="minorEastAsia"/>
+        </w:rPr>
+        <w:t xml:space="preserve"> is false</w:t>
+      </w:r>
+    </w:p>
+    <w:p>
+      <w:pPr>
+        <w:pStyle w:val="ListParagraph"/>
+        <w:numPr>
+          <w:ilvl w:val="2"/>
+          <w:numId w:val="9"/>
+        </w:numPr>
+        <w:rPr>
+          <w:rFonts w:eastAsiaTheme="minorEastAsia"/>
+        </w:rPr>
+      </w:pPr>
+      <m:oMath>
+        <m:r>
+          <w:rPr>
+            <w:rFonts w:ascii="Cambria Math" w:eastAsiaTheme="minorEastAsia" w:hAnsi="Cambria Math"/>
+          </w:rPr>
+          <m:t>P(1)</m:t>
+        </m:r>
+      </m:oMath>
+      <w:r>
+        <w:rPr>
+          <w:rFonts w:eastAsiaTheme="minorEastAsia"/>
+        </w:rPr>
+        <w:t xml:space="preserve"> is true and </w:t>
+      </w:r>
+      <w:proofErr w:type="gramStart"/>
+      <m:oMath>
+        <m:r>
+          <w:rPr>
+            <w:rFonts w:ascii="Cambria Math" w:eastAsiaTheme="minorEastAsia" w:hAnsi="Cambria Math"/>
+          </w:rPr>
+          <m:t>Q(</m:t>
+        </m:r>
+        <w:proofErr w:type="gramEnd"/>
+        <m:r>
+          <w:rPr>
+            <w:rFonts w:ascii="Cambria Math" w:eastAsiaTheme="minorEastAsia" w:hAnsi="Cambria Math"/>
+          </w:rPr>
+          <m:t>1)</m:t>
+        </m:r>
+      </m:oMath>
+      <w:r>
+        <w:rPr>
+          <w:rFonts w:eastAsiaTheme="minorEastAsia"/>
+        </w:rPr>
+        <w:t xml:space="preserve"> is false</w:t>
+      </w:r>
+    </w:p>
+    <w:p>
+      <w:pPr>
+        <w:pStyle w:val="ListParagraph"/>
+        <w:numPr>
+          <w:ilvl w:val="2"/>
+          <w:numId w:val="9"/>
+        </w:numPr>
+        <w:rPr>
+          <w:rFonts w:eastAsiaTheme="minorEastAsia"/>
+        </w:rPr>
+      </w:pPr>
+      <m:oMath>
+        <m:r>
+          <w:rPr>
+            <w:rFonts w:ascii="Cambria Math" w:eastAsiaTheme="minorEastAsia" w:hAnsi="Cambria Math"/>
+          </w:rPr>
+          <m:t>a=1</m:t>
+        </m:r>
+      </m:oMath>
+    </w:p>
+    <w:p>
+      <w:pPr>
+        <w:pStyle w:val="ListParagraph"/>
+        <w:numPr>
+          <w:ilvl w:val="1"/>
+          <w:numId w:val="9"/>
+        </w:numPr>
+        <w:rPr>
+          <w:rFonts w:eastAsiaTheme="minorEastAsia"/>
+        </w:rPr>
+      </w:pPr>
+      <m:oMath>
+        <m:r>
+          <w:rPr>
+            <w:rFonts w:ascii="Cambria Math" w:eastAsiaTheme="minorEastAsia" w:hAnsi="Cambria Math"/>
+          </w:rPr>
+          <m:t>Q</m:t>
+        </m:r>
+        <m:d>
+          <m:dPr>
+            <m:ctrlPr>
+              <w:rPr>
+                <w:rFonts w:ascii="Cambria Math" w:eastAsiaTheme="minorEastAsia" w:hAnsi="Cambria Math"/>
+                <w:i/>
+              </w:rPr>
+            </m:ctrlPr>
+          </m:dPr>
+          <m:e>
+            <m:r>
+              <w:rPr>
+                <w:rFonts w:ascii="Cambria Math" w:eastAsiaTheme="minorEastAsia" w:hAnsi="Cambria Math"/>
+              </w:rPr>
+              <m:t>b</m:t>
+            </m:r>
+          </m:e>
+        </m:d>
+        <m:r>
+          <w:rPr>
+            <w:rFonts w:ascii="Cambria Math" w:eastAsiaTheme="minorEastAsia" w:hAnsi="Cambria Math"/>
+          </w:rPr>
+          <m:t>⇒P(b)</m:t>
+        </m:r>
+      </m:oMath>
+      <w:r>
+        <w:rPr>
+          <w:rFonts w:eastAsiaTheme="minorEastAsia"/>
+        </w:rPr>
+        <w:t xml:space="preserve"> is false</w:t>
+      </w:r>
+    </w:p>
+    <w:p>
+      <w:pPr>
+        <w:pStyle w:val="ListParagraph"/>
+        <w:numPr>
+          <w:ilvl w:val="2"/>
+          <w:numId w:val="9"/>
+        </w:numPr>
+        <w:rPr>
+          <w:rFonts w:eastAsiaTheme="minorEastAsia"/>
+        </w:rPr>
+      </w:pPr>
+      <m:oMath>
+        <m:r>
+          <w:rPr>
+            <w:rFonts w:ascii="Cambria Math" w:eastAsiaTheme="minorEastAsia" w:hAnsi="Cambria Math"/>
+          </w:rPr>
+          <m:t>P(3)</m:t>
+        </m:r>
+      </m:oMath>
+      <w:r>
+        <w:rPr>
+          <w:rFonts w:eastAsiaTheme="minorEastAsia"/>
+        </w:rPr>
+        <w:t xml:space="preserve"> is false and </w:t>
+      </w:r>
+      <w:proofErr w:type="gramStart"/>
+      <m:oMath>
+        <m:r>
+          <w:rPr>
+            <w:rFonts w:ascii="Cambria Math" w:eastAsiaTheme="minorEastAsia" w:hAnsi="Cambria Math"/>
+          </w:rPr>
+          <m:t>Q(</m:t>
+        </m:r>
+        <w:proofErr w:type="gramEnd"/>
+        <m:r>
+          <w:rPr>
+            <w:rFonts w:ascii="Cambria Math" w:eastAsiaTheme="minorEastAsia" w:hAnsi="Cambria Math"/>
+          </w:rPr>
+          <m:t>3)</m:t>
+        </m:r>
+      </m:oMath>
+      <w:r>
+        <w:rPr>
+          <w:rFonts w:eastAsiaTheme="minorEastAsia"/>
+        </w:rPr>
+        <w:t xml:space="preserve"> is true</w:t>
+      </w:r>
+    </w:p>
+    <w:p>
+      <w:pPr>
+        <w:pStyle w:val="ListParagraph"/>
+        <w:numPr>
+          <w:ilvl w:val="2"/>
+          <w:numId w:val="9"/>
+        </w:numPr>
+        <w:rPr>
+          <w:rFonts w:eastAsiaTheme="minorEastAsia"/>
+        </w:rPr>
+      </w:pPr>
+      <m:oMath>
+        <m:r>
+          <w:rPr>
+            <w:rFonts w:ascii="Cambria Math" w:eastAsiaTheme="minorEastAsia" w:hAnsi="Cambria Math"/>
+          </w:rPr>
+          <m:t>b=</m:t>
+        </m:r>
+        <m:r>
+          <w:rPr>
+            <w:rFonts w:ascii="Cambria Math" w:eastAsiaTheme="minorEastAsia" w:hAnsi="Cambria Math"/>
+          </w:rPr>
+          <m:t>3</m:t>
+        </m:r>
+      </m:oMath>
+    </w:p>
+    <w:p>
+      <w:pPr>
+        <w:pStyle w:val="ListParagraph"/>
+        <w:numPr>
+          <w:ilvl w:val="1"/>
+          <w:numId w:val="9"/>
+        </w:numPr>
+        <w:rPr>
+          <w:rFonts w:eastAsiaTheme="minorEastAsia"/>
+        </w:rPr>
+      </w:pPr>
+      <m:oMath>
+        <m:r>
+          <w:rPr>
+            <w:rFonts w:ascii="Cambria Math" w:eastAsiaTheme="minorEastAsia" w:hAnsi="Cambria Math"/>
+          </w:rPr>
+          <m:t>P</m:t>
+        </m:r>
+        <m:d>
+          <m:dPr>
+            <m:ctrlPr>
+              <w:rPr>
+                <w:rFonts w:ascii="Cambria Math" w:eastAsiaTheme="minorEastAsia" w:hAnsi="Cambria Math"/>
+                <w:i/>
+              </w:rPr>
+            </m:ctrlPr>
+          </m:dPr>
+          <m:e>
+            <m:r>
+              <w:rPr>
+                <w:rFonts w:ascii="Cambria Math" w:eastAsiaTheme="minorEastAsia" w:hAnsi="Cambria Math"/>
+              </w:rPr>
+              <m:t>a</m:t>
+            </m:r>
+          </m:e>
+        </m:d>
+        <m:r>
+          <w:rPr>
+            <w:rFonts w:ascii="Cambria Math" w:eastAsiaTheme="minorEastAsia" w:hAnsi="Cambria Math"/>
+          </w:rPr>
+          <m:t>⇔Q(a)</m:t>
+        </m:r>
+      </m:oMath>
+      <w:r>
+        <w:rPr>
+          <w:rFonts w:eastAsiaTheme="minorEastAsia"/>
+        </w:rPr>
+        <w:t xml:space="preserve"> is true</w:t>
+      </w:r>
+    </w:p>
+    <w:p>
+      <w:pPr>
+        <w:pStyle w:val="ListParagraph"/>
+        <w:numPr>
+          <w:ilvl w:val="2"/>
+          <w:numId w:val="9"/>
+        </w:numPr>
+        <w:rPr>
+          <w:rFonts w:eastAsiaTheme="minorEastAsia"/>
+        </w:rPr>
+      </w:pPr>
+      <m:oMath>
+        <m:r>
+          <w:rPr>
+            <w:rFonts w:ascii="Cambria Math" w:eastAsiaTheme="minorEastAsia" w:hAnsi="Cambria Math"/>
+          </w:rPr>
+          <m:t>P(2)</m:t>
+        </m:r>
+      </m:oMath>
+      <w:r>
+        <w:rPr>
+          <w:rFonts w:eastAsiaTheme="minorEastAsia"/>
+        </w:rPr>
+        <w:t xml:space="preserve"> is true and </w:t>
+      </w:r>
+      <w:proofErr w:type="gramStart"/>
+      <m:oMath>
+        <m:r>
+          <w:rPr>
+            <w:rFonts w:ascii="Cambria Math" w:eastAsiaTheme="minorEastAsia" w:hAnsi="Cambria Math"/>
+          </w:rPr>
+          <m:t>Q(</m:t>
+        </m:r>
+        <w:proofErr w:type="gramEnd"/>
+        <m:r>
+          <w:rPr>
+            <w:rFonts w:ascii="Cambria Math" w:eastAsiaTheme="minorEastAsia" w:hAnsi="Cambria Math"/>
+          </w:rPr>
+          <m:t>2)</m:t>
+        </m:r>
+      </m:oMath>
+      <w:r>
+        <w:rPr>
+          <w:rFonts w:eastAsiaTheme="minorEastAsia"/>
+        </w:rPr>
+        <w:t xml:space="preserve"> is true</w:t>
+      </w:r>
+    </w:p>
+    <w:p>
+      <w:pPr>
+        <w:pStyle w:val="ListParagraph"/>
+        <w:numPr>
+          <w:ilvl w:val="2"/>
+          <w:numId w:val="9"/>
+        </w:numPr>
+        <w:rPr>
+          <w:rFonts w:eastAsiaTheme="minorEastAsia"/>
+        </w:rPr>
+      </w:pPr>
+      <m:oMath>
+        <m:r>
+          <w:rPr>
+            <w:rFonts w:ascii="Cambria Math" w:eastAsiaTheme="minorEastAsia" w:hAnsi="Cambria Math"/>
+          </w:rPr>
+          <m:t>c=</m:t>
+        </m:r>
+        <m:r>
+          <w:rPr>
+            <w:rFonts w:ascii="Cambria Math" w:eastAsiaTheme="minorEastAsia" w:hAnsi="Cambria Math"/>
+          </w:rPr>
+          <m:t>2</m:t>
+        </m:r>
+      </m:oMath>
+    </w:p>
+    <w:p>
+      <w:pPr>
+        <w:rPr>
+          <w:rFonts w:eastAsiaTheme="minorEastAsia"/>
+        </w:rPr>
+      </w:pPr>
+    </w:p>
+    <w:p>
+      <w:pPr>
+        <w:pStyle w:val="ListParagraph"/>
+        <w:numPr>
+          <w:ilvl w:val="0"/>
+          <w:numId w:val="9"/>
+        </w:numPr>
+        <w:rPr>
+          <w:rFonts w:eastAsiaTheme="minorEastAsia"/>
+        </w:rPr>
+      </w:pPr>
+      <w:r>
+        <w:rPr>
+          <w:rFonts w:eastAsiaTheme="minorEastAsia"/>
+        </w:rPr>
+        <w:t xml:space="preserve">Let </w:t>
+      </w:r>
+      <m:oMath>
+        <m:r>
+          <w:rPr>
+            <w:rFonts w:ascii="Cambria Math" w:eastAsiaTheme="minorEastAsia" w:hAnsi="Cambria Math"/>
+          </w:rPr>
+          <m:t>S</m:t>
+        </m:r>
+        <w:proofErr w:type="gramStart"/>
+        <m:r>
+          <w:rPr>
+            <w:rFonts w:ascii="Cambria Math" w:eastAsiaTheme="minorEastAsia" w:hAnsi="Cambria Math"/>
+          </w:rPr>
+          <m:t>={</m:t>
+        </m:r>
+        <w:proofErr w:type="gramEnd"/>
+        <m:r>
+          <w:rPr>
+            <w:rFonts w:ascii="Cambria Math" w:eastAsiaTheme="minorEastAsia" w:hAnsi="Cambria Math"/>
+          </w:rPr>
+          <m:t>1,2,3,4}</m:t>
+        </m:r>
+      </m:oMath>
+      <w:r>
+        <w:rPr>
+          <w:rFonts w:eastAsiaTheme="minorEastAsia"/>
+        </w:rPr>
+        <w:t>. Consider the following open sentences over the domain S.</w:t>
+      </w:r>
+      <w:r>
+        <w:rPr>
+          <w:rFonts w:eastAsiaTheme="minorEastAsia"/>
+        </w:rPr>
+        <w:t xml:space="preserve"> Determine four distinct elements a, b, c, d in S such that…</w:t>
+      </w:r>
+    </w:p>
+    <w:p>
+      <w:pPr>
+        <w:rPr>
+          <w:rFonts w:eastAsiaTheme="minorEastAsia"/>
+        </w:rPr>
+      </w:pPr>
+      <m:oMathPara>
+        <m:oMath>
+          <m:r>
+            <w:rPr>
+              <w:rFonts w:ascii="Cambria Math" w:eastAsiaTheme="minorEastAsia" w:hAnsi="Cambria Math"/>
+            </w:rPr>
+            <m:t>P</m:t>
+          </m:r>
+          <m:d>
+            <m:dPr>
+              <m:ctrlPr>
+                <w:rPr>
+                  <w:rFonts w:ascii="Cambria Math" w:eastAsiaTheme="minorEastAsia" w:hAnsi="Cambria Math"/>
+                  <w:i/>
+                </w:rPr>
+              </m:ctrlPr>
+            </m:dPr>
+            <m:e>
+              <m:r>
+                <w:rPr>
+                  <w:rFonts w:ascii="Cambria Math" w:eastAsiaTheme="minorEastAsia" w:hAnsi="Cambria Math"/>
+                </w:rPr>
+                <m:t>n</m:t>
+              </m:r>
+            </m:e>
+          </m:d>
+          <m:r>
+            <w:rPr>
+              <w:rFonts w:ascii="Cambria Math" w:eastAsiaTheme="minorEastAsia" w:hAnsi="Cambria Math"/>
+            </w:rPr>
+            <m:t>:</m:t>
+          </m:r>
+          <m:f>
+            <m:fPr>
+              <m:ctrlPr>
+                <w:rPr>
+                  <w:rFonts w:ascii="Cambria Math" w:eastAsiaTheme="minorEastAsia" w:hAnsi="Cambria Math"/>
+                  <w:i/>
+                </w:rPr>
+              </m:ctrlPr>
+            </m:fPr>
+            <m:num>
+              <m:r>
+                <w:rPr>
+                  <w:rFonts w:ascii="Cambria Math" w:eastAsiaTheme="minorEastAsia" w:hAnsi="Cambria Math"/>
+                </w:rPr>
+                <m:t>n(n-1)</m:t>
+              </m:r>
+            </m:num>
+            <m:den>
+              <m:r>
+                <w:rPr>
+                  <w:rFonts w:ascii="Cambria Math" w:eastAsiaTheme="minorEastAsia" w:hAnsi="Cambria Math"/>
+                </w:rPr>
+                <m:t>2</m:t>
+              </m:r>
+            </m:den>
+          </m:f>
+          <m:r>
+            <w:rPr>
+              <w:rFonts w:ascii="Cambria Math" w:eastAsiaTheme="minorEastAsia" w:hAnsi="Cambria Math"/>
+            </w:rPr>
+            <m:t xml:space="preserve"> is even</m:t>
+          </m:r>
+        </m:oMath>
+      </m:oMathPara>
+    </w:p>
+    <w:p>
+      <w:pPr>
+        <w:rPr>
+          <w:rFonts w:eastAsiaTheme="minorEastAsia"/>
+        </w:rPr>
+      </w:pPr>
+      <m:oMathPara>
+        <m:oMath>
+          <m:r>
+            <w:rPr>
+              <w:rFonts w:ascii="Cambria Math" w:eastAsiaTheme="minorEastAsia" w:hAnsi="Cambria Math"/>
+            </w:rPr>
+            <m:t>Q</m:t>
+          </m:r>
+          <m:d>
+            <m:dPr>
+              <m:ctrlPr>
+                <w:rPr>
+                  <w:rFonts w:ascii="Cambria Math" w:eastAsiaTheme="minorEastAsia" w:hAnsi="Cambria Math"/>
+                  <w:i/>
+                </w:rPr>
+              </m:ctrlPr>
+            </m:dPr>
+            <m:e>
+              <m:r>
+                <w:rPr>
+                  <w:rFonts w:ascii="Cambria Math" w:eastAsiaTheme="minorEastAsia" w:hAnsi="Cambria Math"/>
+                </w:rPr>
+                <m:t>n</m:t>
+              </m:r>
+            </m:e>
+          </m:d>
+          <m:r>
+            <w:rPr>
+              <w:rFonts w:ascii="Cambria Math" w:eastAsiaTheme="minorEastAsia" w:hAnsi="Cambria Math"/>
+            </w:rPr>
+            <m:t>:</m:t>
+          </m:r>
+          <m:sSup>
+            <m:sSupPr>
+              <m:ctrlPr>
+                <w:rPr>
+                  <w:rFonts w:ascii="Cambria Math" w:eastAsiaTheme="minorEastAsia" w:hAnsi="Cambria Math"/>
+                  <w:i/>
+                </w:rPr>
+              </m:ctrlPr>
+            </m:sSupPr>
+            <m:e>
+              <m:r>
+                <w:rPr>
+                  <w:rFonts w:ascii="Cambria Math" w:eastAsiaTheme="minorEastAsia" w:hAnsi="Cambria Math"/>
+                </w:rPr>
+                <m:t>2</m:t>
+              </m:r>
+            </m:e>
+            <m:sup>
+              <m:r>
+                <w:rPr>
+                  <w:rFonts w:ascii="Cambria Math" w:eastAsiaTheme="minorEastAsia" w:hAnsi="Cambria Math"/>
+                </w:rPr>
+                <m:t>n-2</m:t>
+              </m:r>
+            </m:sup>
+          </m:sSup>
+          <m:r>
+            <w:rPr>
+              <w:rFonts w:ascii="Cambria Math" w:eastAsiaTheme="minorEastAsia" w:hAnsi="Cambria Math"/>
+            </w:rPr>
+            <m:t>-</m:t>
+          </m:r>
+          <m:sSup>
+            <m:sSupPr>
+              <m:ctrlPr>
+                <w:rPr>
+                  <w:rFonts w:ascii="Cambria Math" w:eastAsiaTheme="minorEastAsia" w:hAnsi="Cambria Math"/>
+                  <w:i/>
+                </w:rPr>
+              </m:ctrlPr>
+            </m:sSupPr>
+            <m:e>
+              <m:d>
+                <m:dPr>
+                  <m:ctrlPr>
+                    <w:rPr>
+                      <w:rFonts w:ascii="Cambria Math" w:eastAsiaTheme="minorEastAsia" w:hAnsi="Cambria Math"/>
+                      <w:i/>
+                    </w:rPr>
+                  </m:ctrlPr>
+                </m:dPr>
+                <m:e>
+                  <m:r>
+                    <w:rPr>
+                      <w:rFonts w:ascii="Cambria Math" w:eastAsiaTheme="minorEastAsia" w:hAnsi="Cambria Math"/>
+                    </w:rPr>
+                    <m:t>-2</m:t>
+                  </m:r>
+                </m:e>
+              </m:d>
+            </m:e>
+            <m:sup>
+              <m:r>
+                <w:rPr>
+                  <w:rFonts w:ascii="Cambria Math" w:eastAsiaTheme="minorEastAsia" w:hAnsi="Cambria Math"/>
+                </w:rPr>
+                <m:t>n-2</m:t>
+              </m:r>
+            </m:sup>
+          </m:sSup>
+          <m:r>
+            <w:rPr>
+              <w:rFonts w:ascii="Cambria Math" w:eastAsiaTheme="minorEastAsia" w:hAnsi="Cambria Math"/>
+            </w:rPr>
+            <m:t xml:space="preserve"> is even</m:t>
+          </m:r>
+        </m:oMath>
+      </m:oMathPara>
+    </w:p>
+    <w:p>
+      <w:pPr>
+        <w:rPr>
+          <w:rFonts w:eastAsiaTheme="minorEastAsia"/>
+        </w:rPr>
+      </w:pPr>
+      <m:oMathPara>
+        <m:oMath>
+          <m:r>
+            <w:rPr>
+              <w:rFonts w:ascii="Cambria Math" w:eastAsiaTheme="minorEastAsia" w:hAnsi="Cambria Math"/>
+            </w:rPr>
+            <m:t>R</m:t>
+          </m:r>
+          <m:d>
+            <m:dPr>
+              <m:ctrlPr>
+                <w:rPr>
+                  <w:rFonts w:ascii="Cambria Math" w:eastAsiaTheme="minorEastAsia" w:hAnsi="Cambria Math"/>
+                  <w:i/>
+                </w:rPr>
+              </m:ctrlPr>
+            </m:dPr>
+            <m:e>
+              <m:r>
+                <w:rPr>
+                  <w:rFonts w:ascii="Cambria Math" w:eastAsiaTheme="minorEastAsia" w:hAnsi="Cambria Math"/>
+                </w:rPr>
+                <m:t>n</m:t>
+              </m:r>
+            </m:e>
+          </m:d>
+          <m:r>
+            <w:rPr>
+              <w:rFonts w:ascii="Cambria Math" w:eastAsiaTheme="minorEastAsia" w:hAnsi="Cambria Math"/>
+            </w:rPr>
+            <m:t>:</m:t>
+          </m:r>
+          <m:sSup>
+            <m:sSupPr>
+              <m:ctrlPr>
+                <w:rPr>
+                  <w:rFonts w:ascii="Cambria Math" w:eastAsiaTheme="minorEastAsia" w:hAnsi="Cambria Math"/>
+                  <w:i/>
+                </w:rPr>
+              </m:ctrlPr>
+            </m:sSupPr>
+            <m:e>
+              <m:r>
+                <w:rPr>
+                  <w:rFonts w:ascii="Cambria Math" w:eastAsiaTheme="minorEastAsia" w:hAnsi="Cambria Math"/>
+                </w:rPr>
+                <m:t>5</m:t>
+              </m:r>
+            </m:e>
+            <m:sup>
+              <m:r>
+                <w:rPr>
+                  <w:rFonts w:ascii="Cambria Math" w:eastAsiaTheme="minorEastAsia" w:hAnsi="Cambria Math"/>
+                </w:rPr>
+                <m:t>n-1</m:t>
+              </m:r>
+            </m:sup>
+          </m:sSup>
+          <m:r>
+            <w:rPr>
+              <w:rFonts w:ascii="Cambria Math" w:eastAsiaTheme="minorEastAsia" w:hAnsi="Cambria Math"/>
+            </w:rPr>
+            <m:t>+</m:t>
+          </m:r>
+          <m:sSup>
+            <m:sSupPr>
+              <m:ctrlPr>
+                <w:rPr>
+                  <w:rFonts w:ascii="Cambria Math" w:eastAsiaTheme="minorEastAsia" w:hAnsi="Cambria Math"/>
+                  <w:i/>
+                </w:rPr>
+              </m:ctrlPr>
+            </m:sSupPr>
+            <m:e>
+              <m:r>
+                <w:rPr>
+                  <w:rFonts w:ascii="Cambria Math" w:eastAsiaTheme="minorEastAsia" w:hAnsi="Cambria Math"/>
+                </w:rPr>
+                <m:t>2</m:t>
+              </m:r>
+            </m:e>
+            <m:sup>
+              <m:r>
+                <w:rPr>
+                  <w:rFonts w:ascii="Cambria Math" w:eastAsiaTheme="minorEastAsia" w:hAnsi="Cambria Math"/>
+                </w:rPr>
+                <m:t>n</m:t>
+              </m:r>
+            </m:sup>
+          </m:sSup>
+          <m:r>
+            <w:rPr>
+              <w:rFonts w:ascii="Cambria Math" w:eastAsiaTheme="minorEastAsia" w:hAnsi="Cambria Math"/>
+            </w:rPr>
+            <m:t xml:space="preserve"> is prime</m:t>
+          </m:r>
+        </m:oMath>
+      </m:oMathPara>
+    </w:p>
+    <w:p>
+      <w:pPr>
+        <w:pStyle w:val="Caption"/>
+        <w:keepNext/>
+      </w:pPr>
+      <w:r>
+        <w:lastRenderedPageBreak/>
+        <w:t xml:space="preserve">Table </w:t>
+      </w:r>
+      <w:fldSimple w:instr=" SEQ Table \* ARABIC ">
+        <w:r>
+          <w:rPr>
+            <w:noProof/>
+          </w:rPr>
+          <w:t>2</w:t>
+        </w:r>
+      </w:fldSimple>
+      <w:r>
+        <w:t xml:space="preserve"> - Results of P(n), Q(n) and R(n) given n in {1, 2, 3, 4}</w:t>
+      </w:r>
+    </w:p>
+    <w:tbl>
+      <w:tblPr>
+        <w:tblStyle w:val="TableGrid"/>
+        <w:tblW w:w="0" w:type="auto"/>
+        <w:tblLook w:val="04A0" w:firstRow="1" w:lastRow="0" w:firstColumn="1" w:lastColumn="0" w:noHBand="0" w:noVBand="1"/>
+      </w:tblPr>
+      <w:tblGrid>
+        <w:gridCol w:w="680"/>
+        <w:gridCol w:w="710"/>
+        <w:gridCol w:w="710"/>
+        <w:gridCol w:w="710"/>
+      </w:tblGrid>
+      <w:tr>
+        <w:trPr>
+          <w:trHeight w:val="561"/>
+        </w:trPr>
+        <w:tc>
+          <w:tcPr>
+            <w:tcW w:w="680" w:type="dxa"/>
+          </w:tcPr>
+          <w:p>
+            <w:pPr>
+              <w:rPr>
+                <w:rFonts w:eastAsiaTheme="minorEastAsia"/>
+              </w:rPr>
+            </w:pPr>
+            <w:r>
+              <w:rPr>
+                <w:rFonts w:eastAsiaTheme="minorEastAsia"/>
+              </w:rPr>
+              <w:t>n</w:t>
+            </w:r>
+          </w:p>
+        </w:tc>
+        <w:tc>
+          <w:tcPr>
+            <w:tcW w:w="710" w:type="dxa"/>
+          </w:tcPr>
+          <w:p>
+            <w:pPr>
+              <w:rPr>
+                <w:rFonts w:eastAsiaTheme="minorEastAsia"/>
+              </w:rPr>
+            </w:pPr>
+            <w:r>
+              <w:rPr>
+                <w:rFonts w:eastAsiaTheme="minorEastAsia"/>
+              </w:rPr>
+              <w:t>P(n)</w:t>
+            </w:r>
+          </w:p>
+        </w:tc>
+        <w:tc>
+          <w:tcPr>
+            <w:tcW w:w="710" w:type="dxa"/>
+          </w:tcPr>
+          <w:p>
+            <w:pPr>
+              <w:rPr>
+                <w:rFonts w:eastAsiaTheme="minorEastAsia"/>
+              </w:rPr>
+            </w:pPr>
+            <w:r>
+              <w:rPr>
+                <w:rFonts w:eastAsiaTheme="minorEastAsia"/>
+              </w:rPr>
+              <w:t>Q(n)</w:t>
+            </w:r>
+          </w:p>
+        </w:tc>
+        <w:tc>
+          <w:tcPr>
+            <w:tcW w:w="710" w:type="dxa"/>
+          </w:tcPr>
+          <w:p>
+            <w:pPr>
+              <w:rPr>
+                <w:rFonts w:eastAsiaTheme="minorEastAsia"/>
+              </w:rPr>
+            </w:pPr>
+            <w:r>
+              <w:rPr>
+                <w:rFonts w:eastAsiaTheme="minorEastAsia"/>
+              </w:rPr>
+              <w:t>R(n)</w:t>
+            </w:r>
+          </w:p>
+        </w:tc>
+      </w:tr>
+      <w:tr>
+        <w:trPr>
+          <w:trHeight w:val="537"/>
+        </w:trPr>
+        <w:tc>
+          <w:tcPr>
+            <w:tcW w:w="680" w:type="dxa"/>
+          </w:tcPr>
+          <w:p>
+            <w:pPr>
+              <w:rPr>
+                <w:rFonts w:eastAsiaTheme="minorEastAsia"/>
+              </w:rPr>
+            </w:pPr>
+            <w:r>
+              <w:rPr>
+                <w:rFonts w:eastAsiaTheme="minorEastAsia"/>
+              </w:rPr>
+              <w:t>1</w:t>
+            </w:r>
+          </w:p>
+        </w:tc>
+        <w:tc>
+          <w:tcPr>
+            <w:tcW w:w="710" w:type="dxa"/>
+          </w:tcPr>
+          <w:p>
+            <w:pPr>
+              <w:rPr>
+                <w:rFonts w:eastAsiaTheme="minorEastAsia"/>
+              </w:rPr>
+            </w:pPr>
+            <w:r>
+              <w:rPr>
+                <w:rFonts w:eastAsiaTheme="minorEastAsia"/>
+              </w:rPr>
+              <w:t>0</w:t>
+            </w:r>
+          </w:p>
+          <w:p>
+            <w:pPr>
+              <w:rPr>
+                <w:rFonts w:eastAsiaTheme="minorEastAsia"/>
+              </w:rPr>
+            </w:pPr>
+            <w:r>
+              <w:rPr>
+                <w:rFonts w:eastAsiaTheme="minorEastAsia"/>
+              </w:rPr>
+              <w:t>True</w:t>
+            </w:r>
+          </w:p>
+        </w:tc>
+        <w:tc>
+          <w:tcPr>
+            <w:tcW w:w="710" w:type="dxa"/>
+          </w:tcPr>
+          <w:p>
+            <w:pPr>
+              <w:rPr>
+                <w:rFonts w:eastAsiaTheme="minorEastAsia"/>
+              </w:rPr>
+            </w:pPr>
+            <w:r>
+              <w:rPr>
+                <w:rFonts w:eastAsiaTheme="minorEastAsia"/>
+              </w:rPr>
+              <w:t>1</w:t>
+            </w:r>
+          </w:p>
+          <w:p>
+            <w:pPr>
+              <w:rPr>
+                <w:rFonts w:eastAsiaTheme="minorEastAsia"/>
+              </w:rPr>
+            </w:pPr>
+            <w:r>
+              <w:rPr>
+                <w:rFonts w:eastAsiaTheme="minorEastAsia"/>
+              </w:rPr>
+              <w:t>False</w:t>
+            </w:r>
+          </w:p>
+        </w:tc>
+        <w:tc>
+          <w:tcPr>
+            <w:tcW w:w="710" w:type="dxa"/>
+          </w:tcPr>
+          <w:p>
+            <w:pPr>
+              <w:rPr>
+                <w:rFonts w:eastAsiaTheme="minorEastAsia"/>
+              </w:rPr>
+            </w:pPr>
+            <w:r>
+              <w:rPr>
+                <w:rFonts w:eastAsiaTheme="minorEastAsia"/>
+              </w:rPr>
+              <w:t>3</w:t>
+            </w:r>
+          </w:p>
+          <w:p>
+            <w:pPr>
+              <w:rPr>
+                <w:rFonts w:eastAsiaTheme="minorEastAsia"/>
+              </w:rPr>
+            </w:pPr>
+            <w:r>
+              <w:rPr>
+                <w:rFonts w:eastAsiaTheme="minorEastAsia"/>
+              </w:rPr>
+              <w:t>True</w:t>
+            </w:r>
+          </w:p>
+        </w:tc>
+      </w:tr>
+      <w:tr>
+        <w:trPr>
+          <w:trHeight w:val="537"/>
+        </w:trPr>
+        <w:tc>
+          <w:tcPr>
+            <w:tcW w:w="680" w:type="dxa"/>
+          </w:tcPr>
+          <w:p>
+            <w:pPr>
+              <w:rPr>
+                <w:rFonts w:eastAsiaTheme="minorEastAsia"/>
+              </w:rPr>
+            </w:pPr>
+            <w:r>
+              <w:rPr>
+                <w:rFonts w:eastAsiaTheme="minorEastAsia"/>
+              </w:rPr>
+              <w:t>2</w:t>
+            </w:r>
+          </w:p>
+        </w:tc>
+        <w:tc>
+          <w:tcPr>
+            <w:tcW w:w="710" w:type="dxa"/>
+          </w:tcPr>
+          <w:p>
+            <w:pPr>
+              <w:rPr>
+                <w:rFonts w:eastAsiaTheme="minorEastAsia"/>
+              </w:rPr>
+            </w:pPr>
+            <w:r>
+              <w:rPr>
+                <w:rFonts w:eastAsiaTheme="minorEastAsia"/>
+              </w:rPr>
+              <w:t>1</w:t>
+            </w:r>
+          </w:p>
+          <w:p>
+            <w:pPr>
+              <w:rPr>
+                <w:rFonts w:eastAsiaTheme="minorEastAsia"/>
+              </w:rPr>
+            </w:pPr>
+            <w:r>
+              <w:rPr>
+                <w:rFonts w:eastAsiaTheme="minorEastAsia"/>
+              </w:rPr>
+              <w:t>False</w:t>
+            </w:r>
+          </w:p>
+        </w:tc>
+        <w:tc>
+          <w:tcPr>
+            <w:tcW w:w="710" w:type="dxa"/>
+          </w:tcPr>
+          <w:p>
+            <w:pPr>
+              <w:rPr>
+                <w:rFonts w:eastAsiaTheme="minorEastAsia"/>
+              </w:rPr>
+            </w:pPr>
+            <w:r>
+              <w:rPr>
+                <w:rFonts w:eastAsiaTheme="minorEastAsia"/>
+              </w:rPr>
+              <w:t>0</w:t>
+            </w:r>
+          </w:p>
+          <w:p>
+            <w:pPr>
+              <w:rPr>
+                <w:rFonts w:eastAsiaTheme="minorEastAsia"/>
+              </w:rPr>
+            </w:pPr>
+            <w:r>
+              <w:rPr>
+                <w:rFonts w:eastAsiaTheme="minorEastAsia"/>
+              </w:rPr>
+              <w:t>True</w:t>
+            </w:r>
+          </w:p>
+        </w:tc>
+        <w:tc>
+          <w:tcPr>
+            <w:tcW w:w="710" w:type="dxa"/>
+          </w:tcPr>
+          <w:p>
+            <w:pPr>
+              <w:rPr>
+                <w:rFonts w:eastAsiaTheme="minorEastAsia"/>
+              </w:rPr>
+            </w:pPr>
+            <w:r>
+              <w:rPr>
+                <w:rFonts w:eastAsiaTheme="minorEastAsia"/>
+              </w:rPr>
+              <w:t>9</w:t>
+            </w:r>
+          </w:p>
+          <w:p>
+            <w:pPr>
+              <w:rPr>
+                <w:rFonts w:eastAsiaTheme="minorEastAsia"/>
+              </w:rPr>
+            </w:pPr>
+            <w:r>
+              <w:rPr>
+                <w:rFonts w:eastAsiaTheme="minorEastAsia"/>
+              </w:rPr>
+              <w:t>False</w:t>
+            </w:r>
+          </w:p>
+        </w:tc>
+      </w:tr>
+      <w:tr>
+        <w:trPr>
+          <w:trHeight w:val="508"/>
+        </w:trPr>
+        <w:tc>
+          <w:tcPr>
+            <w:tcW w:w="680" w:type="dxa"/>
+          </w:tcPr>
+          <w:p>
+            <w:pPr>
+              <w:rPr>
+                <w:rFonts w:eastAsiaTheme="minorEastAsia"/>
+              </w:rPr>
+            </w:pPr>
+            <w:r>
+              <w:rPr>
+                <w:rFonts w:eastAsiaTheme="minorEastAsia"/>
+              </w:rPr>
+              <w:t>3</w:t>
+            </w:r>
+          </w:p>
+        </w:tc>
+        <w:tc>
+          <w:tcPr>
+            <w:tcW w:w="710" w:type="dxa"/>
+          </w:tcPr>
+          <w:p>
+            <w:pPr>
+              <w:rPr>
+                <w:rFonts w:eastAsiaTheme="minorEastAsia"/>
+              </w:rPr>
+            </w:pPr>
+            <w:r>
+              <w:rPr>
+                <w:rFonts w:eastAsiaTheme="minorEastAsia"/>
+              </w:rPr>
+              <w:t>3</w:t>
+            </w:r>
+          </w:p>
+          <w:p>
+            <w:pPr>
+              <w:rPr>
+                <w:rFonts w:eastAsiaTheme="minorEastAsia"/>
+              </w:rPr>
+            </w:pPr>
+            <w:r>
+              <w:rPr>
+                <w:rFonts w:eastAsiaTheme="minorEastAsia"/>
+              </w:rPr>
+              <w:t>False</w:t>
+            </w:r>
+          </w:p>
+        </w:tc>
+        <w:tc>
+          <w:tcPr>
+            <w:tcW w:w="710" w:type="dxa"/>
+          </w:tcPr>
+          <w:p>
+            <w:pPr>
+              <w:rPr>
+                <w:rFonts w:eastAsiaTheme="minorEastAsia"/>
+              </w:rPr>
+            </w:pPr>
+            <w:r>
+              <w:rPr>
+                <w:rFonts w:eastAsiaTheme="minorEastAsia"/>
+              </w:rPr>
+              <w:t>4</w:t>
+            </w:r>
+          </w:p>
+          <w:p>
+            <w:pPr>
+              <w:rPr>
+                <w:rFonts w:eastAsiaTheme="minorEastAsia"/>
+              </w:rPr>
+            </w:pPr>
+            <w:r>
+              <w:rPr>
+                <w:rFonts w:eastAsiaTheme="minorEastAsia"/>
+              </w:rPr>
+              <w:t>True</w:t>
+            </w:r>
+          </w:p>
+        </w:tc>
+        <w:tc>
+          <w:tcPr>
+            <w:tcW w:w="710" w:type="dxa"/>
+          </w:tcPr>
+          <w:p>
+            <w:pPr>
+              <w:rPr>
+                <w:rFonts w:eastAsiaTheme="minorEastAsia"/>
+              </w:rPr>
+            </w:pPr>
+            <w:r>
+              <w:rPr>
+                <w:rFonts w:eastAsiaTheme="minorEastAsia"/>
+              </w:rPr>
+              <w:t>33</w:t>
+            </w:r>
+          </w:p>
+          <w:p>
+            <w:pPr>
+              <w:rPr>
+                <w:rFonts w:eastAsiaTheme="minorEastAsia"/>
+              </w:rPr>
+            </w:pPr>
+            <w:r>
+              <w:rPr>
+                <w:rFonts w:eastAsiaTheme="minorEastAsia"/>
+              </w:rPr>
+              <w:t>False</w:t>
+            </w:r>
+          </w:p>
+        </w:tc>
+      </w:tr>
+      <w:tr>
+        <w:trPr>
+          <w:trHeight w:val="537"/>
+        </w:trPr>
+        <w:tc>
+          <w:tcPr>
+            <w:tcW w:w="680" w:type="dxa"/>
+          </w:tcPr>
+          <w:p>
+            <w:pPr>
+              <w:rPr>
+                <w:rFonts w:eastAsiaTheme="minorEastAsia"/>
+              </w:rPr>
+            </w:pPr>
+            <w:r>
+              <w:rPr>
+                <w:rFonts w:eastAsiaTheme="minorEastAsia"/>
+              </w:rPr>
+              <w:t>4</w:t>
+            </w:r>
+          </w:p>
+        </w:tc>
+        <w:tc>
+          <w:tcPr>
+            <w:tcW w:w="710" w:type="dxa"/>
+          </w:tcPr>
+          <w:p>
+            <w:pPr>
+              <w:rPr>
+                <w:rFonts w:eastAsiaTheme="minorEastAsia"/>
+              </w:rPr>
+            </w:pPr>
+            <w:r>
+              <w:rPr>
+                <w:rFonts w:eastAsiaTheme="minorEastAsia"/>
+              </w:rPr>
+              <w:t>6</w:t>
+            </w:r>
+          </w:p>
+          <w:p>
+            <w:pPr>
+              <w:rPr>
+                <w:rFonts w:eastAsiaTheme="minorEastAsia"/>
+              </w:rPr>
+            </w:pPr>
+            <w:r>
+              <w:rPr>
+                <w:rFonts w:eastAsiaTheme="minorEastAsia"/>
+              </w:rPr>
+              <w:t>True</w:t>
+            </w:r>
+          </w:p>
+        </w:tc>
+        <w:tc>
+          <w:tcPr>
+            <w:tcW w:w="710" w:type="dxa"/>
+          </w:tcPr>
+          <w:p>
+            <w:pPr>
+              <w:rPr>
+                <w:rFonts w:eastAsiaTheme="minorEastAsia"/>
+              </w:rPr>
+            </w:pPr>
+            <w:r>
+              <w:rPr>
+                <w:rFonts w:eastAsiaTheme="minorEastAsia"/>
+              </w:rPr>
+              <w:t>0</w:t>
+            </w:r>
+          </w:p>
+          <w:p>
+            <w:pPr>
+              <w:rPr>
+                <w:rFonts w:eastAsiaTheme="minorEastAsia"/>
+              </w:rPr>
+            </w:pPr>
+            <w:r>
+              <w:rPr>
+                <w:rFonts w:eastAsiaTheme="minorEastAsia"/>
+              </w:rPr>
+              <w:t>True</w:t>
+            </w:r>
+          </w:p>
+        </w:tc>
+        <w:tc>
+          <w:tcPr>
+            <w:tcW w:w="710" w:type="dxa"/>
+          </w:tcPr>
+          <w:p>
+            <w:pPr>
+              <w:rPr>
+                <w:rFonts w:eastAsiaTheme="minorEastAsia"/>
+              </w:rPr>
+            </w:pPr>
+            <w:r>
+              <w:rPr>
+                <w:rFonts w:eastAsiaTheme="minorEastAsia"/>
+              </w:rPr>
+              <w:t>141</w:t>
+            </w:r>
+          </w:p>
+          <w:p>
+            <w:pPr>
+              <w:rPr>
+                <w:rFonts w:eastAsiaTheme="minorEastAsia"/>
+              </w:rPr>
+            </w:pPr>
+            <w:r>
+              <w:rPr>
+                <w:rFonts w:eastAsiaTheme="minorEastAsia"/>
+              </w:rPr>
+              <w:t>False</w:t>
+            </w:r>
+          </w:p>
+        </w:tc>
+      </w:tr>
+    </w:tbl>
+    <w:p>
+      <w:pPr>
+        <w:rPr>
+          <w:rFonts w:eastAsiaTheme="minorEastAsia"/>
+        </w:rPr>
+      </w:pPr>
+    </w:p>
+    <w:p>
+      <w:pPr>
+        <w:pStyle w:val="ListParagraph"/>
+        <w:numPr>
+          <w:ilvl w:val="1"/>
+          <w:numId w:val="9"/>
+        </w:numPr>
+        <w:rPr>
+          <w:rFonts w:eastAsiaTheme="minorEastAsia"/>
+        </w:rPr>
+      </w:pPr>
+      <m:oMath>
+        <m:r>
+          <w:rPr>
+            <w:rFonts w:ascii="Cambria Math" w:eastAsiaTheme="minorEastAsia" w:hAnsi="Cambria Math"/>
+          </w:rPr>
+          <m:t>P</m:t>
+        </m:r>
+        <m:d>
+          <m:dPr>
+            <m:ctrlPr>
+              <w:rPr>
+                <w:rFonts w:ascii="Cambria Math" w:eastAsiaTheme="minorEastAsia" w:hAnsi="Cambria Math"/>
+                <w:i/>
+              </w:rPr>
+            </m:ctrlPr>
+          </m:dPr>
+          <m:e>
+            <m:r>
+              <w:rPr>
+                <w:rFonts w:ascii="Cambria Math" w:eastAsiaTheme="minorEastAsia" w:hAnsi="Cambria Math"/>
+              </w:rPr>
+              <m:t>a</m:t>
+            </m:r>
+          </m:e>
+        </m:d>
+        <m:r>
+          <w:rPr>
+            <w:rFonts w:ascii="Cambria Math" w:eastAsiaTheme="minorEastAsia" w:hAnsi="Cambria Math"/>
+          </w:rPr>
+          <m:t>⇒Q(a)</m:t>
+        </m:r>
+      </m:oMath>
+      <w:r>
+        <w:rPr>
+          <w:rFonts w:eastAsiaTheme="minorEastAsia"/>
+        </w:rPr>
+        <w:t xml:space="preserve"> is false</w:t>
+      </w:r>
+    </w:p>
+    <w:p>
+      <w:pPr>
+        <w:pStyle w:val="ListParagraph"/>
+        <w:numPr>
+          <w:ilvl w:val="2"/>
+          <w:numId w:val="9"/>
+        </w:numPr>
+        <w:rPr>
+          <w:rFonts w:eastAsiaTheme="minorEastAsia"/>
+        </w:rPr>
+      </w:pPr>
+      <m:oMath>
+        <m:r>
+          <w:rPr>
+            <w:rFonts w:ascii="Cambria Math" w:eastAsiaTheme="minorEastAsia" w:hAnsi="Cambria Math"/>
+          </w:rPr>
+          <m:t>a</m:t>
+        </m:r>
+        <m:r>
+          <w:rPr>
+            <w:rFonts w:ascii="Cambria Math" w:eastAsiaTheme="minorEastAsia" w:hAnsi="Cambria Math"/>
+          </w:rPr>
+          <m:t>∈</m:t>
+        </m:r>
+        <m:d>
+          <m:dPr>
+            <m:begChr m:val="{"/>
+            <m:endChr m:val="}"/>
+            <m:ctrlPr>
+              <w:rPr>
+                <w:rFonts w:ascii="Cambria Math" w:eastAsiaTheme="minorEastAsia" w:hAnsi="Cambria Math"/>
+                <w:i/>
+              </w:rPr>
+            </m:ctrlPr>
+          </m:dPr>
+          <m:e>
+            <m:r>
+              <w:rPr>
+                <w:rFonts w:ascii="Cambria Math" w:eastAsiaTheme="minorEastAsia" w:hAnsi="Cambria Math"/>
+              </w:rPr>
+              <m:t>1</m:t>
+            </m:r>
+          </m:e>
+        </m:d>
+        <m:r>
+          <w:rPr>
+            <w:rFonts w:ascii="Cambria Math" w:eastAsiaTheme="minorEastAsia" w:hAnsi="Cambria Math"/>
+          </w:rPr>
+          <m:t>→a=1</m:t>
+        </m:r>
+      </m:oMath>
+    </w:p>
+    <w:p>
+      <w:pPr>
+        <w:pStyle w:val="ListParagraph"/>
+        <w:numPr>
+          <w:ilvl w:val="1"/>
+          <w:numId w:val="9"/>
+        </w:numPr>
+        <w:rPr>
+          <w:rFonts w:eastAsiaTheme="minorEastAsia"/>
+        </w:rPr>
+      </w:pPr>
+      <m:oMath>
+        <m:r>
+          <w:rPr>
+            <w:rFonts w:ascii="Cambria Math" w:eastAsiaTheme="minorEastAsia" w:hAnsi="Cambria Math"/>
+          </w:rPr>
+          <m:t>Q</m:t>
+        </m:r>
+        <m:d>
+          <m:dPr>
+            <m:ctrlPr>
+              <w:rPr>
+                <w:rFonts w:ascii="Cambria Math" w:eastAsiaTheme="minorEastAsia" w:hAnsi="Cambria Math"/>
+                <w:i/>
+              </w:rPr>
+            </m:ctrlPr>
+          </m:dPr>
+          <m:e>
+            <m:r>
+              <w:rPr>
+                <w:rFonts w:ascii="Cambria Math" w:eastAsiaTheme="minorEastAsia" w:hAnsi="Cambria Math"/>
+              </w:rPr>
+              <m:t>b</m:t>
+            </m:r>
+          </m:e>
+        </m:d>
+        <m:r>
+          <w:rPr>
+            <w:rFonts w:ascii="Cambria Math" w:eastAsiaTheme="minorEastAsia" w:hAnsi="Cambria Math"/>
+          </w:rPr>
+          <m:t>⇒P(b)</m:t>
+        </m:r>
+      </m:oMath>
+      <w:r>
+        <w:rPr>
+          <w:rFonts w:eastAsiaTheme="minorEastAsia"/>
+        </w:rPr>
+        <w:t xml:space="preserve"> is true</w:t>
+      </w:r>
+    </w:p>
+    <w:p>
+      <w:pPr>
+        <w:pStyle w:val="ListParagraph"/>
+        <w:numPr>
+          <w:ilvl w:val="2"/>
+          <w:numId w:val="9"/>
+        </w:numPr>
+        <w:rPr>
+          <w:rFonts w:eastAsiaTheme="minorEastAsia"/>
+        </w:rPr>
+      </w:pPr>
+      <m:oMath>
+        <m:r>
+          <w:rPr>
+            <w:rFonts w:ascii="Cambria Math" w:eastAsiaTheme="minorEastAsia" w:hAnsi="Cambria Math"/>
+          </w:rPr>
+          <m:t>b</m:t>
+        </m:r>
+        <m:r>
+          <w:rPr>
+            <w:rFonts w:ascii="Cambria Math" w:eastAsiaTheme="minorEastAsia" w:hAnsi="Cambria Math"/>
+          </w:rPr>
+          <m:t>∈</m:t>
+        </m:r>
+        <m:d>
+          <m:dPr>
+            <m:begChr m:val="{"/>
+            <m:endChr m:val="}"/>
+            <m:ctrlPr>
+              <w:rPr>
+                <w:rFonts w:ascii="Cambria Math" w:eastAsiaTheme="minorEastAsia" w:hAnsi="Cambria Math"/>
+                <w:i/>
+              </w:rPr>
+            </m:ctrlPr>
+          </m:dPr>
+          <m:e>
+            <m:r>
+              <w:rPr>
+                <w:rFonts w:ascii="Cambria Math" w:eastAsiaTheme="minorEastAsia" w:hAnsi="Cambria Math"/>
+              </w:rPr>
+              <m:t>1, 4</m:t>
+            </m:r>
+          </m:e>
+        </m:d>
+        <m:r>
+          <w:rPr>
+            <w:rFonts w:ascii="Cambria Math" w:eastAsiaTheme="minorEastAsia" w:hAnsi="Cambria Math"/>
+          </w:rPr>
+          <m:t>→b=4</m:t>
+        </m:r>
+      </m:oMath>
+    </w:p>
+    <w:p>
+      <w:pPr>
+        <w:pStyle w:val="ListParagraph"/>
+        <w:numPr>
+          <w:ilvl w:val="1"/>
+          <w:numId w:val="9"/>
+        </w:numPr>
+        <w:rPr>
+          <w:rFonts w:eastAsiaTheme="minorEastAsia"/>
+        </w:rPr>
+      </w:pPr>
+      <m:oMath>
+        <m:r>
+          <w:rPr>
+            <w:rFonts w:ascii="Cambria Math" w:eastAsiaTheme="minorEastAsia" w:hAnsi="Cambria Math"/>
+          </w:rPr>
+          <m:t>P</m:t>
+        </m:r>
+        <m:d>
+          <m:dPr>
+            <m:ctrlPr>
+              <w:rPr>
+                <w:rFonts w:ascii="Cambria Math" w:eastAsiaTheme="minorEastAsia" w:hAnsi="Cambria Math"/>
+                <w:i/>
+              </w:rPr>
+            </m:ctrlPr>
+          </m:dPr>
+          <m:e>
+            <m:r>
+              <w:rPr>
+                <w:rFonts w:ascii="Cambria Math" w:eastAsiaTheme="minorEastAsia" w:hAnsi="Cambria Math"/>
+              </w:rPr>
+              <m:t>c</m:t>
+            </m:r>
+          </m:e>
+        </m:d>
+        <m:r>
+          <w:rPr>
+            <w:rFonts w:ascii="Cambria Math" w:eastAsiaTheme="minorEastAsia" w:hAnsi="Cambria Math"/>
+          </w:rPr>
+          <m:t>⇔R(c)</m:t>
+        </m:r>
+      </m:oMath>
+      <w:r>
+        <w:rPr>
+          <w:rFonts w:eastAsiaTheme="minorEastAsia"/>
+        </w:rPr>
+        <w:t xml:space="preserve"> is true</w:t>
+      </w:r>
+    </w:p>
+    <w:p>
+      <w:pPr>
+        <w:pStyle w:val="ListParagraph"/>
+        <w:numPr>
+          <w:ilvl w:val="2"/>
+          <w:numId w:val="9"/>
+        </w:numPr>
+        <w:rPr>
+          <w:rFonts w:eastAsiaTheme="minorEastAsia"/>
+        </w:rPr>
+      </w:pPr>
+      <m:oMath>
+        <m:r>
+          <w:rPr>
+            <w:rFonts w:ascii="Cambria Math" w:eastAsiaTheme="minorEastAsia" w:hAnsi="Cambria Math"/>
+          </w:rPr>
+          <m:t>c∈</m:t>
+        </m:r>
+        <m:d>
+          <m:dPr>
+            <m:begChr m:val="{"/>
+            <m:endChr m:val="}"/>
+            <m:ctrlPr>
+              <w:rPr>
+                <w:rFonts w:ascii="Cambria Math" w:eastAsiaTheme="minorEastAsia" w:hAnsi="Cambria Math"/>
+                <w:i/>
+              </w:rPr>
+            </m:ctrlPr>
+          </m:dPr>
+          <m:e>
+            <m:r>
+              <w:rPr>
+                <w:rFonts w:ascii="Cambria Math" w:eastAsiaTheme="minorEastAsia" w:hAnsi="Cambria Math"/>
+              </w:rPr>
+              <m:t>1, 2, 3</m:t>
+            </m:r>
+          </m:e>
+        </m:d>
+        <m:r>
+          <w:rPr>
+            <w:rFonts w:ascii="Cambria Math" w:eastAsiaTheme="minorEastAsia" w:hAnsi="Cambria Math"/>
+          </w:rPr>
+          <m:t>→c=2</m:t>
+        </m:r>
+      </m:oMath>
+    </w:p>
+    <w:p>
+      <w:pPr>
+        <w:pStyle w:val="ListParagraph"/>
+        <w:numPr>
+          <w:ilvl w:val="1"/>
+          <w:numId w:val="9"/>
+        </w:numPr>
+        <w:rPr>
+          <w:rFonts w:eastAsiaTheme="minorEastAsia"/>
+        </w:rPr>
+      </w:pPr>
+      <m:oMath>
+        <m:r>
+          <w:rPr>
+            <w:rFonts w:ascii="Cambria Math" w:eastAsiaTheme="minorEastAsia" w:hAnsi="Cambria Math"/>
+          </w:rPr>
+          <m:t>Q</m:t>
+        </m:r>
+        <m:d>
+          <m:dPr>
+            <m:ctrlPr>
+              <w:rPr>
+                <w:rFonts w:ascii="Cambria Math" w:eastAsiaTheme="minorEastAsia" w:hAnsi="Cambria Math"/>
+                <w:i/>
+              </w:rPr>
+            </m:ctrlPr>
+          </m:dPr>
+          <m:e>
+            <m:r>
+              <w:rPr>
+                <w:rFonts w:ascii="Cambria Math" w:eastAsiaTheme="minorEastAsia" w:hAnsi="Cambria Math"/>
+              </w:rPr>
+              <m:t>d</m:t>
+            </m:r>
+          </m:e>
+        </m:d>
+        <m:r>
+          <w:rPr>
+            <w:rFonts w:ascii="Cambria Math" w:eastAsiaTheme="minorEastAsia" w:hAnsi="Cambria Math"/>
+          </w:rPr>
+          <m:t>⇔R(d)</m:t>
+        </m:r>
+      </m:oMath>
+      <w:r>
+        <w:rPr>
+          <w:rFonts w:eastAsiaTheme="minorEastAsia"/>
+        </w:rPr>
+        <w:t xml:space="preserve"> is false</w:t>
+      </w:r>
+    </w:p>
+    <w:p>
+      <w:pPr>
+        <w:pStyle w:val="ListParagraph"/>
+        <w:numPr>
+          <w:ilvl w:val="2"/>
+          <w:numId w:val="9"/>
+        </w:numPr>
+        <w:rPr>
+          <w:rFonts w:eastAsiaTheme="minorEastAsia"/>
+        </w:rPr>
+      </w:pPr>
+      <m:oMath>
+        <m:r>
+          <w:rPr>
+            <w:rFonts w:ascii="Cambria Math" w:eastAsiaTheme="minorEastAsia" w:hAnsi="Cambria Math"/>
+          </w:rPr>
+          <m:t>d</m:t>
+        </m:r>
+        <m:r>
+          <w:rPr>
+            <w:rFonts w:ascii="Cambria Math" w:eastAsiaTheme="minorEastAsia" w:hAnsi="Cambria Math"/>
+          </w:rPr>
+          <m:t>∈</m:t>
+        </m:r>
+        <m:d>
+          <m:dPr>
+            <m:begChr m:val="{"/>
+            <m:endChr m:val="}"/>
+            <m:ctrlPr>
+              <w:rPr>
+                <w:rFonts w:ascii="Cambria Math" w:eastAsiaTheme="minorEastAsia" w:hAnsi="Cambria Math"/>
+                <w:i/>
+              </w:rPr>
+            </m:ctrlPr>
+          </m:dPr>
+          <m:e>
+            <m:r>
+              <w:rPr>
+                <w:rFonts w:ascii="Cambria Math" w:eastAsiaTheme="minorEastAsia" w:hAnsi="Cambria Math"/>
+              </w:rPr>
+              <m:t>1, 2, 3, 4</m:t>
+            </m:r>
+          </m:e>
+        </m:d>
+        <m:r>
+          <w:rPr>
+            <w:rFonts w:ascii="Cambria Math" w:eastAsiaTheme="minorEastAsia" w:hAnsi="Cambria Math"/>
+          </w:rPr>
+          <m:t>→d=3</m:t>
+        </m:r>
+      </m:oMath>
+    </w:p>
+    <w:p>
+      <w:pPr>
+        <w:pStyle w:val="ListParagraph"/>
+        <w:rPr>
+          <w:rFonts w:eastAsiaTheme="minorEastAsia"/>
+        </w:rPr>
+      </w:pPr>
+    </w:p>
+    <w:p>
+      <w:pPr>
+        <w:pStyle w:val="ListParagraph"/>
+        <w:numPr>
+          <w:ilvl w:val="0"/>
+          <w:numId w:val="9"/>
+        </w:numPr>
+        <w:rPr>
+          <w:rFonts w:eastAsiaTheme="minorEastAsia"/>
+        </w:rPr>
+      </w:pPr>
+      <w:r>
+        <w:rPr>
+          <w:rFonts w:eastAsiaTheme="minorEastAsia"/>
+        </w:rPr>
+        <w:t xml:space="preserve">Let </w:t>
+      </w:r>
+      <m:oMath>
+        <m:r>
+          <w:rPr>
+            <w:rFonts w:ascii="Cambria Math" w:eastAsiaTheme="minorEastAsia" w:hAnsi="Cambria Math"/>
+          </w:rPr>
+          <m:t>P</m:t>
+        </m:r>
+        <m:d>
+          <m:dPr>
+            <m:ctrlPr>
+              <w:rPr>
+                <w:rFonts w:ascii="Cambria Math" w:eastAsiaTheme="minorEastAsia" w:hAnsi="Cambria Math"/>
+                <w:i/>
+              </w:rPr>
+            </m:ctrlPr>
+          </m:dPr>
+          <m:e>
+            <m:r>
+              <w:rPr>
+                <w:rFonts w:ascii="Cambria Math" w:eastAsiaTheme="minorEastAsia" w:hAnsi="Cambria Math"/>
+              </w:rPr>
+              <m:t>n</m:t>
+            </m:r>
+          </m:e>
+        </m:d>
+        <m:r>
+          <w:rPr>
+            <w:rFonts w:ascii="Cambria Math" w:eastAsiaTheme="minorEastAsia" w:hAnsi="Cambria Math"/>
+          </w:rPr>
+          <m:t>:</m:t>
+        </m:r>
+        <m:sSup>
+          <m:sSupPr>
+            <m:ctrlPr>
+              <w:rPr>
+                <w:rFonts w:ascii="Cambria Math" w:eastAsiaTheme="minorEastAsia" w:hAnsi="Cambria Math"/>
+                <w:i/>
+              </w:rPr>
+            </m:ctrlPr>
+          </m:sSupPr>
+          <m:e>
+            <m:r>
+              <w:rPr>
+                <w:rFonts w:ascii="Cambria Math" w:eastAsiaTheme="minorEastAsia" w:hAnsi="Cambria Math"/>
+              </w:rPr>
+              <m:t>2</m:t>
+            </m:r>
+          </m:e>
+          <m:sup>
+            <m:r>
+              <w:rPr>
+                <w:rFonts w:ascii="Cambria Math" w:eastAsiaTheme="minorEastAsia" w:hAnsi="Cambria Math"/>
+              </w:rPr>
+              <m:t>n</m:t>
+            </m:r>
+          </m:sup>
+        </m:sSup>
+        <m:r>
+          <w:rPr>
+            <w:rFonts w:ascii="Cambria Math" w:eastAsiaTheme="minorEastAsia" w:hAnsi="Cambria Math"/>
+          </w:rPr>
+          <m:t>-1</m:t>
+        </m:r>
+      </m:oMath>
+      <w:r>
+        <w:rPr>
+          <w:rFonts w:eastAsiaTheme="minorEastAsia"/>
+        </w:rPr>
+        <w:t xml:space="preserve"> is a prime; </w:t>
+      </w:r>
+      <m:oMath>
+        <m:r>
+          <w:rPr>
+            <w:rFonts w:ascii="Cambria Math" w:eastAsiaTheme="minorEastAsia" w:hAnsi="Cambria Math"/>
+          </w:rPr>
+          <m:t>Q</m:t>
+        </m:r>
+        <m:d>
+          <m:dPr>
+            <m:ctrlPr>
+              <w:rPr>
+                <w:rFonts w:ascii="Cambria Math" w:eastAsiaTheme="minorEastAsia" w:hAnsi="Cambria Math"/>
+                <w:i/>
+              </w:rPr>
+            </m:ctrlPr>
+          </m:dPr>
+          <m:e>
+            <m:r>
+              <w:rPr>
+                <w:rFonts w:ascii="Cambria Math" w:eastAsiaTheme="minorEastAsia" w:hAnsi="Cambria Math"/>
+              </w:rPr>
+              <m:t>n</m:t>
+            </m:r>
+          </m:e>
+        </m:d>
+        <m:r>
+          <w:rPr>
+            <w:rFonts w:ascii="Cambria Math" w:eastAsiaTheme="minorEastAsia" w:hAnsi="Cambria Math"/>
+          </w:rPr>
+          <m:t>:n is a prime</m:t>
+        </m:r>
+      </m:oMath>
+      <w:r>
+        <w:rPr>
+          <w:rFonts w:eastAsiaTheme="minorEastAsia"/>
+        </w:rPr>
+        <w:t xml:space="preserve">. Be open sentences over the domain </w:t>
+      </w:r>
+      <m:oMath>
+        <m:r>
+          <w:rPr>
+            <w:rFonts w:ascii="Cambria Math" w:eastAsiaTheme="minorEastAsia" w:hAnsi="Cambria Math"/>
+          </w:rPr>
+          <m:t>S</m:t>
+        </m:r>
+        <w:proofErr w:type="gramStart"/>
+        <m:r>
+          <w:rPr>
+            <w:rFonts w:ascii="Cambria Math" w:eastAsiaTheme="minorEastAsia" w:hAnsi="Cambria Math"/>
+          </w:rPr>
+          <m:t>={</m:t>
+        </m:r>
+        <w:proofErr w:type="gramEnd"/>
+        <m:r>
+          <w:rPr>
+            <w:rFonts w:ascii="Cambria Math" w:eastAsiaTheme="minorEastAsia" w:hAnsi="Cambria Math"/>
+          </w:rPr>
+          <m:t>2,3,4,5,6,11}</m:t>
+        </m:r>
+      </m:oMath>
+      <w:r>
+        <w:rPr>
+          <w:rFonts w:eastAsiaTheme="minorEastAsia"/>
+        </w:rPr>
+        <w:t xml:space="preserve">. Determine all values of </w:t>
+      </w:r>
+      <m:oMath>
+        <m:r>
+          <w:rPr>
+            <w:rFonts w:ascii="Cambria Math" w:eastAsiaTheme="minorEastAsia" w:hAnsi="Cambria Math"/>
+          </w:rPr>
+          <m:t>n∈S</m:t>
+        </m:r>
+      </m:oMath>
+      <w:r>
+        <w:rPr>
+          <w:rFonts w:eastAsiaTheme="minorEastAsia"/>
+        </w:rPr>
+        <w:t xml:space="preserve"> for which </w:t>
+      </w:r>
+      <m:oMath>
+        <m:r>
+          <w:rPr>
+            <w:rFonts w:ascii="Cambria Math" w:eastAsiaTheme="minorEastAsia" w:hAnsi="Cambria Math"/>
+          </w:rPr>
+          <m:t>P</m:t>
+        </m:r>
+        <m:d>
+          <m:dPr>
+            <m:ctrlPr>
+              <w:rPr>
+                <w:rFonts w:ascii="Cambria Math" w:eastAsiaTheme="minorEastAsia" w:hAnsi="Cambria Math"/>
+                <w:i/>
+              </w:rPr>
+            </m:ctrlPr>
+          </m:dPr>
+          <m:e>
+            <m:r>
+              <w:rPr>
+                <w:rFonts w:ascii="Cambria Math" w:eastAsiaTheme="minorEastAsia" w:hAnsi="Cambria Math"/>
+              </w:rPr>
+              <m:t>n</m:t>
+            </m:r>
+          </m:e>
+        </m:d>
+        <m:r>
+          <w:rPr>
+            <w:rFonts w:ascii="Cambria Math" w:eastAsiaTheme="minorEastAsia" w:hAnsi="Cambria Math"/>
+          </w:rPr>
+          <m:t>⇔Q(n)</m:t>
+        </m:r>
+      </m:oMath>
+      <w:r>
+        <w:rPr>
+          <w:rFonts w:eastAsiaTheme="minorEastAsia"/>
+        </w:rPr>
+        <w:t xml:space="preserve"> is a true statement.</w:t>
+      </w:r>
+    </w:p>
+    <w:p>
+      <w:pPr>
+        <w:pStyle w:val="ListParagraph"/>
+        <w:numPr>
+          <w:ilvl w:val="1"/>
+          <w:numId w:val="9"/>
+        </w:numPr>
+        <w:rPr>
+          <w:rFonts w:eastAsiaTheme="minorEastAsia"/>
+        </w:rPr>
+      </w:pPr>
+      <m:oMath>
+        <m:r>
+          <w:rPr>
+            <w:rFonts w:ascii="Cambria Math" w:eastAsiaTheme="minorEastAsia" w:hAnsi="Cambria Math"/>
+          </w:rPr>
+          <m:t xml:space="preserve">2: </m:t>
+        </m:r>
+        <m:sSup>
+          <m:sSupPr>
+            <m:ctrlPr>
+              <w:rPr>
+                <w:rFonts w:ascii="Cambria Math" w:eastAsiaTheme="minorEastAsia" w:hAnsi="Cambria Math"/>
+                <w:i/>
+              </w:rPr>
+            </m:ctrlPr>
+          </m:sSupPr>
+          <m:e>
+            <m:r>
+              <w:rPr>
+                <w:rFonts w:ascii="Cambria Math" w:eastAsiaTheme="minorEastAsia" w:hAnsi="Cambria Math"/>
+              </w:rPr>
+              <m:t>2</m:t>
+            </m:r>
+          </m:e>
+          <m:sup>
+            <m:r>
+              <w:rPr>
+                <w:rFonts w:ascii="Cambria Math" w:eastAsiaTheme="minorEastAsia" w:hAnsi="Cambria Math"/>
+              </w:rPr>
+              <m:t>2</m:t>
+            </m:r>
+          </m:sup>
+        </m:sSup>
+        <m:r>
+          <w:rPr>
+            <w:rFonts w:ascii="Cambria Math" w:eastAsiaTheme="minorEastAsia" w:hAnsi="Cambria Math"/>
+          </w:rPr>
+          <m:t>-1 is a prime</m:t>
+        </m:r>
+        <m:r>
+          <w:rPr>
+            <w:rFonts w:ascii="Cambria Math" w:eastAsiaTheme="minorEastAsia" w:hAnsi="Cambria Math"/>
+          </w:rPr>
+          <m:t xml:space="preserve"> if and only if </m:t>
+        </m:r>
+        <m:r>
+          <w:rPr>
+            <w:rFonts w:ascii="Cambria Math" w:eastAsiaTheme="minorEastAsia" w:hAnsi="Cambria Math"/>
+          </w:rPr>
+          <m:t>2 is a prime</m:t>
+        </m:r>
+      </m:oMath>
+    </w:p>
+    <w:p>
+      <w:pPr>
+        <w:pStyle w:val="ListParagraph"/>
+        <w:numPr>
+          <w:ilvl w:val="2"/>
+          <w:numId w:val="9"/>
+        </w:numPr>
+        <w:rPr>
+          <w:rFonts w:eastAsiaTheme="minorEastAsia"/>
+        </w:rPr>
+      </w:pPr>
+      <w:r>
+        <w:rPr>
+          <w:rFonts w:eastAsiaTheme="minorEastAsia"/>
+        </w:rPr>
+        <w:t>True (both statements are true)</w:t>
+      </w:r>
+    </w:p>
+    <w:p>
+      <w:pPr>
+        <w:pStyle w:val="ListParagraph"/>
+        <w:numPr>
+          <w:ilvl w:val="1"/>
+          <w:numId w:val="9"/>
+        </w:numPr>
+        <w:rPr>
+          <w:rFonts w:eastAsiaTheme="minorEastAsia"/>
+        </w:rPr>
+      </w:pPr>
+      <m:oMath>
+        <m:sSup>
+          <m:sSupPr>
+            <m:ctrlPr>
+              <w:rPr>
+                <w:rFonts w:ascii="Cambria Math" w:eastAsiaTheme="minorEastAsia" w:hAnsi="Cambria Math"/>
+                <w:i/>
+              </w:rPr>
+            </m:ctrlPr>
+          </m:sSupPr>
+          <m:e>
+            <m:r>
+              <w:rPr>
+                <w:rFonts w:ascii="Cambria Math" w:eastAsiaTheme="minorEastAsia" w:hAnsi="Cambria Math"/>
+              </w:rPr>
+              <m:t>3:</m:t>
+            </m:r>
+            <m:r>
+              <w:rPr>
+                <w:rFonts w:ascii="Cambria Math" w:eastAsiaTheme="minorEastAsia" w:hAnsi="Cambria Math"/>
+              </w:rPr>
+              <m:t>2</m:t>
+            </m:r>
+          </m:e>
+          <m:sup>
+            <m:r>
+              <w:rPr>
+                <w:rFonts w:ascii="Cambria Math" w:eastAsiaTheme="minorEastAsia" w:hAnsi="Cambria Math"/>
+              </w:rPr>
+              <m:t>3</m:t>
+            </m:r>
+          </m:sup>
+        </m:sSup>
+        <m:r>
+          <w:rPr>
+            <w:rFonts w:ascii="Cambria Math" w:eastAsiaTheme="minorEastAsia" w:hAnsi="Cambria Math"/>
+          </w:rPr>
+          <m:t xml:space="preserve">-1 is a prime if and only if </m:t>
+        </m:r>
+        <m:r>
+          <w:rPr>
+            <w:rFonts w:ascii="Cambria Math" w:eastAsiaTheme="minorEastAsia" w:hAnsi="Cambria Math"/>
+          </w:rPr>
+          <m:t>3</m:t>
+        </m:r>
+        <m:r>
+          <w:rPr>
+            <w:rFonts w:ascii="Cambria Math" w:eastAsiaTheme="minorEastAsia" w:hAnsi="Cambria Math"/>
+          </w:rPr>
+          <m:t xml:space="preserve"> is a prime</m:t>
+        </m:r>
+      </m:oMath>
+    </w:p>
+    <w:p>
+      <w:pPr>
+        <w:pStyle w:val="ListParagraph"/>
+        <w:numPr>
+          <w:ilvl w:val="2"/>
+          <w:numId w:val="9"/>
+        </w:numPr>
+        <w:rPr>
+          <w:rFonts w:eastAsiaTheme="minorEastAsia"/>
+        </w:rPr>
+      </w:pPr>
+      <w:r>
+        <w:rPr>
+          <w:rFonts w:eastAsiaTheme="minorEastAsia"/>
+        </w:rPr>
+        <w:t>True (both statements are true)</w:t>
+      </w:r>
+    </w:p>
+    <w:p>
+      <w:pPr>
+        <w:pStyle w:val="ListParagraph"/>
+        <w:numPr>
+          <w:ilvl w:val="1"/>
+          <w:numId w:val="9"/>
+        </w:numPr>
+        <w:rPr>
+          <w:rFonts w:eastAsiaTheme="minorEastAsia"/>
+        </w:rPr>
+      </w:pPr>
+      <m:oMath>
+        <m:sSup>
+          <m:sSupPr>
+            <m:ctrlPr>
+              <w:rPr>
+                <w:rFonts w:ascii="Cambria Math" w:eastAsiaTheme="minorEastAsia" w:hAnsi="Cambria Math"/>
+                <w:i/>
+              </w:rPr>
+            </m:ctrlPr>
+          </m:sSupPr>
+          <m:e>
+            <m:r>
+              <w:rPr>
+                <w:rFonts w:ascii="Cambria Math" w:eastAsiaTheme="minorEastAsia" w:hAnsi="Cambria Math"/>
+              </w:rPr>
+              <m:t>4</m:t>
+            </m:r>
+            <m:r>
+              <w:rPr>
+                <w:rFonts w:ascii="Cambria Math" w:eastAsiaTheme="minorEastAsia" w:hAnsi="Cambria Math"/>
+              </w:rPr>
+              <m:t>:2</m:t>
+            </m:r>
+          </m:e>
+          <m:sup>
+            <m:r>
+              <w:rPr>
+                <w:rFonts w:ascii="Cambria Math" w:eastAsiaTheme="minorEastAsia" w:hAnsi="Cambria Math"/>
+              </w:rPr>
+              <m:t>4</m:t>
+            </m:r>
+          </m:sup>
+        </m:sSup>
+        <m:r>
+          <w:rPr>
+            <w:rFonts w:ascii="Cambria Math" w:eastAsiaTheme="minorEastAsia" w:hAnsi="Cambria Math"/>
+          </w:rPr>
+          <m:t xml:space="preserve">-1 is a prime if and only if </m:t>
+        </m:r>
+        <m:r>
+          <w:rPr>
+            <w:rFonts w:ascii="Cambria Math" w:eastAsiaTheme="minorEastAsia" w:hAnsi="Cambria Math"/>
+          </w:rPr>
+          <m:t>4</m:t>
+        </m:r>
+        <m:r>
+          <w:rPr>
+            <w:rFonts w:ascii="Cambria Math" w:eastAsiaTheme="minorEastAsia" w:hAnsi="Cambria Math"/>
+          </w:rPr>
+          <m:t xml:space="preserve"> is a prime</m:t>
+        </m:r>
+      </m:oMath>
+    </w:p>
+    <w:p>
+      <w:pPr>
+        <w:pStyle w:val="ListParagraph"/>
+        <w:numPr>
+          <w:ilvl w:val="2"/>
+          <w:numId w:val="9"/>
+        </w:numPr>
+        <w:rPr>
+          <w:rFonts w:eastAsiaTheme="minorEastAsia"/>
+        </w:rPr>
+      </w:pPr>
+      <w:r>
+        <w:rPr>
+          <w:rFonts w:eastAsiaTheme="minorEastAsia"/>
+        </w:rPr>
+        <w:t xml:space="preserve">True (both statements are </w:t>
+      </w:r>
+      <w:r>
+        <w:rPr>
+          <w:rFonts w:eastAsiaTheme="minorEastAsia"/>
+        </w:rPr>
+        <w:t>false</w:t>
+      </w:r>
+      <w:r>
+        <w:rPr>
+          <w:rFonts w:eastAsiaTheme="minorEastAsia"/>
+        </w:rPr>
+        <w:t>)</w:t>
+      </w:r>
+    </w:p>
+    <w:p>
+      <w:pPr>
+        <w:pStyle w:val="ListParagraph"/>
+        <w:numPr>
+          <w:ilvl w:val="1"/>
+          <w:numId w:val="9"/>
+        </w:numPr>
+        <w:rPr>
+          <w:rFonts w:eastAsiaTheme="minorEastAsia"/>
+        </w:rPr>
+      </w:pPr>
+      <m:oMath>
+        <m:sSup>
+          <m:sSupPr>
+            <m:ctrlPr>
+              <w:rPr>
+                <w:rFonts w:ascii="Cambria Math" w:eastAsiaTheme="minorEastAsia" w:hAnsi="Cambria Math"/>
+                <w:i/>
+              </w:rPr>
+            </m:ctrlPr>
+          </m:sSupPr>
+          <m:e>
+            <m:r>
+              <w:rPr>
+                <w:rFonts w:ascii="Cambria Math" w:eastAsiaTheme="minorEastAsia" w:hAnsi="Cambria Math"/>
+              </w:rPr>
+              <m:t>5</m:t>
+            </m:r>
+            <m:r>
+              <w:rPr>
+                <w:rFonts w:ascii="Cambria Math" w:eastAsiaTheme="minorEastAsia" w:hAnsi="Cambria Math"/>
+              </w:rPr>
+              <m:t>:2</m:t>
+            </m:r>
+          </m:e>
+          <m:sup>
+            <m:r>
+              <w:rPr>
+                <w:rFonts w:ascii="Cambria Math" w:eastAsiaTheme="minorEastAsia" w:hAnsi="Cambria Math"/>
+              </w:rPr>
+              <m:t>5</m:t>
+            </m:r>
+          </m:sup>
+        </m:sSup>
+        <m:r>
+          <w:rPr>
+            <w:rFonts w:ascii="Cambria Math" w:eastAsiaTheme="minorEastAsia" w:hAnsi="Cambria Math"/>
+          </w:rPr>
+          <m:t xml:space="preserve">-1 is a prime if and only if </m:t>
+        </m:r>
+        <m:r>
+          <w:rPr>
+            <w:rFonts w:ascii="Cambria Math" w:eastAsiaTheme="minorEastAsia" w:hAnsi="Cambria Math"/>
+          </w:rPr>
+          <m:t>5</m:t>
+        </m:r>
+        <m:r>
+          <w:rPr>
+            <w:rFonts w:ascii="Cambria Math" w:eastAsiaTheme="minorEastAsia" w:hAnsi="Cambria Math"/>
+          </w:rPr>
+          <m:t xml:space="preserve"> is a prime</m:t>
+        </m:r>
+      </m:oMath>
+    </w:p>
+    <w:p>
+      <w:pPr>
+        <w:pStyle w:val="ListParagraph"/>
+        <w:numPr>
+          <w:ilvl w:val="2"/>
+          <w:numId w:val="9"/>
+        </w:numPr>
+        <w:rPr>
+          <w:rFonts w:eastAsiaTheme="minorEastAsia"/>
+        </w:rPr>
+      </w:pPr>
+      <w:r>
+        <w:rPr>
+          <w:rFonts w:eastAsiaTheme="minorEastAsia"/>
+        </w:rPr>
+        <w:t>True (both statements are true)</w:t>
+      </w:r>
+    </w:p>
+    <w:p>
+      <w:pPr>
+        <w:pStyle w:val="ListParagraph"/>
+        <w:numPr>
+          <w:ilvl w:val="1"/>
+          <w:numId w:val="9"/>
+        </w:numPr>
+        <w:rPr>
+          <w:rFonts w:eastAsiaTheme="minorEastAsia"/>
+        </w:rPr>
+      </w:pPr>
+      <m:oMath>
+        <m:sSup>
+          <m:sSupPr>
+            <m:ctrlPr>
+              <w:rPr>
+                <w:rFonts w:ascii="Cambria Math" w:eastAsiaTheme="minorEastAsia" w:hAnsi="Cambria Math"/>
+                <w:i/>
+              </w:rPr>
+            </m:ctrlPr>
+          </m:sSupPr>
+          <m:e>
+            <m:r>
+              <w:rPr>
+                <w:rFonts w:ascii="Cambria Math" w:eastAsiaTheme="minorEastAsia" w:hAnsi="Cambria Math"/>
+              </w:rPr>
+              <m:t>6</m:t>
+            </m:r>
+            <m:r>
+              <w:rPr>
+                <w:rFonts w:ascii="Cambria Math" w:eastAsiaTheme="minorEastAsia" w:hAnsi="Cambria Math"/>
+              </w:rPr>
+              <m:t>:2</m:t>
+            </m:r>
+          </m:e>
+          <m:sup>
+            <m:r>
+              <w:rPr>
+                <w:rFonts w:ascii="Cambria Math" w:eastAsiaTheme="minorEastAsia" w:hAnsi="Cambria Math"/>
+              </w:rPr>
+              <m:t>6</m:t>
+            </m:r>
+          </m:sup>
+        </m:sSup>
+        <m:r>
+          <w:rPr>
+            <w:rFonts w:ascii="Cambria Math" w:eastAsiaTheme="minorEastAsia" w:hAnsi="Cambria Math"/>
+          </w:rPr>
+          <m:t xml:space="preserve">-1 is a prime if and only if </m:t>
+        </m:r>
+        <m:r>
+          <w:rPr>
+            <w:rFonts w:ascii="Cambria Math" w:eastAsiaTheme="minorEastAsia" w:hAnsi="Cambria Math"/>
+          </w:rPr>
+          <m:t>6</m:t>
+        </m:r>
+        <m:r>
+          <w:rPr>
+            <w:rFonts w:ascii="Cambria Math" w:eastAsiaTheme="minorEastAsia" w:hAnsi="Cambria Math"/>
+          </w:rPr>
+          <m:t xml:space="preserve"> is a prime</m:t>
+        </m:r>
+      </m:oMath>
+    </w:p>
+    <w:p>
+      <w:pPr>
+        <w:pStyle w:val="ListParagraph"/>
+        <w:numPr>
+          <w:ilvl w:val="2"/>
+          <w:numId w:val="9"/>
+        </w:numPr>
+        <w:rPr>
+          <w:rFonts w:eastAsiaTheme="minorEastAsia"/>
+        </w:rPr>
+      </w:pPr>
+      <w:r>
+        <w:rPr>
+          <w:rFonts w:eastAsiaTheme="minorEastAsia"/>
+        </w:rPr>
+        <w:t xml:space="preserve">True (both statements are </w:t>
+      </w:r>
+      <w:r>
+        <w:rPr>
+          <w:rFonts w:eastAsiaTheme="minorEastAsia"/>
+        </w:rPr>
+        <w:t>false</w:t>
+      </w:r>
+      <w:r>
+        <w:rPr>
+          <w:rFonts w:eastAsiaTheme="minorEastAsia"/>
+        </w:rPr>
+        <w:t>)</w:t>
+      </w:r>
+    </w:p>
+    <w:p>
+      <w:pPr>
+        <w:pStyle w:val="ListParagraph"/>
+        <w:numPr>
+          <w:ilvl w:val="1"/>
+          <w:numId w:val="9"/>
+        </w:numPr>
+        <w:rPr>
+          <w:rFonts w:eastAsiaTheme="minorEastAsia"/>
+        </w:rPr>
+      </w:pPr>
+      <m:oMath>
+        <m:sSup>
+          <m:sSupPr>
+            <m:ctrlPr>
+              <w:rPr>
+                <w:rFonts w:ascii="Cambria Math" w:eastAsiaTheme="minorEastAsia" w:hAnsi="Cambria Math"/>
+                <w:i/>
+              </w:rPr>
+            </m:ctrlPr>
+          </m:sSupPr>
+          <m:e>
+            <m:r>
+              <w:rPr>
+                <w:rFonts w:ascii="Cambria Math" w:eastAsiaTheme="minorEastAsia" w:hAnsi="Cambria Math"/>
+              </w:rPr>
+              <m:t>11</m:t>
+            </m:r>
+            <m:r>
+              <w:rPr>
+                <w:rFonts w:ascii="Cambria Math" w:eastAsiaTheme="minorEastAsia" w:hAnsi="Cambria Math"/>
+              </w:rPr>
+              <m:t>:2</m:t>
+            </m:r>
+          </m:e>
+          <m:sup>
+            <m:r>
+              <w:rPr>
+                <w:rFonts w:ascii="Cambria Math" w:eastAsiaTheme="minorEastAsia" w:hAnsi="Cambria Math"/>
+              </w:rPr>
+              <m:t>11</m:t>
+            </m:r>
+          </m:sup>
+        </m:sSup>
+        <m:r>
+          <w:rPr>
+            <w:rFonts w:ascii="Cambria Math" w:eastAsiaTheme="minorEastAsia" w:hAnsi="Cambria Math"/>
+          </w:rPr>
+          <m:t xml:space="preserve">-1 is a prime if and only if </m:t>
+        </m:r>
+        <m:r>
+          <w:rPr>
+            <w:rFonts w:ascii="Cambria Math" w:eastAsiaTheme="minorEastAsia" w:hAnsi="Cambria Math"/>
+          </w:rPr>
+          <m:t>11</m:t>
+        </m:r>
+        <m:r>
+          <w:rPr>
+            <w:rFonts w:ascii="Cambria Math" w:eastAsiaTheme="minorEastAsia" w:hAnsi="Cambria Math"/>
+          </w:rPr>
+          <m:t xml:space="preserve"> is a prime</m:t>
+        </m:r>
+      </m:oMath>
+    </w:p>
+    <w:p>
+      <w:pPr>
+        <w:pStyle w:val="ListParagraph"/>
+        <w:numPr>
+          <w:ilvl w:val="2"/>
+          <w:numId w:val="9"/>
+        </w:numPr>
+        <w:rPr>
+          <w:rFonts w:eastAsiaTheme="minorEastAsia"/>
+        </w:rPr>
+      </w:pPr>
+      <w:r>
+        <w:rPr>
+          <w:rFonts w:eastAsiaTheme="minorEastAsia"/>
+        </w:rPr>
+        <w:t>False</w:t>
+      </w:r>
+      <w:r>
+        <w:rPr>
+          <w:rFonts w:eastAsiaTheme="minorEastAsia"/>
+        </w:rPr>
+        <w:t xml:space="preserve"> (</w:t>
+      </w:r>
+      <m:oMath>
+        <m:sSup>
+          <m:sSupPr>
+            <m:ctrlPr>
+              <w:rPr>
+                <w:rFonts w:ascii="Cambria Math" w:eastAsiaTheme="minorEastAsia" w:hAnsi="Cambria Math"/>
+                <w:i/>
+              </w:rPr>
+            </m:ctrlPr>
+          </m:sSupPr>
+          <m:e>
+            <m:r>
+              <w:rPr>
+                <w:rFonts w:ascii="Cambria Math" w:eastAsiaTheme="minorEastAsia" w:hAnsi="Cambria Math"/>
+              </w:rPr>
+              <m:t>2</m:t>
+            </m:r>
+          </m:e>
+          <m:sup>
+            <m:r>
+              <w:rPr>
+                <w:rFonts w:ascii="Cambria Math" w:eastAsiaTheme="minorEastAsia" w:hAnsi="Cambria Math"/>
+              </w:rPr>
+              <m:t>11</m:t>
+            </m:r>
+          </m:sup>
+        </m:sSup>
+        <m:r>
+          <w:rPr>
+            <w:rFonts w:ascii="Cambria Math" w:eastAsiaTheme="minorEastAsia" w:hAnsi="Cambria Math"/>
+          </w:rPr>
+          <m:t xml:space="preserve">-1 </m:t>
+        </m:r>
+      </m:oMath>
+      <w:r>
+        <w:rPr>
+          <w:rFonts w:eastAsiaTheme="minorEastAsia"/>
+        </w:rPr>
+        <w:t>is not a prime but 11 is</w:t>
+      </w:r>
+      <w:r>
+        <w:rPr>
+          <w:rFonts w:eastAsiaTheme="minorEastAsia"/>
+        </w:rPr>
+        <w:t>)</w:t>
+      </w:r>
+    </w:p>
+    <w:p>
+      <w:pPr>
+        <w:pStyle w:val="ListParagraph"/>
+        <w:numPr>
+          <w:ilvl w:val="1"/>
+          <w:numId w:val="9"/>
+        </w:numPr>
+        <w:rPr>
+          <w:rFonts w:eastAsiaTheme="minorEastAsia"/>
+        </w:rPr>
+      </w:pPr>
+      <w:r>
+        <w:rPr>
+          <w:rFonts w:eastAsiaTheme="minorEastAsia"/>
+        </w:rPr>
+        <w:t xml:space="preserve">SUMMARY: True for all </w:t>
+      </w:r>
+      <m:oMath>
+        <m:r>
+          <w:rPr>
+            <w:rFonts w:ascii="Cambria Math" w:eastAsiaTheme="minorEastAsia" w:hAnsi="Cambria Math"/>
+          </w:rPr>
+          <m:t>n∈S-{11}</m:t>
+        </m:r>
+      </m:oMath>
+      <w:bookmarkStart w:id="0" w:name="_GoBack"/>
+      <w:bookmarkEnd w:id="0"/>
     </w:p>
     <w:sectPr>
       <w:headerReference w:type="default" r:id="rId7"/>

</xml_diff>

<commit_message>
Chapter 1, section 7 complete.
</commit_message>
<xml_diff>
--- a/Mathematical Proofs - Chapter 1.docx
+++ b/Mathematical Proofs - Chapter 1.docx
@@ -714,9 +714,8 @@
           <w:rPr>
             <w:rFonts w:ascii="Cambria Math" w:eastAsiaTheme="minorEastAsia" w:hAnsi="Cambria Math"/>
           </w:rPr>
-          <m:t>{x∈</m:t>
-        </m:r>
-        <w:proofErr w:type="gramStart"/>
+          <m:t>{x</m:t>
+        </m:r>
         <m:r>
           <m:rPr>
             <m:scr m:val="double-struck"/>
@@ -724,20 +723,13 @@
           <w:rPr>
             <w:rFonts w:ascii="Cambria Math" w:eastAsiaTheme="minorEastAsia" w:hAnsi="Cambria Math"/>
           </w:rPr>
-          <m:t>Z :</m:t>
-        </m:r>
-        <m:r>
-          <w:rPr>
-            <w:rFonts w:ascii="Cambria Math" w:eastAsiaTheme="minorEastAsia" w:hAnsi="Cambria Math"/>
-          </w:rPr>
-          <m:t>x</m:t>
-        </m:r>
-        <w:proofErr w:type="gramEnd"/>
-        <m:r>
-          <w:rPr>
-            <w:rFonts w:ascii="Cambria Math" w:eastAsiaTheme="minorEastAsia" w:hAnsi="Cambria Math"/>
-          </w:rPr>
-          <m:t>≤2}</m:t>
+          <m:t>∈Z :</m:t>
+        </m:r>
+        <m:r>
+          <w:rPr>
+            <w:rFonts w:ascii="Cambria Math" w:eastAsiaTheme="minorEastAsia" w:hAnsi="Cambria Math"/>
+          </w:rPr>
+          <m:t>x≤2}</m:t>
         </m:r>
       </m:oMath>
     </w:p>
@@ -8060,21 +8052,7 @@
         <w:rPr>
           <w:rFonts w:eastAsiaTheme="minorEastAsia"/>
         </w:rPr>
-        <w:t xml:space="preserve">In each of the following, two open sentences </w:t>
-      </w:r>
-      <w:proofErr w:type="gramStart"/>
-      <w:r>
-        <w:rPr>
-          <w:rFonts w:eastAsiaTheme="minorEastAsia"/>
-        </w:rPr>
-        <w:t>P(</w:t>
-      </w:r>
-      <w:proofErr w:type="gramEnd"/>
-      <w:r>
-        <w:rPr>
-          <w:rFonts w:eastAsiaTheme="minorEastAsia"/>
-        </w:rPr>
-        <w:t xml:space="preserve">x, y) and Q(x, y) are given, where the domain of both x and y is </w:t>
+        <w:t xml:space="preserve">In each of the following, two open sentences P(x, y) and Q(x, y) are given, where the domain of both x and y is </w:t>
       </w:r>
       <m:oMath>
         <m:r>
@@ -10534,21 +10512,7 @@
           <w:rPr>
             <w:rFonts w:ascii="Cambria Math" w:eastAsiaTheme="minorEastAsia" w:hAnsi="Cambria Math"/>
           </w:rPr>
-          <m:t>x</m:t>
-        </m:r>
-        <w:proofErr w:type="gramStart"/>
-        <m:r>
-          <w:rPr>
-            <w:rFonts w:ascii="Cambria Math" w:eastAsiaTheme="minorEastAsia" w:hAnsi="Cambria Math"/>
-          </w:rPr>
-          <m:t>∈{</m:t>
-        </m:r>
-        <w:proofErr w:type="gramEnd"/>
-        <m:r>
-          <w:rPr>
-            <w:rFonts w:ascii="Cambria Math" w:eastAsiaTheme="minorEastAsia" w:hAnsi="Cambria Math"/>
-          </w:rPr>
-          <m:t>2,4}</m:t>
+          <m:t>x∈{2,4}</m:t>
         </m:r>
       </m:oMath>
     </w:p>
@@ -10836,27 +10800,13 @@
           <w:rPr>
             <w:rFonts w:ascii="Cambria Math" w:eastAsiaTheme="minorEastAsia" w:hAnsi="Cambria Math"/>
           </w:rPr>
-          <m:t>x</m:t>
-        </m:r>
-        <w:proofErr w:type="gramStart"/>
-        <m:r>
-          <w:rPr>
-            <w:rFonts w:ascii="Cambria Math" w:eastAsiaTheme="minorEastAsia" w:hAnsi="Cambria Math"/>
-          </w:rPr>
-          <m:t>∈</m:t>
-        </m:r>
-        <m:r>
-          <w:rPr>
-            <w:rFonts w:ascii="Cambria Math" w:eastAsiaTheme="minorEastAsia" w:hAnsi="Cambria Math"/>
-          </w:rPr>
-          <m:t>{</m:t>
-        </m:r>
-        <w:proofErr w:type="gramEnd"/>
-        <m:r>
-          <w:rPr>
-            <w:rFonts w:ascii="Cambria Math" w:eastAsiaTheme="minorEastAsia" w:hAnsi="Cambria Math"/>
-          </w:rPr>
-          <m:t>0, 2}</m:t>
+          <m:t>x∈</m:t>
+        </m:r>
+        <m:r>
+          <w:rPr>
+            <w:rFonts w:ascii="Cambria Math" w:eastAsiaTheme="minorEastAsia" w:hAnsi="Cambria Math"/>
+          </w:rPr>
+          <m:t>{0, 2}</m:t>
         </m:r>
       </m:oMath>
     </w:p>
@@ -10975,21 +10925,7 @@
           <w:rPr>
             <w:rFonts w:ascii="Cambria Math" w:eastAsiaTheme="minorEastAsia" w:hAnsi="Cambria Math"/>
           </w:rPr>
-          <m:t>x</m:t>
-        </m:r>
-        <w:proofErr w:type="gramStart"/>
-        <m:r>
-          <w:rPr>
-            <w:rFonts w:ascii="Cambria Math" w:eastAsiaTheme="minorEastAsia" w:hAnsi="Cambria Math"/>
-          </w:rPr>
-          <m:t>∈{</m:t>
-        </m:r>
-        <w:proofErr w:type="gramEnd"/>
-        <m:r>
-          <w:rPr>
-            <w:rFonts w:ascii="Cambria Math" w:eastAsiaTheme="minorEastAsia" w:hAnsi="Cambria Math"/>
-          </w:rPr>
-          <m:t>-2, 2}</m:t>
+          <m:t>x∈{-2, 2}</m:t>
         </m:r>
       </m:oMath>
     </w:p>
@@ -11378,21 +11314,7 @@
           <w:rPr>
             <w:rFonts w:ascii="Cambria Math" w:eastAsiaTheme="minorEastAsia" w:hAnsi="Cambria Math"/>
           </w:rPr>
-          <m:t>x</m:t>
-        </m:r>
-        <w:proofErr w:type="gramStart"/>
-        <m:r>
-          <w:rPr>
-            <w:rFonts w:ascii="Cambria Math" w:eastAsiaTheme="minorEastAsia" w:hAnsi="Cambria Math"/>
-          </w:rPr>
-          <m:t>∈{</m:t>
-        </m:r>
-        <w:proofErr w:type="gramEnd"/>
-        <m:r>
-          <w:rPr>
-            <w:rFonts w:ascii="Cambria Math" w:eastAsiaTheme="minorEastAsia" w:hAnsi="Cambria Math"/>
-          </w:rPr>
-          <m:t>-2, 0}</m:t>
+          <m:t>x∈{-2, 0}</m:t>
         </m:r>
       </m:oMath>
     </w:p>
@@ -11522,27 +11444,13 @@
           <w:rPr>
             <w:rFonts w:ascii="Cambria Math" w:eastAsiaTheme="minorEastAsia" w:hAnsi="Cambria Math"/>
           </w:rPr>
-          <m:t>x</m:t>
-        </m:r>
-        <w:proofErr w:type="gramStart"/>
-        <m:r>
-          <w:rPr>
-            <w:rFonts w:ascii="Cambria Math" w:eastAsiaTheme="minorEastAsia" w:hAnsi="Cambria Math"/>
-          </w:rPr>
-          <m:t>∈</m:t>
-        </m:r>
-        <m:r>
-          <w:rPr>
-            <w:rFonts w:ascii="Cambria Math" w:eastAsiaTheme="minorEastAsia" w:hAnsi="Cambria Math"/>
-          </w:rPr>
-          <m:t>{</m:t>
-        </m:r>
-        <w:proofErr w:type="gramEnd"/>
-        <m:r>
-          <w:rPr>
-            <w:rFonts w:ascii="Cambria Math" w:eastAsiaTheme="minorEastAsia" w:hAnsi="Cambria Math"/>
-          </w:rPr>
-          <m:t>-2, 0}</m:t>
+          <m:t>x∈</m:t>
+        </m:r>
+        <m:r>
+          <w:rPr>
+            <w:rFonts w:ascii="Cambria Math" w:eastAsiaTheme="minorEastAsia" w:hAnsi="Cambria Math"/>
+          </w:rPr>
+          <m:t>{-2, 0}</m:t>
         </m:r>
       </m:oMath>
     </w:p>
@@ -11754,21 +11662,7 @@
           <w:rPr>
             <w:rFonts w:ascii="Cambria Math" w:eastAsiaTheme="minorEastAsia" w:hAnsi="Cambria Math"/>
           </w:rPr>
-          <m:t>x</m:t>
-        </m:r>
-        <w:proofErr w:type="gramStart"/>
-        <m:r>
-          <w:rPr>
-            <w:rFonts w:ascii="Cambria Math" w:eastAsiaTheme="minorEastAsia" w:hAnsi="Cambria Math"/>
-          </w:rPr>
-          <m:t>∈{</m:t>
-        </m:r>
-        <w:proofErr w:type="gramEnd"/>
-        <m:r>
-          <w:rPr>
-            <w:rFonts w:ascii="Cambria Math" w:eastAsiaTheme="minorEastAsia" w:hAnsi="Cambria Math"/>
-          </w:rPr>
-          <m:t>-3, 1, 4, 5}</m:t>
+          <m:t>x∈{-3, 1, 4, 5}</m:t>
         </m:r>
       </m:oMath>
     </w:p>
@@ -11794,21 +11688,7 @@
           <w:rPr>
             <w:rFonts w:ascii="Cambria Math" w:eastAsiaTheme="minorEastAsia" w:hAnsi="Cambria Math"/>
           </w:rPr>
-          <m:t>x∈S</m:t>
-        </m:r>
-        <w:proofErr w:type="gramStart"/>
-        <m:r>
-          <w:rPr>
-            <w:rFonts w:ascii="Cambria Math" w:eastAsiaTheme="minorEastAsia" w:hAnsi="Cambria Math"/>
-          </w:rPr>
-          <m:t>-{</m:t>
-        </m:r>
-        <w:proofErr w:type="gramEnd"/>
-        <m:r>
-          <w:rPr>
-            <w:rFonts w:ascii="Cambria Math" w:eastAsiaTheme="minorEastAsia" w:hAnsi="Cambria Math"/>
-          </w:rPr>
-          <m:t>-4}</m:t>
+          <m:t>x∈S-{-4}</m:t>
         </m:r>
       </m:oMath>
     </w:p>
@@ -11908,16 +11788,8 @@
           <w:rPr>
             <w:rFonts w:ascii="Cambria Math" w:eastAsiaTheme="minorEastAsia" w:hAnsi="Cambria Math"/>
           </w:rPr>
-          <m:t>x</m:t>
-        </m:r>
-        <w:proofErr w:type="gramStart"/>
-        <m:r>
-          <w:rPr>
-            <w:rFonts w:ascii="Cambria Math" w:eastAsiaTheme="minorEastAsia" w:hAnsi="Cambria Math"/>
-          </w:rPr>
-          <m:t>∈{</m:t>
-        </m:r>
-        <w:proofErr w:type="gramEnd"/>
+          <m:t>x∈{</m:t>
+        </m:r>
         <m:r>
           <w:rPr>
             <w:rFonts w:ascii="Cambria Math" w:eastAsiaTheme="minorEastAsia" w:hAnsi="Cambria Math"/>
@@ -11948,21 +11820,7 @@
           <w:rPr>
             <w:rFonts w:ascii="Cambria Math" w:eastAsiaTheme="minorEastAsia" w:hAnsi="Cambria Math"/>
           </w:rPr>
-          <m:t>x∈S</m:t>
-        </m:r>
-        <w:proofErr w:type="gramStart"/>
-        <m:r>
-          <w:rPr>
-            <w:rFonts w:ascii="Cambria Math" w:eastAsiaTheme="minorEastAsia" w:hAnsi="Cambria Math"/>
-          </w:rPr>
-          <m:t>-{</m:t>
-        </m:r>
-        <w:proofErr w:type="gramEnd"/>
-        <m:r>
-          <w:rPr>
-            <w:rFonts w:ascii="Cambria Math" w:eastAsiaTheme="minorEastAsia" w:hAnsi="Cambria Math"/>
-          </w:rPr>
-          <m:t>3}</m:t>
+          <m:t>x∈S-{3}</m:t>
         </m:r>
       </m:oMath>
     </w:p>
@@ -12140,21 +11998,7 @@
           <w:rPr>
             <w:rFonts w:ascii="Cambria Math" w:eastAsiaTheme="minorEastAsia" w:hAnsi="Cambria Math"/>
           </w:rPr>
-          <m:t>x</m:t>
-        </m:r>
-        <w:proofErr w:type="gramStart"/>
-        <m:r>
-          <w:rPr>
-            <w:rFonts w:ascii="Cambria Math" w:eastAsiaTheme="minorEastAsia" w:hAnsi="Cambria Math"/>
-          </w:rPr>
-          <m:t>∈{</m:t>
-        </m:r>
-        <w:proofErr w:type="gramEnd"/>
-        <m:r>
-          <w:rPr>
-            <w:rFonts w:ascii="Cambria Math" w:eastAsiaTheme="minorEastAsia" w:hAnsi="Cambria Math"/>
-          </w:rPr>
-          <m:t>-6, 3, 4, 8}</m:t>
+          <m:t>x∈{-6, 3, 4, 8}</m:t>
         </m:r>
       </m:oMath>
     </w:p>
@@ -12180,21 +12024,7 @@
           <w:rPr>
             <w:rFonts w:ascii="Cambria Math" w:eastAsiaTheme="minorEastAsia" w:hAnsi="Cambria Math"/>
           </w:rPr>
-          <m:t>x∈S</m:t>
-        </m:r>
-        <w:proofErr w:type="gramStart"/>
-        <m:r>
-          <w:rPr>
-            <w:rFonts w:ascii="Cambria Math" w:eastAsiaTheme="minorEastAsia" w:hAnsi="Cambria Math"/>
-          </w:rPr>
-          <m:t>-{</m:t>
-        </m:r>
-        <w:proofErr w:type="gramEnd"/>
-        <m:r>
-          <w:rPr>
-            <w:rFonts w:ascii="Cambria Math" w:eastAsiaTheme="minorEastAsia" w:hAnsi="Cambria Math"/>
-          </w:rPr>
-          <m:t>-4, 0}</m:t>
+          <m:t>x∈S-{-4, 0}</m:t>
         </m:r>
       </m:oMath>
     </w:p>
@@ -12222,37 +12052,7 @@
         <w:rPr>
           <w:rFonts w:eastAsiaTheme="minorEastAsia"/>
         </w:rPr>
-        <w:t>In each of the following, two open sentences P(</w:t>
-      </w:r>
-      <w:proofErr w:type="spellStart"/>
-      <w:proofErr w:type="gramStart"/>
-      <w:r>
-        <w:rPr>
-          <w:rFonts w:eastAsiaTheme="minorEastAsia"/>
-        </w:rPr>
-        <w:t>x,y</w:t>
-      </w:r>
-      <w:proofErr w:type="spellEnd"/>
-      <w:proofErr w:type="gramEnd"/>
-      <w:r>
-        <w:rPr>
-          <w:rFonts w:eastAsiaTheme="minorEastAsia"/>
-        </w:rPr>
-        <w:t>) and Q(</w:t>
-      </w:r>
-      <w:proofErr w:type="spellStart"/>
-      <w:r>
-        <w:rPr>
-          <w:rFonts w:eastAsiaTheme="minorEastAsia"/>
-        </w:rPr>
-        <w:t>x,y</w:t>
-      </w:r>
-      <w:proofErr w:type="spellEnd"/>
-      <w:r>
-        <w:rPr>
-          <w:rFonts w:eastAsiaTheme="minorEastAsia"/>
-        </w:rPr>
-        <w:t xml:space="preserve">) are given, where the domain of both x and y is </w:t>
+        <w:t xml:space="preserve">In each of the following, two open sentences P(x,y) and Q(x,y) are given, where the domain of both x and y is </w:t>
       </w:r>
       <m:oMath>
         <m:r>
@@ -14181,21 +13981,7 @@
           <w:rPr>
             <w:rFonts w:ascii="Cambria Math" w:eastAsiaTheme="minorEastAsia" w:hAnsi="Cambria Math"/>
           </w:rPr>
-          <m:t>S</m:t>
-        </m:r>
-        <w:proofErr w:type="gramStart"/>
-        <m:r>
-          <w:rPr>
-            <w:rFonts w:ascii="Cambria Math" w:eastAsiaTheme="minorEastAsia" w:hAnsi="Cambria Math"/>
-          </w:rPr>
-          <m:t>={</m:t>
-        </m:r>
-        <w:proofErr w:type="gramEnd"/>
-        <m:r>
-          <w:rPr>
-            <w:rFonts w:ascii="Cambria Math" w:eastAsiaTheme="minorEastAsia" w:hAnsi="Cambria Math"/>
-          </w:rPr>
-          <m:t>1,2,3}</m:t>
+          <m:t>S={1,2,3}</m:t>
         </m:r>
       </m:oMath>
       <w:r>
@@ -14549,20 +14335,12 @@
         </w:rPr>
         <w:t xml:space="preserve"> is true and </w:t>
       </w:r>
-      <w:proofErr w:type="gramStart"/>
-      <m:oMath>
-        <m:r>
-          <w:rPr>
-            <w:rFonts w:ascii="Cambria Math" w:eastAsiaTheme="minorEastAsia" w:hAnsi="Cambria Math"/>
-          </w:rPr>
-          <m:t>Q(</m:t>
-        </m:r>
-        <w:proofErr w:type="gramEnd"/>
-        <m:r>
-          <w:rPr>
-            <w:rFonts w:ascii="Cambria Math" w:eastAsiaTheme="minorEastAsia" w:hAnsi="Cambria Math"/>
-          </w:rPr>
-          <m:t>1)</m:t>
+      <m:oMath>
+        <m:r>
+          <w:rPr>
+            <w:rFonts w:ascii="Cambria Math" w:eastAsiaTheme="minorEastAsia" w:hAnsi="Cambria Math"/>
+          </w:rPr>
+          <m:t>Q(1)</m:t>
         </m:r>
       </m:oMath>
       <w:r>
@@ -14667,20 +14445,12 @@
         </w:rPr>
         <w:t xml:space="preserve"> is false and </w:t>
       </w:r>
-      <w:proofErr w:type="gramStart"/>
-      <m:oMath>
-        <m:r>
-          <w:rPr>
-            <w:rFonts w:ascii="Cambria Math" w:eastAsiaTheme="minorEastAsia" w:hAnsi="Cambria Math"/>
-          </w:rPr>
-          <m:t>Q(</m:t>
-        </m:r>
-        <w:proofErr w:type="gramEnd"/>
-        <m:r>
-          <w:rPr>
-            <w:rFonts w:ascii="Cambria Math" w:eastAsiaTheme="minorEastAsia" w:hAnsi="Cambria Math"/>
-          </w:rPr>
-          <m:t>3)</m:t>
+      <m:oMath>
+        <m:r>
+          <w:rPr>
+            <w:rFonts w:ascii="Cambria Math" w:eastAsiaTheme="minorEastAsia" w:hAnsi="Cambria Math"/>
+          </w:rPr>
+          <m:t>Q(3)</m:t>
         </m:r>
       </m:oMath>
       <w:r>
@@ -14791,20 +14561,12 @@
         </w:rPr>
         <w:t xml:space="preserve"> is true and </w:t>
       </w:r>
-      <w:proofErr w:type="gramStart"/>
-      <m:oMath>
-        <m:r>
-          <w:rPr>
-            <w:rFonts w:ascii="Cambria Math" w:eastAsiaTheme="minorEastAsia" w:hAnsi="Cambria Math"/>
-          </w:rPr>
-          <m:t>Q(</m:t>
-        </m:r>
-        <w:proofErr w:type="gramEnd"/>
-        <m:r>
-          <w:rPr>
-            <w:rFonts w:ascii="Cambria Math" w:eastAsiaTheme="minorEastAsia" w:hAnsi="Cambria Math"/>
-          </w:rPr>
-          <m:t>2)</m:t>
+      <m:oMath>
+        <m:r>
+          <w:rPr>
+            <w:rFonts w:ascii="Cambria Math" w:eastAsiaTheme="minorEastAsia" w:hAnsi="Cambria Math"/>
+          </w:rPr>
+          <m:t>Q(2)</m:t>
         </m:r>
       </m:oMath>
       <w:r>
@@ -14869,21 +14631,7 @@
           <w:rPr>
             <w:rFonts w:ascii="Cambria Math" w:eastAsiaTheme="minorEastAsia" w:hAnsi="Cambria Math"/>
           </w:rPr>
-          <m:t>S</m:t>
-        </m:r>
-        <w:proofErr w:type="gramStart"/>
-        <m:r>
-          <w:rPr>
-            <w:rFonts w:ascii="Cambria Math" w:eastAsiaTheme="minorEastAsia" w:hAnsi="Cambria Math"/>
-          </w:rPr>
-          <m:t>={</m:t>
-        </m:r>
-        <w:proofErr w:type="gramEnd"/>
-        <m:r>
-          <w:rPr>
-            <w:rFonts w:ascii="Cambria Math" w:eastAsiaTheme="minorEastAsia" w:hAnsi="Cambria Math"/>
-          </w:rPr>
-          <m:t>1,2,3,4}</m:t>
+          <m:t>S={1,2,3,4}</m:t>
         </m:r>
       </m:oMath>
       <w:r>
@@ -16316,21 +16064,7 @@
           <w:rPr>
             <w:rFonts w:ascii="Cambria Math" w:eastAsiaTheme="minorEastAsia" w:hAnsi="Cambria Math"/>
           </w:rPr>
-          <m:t>S</m:t>
-        </m:r>
-        <w:proofErr w:type="gramStart"/>
-        <m:r>
-          <w:rPr>
-            <w:rFonts w:ascii="Cambria Math" w:eastAsiaTheme="minorEastAsia" w:hAnsi="Cambria Math"/>
-          </w:rPr>
-          <m:t>={</m:t>
-        </m:r>
-        <w:proofErr w:type="gramEnd"/>
-        <m:r>
-          <w:rPr>
-            <w:rFonts w:ascii="Cambria Math" w:eastAsiaTheme="minorEastAsia" w:hAnsi="Cambria Math"/>
-          </w:rPr>
-          <m:t>2,3,4,5,6,11}</m:t>
+          <m:t>S={2,3,4,5,6,11}</m:t>
         </m:r>
       </m:oMath>
       <w:r>
@@ -16985,6 +16719,3053 @@
           <m:t>n∈S-{11}</m:t>
         </m:r>
       </m:oMath>
+    </w:p>
+    <w:p>
+      <w:pPr>
+        <w:pStyle w:val="ListParagraph"/>
+        <w:rPr>
+          <w:rFonts w:eastAsiaTheme="minorEastAsia"/>
+        </w:rPr>
+      </w:pPr>
+    </w:p>
+    <w:p>
+      <w:pPr>
+        <w:pStyle w:val="Heading2"/>
+      </w:pPr>
+      <w:r>
+        <w:t>Section 7</w:t>
+      </w:r>
+      <w:r>
+        <w:t xml:space="preserve">: </w:t>
+      </w:r>
+      <w:r>
+        <w:t>Tautologies and Contradictions</w:t>
+      </w:r>
+    </w:p>
+    <w:p>
+      <w:pPr>
+        <w:pStyle w:val="Heading3"/>
+      </w:pPr>
+      <w:r>
+        <w:t>Notes</w:t>
+      </w:r>
+    </w:p>
+    <w:p>
+      <w:pPr>
+        <w:rPr>
+          <w:rFonts w:eastAsiaTheme="minorEastAsia"/>
+        </w:rPr>
+      </w:pPr>
+      <m:oMathPara>
+        <m:oMath>
+          <m:r>
+            <w:rPr>
+              <w:rFonts w:ascii="Cambria Math" w:hAnsi="Cambria Math"/>
+            </w:rPr>
+            <m:t xml:space="preserve">Tautology:A compound statement which is always true, e.g. </m:t>
+          </m:r>
+          <m:r>
+            <w:rPr>
+              <w:rFonts w:ascii="Cambria Math" w:hAnsi="Cambria Math"/>
+            </w:rPr>
+            <m:t>P∨~P</m:t>
+          </m:r>
+        </m:oMath>
+      </m:oMathPara>
+    </w:p>
+    <w:p>
+      <w:pPr>
+        <w:rPr>
+          <w:rFonts w:eastAsiaTheme="minorEastAsia"/>
+        </w:rPr>
+      </w:pPr>
+      <m:oMathPara>
+        <m:oMath>
+          <m:r>
+            <w:rPr>
+              <w:rFonts w:ascii="Cambria Math" w:eastAsiaTheme="minorEastAsia" w:hAnsi="Cambria Math"/>
+            </w:rPr>
+            <m:t>Contradiction:A compound statement which is always false</m:t>
+          </m:r>
+          <m:r>
+            <w:rPr>
+              <w:rFonts w:ascii="Cambria Math" w:eastAsiaTheme="minorEastAsia" w:hAnsi="Cambria Math"/>
+            </w:rPr>
+            <m:t>, e.g. P∧~P</m:t>
+          </m:r>
+        </m:oMath>
+      </m:oMathPara>
+    </w:p>
+    <w:p>
+      <w:pPr>
+        <w:rPr>
+          <w:rFonts w:asciiTheme="majorHAnsi" w:eastAsiaTheme="majorEastAsia" w:hAnsiTheme="majorHAnsi" w:cstheme="majorBidi"/>
+          <w:color w:val="1F4D78" w:themeColor="accent1" w:themeShade="7F"/>
+          <w:u w:val="single"/>
+        </w:rPr>
+      </w:pPr>
+      <w:r>
+        <w:br w:type="page"/>
+      </w:r>
+    </w:p>
+    <w:p>
+      <w:pPr>
+        <w:pStyle w:val="Heading3"/>
+      </w:pPr>
+      <w:r>
+        <w:lastRenderedPageBreak/>
+        <w:t>Exercises</w:t>
+      </w:r>
+    </w:p>
+    <w:p/>
+    <w:p>
+      <w:pPr>
+        <w:pStyle w:val="ListParagraph"/>
+        <w:numPr>
+          <w:ilvl w:val="0"/>
+          <w:numId w:val="9"/>
+        </w:numPr>
+      </w:pPr>
+      <w:r>
+        <w:t xml:space="preserve">For statements P and Q, show that </w:t>
+      </w:r>
+      <m:oMath>
+        <m:r>
+          <w:rPr>
+            <w:rFonts w:ascii="Cambria Math" w:hAnsi="Cambria Math"/>
+          </w:rPr>
+          <m:t>P⇒(P∨Q)</m:t>
+        </m:r>
+      </m:oMath>
+      <w:r>
+        <w:rPr>
+          <w:rFonts w:eastAsiaTheme="minorEastAsia"/>
+        </w:rPr>
+        <w:t xml:space="preserve"> is a tautology</w:t>
+      </w:r>
+    </w:p>
+    <w:tbl>
+      <w:tblPr>
+        <w:tblStyle w:val="TableGrid"/>
+        <w:tblW w:w="0" w:type="auto"/>
+        <w:tblLook w:val="04A0" w:firstRow="1" w:lastRow="0" w:firstColumn="1" w:lastColumn="0" w:noHBand="0" w:noVBand="1"/>
+      </w:tblPr>
+      <w:tblGrid>
+        <w:gridCol w:w="1492"/>
+        <w:gridCol w:w="1492"/>
+        <w:gridCol w:w="1492"/>
+        <w:gridCol w:w="1492"/>
+      </w:tblGrid>
+      <w:tr>
+        <w:trPr>
+          <w:trHeight w:val="370"/>
+        </w:trPr>
+        <w:tc>
+          <w:tcPr>
+            <w:tcW w:w="1492" w:type="dxa"/>
+          </w:tcPr>
+          <w:p>
+            <w:pPr>
+              <w:jc w:val="center"/>
+            </w:pPr>
+            <w:r>
+              <w:t>P</w:t>
+            </w:r>
+          </w:p>
+        </w:tc>
+        <w:tc>
+          <w:tcPr>
+            <w:tcW w:w="1492" w:type="dxa"/>
+          </w:tcPr>
+          <w:p>
+            <w:pPr>
+              <w:jc w:val="center"/>
+            </w:pPr>
+            <w:r>
+              <w:t>Q</w:t>
+            </w:r>
+          </w:p>
+        </w:tc>
+        <w:tc>
+          <w:tcPr>
+            <w:tcW w:w="1492" w:type="dxa"/>
+          </w:tcPr>
+          <w:p>
+            <w:pPr>
+              <w:jc w:val="center"/>
+            </w:pPr>
+            <m:oMathPara>
+              <m:oMath>
+                <m:r>
+                  <w:rPr>
+                    <w:rFonts w:ascii="Cambria Math" w:hAnsi="Cambria Math"/>
+                  </w:rPr>
+                  <m:t>(P∨Q)</m:t>
+                </m:r>
+              </m:oMath>
+            </m:oMathPara>
+          </w:p>
+        </w:tc>
+        <w:tc>
+          <w:tcPr>
+            <w:tcW w:w="1492" w:type="dxa"/>
+          </w:tcPr>
+          <w:p>
+            <w:pPr>
+              <w:jc w:val="center"/>
+            </w:pPr>
+            <m:oMathPara>
+              <m:oMath>
+                <m:r>
+                  <w:rPr>
+                    <w:rFonts w:ascii="Cambria Math" w:hAnsi="Cambria Math"/>
+                  </w:rPr>
+                  <m:t>P⇒(P∨Q)</m:t>
+                </m:r>
+              </m:oMath>
+            </m:oMathPara>
+          </w:p>
+        </w:tc>
+      </w:tr>
+      <w:tr>
+        <w:trPr>
+          <w:trHeight w:val="370"/>
+        </w:trPr>
+        <w:tc>
+          <w:tcPr>
+            <w:tcW w:w="1492" w:type="dxa"/>
+          </w:tcPr>
+          <w:p>
+            <w:pPr>
+              <w:jc w:val="center"/>
+            </w:pPr>
+            <w:r>
+              <w:t>T</w:t>
+            </w:r>
+          </w:p>
+        </w:tc>
+        <w:tc>
+          <w:tcPr>
+            <w:tcW w:w="1492" w:type="dxa"/>
+          </w:tcPr>
+          <w:p>
+            <w:pPr>
+              <w:jc w:val="center"/>
+            </w:pPr>
+            <w:r>
+              <w:t>T</w:t>
+            </w:r>
+          </w:p>
+        </w:tc>
+        <w:tc>
+          <w:tcPr>
+            <w:tcW w:w="1492" w:type="dxa"/>
+          </w:tcPr>
+          <w:p>
+            <w:pPr>
+              <w:jc w:val="center"/>
+            </w:pPr>
+            <w:r>
+              <w:t>T</w:t>
+            </w:r>
+          </w:p>
+        </w:tc>
+        <w:tc>
+          <w:tcPr>
+            <w:tcW w:w="1492" w:type="dxa"/>
+          </w:tcPr>
+          <w:p>
+            <w:pPr>
+              <w:jc w:val="center"/>
+              <w:rPr>
+                <w:b/>
+              </w:rPr>
+            </w:pPr>
+            <w:r>
+              <w:rPr>
+                <w:b/>
+              </w:rPr>
+              <w:t>T</w:t>
+            </w:r>
+          </w:p>
+        </w:tc>
+      </w:tr>
+      <w:tr>
+        <w:trPr>
+          <w:trHeight w:val="403"/>
+        </w:trPr>
+        <w:tc>
+          <w:tcPr>
+            <w:tcW w:w="1492" w:type="dxa"/>
+          </w:tcPr>
+          <w:p>
+            <w:pPr>
+              <w:jc w:val="center"/>
+            </w:pPr>
+            <w:r>
+              <w:t>T</w:t>
+            </w:r>
+          </w:p>
+        </w:tc>
+        <w:tc>
+          <w:tcPr>
+            <w:tcW w:w="1492" w:type="dxa"/>
+          </w:tcPr>
+          <w:p>
+            <w:pPr>
+              <w:jc w:val="center"/>
+            </w:pPr>
+            <w:r>
+              <w:t>F</w:t>
+            </w:r>
+          </w:p>
+        </w:tc>
+        <w:tc>
+          <w:tcPr>
+            <w:tcW w:w="1492" w:type="dxa"/>
+          </w:tcPr>
+          <w:p>
+            <w:pPr>
+              <w:jc w:val="center"/>
+            </w:pPr>
+            <w:r>
+              <w:t>T</w:t>
+            </w:r>
+          </w:p>
+        </w:tc>
+        <w:tc>
+          <w:tcPr>
+            <w:tcW w:w="1492" w:type="dxa"/>
+          </w:tcPr>
+          <w:p>
+            <w:pPr>
+              <w:jc w:val="center"/>
+              <w:rPr>
+                <w:b/>
+              </w:rPr>
+            </w:pPr>
+            <w:r>
+              <w:rPr>
+                <w:b/>
+              </w:rPr>
+              <w:t>T</w:t>
+            </w:r>
+          </w:p>
+        </w:tc>
+      </w:tr>
+      <w:tr>
+        <w:trPr>
+          <w:trHeight w:val="370"/>
+        </w:trPr>
+        <w:tc>
+          <w:tcPr>
+            <w:tcW w:w="1492" w:type="dxa"/>
+          </w:tcPr>
+          <w:p>
+            <w:pPr>
+              <w:jc w:val="center"/>
+            </w:pPr>
+            <w:r>
+              <w:t>F</w:t>
+            </w:r>
+          </w:p>
+        </w:tc>
+        <w:tc>
+          <w:tcPr>
+            <w:tcW w:w="1492" w:type="dxa"/>
+          </w:tcPr>
+          <w:p>
+            <w:pPr>
+              <w:jc w:val="center"/>
+            </w:pPr>
+            <w:r>
+              <w:t>T</w:t>
+            </w:r>
+          </w:p>
+        </w:tc>
+        <w:tc>
+          <w:tcPr>
+            <w:tcW w:w="1492" w:type="dxa"/>
+          </w:tcPr>
+          <w:p>
+            <w:pPr>
+              <w:jc w:val="center"/>
+            </w:pPr>
+            <w:r>
+              <w:t>T</w:t>
+            </w:r>
+          </w:p>
+        </w:tc>
+        <w:tc>
+          <w:tcPr>
+            <w:tcW w:w="1492" w:type="dxa"/>
+          </w:tcPr>
+          <w:p>
+            <w:pPr>
+              <w:jc w:val="center"/>
+              <w:rPr>
+                <w:b/>
+              </w:rPr>
+            </w:pPr>
+            <w:r>
+              <w:rPr>
+                <w:b/>
+              </w:rPr>
+              <w:t>T</w:t>
+            </w:r>
+          </w:p>
+        </w:tc>
+      </w:tr>
+      <w:tr>
+        <w:trPr>
+          <w:trHeight w:val="350"/>
+        </w:trPr>
+        <w:tc>
+          <w:tcPr>
+            <w:tcW w:w="1492" w:type="dxa"/>
+          </w:tcPr>
+          <w:p>
+            <w:pPr>
+              <w:jc w:val="center"/>
+            </w:pPr>
+            <w:r>
+              <w:t>F</w:t>
+            </w:r>
+          </w:p>
+        </w:tc>
+        <w:tc>
+          <w:tcPr>
+            <w:tcW w:w="1492" w:type="dxa"/>
+          </w:tcPr>
+          <w:p>
+            <w:pPr>
+              <w:jc w:val="center"/>
+            </w:pPr>
+            <w:r>
+              <w:t>F</w:t>
+            </w:r>
+          </w:p>
+        </w:tc>
+        <w:tc>
+          <w:tcPr>
+            <w:tcW w:w="1492" w:type="dxa"/>
+          </w:tcPr>
+          <w:p>
+            <w:pPr>
+              <w:jc w:val="center"/>
+            </w:pPr>
+            <w:r>
+              <w:t>F</w:t>
+            </w:r>
+          </w:p>
+        </w:tc>
+        <w:tc>
+          <w:tcPr>
+            <w:tcW w:w="1492" w:type="dxa"/>
+          </w:tcPr>
+          <w:p>
+            <w:pPr>
+              <w:jc w:val="center"/>
+              <w:rPr>
+                <w:b/>
+              </w:rPr>
+            </w:pPr>
+            <w:r>
+              <w:rPr>
+                <w:b/>
+              </w:rPr>
+              <w:t>T</w:t>
+            </w:r>
+          </w:p>
+        </w:tc>
+      </w:tr>
+    </w:tbl>
+    <w:p/>
+    <w:p>
+      <w:pPr>
+        <w:pStyle w:val="ListParagraph"/>
+        <w:numPr>
+          <w:ilvl w:val="0"/>
+          <w:numId w:val="9"/>
+        </w:numPr>
+      </w:pPr>
+      <w:r>
+        <w:rPr>
+          <w:rFonts w:eastAsiaTheme="minorEastAsia"/>
+        </w:rPr>
+        <w:t xml:space="preserve">For statements P and Q, show that </w:t>
+      </w:r>
+      <m:oMath>
+        <m:d>
+          <m:dPr>
+            <m:ctrlPr>
+              <w:rPr>
+                <w:rFonts w:ascii="Cambria Math" w:eastAsiaTheme="minorEastAsia" w:hAnsi="Cambria Math"/>
+                <w:i/>
+              </w:rPr>
+            </m:ctrlPr>
+          </m:dPr>
+          <m:e>
+            <m:r>
+              <w:rPr>
+                <w:rFonts w:ascii="Cambria Math" w:eastAsiaTheme="minorEastAsia" w:hAnsi="Cambria Math"/>
+              </w:rPr>
+              <m:t>P∧</m:t>
+            </m:r>
+            <m:d>
+              <m:dPr>
+                <m:ctrlPr>
+                  <w:rPr>
+                    <w:rFonts w:ascii="Cambria Math" w:eastAsiaTheme="minorEastAsia" w:hAnsi="Cambria Math"/>
+                    <w:i/>
+                  </w:rPr>
+                </m:ctrlPr>
+              </m:dPr>
+              <m:e>
+                <m:r>
+                  <w:rPr>
+                    <w:rFonts w:ascii="Cambria Math" w:eastAsiaTheme="minorEastAsia" w:hAnsi="Cambria Math"/>
+                  </w:rPr>
+                  <m:t>~Q</m:t>
+                </m:r>
+              </m:e>
+            </m:d>
+          </m:e>
+        </m:d>
+        <m:r>
+          <w:rPr>
+            <w:rFonts w:ascii="Cambria Math" w:eastAsiaTheme="minorEastAsia" w:hAnsi="Cambria Math"/>
+          </w:rPr>
+          <m:t>∧(P∧Q)</m:t>
+        </m:r>
+      </m:oMath>
+      <w:r>
+        <w:rPr>
+          <w:rFonts w:eastAsiaTheme="minorEastAsia"/>
+        </w:rPr>
+        <w:t xml:space="preserve"> is a contradiction</w:t>
+      </w:r>
+    </w:p>
+    <w:tbl>
+      <w:tblPr>
+        <w:tblStyle w:val="TableGrid"/>
+        <w:tblW w:w="5958" w:type="dxa"/>
+        <w:tblLook w:val="04A0" w:firstRow="1" w:lastRow="0" w:firstColumn="1" w:lastColumn="0" w:noHBand="0" w:noVBand="1"/>
+      </w:tblPr>
+      <w:tblGrid>
+        <w:gridCol w:w="454"/>
+        <w:gridCol w:w="426"/>
+        <w:gridCol w:w="1100"/>
+        <w:gridCol w:w="1276"/>
+        <w:gridCol w:w="2702"/>
+      </w:tblGrid>
+      <w:tr>
+        <w:trPr>
+          <w:trHeight w:val="311"/>
+        </w:trPr>
+        <w:tc>
+          <w:tcPr>
+            <w:tcW w:w="454" w:type="dxa"/>
+          </w:tcPr>
+          <w:p>
+            <w:pPr>
+              <w:jc w:val="center"/>
+            </w:pPr>
+            <w:r>
+              <w:t>P</w:t>
+            </w:r>
+          </w:p>
+        </w:tc>
+        <w:tc>
+          <w:tcPr>
+            <w:tcW w:w="426" w:type="dxa"/>
+          </w:tcPr>
+          <w:p>
+            <w:pPr>
+              <w:jc w:val="center"/>
+            </w:pPr>
+            <w:r>
+              <w:t>Q</w:t>
+            </w:r>
+          </w:p>
+        </w:tc>
+        <w:tc>
+          <w:tcPr>
+            <w:tcW w:w="1100" w:type="dxa"/>
+          </w:tcPr>
+          <w:p>
+            <w:pPr>
+              <w:jc w:val="center"/>
+            </w:pPr>
+            <m:oMathPara>
+              <m:oMath>
+                <m:r>
+                  <w:rPr>
+                    <w:rFonts w:ascii="Cambria Math" w:eastAsiaTheme="minorEastAsia" w:hAnsi="Cambria Math"/>
+                  </w:rPr>
+                  <m:t>P∧Q</m:t>
+                </m:r>
+              </m:oMath>
+            </m:oMathPara>
+          </w:p>
+        </w:tc>
+        <w:tc>
+          <w:tcPr>
+            <w:tcW w:w="1276" w:type="dxa"/>
+          </w:tcPr>
+          <w:p>
+            <w:pPr>
+              <w:jc w:val="center"/>
+            </w:pPr>
+            <m:oMathPara>
+              <m:oMath>
+                <m:r>
+                  <w:rPr>
+                    <w:rFonts w:ascii="Cambria Math" w:eastAsiaTheme="minorEastAsia" w:hAnsi="Cambria Math"/>
+                  </w:rPr>
+                  <m:t>P∧</m:t>
+                </m:r>
+                <m:d>
+                  <m:dPr>
+                    <m:ctrlPr>
+                      <w:rPr>
+                        <w:rFonts w:ascii="Cambria Math" w:eastAsiaTheme="minorEastAsia" w:hAnsi="Cambria Math"/>
+                        <w:i/>
+                      </w:rPr>
+                    </m:ctrlPr>
+                  </m:dPr>
+                  <m:e>
+                    <m:r>
+                      <w:rPr>
+                        <w:rFonts w:ascii="Cambria Math" w:eastAsiaTheme="minorEastAsia" w:hAnsi="Cambria Math"/>
+                      </w:rPr>
+                      <m:t>~Q</m:t>
+                    </m:r>
+                  </m:e>
+                </m:d>
+              </m:oMath>
+            </m:oMathPara>
+          </w:p>
+        </w:tc>
+        <w:tc>
+          <w:tcPr>
+            <w:tcW w:w="2702" w:type="dxa"/>
+          </w:tcPr>
+          <w:p>
+            <w:pPr>
+              <w:jc w:val="center"/>
+            </w:pPr>
+            <m:oMathPara>
+              <m:oMath>
+                <m:d>
+                  <m:dPr>
+                    <m:ctrlPr>
+                      <w:rPr>
+                        <w:rFonts w:ascii="Cambria Math" w:eastAsiaTheme="minorEastAsia" w:hAnsi="Cambria Math"/>
+                        <w:i/>
+                      </w:rPr>
+                    </m:ctrlPr>
+                  </m:dPr>
+                  <m:e>
+                    <m:r>
+                      <w:rPr>
+                        <w:rFonts w:ascii="Cambria Math" w:eastAsiaTheme="minorEastAsia" w:hAnsi="Cambria Math"/>
+                      </w:rPr>
+                      <m:t>P∧</m:t>
+                    </m:r>
+                    <m:d>
+                      <m:dPr>
+                        <m:ctrlPr>
+                          <w:rPr>
+                            <w:rFonts w:ascii="Cambria Math" w:eastAsiaTheme="minorEastAsia" w:hAnsi="Cambria Math"/>
+                            <w:i/>
+                          </w:rPr>
+                        </m:ctrlPr>
+                      </m:dPr>
+                      <m:e>
+                        <m:r>
+                          <w:rPr>
+                            <w:rFonts w:ascii="Cambria Math" w:eastAsiaTheme="minorEastAsia" w:hAnsi="Cambria Math"/>
+                          </w:rPr>
+                          <m:t>~Q</m:t>
+                        </m:r>
+                      </m:e>
+                    </m:d>
+                  </m:e>
+                </m:d>
+                <m:r>
+                  <w:rPr>
+                    <w:rFonts w:ascii="Cambria Math" w:eastAsiaTheme="minorEastAsia" w:hAnsi="Cambria Math"/>
+                  </w:rPr>
+                  <m:t>∧(P∧Q)</m:t>
+                </m:r>
+              </m:oMath>
+            </m:oMathPara>
+          </w:p>
+        </w:tc>
+      </w:tr>
+      <w:tr>
+        <w:trPr>
+          <w:trHeight w:val="241"/>
+        </w:trPr>
+        <w:tc>
+          <w:tcPr>
+            <w:tcW w:w="454" w:type="dxa"/>
+          </w:tcPr>
+          <w:p>
+            <w:pPr>
+              <w:jc w:val="center"/>
+            </w:pPr>
+            <w:r>
+              <w:t>T</w:t>
+            </w:r>
+          </w:p>
+        </w:tc>
+        <w:tc>
+          <w:tcPr>
+            <w:tcW w:w="426" w:type="dxa"/>
+          </w:tcPr>
+          <w:p>
+            <w:pPr>
+              <w:jc w:val="center"/>
+            </w:pPr>
+            <w:r>
+              <w:t>T</w:t>
+            </w:r>
+          </w:p>
+        </w:tc>
+        <w:tc>
+          <w:tcPr>
+            <w:tcW w:w="1100" w:type="dxa"/>
+          </w:tcPr>
+          <w:p>
+            <w:pPr>
+              <w:jc w:val="center"/>
+            </w:pPr>
+            <w:r>
+              <w:t>T</w:t>
+            </w:r>
+          </w:p>
+        </w:tc>
+        <w:tc>
+          <w:tcPr>
+            <w:tcW w:w="1276" w:type="dxa"/>
+          </w:tcPr>
+          <w:p>
+            <w:pPr>
+              <w:jc w:val="center"/>
+            </w:pPr>
+            <w:r>
+              <w:t>F</w:t>
+            </w:r>
+          </w:p>
+        </w:tc>
+        <w:tc>
+          <w:tcPr>
+            <w:tcW w:w="2702" w:type="dxa"/>
+          </w:tcPr>
+          <w:p>
+            <w:pPr>
+              <w:jc w:val="center"/>
+              <w:rPr>
+                <w:b/>
+              </w:rPr>
+            </w:pPr>
+            <w:r>
+              <w:rPr>
+                <w:b/>
+              </w:rPr>
+              <w:t>F</w:t>
+            </w:r>
+          </w:p>
+        </w:tc>
+      </w:tr>
+      <w:tr>
+        <w:trPr>
+          <w:trHeight w:val="252"/>
+        </w:trPr>
+        <w:tc>
+          <w:tcPr>
+            <w:tcW w:w="454" w:type="dxa"/>
+          </w:tcPr>
+          <w:p>
+            <w:pPr>
+              <w:jc w:val="center"/>
+            </w:pPr>
+            <w:r>
+              <w:t>T</w:t>
+            </w:r>
+          </w:p>
+        </w:tc>
+        <w:tc>
+          <w:tcPr>
+            <w:tcW w:w="426" w:type="dxa"/>
+          </w:tcPr>
+          <w:p>
+            <w:pPr>
+              <w:jc w:val="center"/>
+            </w:pPr>
+            <w:r>
+              <w:t>F</w:t>
+            </w:r>
+          </w:p>
+        </w:tc>
+        <w:tc>
+          <w:tcPr>
+            <w:tcW w:w="1100" w:type="dxa"/>
+          </w:tcPr>
+          <w:p>
+            <w:pPr>
+              <w:jc w:val="center"/>
+            </w:pPr>
+            <w:r>
+              <w:t>F</w:t>
+            </w:r>
+          </w:p>
+        </w:tc>
+        <w:tc>
+          <w:tcPr>
+            <w:tcW w:w="1276" w:type="dxa"/>
+          </w:tcPr>
+          <w:p>
+            <w:pPr>
+              <w:jc w:val="center"/>
+            </w:pPr>
+            <w:r>
+              <w:t>T</w:t>
+            </w:r>
+          </w:p>
+        </w:tc>
+        <w:tc>
+          <w:tcPr>
+            <w:tcW w:w="2702" w:type="dxa"/>
+          </w:tcPr>
+          <w:p>
+            <w:pPr>
+              <w:jc w:val="center"/>
+              <w:rPr>
+                <w:b/>
+              </w:rPr>
+            </w:pPr>
+            <w:r>
+              <w:rPr>
+                <w:b/>
+              </w:rPr>
+              <w:t>F</w:t>
+            </w:r>
+          </w:p>
+        </w:tc>
+      </w:tr>
+      <w:tr>
+        <w:trPr>
+          <w:trHeight w:val="252"/>
+        </w:trPr>
+        <w:tc>
+          <w:tcPr>
+            <w:tcW w:w="454" w:type="dxa"/>
+          </w:tcPr>
+          <w:p>
+            <w:pPr>
+              <w:jc w:val="center"/>
+            </w:pPr>
+            <w:r>
+              <w:t>F</w:t>
+            </w:r>
+          </w:p>
+        </w:tc>
+        <w:tc>
+          <w:tcPr>
+            <w:tcW w:w="426" w:type="dxa"/>
+          </w:tcPr>
+          <w:p>
+            <w:pPr>
+              <w:jc w:val="center"/>
+            </w:pPr>
+            <w:r>
+              <w:t>T</w:t>
+            </w:r>
+          </w:p>
+        </w:tc>
+        <w:tc>
+          <w:tcPr>
+            <w:tcW w:w="1100" w:type="dxa"/>
+          </w:tcPr>
+          <w:p>
+            <w:pPr>
+              <w:jc w:val="center"/>
+            </w:pPr>
+            <w:r>
+              <w:t>F</w:t>
+            </w:r>
+          </w:p>
+        </w:tc>
+        <w:tc>
+          <w:tcPr>
+            <w:tcW w:w="1276" w:type="dxa"/>
+          </w:tcPr>
+          <w:p>
+            <w:pPr>
+              <w:jc w:val="center"/>
+            </w:pPr>
+            <w:r>
+              <w:t>F</w:t>
+            </w:r>
+          </w:p>
+        </w:tc>
+        <w:tc>
+          <w:tcPr>
+            <w:tcW w:w="2702" w:type="dxa"/>
+          </w:tcPr>
+          <w:p>
+            <w:pPr>
+              <w:jc w:val="center"/>
+              <w:rPr>
+                <w:b/>
+              </w:rPr>
+            </w:pPr>
+            <w:r>
+              <w:rPr>
+                <w:b/>
+              </w:rPr>
+              <w:t>F</w:t>
+            </w:r>
+          </w:p>
+        </w:tc>
+      </w:tr>
+      <w:tr>
+        <w:trPr>
+          <w:trHeight w:val="252"/>
+        </w:trPr>
+        <w:tc>
+          <w:tcPr>
+            <w:tcW w:w="454" w:type="dxa"/>
+          </w:tcPr>
+          <w:p>
+            <w:pPr>
+              <w:jc w:val="center"/>
+            </w:pPr>
+            <w:r>
+              <w:t>F</w:t>
+            </w:r>
+          </w:p>
+        </w:tc>
+        <w:tc>
+          <w:tcPr>
+            <w:tcW w:w="426" w:type="dxa"/>
+          </w:tcPr>
+          <w:p>
+            <w:pPr>
+              <w:jc w:val="center"/>
+            </w:pPr>
+            <w:r>
+              <w:t>F</w:t>
+            </w:r>
+          </w:p>
+        </w:tc>
+        <w:tc>
+          <w:tcPr>
+            <w:tcW w:w="1100" w:type="dxa"/>
+          </w:tcPr>
+          <w:p>
+            <w:pPr>
+              <w:jc w:val="center"/>
+            </w:pPr>
+            <w:r>
+              <w:t>F</w:t>
+            </w:r>
+          </w:p>
+        </w:tc>
+        <w:tc>
+          <w:tcPr>
+            <w:tcW w:w="1276" w:type="dxa"/>
+          </w:tcPr>
+          <w:p>
+            <w:pPr>
+              <w:jc w:val="center"/>
+            </w:pPr>
+            <w:r>
+              <w:t>F</w:t>
+            </w:r>
+          </w:p>
+        </w:tc>
+        <w:tc>
+          <w:tcPr>
+            <w:tcW w:w="2702" w:type="dxa"/>
+          </w:tcPr>
+          <w:p>
+            <w:pPr>
+              <w:jc w:val="center"/>
+              <w:rPr>
+                <w:b/>
+              </w:rPr>
+            </w:pPr>
+            <w:r>
+              <w:rPr>
+                <w:b/>
+              </w:rPr>
+              <w:t>F</w:t>
+            </w:r>
+          </w:p>
+        </w:tc>
+      </w:tr>
+    </w:tbl>
+    <w:p/>
+    <w:p>
+      <w:pPr>
+        <w:pStyle w:val="ListParagraph"/>
+        <w:numPr>
+          <w:ilvl w:val="0"/>
+          <w:numId w:val="9"/>
+        </w:numPr>
+      </w:pPr>
+      <w:r>
+        <w:t xml:space="preserve">For statements P and Q, show that </w:t>
+      </w:r>
+      <m:oMath>
+        <m:d>
+          <m:dPr>
+            <m:ctrlPr>
+              <w:rPr>
+                <w:rFonts w:ascii="Cambria Math" w:hAnsi="Cambria Math"/>
+                <w:i/>
+              </w:rPr>
+            </m:ctrlPr>
+          </m:dPr>
+          <m:e>
+            <m:r>
+              <w:rPr>
+                <w:rFonts w:ascii="Cambria Math" w:hAnsi="Cambria Math"/>
+              </w:rPr>
+              <m:t>P∧</m:t>
+            </m:r>
+            <m:d>
+              <m:dPr>
+                <m:ctrlPr>
+                  <w:rPr>
+                    <w:rFonts w:ascii="Cambria Math" w:hAnsi="Cambria Math"/>
+                    <w:i/>
+                  </w:rPr>
+                </m:ctrlPr>
+              </m:dPr>
+              <m:e>
+                <m:r>
+                  <w:rPr>
+                    <w:rFonts w:ascii="Cambria Math" w:hAnsi="Cambria Math"/>
+                  </w:rPr>
+                  <m:t>P⇒Q</m:t>
+                </m:r>
+              </m:e>
+            </m:d>
+          </m:e>
+        </m:d>
+        <m:r>
+          <w:rPr>
+            <w:rFonts w:ascii="Cambria Math" w:hAnsi="Cambria Math"/>
+          </w:rPr>
+          <m:t>⇒Q</m:t>
+        </m:r>
+      </m:oMath>
+      <w:r>
+        <w:rPr>
+          <w:rFonts w:eastAsiaTheme="minorEastAsia"/>
+        </w:rPr>
+        <w:t xml:space="preserve"> is a tautology. Then state the compound statement in words</w:t>
+      </w:r>
+      <w:r>
+        <w:rPr>
+          <w:rFonts w:eastAsiaTheme="minorEastAsia"/>
+        </w:rPr>
+        <w:t>. (T</w:t>
+      </w:r>
+      <w:r>
+        <w:rPr>
+          <w:rFonts w:eastAsiaTheme="minorEastAsia"/>
+        </w:rPr>
+        <w:t>his is an important logical argument form</w:t>
+      </w:r>
+      <w:r>
+        <w:rPr>
+          <w:rFonts w:eastAsiaTheme="minorEastAsia"/>
+        </w:rPr>
+        <w:t>,</w:t>
+      </w:r>
+      <w:r>
+        <w:rPr>
+          <w:rFonts w:eastAsiaTheme="minorEastAsia"/>
+        </w:rPr>
+        <w:t xml:space="preserve"> called </w:t>
+      </w:r>
+      <w:r>
+        <w:rPr>
+          <w:rFonts w:eastAsiaTheme="minorEastAsia"/>
+          <w:b/>
+        </w:rPr>
+        <w:t>modus ponens</w:t>
+      </w:r>
+      <w:r>
+        <w:rPr>
+          <w:rFonts w:eastAsiaTheme="minorEastAsia"/>
+          <w:b/>
+        </w:rPr>
+        <w:t>.</w:t>
+      </w:r>
+      <w:r>
+        <w:rPr>
+          <w:rFonts w:eastAsiaTheme="minorEastAsia"/>
+        </w:rPr>
+        <w:t>)</w:t>
+      </w:r>
+    </w:p>
+    <w:p>
+      <w:pPr>
+        <w:pStyle w:val="ListParagraph"/>
+        <w:numPr>
+          <w:ilvl w:val="1"/>
+          <w:numId w:val="9"/>
+        </w:numPr>
+      </w:pPr>
+      <w:r>
+        <w:rPr>
+          <w:rFonts w:eastAsiaTheme="minorEastAsia"/>
+        </w:rPr>
+        <w:t xml:space="preserve">If </w:t>
+      </w:r>
+      <w:r>
+        <w:rPr>
+          <w:rFonts w:eastAsiaTheme="minorEastAsia"/>
+        </w:rPr>
+        <w:t>P is true and P implies Q, then Q is true.</w:t>
+      </w:r>
+    </w:p>
+    <w:tbl>
+      <w:tblPr>
+        <w:tblStyle w:val="TableGrid"/>
+        <w:tblW w:w="5958" w:type="dxa"/>
+        <w:tblLook w:val="04A0" w:firstRow="1" w:lastRow="0" w:firstColumn="1" w:lastColumn="0" w:noHBand="0" w:noVBand="1"/>
+      </w:tblPr>
+      <w:tblGrid>
+        <w:gridCol w:w="454"/>
+        <w:gridCol w:w="426"/>
+        <w:gridCol w:w="1100"/>
+        <w:gridCol w:w="1559"/>
+        <w:gridCol w:w="2419"/>
+      </w:tblGrid>
+      <w:tr>
+        <w:trPr>
+          <w:trHeight w:val="311"/>
+        </w:trPr>
+        <w:tc>
+          <w:tcPr>
+            <w:tcW w:w="454" w:type="dxa"/>
+          </w:tcPr>
+          <w:p>
+            <w:pPr>
+              <w:jc w:val="center"/>
+            </w:pPr>
+            <w:r>
+              <w:t>P</w:t>
+            </w:r>
+          </w:p>
+        </w:tc>
+        <w:tc>
+          <w:tcPr>
+            <w:tcW w:w="426" w:type="dxa"/>
+          </w:tcPr>
+          <w:p>
+            <w:pPr>
+              <w:jc w:val="center"/>
+            </w:pPr>
+            <w:r>
+              <w:t>Q</w:t>
+            </w:r>
+          </w:p>
+        </w:tc>
+        <w:tc>
+          <w:tcPr>
+            <w:tcW w:w="1100" w:type="dxa"/>
+          </w:tcPr>
+          <w:p>
+            <w:pPr>
+              <w:jc w:val="center"/>
+            </w:pPr>
+            <m:oMathPara>
+              <m:oMath>
+                <m:r>
+                  <w:rPr>
+                    <w:rFonts w:ascii="Cambria Math" w:eastAsiaTheme="minorEastAsia" w:hAnsi="Cambria Math"/>
+                  </w:rPr>
+                  <m:t>P</m:t>
+                </m:r>
+                <m:r>
+                  <w:rPr>
+                    <w:rFonts w:ascii="Cambria Math" w:eastAsiaTheme="minorEastAsia" w:hAnsi="Cambria Math"/>
+                  </w:rPr>
+                  <m:t>⇒</m:t>
+                </m:r>
+                <m:r>
+                  <w:rPr>
+                    <w:rFonts w:ascii="Cambria Math" w:eastAsiaTheme="minorEastAsia" w:hAnsi="Cambria Math"/>
+                  </w:rPr>
+                  <m:t>Q</m:t>
+                </m:r>
+              </m:oMath>
+            </m:oMathPara>
+          </w:p>
+        </w:tc>
+        <w:tc>
+          <w:tcPr>
+            <w:tcW w:w="1559" w:type="dxa"/>
+          </w:tcPr>
+          <w:p>
+            <w:pPr>
+              <w:jc w:val="center"/>
+            </w:pPr>
+            <m:oMathPara>
+              <m:oMath>
+                <m:r>
+                  <w:rPr>
+                    <w:rFonts w:ascii="Cambria Math" w:hAnsi="Cambria Math"/>
+                  </w:rPr>
+                  <m:t>P∧</m:t>
+                </m:r>
+                <m:d>
+                  <m:dPr>
+                    <m:ctrlPr>
+                      <w:rPr>
+                        <w:rFonts w:ascii="Cambria Math" w:hAnsi="Cambria Math"/>
+                        <w:i/>
+                      </w:rPr>
+                    </m:ctrlPr>
+                  </m:dPr>
+                  <m:e>
+                    <m:r>
+                      <w:rPr>
+                        <w:rFonts w:ascii="Cambria Math" w:hAnsi="Cambria Math"/>
+                      </w:rPr>
+                      <m:t>P⇒Q</m:t>
+                    </m:r>
+                  </m:e>
+                </m:d>
+              </m:oMath>
+            </m:oMathPara>
+          </w:p>
+        </w:tc>
+        <w:tc>
+          <w:tcPr>
+            <w:tcW w:w="2419" w:type="dxa"/>
+          </w:tcPr>
+          <w:p>
+            <w:pPr>
+              <w:jc w:val="center"/>
+            </w:pPr>
+            <m:oMathPara>
+              <m:oMath>
+                <m:d>
+                  <m:dPr>
+                    <m:ctrlPr>
+                      <w:rPr>
+                        <w:rFonts w:ascii="Cambria Math" w:hAnsi="Cambria Math"/>
+                        <w:i/>
+                      </w:rPr>
+                    </m:ctrlPr>
+                  </m:dPr>
+                  <m:e>
+                    <m:r>
+                      <w:rPr>
+                        <w:rFonts w:ascii="Cambria Math" w:hAnsi="Cambria Math"/>
+                      </w:rPr>
+                      <m:t>P∧</m:t>
+                    </m:r>
+                    <m:d>
+                      <m:dPr>
+                        <m:ctrlPr>
+                          <w:rPr>
+                            <w:rFonts w:ascii="Cambria Math" w:hAnsi="Cambria Math"/>
+                            <w:i/>
+                          </w:rPr>
+                        </m:ctrlPr>
+                      </m:dPr>
+                      <m:e>
+                        <m:r>
+                          <w:rPr>
+                            <w:rFonts w:ascii="Cambria Math" w:hAnsi="Cambria Math"/>
+                          </w:rPr>
+                          <m:t>P⇒Q</m:t>
+                        </m:r>
+                      </m:e>
+                    </m:d>
+                  </m:e>
+                </m:d>
+                <m:r>
+                  <w:rPr>
+                    <w:rFonts w:ascii="Cambria Math" w:hAnsi="Cambria Math"/>
+                  </w:rPr>
+                  <m:t>⇒Q</m:t>
+                </m:r>
+                <m:r>
+                  <m:rPr>
+                    <m:sty m:val="p"/>
+                  </m:rPr>
+                  <w:rPr>
+                    <w:rFonts w:ascii="Cambria Math" w:eastAsiaTheme="minorEastAsia" w:hAnsi="Cambria Math"/>
+                  </w:rPr>
+                  <m:t xml:space="preserve"> </m:t>
+                </m:r>
+              </m:oMath>
+            </m:oMathPara>
+          </w:p>
+        </w:tc>
+      </w:tr>
+      <w:tr>
+        <w:trPr>
+          <w:trHeight w:val="241"/>
+        </w:trPr>
+        <w:tc>
+          <w:tcPr>
+            <w:tcW w:w="454" w:type="dxa"/>
+          </w:tcPr>
+          <w:p>
+            <w:pPr>
+              <w:jc w:val="center"/>
+            </w:pPr>
+            <w:r>
+              <w:t>T</w:t>
+            </w:r>
+          </w:p>
+        </w:tc>
+        <w:tc>
+          <w:tcPr>
+            <w:tcW w:w="426" w:type="dxa"/>
+          </w:tcPr>
+          <w:p>
+            <w:pPr>
+              <w:jc w:val="center"/>
+            </w:pPr>
+            <w:r>
+              <w:t>T</w:t>
+            </w:r>
+          </w:p>
+        </w:tc>
+        <w:tc>
+          <w:tcPr>
+            <w:tcW w:w="1100" w:type="dxa"/>
+          </w:tcPr>
+          <w:p>
+            <w:pPr>
+              <w:jc w:val="center"/>
+            </w:pPr>
+            <w:r>
+              <w:t>T</w:t>
+            </w:r>
+          </w:p>
+        </w:tc>
+        <w:tc>
+          <w:tcPr>
+            <w:tcW w:w="1559" w:type="dxa"/>
+          </w:tcPr>
+          <w:p>
+            <w:pPr>
+              <w:jc w:val="center"/>
+            </w:pPr>
+            <w:r>
+              <w:t>T</w:t>
+            </w:r>
+          </w:p>
+        </w:tc>
+        <w:tc>
+          <w:tcPr>
+            <w:tcW w:w="2419" w:type="dxa"/>
+          </w:tcPr>
+          <w:p>
+            <w:pPr>
+              <w:jc w:val="center"/>
+              <w:rPr>
+                <w:b/>
+              </w:rPr>
+            </w:pPr>
+            <w:r>
+              <w:rPr>
+                <w:b/>
+              </w:rPr>
+              <w:t>T</w:t>
+            </w:r>
+          </w:p>
+        </w:tc>
+      </w:tr>
+      <w:tr>
+        <w:trPr>
+          <w:trHeight w:val="252"/>
+        </w:trPr>
+        <w:tc>
+          <w:tcPr>
+            <w:tcW w:w="454" w:type="dxa"/>
+          </w:tcPr>
+          <w:p>
+            <w:pPr>
+              <w:jc w:val="center"/>
+            </w:pPr>
+            <w:r>
+              <w:t>T</w:t>
+            </w:r>
+          </w:p>
+        </w:tc>
+        <w:tc>
+          <w:tcPr>
+            <w:tcW w:w="426" w:type="dxa"/>
+          </w:tcPr>
+          <w:p>
+            <w:pPr>
+              <w:jc w:val="center"/>
+            </w:pPr>
+            <w:r>
+              <w:t>F</w:t>
+            </w:r>
+          </w:p>
+        </w:tc>
+        <w:tc>
+          <w:tcPr>
+            <w:tcW w:w="1100" w:type="dxa"/>
+          </w:tcPr>
+          <w:p>
+            <w:pPr>
+              <w:jc w:val="center"/>
+            </w:pPr>
+            <w:r>
+              <w:t>F</w:t>
+            </w:r>
+          </w:p>
+        </w:tc>
+        <w:tc>
+          <w:tcPr>
+            <w:tcW w:w="1559" w:type="dxa"/>
+          </w:tcPr>
+          <w:p>
+            <w:pPr>
+              <w:jc w:val="center"/>
+            </w:pPr>
+            <w:r>
+              <w:t>F</w:t>
+            </w:r>
+          </w:p>
+        </w:tc>
+        <w:tc>
+          <w:tcPr>
+            <w:tcW w:w="2419" w:type="dxa"/>
+          </w:tcPr>
+          <w:p>
+            <w:pPr>
+              <w:jc w:val="center"/>
+              <w:rPr>
+                <w:b/>
+              </w:rPr>
+            </w:pPr>
+            <w:r>
+              <w:rPr>
+                <w:b/>
+              </w:rPr>
+              <w:t>T</w:t>
+            </w:r>
+          </w:p>
+        </w:tc>
+      </w:tr>
+      <w:tr>
+        <w:trPr>
+          <w:trHeight w:val="252"/>
+        </w:trPr>
+        <w:tc>
+          <w:tcPr>
+            <w:tcW w:w="454" w:type="dxa"/>
+          </w:tcPr>
+          <w:p>
+            <w:pPr>
+              <w:jc w:val="center"/>
+            </w:pPr>
+            <w:r>
+              <w:t>F</w:t>
+            </w:r>
+          </w:p>
+        </w:tc>
+        <w:tc>
+          <w:tcPr>
+            <w:tcW w:w="426" w:type="dxa"/>
+          </w:tcPr>
+          <w:p>
+            <w:pPr>
+              <w:jc w:val="center"/>
+            </w:pPr>
+            <w:r>
+              <w:t>T</w:t>
+            </w:r>
+          </w:p>
+        </w:tc>
+        <w:tc>
+          <w:tcPr>
+            <w:tcW w:w="1100" w:type="dxa"/>
+          </w:tcPr>
+          <w:p>
+            <w:pPr>
+              <w:jc w:val="center"/>
+            </w:pPr>
+            <w:r>
+              <w:t>T</w:t>
+            </w:r>
+          </w:p>
+        </w:tc>
+        <w:tc>
+          <w:tcPr>
+            <w:tcW w:w="1559" w:type="dxa"/>
+          </w:tcPr>
+          <w:p>
+            <w:pPr>
+              <w:jc w:val="center"/>
+            </w:pPr>
+            <w:r>
+              <w:t>F</w:t>
+            </w:r>
+          </w:p>
+        </w:tc>
+        <w:tc>
+          <w:tcPr>
+            <w:tcW w:w="2419" w:type="dxa"/>
+          </w:tcPr>
+          <w:p>
+            <w:pPr>
+              <w:jc w:val="center"/>
+              <w:rPr>
+                <w:b/>
+              </w:rPr>
+            </w:pPr>
+            <w:r>
+              <w:rPr>
+                <w:b/>
+              </w:rPr>
+              <w:t>T</w:t>
+            </w:r>
+          </w:p>
+        </w:tc>
+      </w:tr>
+      <w:tr>
+        <w:trPr>
+          <w:trHeight w:val="252"/>
+        </w:trPr>
+        <w:tc>
+          <w:tcPr>
+            <w:tcW w:w="454" w:type="dxa"/>
+          </w:tcPr>
+          <w:p>
+            <w:pPr>
+              <w:jc w:val="center"/>
+            </w:pPr>
+            <w:r>
+              <w:t>F</w:t>
+            </w:r>
+          </w:p>
+        </w:tc>
+        <w:tc>
+          <w:tcPr>
+            <w:tcW w:w="426" w:type="dxa"/>
+          </w:tcPr>
+          <w:p>
+            <w:pPr>
+              <w:jc w:val="center"/>
+            </w:pPr>
+            <w:r>
+              <w:t>F</w:t>
+            </w:r>
+          </w:p>
+        </w:tc>
+        <w:tc>
+          <w:tcPr>
+            <w:tcW w:w="1100" w:type="dxa"/>
+          </w:tcPr>
+          <w:p>
+            <w:pPr>
+              <w:jc w:val="center"/>
+            </w:pPr>
+            <w:r>
+              <w:t>T</w:t>
+            </w:r>
+          </w:p>
+        </w:tc>
+        <w:tc>
+          <w:tcPr>
+            <w:tcW w:w="1559" w:type="dxa"/>
+          </w:tcPr>
+          <w:p>
+            <w:pPr>
+              <w:jc w:val="center"/>
+            </w:pPr>
+            <w:r>
+              <w:t>F</w:t>
+            </w:r>
+          </w:p>
+        </w:tc>
+        <w:tc>
+          <w:tcPr>
+            <w:tcW w:w="2419" w:type="dxa"/>
+          </w:tcPr>
+          <w:p>
+            <w:pPr>
+              <w:jc w:val="center"/>
+              <w:rPr>
+                <w:b/>
+              </w:rPr>
+            </w:pPr>
+            <w:r>
+              <w:rPr>
+                <w:b/>
+              </w:rPr>
+              <w:t>T</w:t>
+            </w:r>
+          </w:p>
+        </w:tc>
+      </w:tr>
+    </w:tbl>
+    <w:p>
+      <w:pPr>
+        <w:pStyle w:val="ListParagraph"/>
+        <w:ind w:left="360"/>
+      </w:pPr>
+    </w:p>
+    <w:p>
+      <w:pPr>
+        <w:pStyle w:val="ListParagraph"/>
+        <w:numPr>
+          <w:ilvl w:val="0"/>
+          <w:numId w:val="9"/>
+        </w:numPr>
+      </w:pPr>
+      <w:r>
+        <w:rPr>
+          <w:rFonts w:eastAsiaTheme="minorEastAsia"/>
+        </w:rPr>
+        <w:t xml:space="preserve">For statements P, Q and R, show that </w:t>
+      </w:r>
+      <m:oMath>
+        <m:d>
+          <m:dPr>
+            <m:ctrlPr>
+              <w:rPr>
+                <w:rFonts w:ascii="Cambria Math" w:eastAsiaTheme="minorEastAsia" w:hAnsi="Cambria Math"/>
+                <w:i/>
+              </w:rPr>
+            </m:ctrlPr>
+          </m:dPr>
+          <m:e>
+            <m:d>
+              <m:dPr>
+                <m:ctrlPr>
+                  <w:rPr>
+                    <w:rFonts w:ascii="Cambria Math" w:eastAsiaTheme="minorEastAsia" w:hAnsi="Cambria Math"/>
+                    <w:i/>
+                  </w:rPr>
+                </m:ctrlPr>
+              </m:dPr>
+              <m:e>
+                <m:r>
+                  <w:rPr>
+                    <w:rFonts w:ascii="Cambria Math" w:eastAsiaTheme="minorEastAsia" w:hAnsi="Cambria Math"/>
+                  </w:rPr>
+                  <m:t>P⇒Q</m:t>
+                </m:r>
+              </m:e>
+            </m:d>
+            <m:r>
+              <w:rPr>
+                <w:rFonts w:ascii="Cambria Math" w:eastAsiaTheme="minorEastAsia" w:hAnsi="Cambria Math"/>
+              </w:rPr>
+              <m:t>∧</m:t>
+            </m:r>
+            <m:d>
+              <m:dPr>
+                <m:ctrlPr>
+                  <w:rPr>
+                    <w:rFonts w:ascii="Cambria Math" w:eastAsiaTheme="minorEastAsia" w:hAnsi="Cambria Math"/>
+                    <w:i/>
+                  </w:rPr>
+                </m:ctrlPr>
+              </m:dPr>
+              <m:e>
+                <m:r>
+                  <w:rPr>
+                    <w:rFonts w:ascii="Cambria Math" w:eastAsiaTheme="minorEastAsia" w:hAnsi="Cambria Math"/>
+                  </w:rPr>
+                  <m:t>Q⇒R</m:t>
+                </m:r>
+              </m:e>
+            </m:d>
+          </m:e>
+        </m:d>
+        <m:r>
+          <w:rPr>
+            <w:rFonts w:ascii="Cambria Math" w:eastAsiaTheme="minorEastAsia" w:hAnsi="Cambria Math"/>
+          </w:rPr>
+          <m:t>⇒(P⇒R)</m:t>
+        </m:r>
+      </m:oMath>
+      <w:r>
+        <w:rPr>
+          <w:rFonts w:eastAsiaTheme="minorEastAsia"/>
+        </w:rPr>
+        <w:t xml:space="preserve"> is a tautology. Then state this compound statement in words. (This is another important logical argument form, called </w:t>
+      </w:r>
+      <w:r>
+        <w:rPr>
+          <w:rFonts w:eastAsiaTheme="minorEastAsia"/>
+          <w:b/>
+        </w:rPr>
+        <w:t>syllogism</w:t>
+      </w:r>
+      <w:r>
+        <w:rPr>
+          <w:rFonts w:eastAsiaTheme="minorEastAsia"/>
+        </w:rPr>
+        <w:t>.)</w:t>
+      </w:r>
+    </w:p>
+    <w:p>
+      <w:pPr>
+        <w:pStyle w:val="ListParagraph"/>
+        <w:numPr>
+          <w:ilvl w:val="1"/>
+          <w:numId w:val="9"/>
+        </w:numPr>
+      </w:pPr>
+      <w:r>
+        <w:rPr>
+          <w:rFonts w:eastAsiaTheme="minorEastAsia"/>
+        </w:rPr>
+        <w:t>If P implies Q and Q implies R, then P implies R</w:t>
+      </w:r>
+    </w:p>
+    <w:tbl>
+      <w:tblPr>
+        <w:tblStyle w:val="TableGrid"/>
+        <w:tblW w:w="0" w:type="auto"/>
+        <w:tblLook w:val="04A0" w:firstRow="1" w:lastRow="0" w:firstColumn="1" w:lastColumn="0" w:noHBand="0" w:noVBand="1"/>
+      </w:tblPr>
+      <w:tblGrid>
+        <w:gridCol w:w="342"/>
+        <w:gridCol w:w="378"/>
+        <w:gridCol w:w="347"/>
+        <w:gridCol w:w="1088"/>
+        <w:gridCol w:w="1101"/>
+        <w:gridCol w:w="2268"/>
+        <w:gridCol w:w="1134"/>
+        <w:gridCol w:w="2964"/>
+      </w:tblGrid>
+      <w:tr>
+        <w:tc>
+          <w:tcPr>
+            <w:tcW w:w="342" w:type="dxa"/>
+          </w:tcPr>
+          <w:p>
+            <w:r>
+              <w:t>P</w:t>
+            </w:r>
+          </w:p>
+        </w:tc>
+        <w:tc>
+          <w:tcPr>
+            <w:tcW w:w="378" w:type="dxa"/>
+          </w:tcPr>
+          <w:p>
+            <w:r>
+              <w:t>Q</w:t>
+            </w:r>
+          </w:p>
+        </w:tc>
+        <w:tc>
+          <w:tcPr>
+            <w:tcW w:w="347" w:type="dxa"/>
+          </w:tcPr>
+          <w:p>
+            <w:r>
+              <w:t>R</w:t>
+            </w:r>
+          </w:p>
+        </w:tc>
+        <w:tc>
+          <w:tcPr>
+            <w:tcW w:w="1088" w:type="dxa"/>
+          </w:tcPr>
+          <w:p>
+            <m:oMathPara>
+              <m:oMath>
+                <m:d>
+                  <m:dPr>
+                    <m:ctrlPr>
+                      <w:rPr>
+                        <w:rFonts w:ascii="Cambria Math" w:eastAsiaTheme="minorEastAsia" w:hAnsi="Cambria Math"/>
+                        <w:i/>
+                      </w:rPr>
+                    </m:ctrlPr>
+                  </m:dPr>
+                  <m:e>
+                    <m:r>
+                      <w:rPr>
+                        <w:rFonts w:ascii="Cambria Math" w:eastAsiaTheme="minorEastAsia" w:hAnsi="Cambria Math"/>
+                      </w:rPr>
+                      <m:t>P⇒Q</m:t>
+                    </m:r>
+                  </m:e>
+                </m:d>
+              </m:oMath>
+            </m:oMathPara>
+          </w:p>
+        </w:tc>
+        <w:tc>
+          <w:tcPr>
+            <w:tcW w:w="1101" w:type="dxa"/>
+          </w:tcPr>
+          <w:p>
+            <m:oMathPara>
+              <m:oMath>
+                <m:d>
+                  <m:dPr>
+                    <m:ctrlPr>
+                      <w:rPr>
+                        <w:rFonts w:ascii="Cambria Math" w:eastAsiaTheme="minorEastAsia" w:hAnsi="Cambria Math"/>
+                        <w:i/>
+                      </w:rPr>
+                    </m:ctrlPr>
+                  </m:dPr>
+                  <m:e>
+                    <m:r>
+                      <w:rPr>
+                        <w:rFonts w:ascii="Cambria Math" w:eastAsiaTheme="minorEastAsia" w:hAnsi="Cambria Math"/>
+                      </w:rPr>
+                      <m:t>Q⇒R</m:t>
+                    </m:r>
+                  </m:e>
+                </m:d>
+              </m:oMath>
+            </m:oMathPara>
+          </w:p>
+        </w:tc>
+        <w:tc>
+          <w:tcPr>
+            <w:tcW w:w="2268" w:type="dxa"/>
+          </w:tcPr>
+          <w:p>
+            <m:oMathPara>
+              <m:oMath>
+                <m:d>
+                  <m:dPr>
+                    <m:ctrlPr>
+                      <w:rPr>
+                        <w:rFonts w:ascii="Cambria Math" w:eastAsiaTheme="minorEastAsia" w:hAnsi="Cambria Math"/>
+                        <w:i/>
+                      </w:rPr>
+                    </m:ctrlPr>
+                  </m:dPr>
+                  <m:e>
+                    <m:r>
+                      <w:rPr>
+                        <w:rFonts w:ascii="Cambria Math" w:eastAsiaTheme="minorEastAsia" w:hAnsi="Cambria Math"/>
+                      </w:rPr>
+                      <m:t>P⇒Q</m:t>
+                    </m:r>
+                  </m:e>
+                </m:d>
+                <m:r>
+                  <w:rPr>
+                    <w:rFonts w:ascii="Cambria Math" w:eastAsiaTheme="minorEastAsia" w:hAnsi="Cambria Math"/>
+                  </w:rPr>
+                  <m:t>∧</m:t>
+                </m:r>
+                <m:d>
+                  <m:dPr>
+                    <m:ctrlPr>
+                      <w:rPr>
+                        <w:rFonts w:ascii="Cambria Math" w:eastAsiaTheme="minorEastAsia" w:hAnsi="Cambria Math"/>
+                        <w:i/>
+                      </w:rPr>
+                    </m:ctrlPr>
+                  </m:dPr>
+                  <m:e>
+                    <m:r>
+                      <w:rPr>
+                        <w:rFonts w:ascii="Cambria Math" w:eastAsiaTheme="minorEastAsia" w:hAnsi="Cambria Math"/>
+                      </w:rPr>
+                      <m:t>Q⇒R</m:t>
+                    </m:r>
+                  </m:e>
+                </m:d>
+              </m:oMath>
+            </m:oMathPara>
+          </w:p>
+        </w:tc>
+        <w:tc>
+          <w:tcPr>
+            <w:tcW w:w="1134" w:type="dxa"/>
+          </w:tcPr>
+          <w:p>
+            <m:oMathPara>
+              <m:oMath>
+                <m:r>
+                  <w:rPr>
+                    <w:rFonts w:ascii="Cambria Math" w:eastAsiaTheme="minorEastAsia" w:hAnsi="Cambria Math"/>
+                  </w:rPr>
+                  <m:t>(</m:t>
+                </m:r>
+                <m:r>
+                  <w:rPr>
+                    <w:rFonts w:ascii="Cambria Math" w:eastAsiaTheme="minorEastAsia" w:hAnsi="Cambria Math"/>
+                  </w:rPr>
+                  <m:t>P⇒R</m:t>
+                </m:r>
+                <m:r>
+                  <w:rPr>
+                    <w:rFonts w:ascii="Cambria Math" w:eastAsiaTheme="minorEastAsia" w:hAnsi="Cambria Math"/>
+                  </w:rPr>
+                  <m:t>)</m:t>
+                </m:r>
+              </m:oMath>
+            </m:oMathPara>
+          </w:p>
+        </w:tc>
+        <w:tc>
+          <w:tcPr>
+            <w:tcW w:w="2964" w:type="dxa"/>
+          </w:tcPr>
+          <w:p>
+            <m:oMathPara>
+              <m:oMath>
+                <m:d>
+                  <m:dPr>
+                    <m:ctrlPr>
+                      <w:rPr>
+                        <w:rFonts w:ascii="Cambria Math" w:eastAsiaTheme="minorEastAsia" w:hAnsi="Cambria Math"/>
+                        <w:i/>
+                      </w:rPr>
+                    </m:ctrlPr>
+                  </m:dPr>
+                  <m:e>
+                    <m:d>
+                      <m:dPr>
+                        <m:ctrlPr>
+                          <w:rPr>
+                            <w:rFonts w:ascii="Cambria Math" w:eastAsiaTheme="minorEastAsia" w:hAnsi="Cambria Math"/>
+                            <w:i/>
+                          </w:rPr>
+                        </m:ctrlPr>
+                      </m:dPr>
+                      <m:e>
+                        <m:r>
+                          <w:rPr>
+                            <w:rFonts w:ascii="Cambria Math" w:eastAsiaTheme="minorEastAsia" w:hAnsi="Cambria Math"/>
+                          </w:rPr>
+                          <m:t>P⇒Q</m:t>
+                        </m:r>
+                      </m:e>
+                    </m:d>
+                    <m:r>
+                      <w:rPr>
+                        <w:rFonts w:ascii="Cambria Math" w:eastAsiaTheme="minorEastAsia" w:hAnsi="Cambria Math"/>
+                      </w:rPr>
+                      <m:t>∧</m:t>
+                    </m:r>
+                    <m:d>
+                      <m:dPr>
+                        <m:ctrlPr>
+                          <w:rPr>
+                            <w:rFonts w:ascii="Cambria Math" w:eastAsiaTheme="minorEastAsia" w:hAnsi="Cambria Math"/>
+                            <w:i/>
+                          </w:rPr>
+                        </m:ctrlPr>
+                      </m:dPr>
+                      <m:e>
+                        <m:r>
+                          <w:rPr>
+                            <w:rFonts w:ascii="Cambria Math" w:eastAsiaTheme="minorEastAsia" w:hAnsi="Cambria Math"/>
+                          </w:rPr>
+                          <m:t>Q⇒R</m:t>
+                        </m:r>
+                      </m:e>
+                    </m:d>
+                  </m:e>
+                </m:d>
+                <m:r>
+                  <w:rPr>
+                    <w:rFonts w:ascii="Cambria Math" w:eastAsiaTheme="minorEastAsia" w:hAnsi="Cambria Math"/>
+                  </w:rPr>
+                  <m:t>⇒</m:t>
+                </m:r>
+                <m:r>
+                  <w:rPr>
+                    <w:rFonts w:ascii="Cambria Math" w:eastAsiaTheme="minorEastAsia" w:hAnsi="Cambria Math"/>
+                  </w:rPr>
+                  <m:t>…</m:t>
+                </m:r>
+              </m:oMath>
+            </m:oMathPara>
+          </w:p>
+        </w:tc>
+      </w:tr>
+      <w:tr>
+        <w:tc>
+          <w:tcPr>
+            <w:tcW w:w="342" w:type="dxa"/>
+          </w:tcPr>
+          <w:p>
+            <w:pPr>
+              <w:jc w:val="center"/>
+            </w:pPr>
+            <w:r>
+              <w:t>T</w:t>
+            </w:r>
+          </w:p>
+        </w:tc>
+        <w:tc>
+          <w:tcPr>
+            <w:tcW w:w="378" w:type="dxa"/>
+          </w:tcPr>
+          <w:p>
+            <w:pPr>
+              <w:jc w:val="center"/>
+            </w:pPr>
+            <w:r>
+              <w:t>T</w:t>
+            </w:r>
+          </w:p>
+        </w:tc>
+        <w:tc>
+          <w:tcPr>
+            <w:tcW w:w="347" w:type="dxa"/>
+          </w:tcPr>
+          <w:p>
+            <w:pPr>
+              <w:jc w:val="center"/>
+            </w:pPr>
+            <w:r>
+              <w:t>T</w:t>
+            </w:r>
+          </w:p>
+        </w:tc>
+        <w:tc>
+          <w:tcPr>
+            <w:tcW w:w="1088" w:type="dxa"/>
+          </w:tcPr>
+          <w:p>
+            <w:pPr>
+              <w:jc w:val="center"/>
+            </w:pPr>
+            <w:r>
+              <w:t>T</w:t>
+            </w:r>
+          </w:p>
+        </w:tc>
+        <w:tc>
+          <w:tcPr>
+            <w:tcW w:w="1101" w:type="dxa"/>
+          </w:tcPr>
+          <w:p>
+            <w:pPr>
+              <w:jc w:val="center"/>
+            </w:pPr>
+            <w:r>
+              <w:t>T</w:t>
+            </w:r>
+          </w:p>
+        </w:tc>
+        <w:tc>
+          <w:tcPr>
+            <w:tcW w:w="2268" w:type="dxa"/>
+          </w:tcPr>
+          <w:p>
+            <w:pPr>
+              <w:jc w:val="center"/>
+            </w:pPr>
+            <w:r>
+              <w:t>T</w:t>
+            </w:r>
+          </w:p>
+        </w:tc>
+        <w:tc>
+          <w:tcPr>
+            <w:tcW w:w="1134" w:type="dxa"/>
+          </w:tcPr>
+          <w:p>
+            <w:pPr>
+              <w:jc w:val="center"/>
+            </w:pPr>
+            <w:r>
+              <w:t>T</w:t>
+            </w:r>
+          </w:p>
+        </w:tc>
+        <w:tc>
+          <w:tcPr>
+            <w:tcW w:w="2964" w:type="dxa"/>
+          </w:tcPr>
+          <w:p>
+            <w:pPr>
+              <w:jc w:val="center"/>
+              <w:rPr>
+                <w:b/>
+              </w:rPr>
+            </w:pPr>
+            <w:r>
+              <w:rPr>
+                <w:b/>
+              </w:rPr>
+              <w:t>T</w:t>
+            </w:r>
+          </w:p>
+        </w:tc>
+      </w:tr>
+      <w:tr>
+        <w:tc>
+          <w:tcPr>
+            <w:tcW w:w="342" w:type="dxa"/>
+          </w:tcPr>
+          <w:p>
+            <w:pPr>
+              <w:jc w:val="center"/>
+            </w:pPr>
+            <w:r>
+              <w:t>T</w:t>
+            </w:r>
+          </w:p>
+        </w:tc>
+        <w:tc>
+          <w:tcPr>
+            <w:tcW w:w="378" w:type="dxa"/>
+          </w:tcPr>
+          <w:p>
+            <w:pPr>
+              <w:jc w:val="center"/>
+            </w:pPr>
+            <w:r>
+              <w:t>T</w:t>
+            </w:r>
+          </w:p>
+        </w:tc>
+        <w:tc>
+          <w:tcPr>
+            <w:tcW w:w="347" w:type="dxa"/>
+          </w:tcPr>
+          <w:p>
+            <w:pPr>
+              <w:jc w:val="center"/>
+            </w:pPr>
+            <w:r>
+              <w:t>F</w:t>
+            </w:r>
+          </w:p>
+        </w:tc>
+        <w:tc>
+          <w:tcPr>
+            <w:tcW w:w="1088" w:type="dxa"/>
+          </w:tcPr>
+          <w:p>
+            <w:pPr>
+              <w:jc w:val="center"/>
+            </w:pPr>
+            <w:r>
+              <w:t>T</w:t>
+            </w:r>
+          </w:p>
+        </w:tc>
+        <w:tc>
+          <w:tcPr>
+            <w:tcW w:w="1101" w:type="dxa"/>
+          </w:tcPr>
+          <w:p>
+            <w:pPr>
+              <w:jc w:val="center"/>
+            </w:pPr>
+            <w:r>
+              <w:t>F</w:t>
+            </w:r>
+          </w:p>
+        </w:tc>
+        <w:tc>
+          <w:tcPr>
+            <w:tcW w:w="2268" w:type="dxa"/>
+          </w:tcPr>
+          <w:p>
+            <w:pPr>
+              <w:jc w:val="center"/>
+            </w:pPr>
+            <w:r>
+              <w:t>F</w:t>
+            </w:r>
+          </w:p>
+        </w:tc>
+        <w:tc>
+          <w:tcPr>
+            <w:tcW w:w="1134" w:type="dxa"/>
+          </w:tcPr>
+          <w:p>
+            <w:pPr>
+              <w:jc w:val="center"/>
+            </w:pPr>
+            <w:r>
+              <w:t>F</w:t>
+            </w:r>
+          </w:p>
+        </w:tc>
+        <w:tc>
+          <w:tcPr>
+            <w:tcW w:w="2964" w:type="dxa"/>
+          </w:tcPr>
+          <w:p>
+            <w:pPr>
+              <w:jc w:val="center"/>
+              <w:rPr>
+                <w:b/>
+              </w:rPr>
+            </w:pPr>
+            <w:r>
+              <w:rPr>
+                <w:b/>
+              </w:rPr>
+              <w:t>T</w:t>
+            </w:r>
+          </w:p>
+        </w:tc>
+      </w:tr>
+      <w:tr>
+        <w:tc>
+          <w:tcPr>
+            <w:tcW w:w="342" w:type="dxa"/>
+          </w:tcPr>
+          <w:p>
+            <w:pPr>
+              <w:jc w:val="center"/>
+            </w:pPr>
+            <w:r>
+              <w:t>T</w:t>
+            </w:r>
+          </w:p>
+        </w:tc>
+        <w:tc>
+          <w:tcPr>
+            <w:tcW w:w="378" w:type="dxa"/>
+          </w:tcPr>
+          <w:p>
+            <w:pPr>
+              <w:jc w:val="center"/>
+            </w:pPr>
+            <w:r>
+              <w:t>F</w:t>
+            </w:r>
+          </w:p>
+        </w:tc>
+        <w:tc>
+          <w:tcPr>
+            <w:tcW w:w="347" w:type="dxa"/>
+          </w:tcPr>
+          <w:p>
+            <w:pPr>
+              <w:jc w:val="center"/>
+            </w:pPr>
+            <w:r>
+              <w:t>T</w:t>
+            </w:r>
+          </w:p>
+        </w:tc>
+        <w:tc>
+          <w:tcPr>
+            <w:tcW w:w="1088" w:type="dxa"/>
+          </w:tcPr>
+          <w:p>
+            <w:pPr>
+              <w:jc w:val="center"/>
+            </w:pPr>
+            <w:r>
+              <w:t>F</w:t>
+            </w:r>
+          </w:p>
+        </w:tc>
+        <w:tc>
+          <w:tcPr>
+            <w:tcW w:w="1101" w:type="dxa"/>
+          </w:tcPr>
+          <w:p>
+            <w:pPr>
+              <w:jc w:val="center"/>
+            </w:pPr>
+            <w:r>
+              <w:t>T</w:t>
+            </w:r>
+          </w:p>
+        </w:tc>
+        <w:tc>
+          <w:tcPr>
+            <w:tcW w:w="2268" w:type="dxa"/>
+          </w:tcPr>
+          <w:p>
+            <w:pPr>
+              <w:jc w:val="center"/>
+            </w:pPr>
+            <w:r>
+              <w:t>F</w:t>
+            </w:r>
+          </w:p>
+        </w:tc>
+        <w:tc>
+          <w:tcPr>
+            <w:tcW w:w="1134" w:type="dxa"/>
+          </w:tcPr>
+          <w:p>
+            <w:pPr>
+              <w:jc w:val="center"/>
+            </w:pPr>
+            <w:r>
+              <w:t>T</w:t>
+            </w:r>
+          </w:p>
+        </w:tc>
+        <w:tc>
+          <w:tcPr>
+            <w:tcW w:w="2964" w:type="dxa"/>
+          </w:tcPr>
+          <w:p>
+            <w:pPr>
+              <w:jc w:val="center"/>
+              <w:rPr>
+                <w:b/>
+              </w:rPr>
+            </w:pPr>
+            <w:r>
+              <w:rPr>
+                <w:b/>
+              </w:rPr>
+              <w:t>T</w:t>
+            </w:r>
+          </w:p>
+        </w:tc>
+      </w:tr>
+      <w:tr>
+        <w:tc>
+          <w:tcPr>
+            <w:tcW w:w="342" w:type="dxa"/>
+          </w:tcPr>
+          <w:p>
+            <w:pPr>
+              <w:jc w:val="center"/>
+            </w:pPr>
+            <w:r>
+              <w:t>T</w:t>
+            </w:r>
+          </w:p>
+        </w:tc>
+        <w:tc>
+          <w:tcPr>
+            <w:tcW w:w="378" w:type="dxa"/>
+          </w:tcPr>
+          <w:p>
+            <w:pPr>
+              <w:jc w:val="center"/>
+            </w:pPr>
+            <w:r>
+              <w:t>F</w:t>
+            </w:r>
+          </w:p>
+        </w:tc>
+        <w:tc>
+          <w:tcPr>
+            <w:tcW w:w="347" w:type="dxa"/>
+          </w:tcPr>
+          <w:p>
+            <w:pPr>
+              <w:jc w:val="center"/>
+            </w:pPr>
+            <w:r>
+              <w:t>F</w:t>
+            </w:r>
+          </w:p>
+        </w:tc>
+        <w:tc>
+          <w:tcPr>
+            <w:tcW w:w="1088" w:type="dxa"/>
+          </w:tcPr>
+          <w:p>
+            <w:pPr>
+              <w:jc w:val="center"/>
+            </w:pPr>
+            <w:r>
+              <w:t>F</w:t>
+            </w:r>
+          </w:p>
+        </w:tc>
+        <w:tc>
+          <w:tcPr>
+            <w:tcW w:w="1101" w:type="dxa"/>
+          </w:tcPr>
+          <w:p>
+            <w:pPr>
+              <w:jc w:val="center"/>
+            </w:pPr>
+            <w:r>
+              <w:t>T</w:t>
+            </w:r>
+          </w:p>
+        </w:tc>
+        <w:tc>
+          <w:tcPr>
+            <w:tcW w:w="2268" w:type="dxa"/>
+          </w:tcPr>
+          <w:p>
+            <w:pPr>
+              <w:jc w:val="center"/>
+            </w:pPr>
+            <w:r>
+              <w:t>F</w:t>
+            </w:r>
+          </w:p>
+        </w:tc>
+        <w:tc>
+          <w:tcPr>
+            <w:tcW w:w="1134" w:type="dxa"/>
+          </w:tcPr>
+          <w:p>
+            <w:pPr>
+              <w:jc w:val="center"/>
+            </w:pPr>
+            <w:r>
+              <w:t>F</w:t>
+            </w:r>
+          </w:p>
+        </w:tc>
+        <w:tc>
+          <w:tcPr>
+            <w:tcW w:w="2964" w:type="dxa"/>
+          </w:tcPr>
+          <w:p>
+            <w:pPr>
+              <w:jc w:val="center"/>
+              <w:rPr>
+                <w:b/>
+              </w:rPr>
+            </w:pPr>
+            <w:r>
+              <w:rPr>
+                <w:b/>
+              </w:rPr>
+              <w:t>T</w:t>
+            </w:r>
+          </w:p>
+        </w:tc>
+      </w:tr>
+      <w:tr>
+        <w:tc>
+          <w:tcPr>
+            <w:tcW w:w="342" w:type="dxa"/>
+          </w:tcPr>
+          <w:p>
+            <w:pPr>
+              <w:jc w:val="center"/>
+            </w:pPr>
+            <w:r>
+              <w:t>F</w:t>
+            </w:r>
+          </w:p>
+        </w:tc>
+        <w:tc>
+          <w:tcPr>
+            <w:tcW w:w="378" w:type="dxa"/>
+          </w:tcPr>
+          <w:p>
+            <w:pPr>
+              <w:jc w:val="center"/>
+            </w:pPr>
+            <w:r>
+              <w:t>T</w:t>
+            </w:r>
+          </w:p>
+        </w:tc>
+        <w:tc>
+          <w:tcPr>
+            <w:tcW w:w="347" w:type="dxa"/>
+          </w:tcPr>
+          <w:p>
+            <w:pPr>
+              <w:jc w:val="center"/>
+            </w:pPr>
+            <w:r>
+              <w:t>T</w:t>
+            </w:r>
+          </w:p>
+        </w:tc>
+        <w:tc>
+          <w:tcPr>
+            <w:tcW w:w="1088" w:type="dxa"/>
+          </w:tcPr>
+          <w:p>
+            <w:pPr>
+              <w:jc w:val="center"/>
+            </w:pPr>
+            <w:r>
+              <w:t>T</w:t>
+            </w:r>
+          </w:p>
+        </w:tc>
+        <w:tc>
+          <w:tcPr>
+            <w:tcW w:w="1101" w:type="dxa"/>
+          </w:tcPr>
+          <w:p>
+            <w:pPr>
+              <w:jc w:val="center"/>
+            </w:pPr>
+            <w:r>
+              <w:t>T</w:t>
+            </w:r>
+          </w:p>
+        </w:tc>
+        <w:tc>
+          <w:tcPr>
+            <w:tcW w:w="2268" w:type="dxa"/>
+          </w:tcPr>
+          <w:p>
+            <w:pPr>
+              <w:jc w:val="center"/>
+            </w:pPr>
+            <w:r>
+              <w:t>T</w:t>
+            </w:r>
+          </w:p>
+        </w:tc>
+        <w:tc>
+          <w:tcPr>
+            <w:tcW w:w="1134" w:type="dxa"/>
+          </w:tcPr>
+          <w:p>
+            <w:pPr>
+              <w:jc w:val="center"/>
+            </w:pPr>
+            <w:r>
+              <w:t>T</w:t>
+            </w:r>
+          </w:p>
+        </w:tc>
+        <w:tc>
+          <w:tcPr>
+            <w:tcW w:w="2964" w:type="dxa"/>
+          </w:tcPr>
+          <w:p>
+            <w:pPr>
+              <w:jc w:val="center"/>
+              <w:rPr>
+                <w:b/>
+              </w:rPr>
+            </w:pPr>
+            <w:r>
+              <w:rPr>
+                <w:b/>
+              </w:rPr>
+              <w:t>T</w:t>
+            </w:r>
+          </w:p>
+        </w:tc>
+      </w:tr>
+      <w:tr>
+        <w:tc>
+          <w:tcPr>
+            <w:tcW w:w="342" w:type="dxa"/>
+          </w:tcPr>
+          <w:p>
+            <w:pPr>
+              <w:jc w:val="center"/>
+            </w:pPr>
+            <w:r>
+              <w:t>F</w:t>
+            </w:r>
+          </w:p>
+        </w:tc>
+        <w:tc>
+          <w:tcPr>
+            <w:tcW w:w="378" w:type="dxa"/>
+          </w:tcPr>
+          <w:p>
+            <w:pPr>
+              <w:jc w:val="center"/>
+            </w:pPr>
+            <w:r>
+              <w:t>T</w:t>
+            </w:r>
+          </w:p>
+        </w:tc>
+        <w:tc>
+          <w:tcPr>
+            <w:tcW w:w="347" w:type="dxa"/>
+          </w:tcPr>
+          <w:p>
+            <w:pPr>
+              <w:jc w:val="center"/>
+            </w:pPr>
+            <w:r>
+              <w:t>F</w:t>
+            </w:r>
+          </w:p>
+        </w:tc>
+        <w:tc>
+          <w:tcPr>
+            <w:tcW w:w="1088" w:type="dxa"/>
+          </w:tcPr>
+          <w:p>
+            <w:pPr>
+              <w:jc w:val="center"/>
+            </w:pPr>
+            <w:r>
+              <w:t>T</w:t>
+            </w:r>
+          </w:p>
+        </w:tc>
+        <w:tc>
+          <w:tcPr>
+            <w:tcW w:w="1101" w:type="dxa"/>
+          </w:tcPr>
+          <w:p>
+            <w:pPr>
+              <w:jc w:val="center"/>
+            </w:pPr>
+            <w:r>
+              <w:t>F</w:t>
+            </w:r>
+          </w:p>
+        </w:tc>
+        <w:tc>
+          <w:tcPr>
+            <w:tcW w:w="2268" w:type="dxa"/>
+          </w:tcPr>
+          <w:p>
+            <w:pPr>
+              <w:jc w:val="center"/>
+            </w:pPr>
+            <w:r>
+              <w:t>F</w:t>
+            </w:r>
+          </w:p>
+        </w:tc>
+        <w:tc>
+          <w:tcPr>
+            <w:tcW w:w="1134" w:type="dxa"/>
+          </w:tcPr>
+          <w:p>
+            <w:pPr>
+              <w:jc w:val="center"/>
+            </w:pPr>
+            <w:r>
+              <w:t>T</w:t>
+            </w:r>
+          </w:p>
+        </w:tc>
+        <w:tc>
+          <w:tcPr>
+            <w:tcW w:w="2964" w:type="dxa"/>
+          </w:tcPr>
+          <w:p>
+            <w:pPr>
+              <w:jc w:val="center"/>
+              <w:rPr>
+                <w:b/>
+              </w:rPr>
+            </w:pPr>
+            <w:r>
+              <w:rPr>
+                <w:b/>
+              </w:rPr>
+              <w:t>T</w:t>
+            </w:r>
+          </w:p>
+        </w:tc>
+      </w:tr>
+      <w:tr>
+        <w:tc>
+          <w:tcPr>
+            <w:tcW w:w="342" w:type="dxa"/>
+          </w:tcPr>
+          <w:p>
+            <w:pPr>
+              <w:jc w:val="center"/>
+            </w:pPr>
+            <w:r>
+              <w:t>F</w:t>
+            </w:r>
+          </w:p>
+        </w:tc>
+        <w:tc>
+          <w:tcPr>
+            <w:tcW w:w="378" w:type="dxa"/>
+          </w:tcPr>
+          <w:p>
+            <w:pPr>
+              <w:jc w:val="center"/>
+            </w:pPr>
+            <w:r>
+              <w:t>F</w:t>
+            </w:r>
+          </w:p>
+        </w:tc>
+        <w:tc>
+          <w:tcPr>
+            <w:tcW w:w="347" w:type="dxa"/>
+          </w:tcPr>
+          <w:p>
+            <w:pPr>
+              <w:jc w:val="center"/>
+            </w:pPr>
+            <w:r>
+              <w:t>T</w:t>
+            </w:r>
+          </w:p>
+        </w:tc>
+        <w:tc>
+          <w:tcPr>
+            <w:tcW w:w="1088" w:type="dxa"/>
+          </w:tcPr>
+          <w:p>
+            <w:pPr>
+              <w:jc w:val="center"/>
+            </w:pPr>
+            <w:r>
+              <w:t>T</w:t>
+            </w:r>
+          </w:p>
+        </w:tc>
+        <w:tc>
+          <w:tcPr>
+            <w:tcW w:w="1101" w:type="dxa"/>
+          </w:tcPr>
+          <w:p>
+            <w:pPr>
+              <w:jc w:val="center"/>
+            </w:pPr>
+            <w:r>
+              <w:t>T</w:t>
+            </w:r>
+          </w:p>
+        </w:tc>
+        <w:tc>
+          <w:tcPr>
+            <w:tcW w:w="2268" w:type="dxa"/>
+          </w:tcPr>
+          <w:p>
+            <w:pPr>
+              <w:jc w:val="center"/>
+            </w:pPr>
+            <w:r>
+              <w:t>T</w:t>
+            </w:r>
+          </w:p>
+        </w:tc>
+        <w:tc>
+          <w:tcPr>
+            <w:tcW w:w="1134" w:type="dxa"/>
+          </w:tcPr>
+          <w:p>
+            <w:pPr>
+              <w:jc w:val="center"/>
+            </w:pPr>
+            <w:r>
+              <w:t>T</w:t>
+            </w:r>
+          </w:p>
+        </w:tc>
+        <w:tc>
+          <w:tcPr>
+            <w:tcW w:w="2964" w:type="dxa"/>
+          </w:tcPr>
+          <w:p>
+            <w:pPr>
+              <w:jc w:val="center"/>
+              <w:rPr>
+                <w:b/>
+              </w:rPr>
+            </w:pPr>
+            <w:r>
+              <w:rPr>
+                <w:b/>
+              </w:rPr>
+              <w:t>T</w:t>
+            </w:r>
+          </w:p>
+        </w:tc>
+      </w:tr>
+      <w:tr>
+        <w:tc>
+          <w:tcPr>
+            <w:tcW w:w="342" w:type="dxa"/>
+          </w:tcPr>
+          <w:p>
+            <w:pPr>
+              <w:jc w:val="center"/>
+            </w:pPr>
+            <w:r>
+              <w:t>F</w:t>
+            </w:r>
+          </w:p>
+        </w:tc>
+        <w:tc>
+          <w:tcPr>
+            <w:tcW w:w="378" w:type="dxa"/>
+          </w:tcPr>
+          <w:p>
+            <w:pPr>
+              <w:jc w:val="center"/>
+            </w:pPr>
+            <w:r>
+              <w:t>F</w:t>
+            </w:r>
+          </w:p>
+        </w:tc>
+        <w:tc>
+          <w:tcPr>
+            <w:tcW w:w="347" w:type="dxa"/>
+          </w:tcPr>
+          <w:p>
+            <w:pPr>
+              <w:jc w:val="center"/>
+            </w:pPr>
+            <w:r>
+              <w:t>F</w:t>
+            </w:r>
+          </w:p>
+        </w:tc>
+        <w:tc>
+          <w:tcPr>
+            <w:tcW w:w="1088" w:type="dxa"/>
+          </w:tcPr>
+          <w:p>
+            <w:pPr>
+              <w:jc w:val="center"/>
+            </w:pPr>
+            <w:r>
+              <w:t>T</w:t>
+            </w:r>
+          </w:p>
+        </w:tc>
+        <w:tc>
+          <w:tcPr>
+            <w:tcW w:w="1101" w:type="dxa"/>
+          </w:tcPr>
+          <w:p>
+            <w:pPr>
+              <w:jc w:val="center"/>
+            </w:pPr>
+            <w:r>
+              <w:t>T</w:t>
+            </w:r>
+          </w:p>
+        </w:tc>
+        <w:tc>
+          <w:tcPr>
+            <w:tcW w:w="2268" w:type="dxa"/>
+          </w:tcPr>
+          <w:p>
+            <w:pPr>
+              <w:jc w:val="center"/>
+            </w:pPr>
+            <w:r>
+              <w:t>T</w:t>
+            </w:r>
+          </w:p>
+        </w:tc>
+        <w:tc>
+          <w:tcPr>
+            <w:tcW w:w="1134" w:type="dxa"/>
+          </w:tcPr>
+          <w:p>
+            <w:pPr>
+              <w:jc w:val="center"/>
+            </w:pPr>
+            <w:r>
+              <w:t>T</w:t>
+            </w:r>
+          </w:p>
+        </w:tc>
+        <w:tc>
+          <w:tcPr>
+            <w:tcW w:w="2964" w:type="dxa"/>
+          </w:tcPr>
+          <w:p>
+            <w:pPr>
+              <w:jc w:val="center"/>
+              <w:rPr>
+                <w:b/>
+              </w:rPr>
+            </w:pPr>
+            <w:r>
+              <w:rPr>
+                <w:b/>
+              </w:rPr>
+              <w:t>T</w:t>
+            </w:r>
+          </w:p>
+        </w:tc>
+      </w:tr>
+    </w:tbl>
+    <w:p/>
+    <w:p>
+      <w:pPr>
+        <w:pStyle w:val="ListParagraph"/>
+        <w:numPr>
+          <w:ilvl w:val="0"/>
+          <w:numId w:val="9"/>
+        </w:numPr>
+      </w:pPr>
+      <w:r>
+        <w:rPr>
+          <w:rFonts w:eastAsiaTheme="minorEastAsia"/>
+        </w:rPr>
+        <w:t>Let R and S be compound statements involving the same compound statements. If R is a tautology and S is a contradiction, then what can be said of the following?</w:t>
+      </w:r>
+    </w:p>
+    <w:p>
+      <w:pPr>
+        <w:pStyle w:val="ListParagraph"/>
+        <w:numPr>
+          <w:ilvl w:val="1"/>
+          <w:numId w:val="9"/>
+        </w:numPr>
+      </w:pPr>
+      <m:oMath>
+        <m:r>
+          <w:rPr>
+            <w:rFonts w:ascii="Cambria Math" w:hAnsi="Cambria Math"/>
+          </w:rPr>
+          <w:lastRenderedPageBreak/>
+          <m:t>R∨S</m:t>
+        </m:r>
+      </m:oMath>
+      <w:r>
+        <w:rPr>
+          <w:rFonts w:eastAsiaTheme="minorEastAsia"/>
+        </w:rPr>
+        <w:t xml:space="preserve"> is true, since R is always true</w:t>
+      </w:r>
+    </w:p>
+    <w:p>
+      <w:pPr>
+        <w:pStyle w:val="ListParagraph"/>
+        <w:numPr>
+          <w:ilvl w:val="1"/>
+          <w:numId w:val="9"/>
+        </w:numPr>
+      </w:pPr>
+      <m:oMath>
+        <m:r>
+          <w:rPr>
+            <w:rFonts w:ascii="Cambria Math" w:hAnsi="Cambria Math"/>
+          </w:rPr>
+          <m:t>R∧S</m:t>
+        </m:r>
+      </m:oMath>
+      <w:r>
+        <w:rPr>
+          <w:rFonts w:eastAsiaTheme="minorEastAsia"/>
+        </w:rPr>
+        <w:t xml:space="preserve"> is false, since S is always false</w:t>
+      </w:r>
+    </w:p>
+    <w:p>
+      <w:pPr>
+        <w:pStyle w:val="ListParagraph"/>
+        <w:numPr>
+          <w:ilvl w:val="1"/>
+          <w:numId w:val="9"/>
+        </w:numPr>
+      </w:pPr>
+      <m:oMath>
+        <m:r>
+          <w:rPr>
+            <w:rFonts w:ascii="Cambria Math" w:hAnsi="Cambria Math"/>
+          </w:rPr>
+          <m:t>R⇒S</m:t>
+        </m:r>
+      </m:oMath>
+      <w:r>
+        <w:rPr>
+          <w:rFonts w:eastAsiaTheme="minorEastAsia"/>
+        </w:rPr>
+        <w:t xml:space="preserve"> is false, since</w:t>
+      </w:r>
+      <m:oMath>
+        <m:r>
+          <w:rPr>
+            <w:rFonts w:ascii="Cambria Math" w:eastAsiaTheme="minorEastAsia" w:hAnsi="Cambria Math"/>
+          </w:rPr>
+          <m:t xml:space="preserve"> 'true⇒false'</m:t>
+        </m:r>
+      </m:oMath>
+      <w:r>
+        <w:rPr>
+          <w:rFonts w:eastAsiaTheme="minorEastAsia"/>
+        </w:rPr>
+        <w:t xml:space="preserve"> is false</w:t>
+      </w:r>
+    </w:p>
+    <w:p>
+      <w:pPr>
+        <w:pStyle w:val="ListParagraph"/>
+        <w:numPr>
+          <w:ilvl w:val="1"/>
+          <w:numId w:val="9"/>
+        </w:numPr>
+      </w:pPr>
+      <m:oMath>
+        <m:r>
+          <w:rPr>
+            <w:rFonts w:ascii="Cambria Math" w:hAnsi="Cambria Math"/>
+          </w:rPr>
+          <m:t>S⇒R</m:t>
+        </m:r>
+      </m:oMath>
+      <w:r>
+        <w:rPr>
+          <w:rFonts w:eastAsiaTheme="minorEastAsia"/>
+        </w:rPr>
+        <w:t xml:space="preserve"> is true, since </w:t>
+      </w:r>
+      <m:oMath>
+        <m:r>
+          <w:rPr>
+            <w:rFonts w:ascii="Cambria Math" w:eastAsiaTheme="minorEastAsia" w:hAnsi="Cambria Math"/>
+          </w:rPr>
+          <m:t>'</m:t>
+        </m:r>
+        <m:r>
+          <w:rPr>
+            <w:rFonts w:ascii="Cambria Math" w:eastAsiaTheme="minorEastAsia" w:hAnsi="Cambria Math"/>
+          </w:rPr>
+          <m:t>false</m:t>
+        </m:r>
+        <m:r>
+          <w:rPr>
+            <w:rFonts w:ascii="Cambria Math" w:eastAsiaTheme="minorEastAsia" w:hAnsi="Cambria Math"/>
+          </w:rPr>
+          <m:t>⇒</m:t>
+        </m:r>
+        <m:r>
+          <w:rPr>
+            <w:rFonts w:ascii="Cambria Math" w:eastAsiaTheme="minorEastAsia" w:hAnsi="Cambria Math"/>
+          </w:rPr>
+          <m:t>true</m:t>
+        </m:r>
+        <m:r>
+          <w:rPr>
+            <w:rFonts w:ascii="Cambria Math" w:eastAsiaTheme="minorEastAsia" w:hAnsi="Cambria Math"/>
+          </w:rPr>
+          <m:t>'</m:t>
+        </m:r>
+      </m:oMath>
+      <w:r>
+        <w:rPr>
+          <w:rFonts w:eastAsiaTheme="minorEastAsia"/>
+        </w:rPr>
+        <w:t xml:space="preserve"> is </w:t>
+      </w:r>
+      <w:r>
+        <w:rPr>
+          <w:rFonts w:eastAsiaTheme="minorEastAsia"/>
+        </w:rPr>
+        <w:t>true</w:t>
+      </w:r>
       <w:bookmarkStart w:id="0" w:name="_GoBack"/>
       <w:bookmarkEnd w:id="0"/>
     </w:p>

</xml_diff>

<commit_message>
Chapter 1, section 9 complete.
</commit_message>
<xml_diff>
--- a/Mathematical Proofs - Chapter 1.docx
+++ b/Mathematical Proofs - Chapter 1.docx
@@ -24442,8 +24442,6 @@
         </w:rPr>
         <w:t xml:space="preserve"> is not a tautology</w:t>
       </w:r>
-      <w:bookmarkStart w:id="0" w:name="_GoBack"/>
-      <w:bookmarkEnd w:id="0"/>
     </w:p>
     <w:p>
       <w:pPr>
@@ -24902,6 +24900,3253 @@
       </w:tr>
     </w:tbl>
     <w:p/>
+    <w:p>
+      <w:r>
+        <w:br w:type="page"/>
+      </w:r>
+    </w:p>
+    <w:p>
+      <w:pPr>
+        <w:pStyle w:val="Heading2"/>
+      </w:pPr>
+      <w:r>
+        <w:lastRenderedPageBreak/>
+        <w:t>Section 9</w:t>
+      </w:r>
+      <w:r>
+        <w:t xml:space="preserve">: </w:t>
+      </w:r>
+      <w:r>
+        <w:t>Some Fundamental Properties of Logical Equivalence</w:t>
+      </w:r>
+    </w:p>
+    <w:p>
+      <w:pPr>
+        <w:pStyle w:val="Heading3"/>
+      </w:pPr>
+      <w:r>
+        <w:t>Notes</w:t>
+      </w:r>
+    </w:p>
+    <w:p>
+      <w:r>
+        <w:t>Theorem 18</w:t>
+      </w:r>
+    </w:p>
+    <w:p>
+      <w:pPr>
+        <w:pStyle w:val="ListParagraph"/>
+        <w:numPr>
+          <w:ilvl w:val="3"/>
+          <w:numId w:val="9"/>
+        </w:numPr>
+      </w:pPr>
+      <w:r>
+        <w:t>Commutative Laws</w:t>
+      </w:r>
+    </w:p>
+    <w:p>
+      <w:pPr>
+        <w:pStyle w:val="ListParagraph"/>
+        <w:numPr>
+          <w:ilvl w:val="4"/>
+          <w:numId w:val="9"/>
+        </w:numPr>
+      </w:pPr>
+      <m:oMath>
+        <m:r>
+          <w:rPr>
+            <w:rFonts w:ascii="Cambria Math" w:hAnsi="Cambria Math"/>
+          </w:rPr>
+          <m:t>P∨Q≡Q∨P</m:t>
+        </m:r>
+      </m:oMath>
+    </w:p>
+    <w:p>
+      <w:pPr>
+        <w:pStyle w:val="ListParagraph"/>
+        <w:numPr>
+          <w:ilvl w:val="4"/>
+          <w:numId w:val="9"/>
+        </w:numPr>
+      </w:pPr>
+      <m:oMath>
+        <m:r>
+          <w:rPr>
+            <w:rFonts w:ascii="Cambria Math" w:hAnsi="Cambria Math"/>
+          </w:rPr>
+          <m:t>P∧Q≡Q∧P</m:t>
+        </m:r>
+      </m:oMath>
+    </w:p>
+    <w:p>
+      <w:pPr>
+        <w:pStyle w:val="ListParagraph"/>
+        <w:numPr>
+          <w:ilvl w:val="3"/>
+          <w:numId w:val="9"/>
+        </w:numPr>
+      </w:pPr>
+      <w:r>
+        <w:t>Associative Laws</w:t>
+      </w:r>
+    </w:p>
+    <w:p>
+      <w:pPr>
+        <w:pStyle w:val="ListParagraph"/>
+        <w:numPr>
+          <w:ilvl w:val="4"/>
+          <w:numId w:val="9"/>
+        </w:numPr>
+      </w:pPr>
+      <m:oMath>
+        <m:r>
+          <w:rPr>
+            <w:rFonts w:ascii="Cambria Math" w:hAnsi="Cambria Math"/>
+          </w:rPr>
+          <m:t>P∨</m:t>
+        </m:r>
+        <m:d>
+          <m:dPr>
+            <m:ctrlPr>
+              <w:rPr>
+                <w:rFonts w:ascii="Cambria Math" w:hAnsi="Cambria Math"/>
+                <w:i/>
+              </w:rPr>
+            </m:ctrlPr>
+          </m:dPr>
+          <m:e>
+            <m:r>
+              <w:rPr>
+                <w:rFonts w:ascii="Cambria Math" w:hAnsi="Cambria Math"/>
+              </w:rPr>
+              <m:t>Q∨R</m:t>
+            </m:r>
+          </m:e>
+        </m:d>
+        <m:r>
+          <w:rPr>
+            <w:rFonts w:ascii="Cambria Math" w:hAnsi="Cambria Math"/>
+          </w:rPr>
+          <m:t>≡</m:t>
+        </m:r>
+        <m:d>
+          <m:dPr>
+            <m:ctrlPr>
+              <w:rPr>
+                <w:rFonts w:ascii="Cambria Math" w:hAnsi="Cambria Math"/>
+                <w:i/>
+              </w:rPr>
+            </m:ctrlPr>
+          </m:dPr>
+          <m:e>
+            <m:r>
+              <w:rPr>
+                <w:rFonts w:ascii="Cambria Math" w:hAnsi="Cambria Math"/>
+              </w:rPr>
+              <m:t>P∨Q</m:t>
+            </m:r>
+          </m:e>
+        </m:d>
+        <m:r>
+          <w:rPr>
+            <w:rFonts w:ascii="Cambria Math" w:hAnsi="Cambria Math"/>
+          </w:rPr>
+          <m:t>∨R</m:t>
+        </m:r>
+      </m:oMath>
+    </w:p>
+    <w:p>
+      <w:pPr>
+        <w:pStyle w:val="ListParagraph"/>
+        <w:numPr>
+          <w:ilvl w:val="4"/>
+          <w:numId w:val="9"/>
+        </w:numPr>
+      </w:pPr>
+      <m:oMath>
+        <m:r>
+          <w:rPr>
+            <w:rFonts w:ascii="Cambria Math" w:hAnsi="Cambria Math"/>
+          </w:rPr>
+          <m:t>P∧</m:t>
+        </m:r>
+        <m:d>
+          <m:dPr>
+            <m:ctrlPr>
+              <w:rPr>
+                <w:rFonts w:ascii="Cambria Math" w:hAnsi="Cambria Math"/>
+                <w:i/>
+              </w:rPr>
+            </m:ctrlPr>
+          </m:dPr>
+          <m:e>
+            <m:r>
+              <w:rPr>
+                <w:rFonts w:ascii="Cambria Math" w:hAnsi="Cambria Math"/>
+              </w:rPr>
+              <m:t>Q∧R</m:t>
+            </m:r>
+          </m:e>
+        </m:d>
+        <m:r>
+          <w:rPr>
+            <w:rFonts w:ascii="Cambria Math" w:hAnsi="Cambria Math"/>
+          </w:rPr>
+          <m:t>≡</m:t>
+        </m:r>
+        <m:d>
+          <m:dPr>
+            <m:ctrlPr>
+              <w:rPr>
+                <w:rFonts w:ascii="Cambria Math" w:hAnsi="Cambria Math"/>
+                <w:i/>
+              </w:rPr>
+            </m:ctrlPr>
+          </m:dPr>
+          <m:e>
+            <m:r>
+              <w:rPr>
+                <w:rFonts w:ascii="Cambria Math" w:hAnsi="Cambria Math"/>
+              </w:rPr>
+              <m:t>P∧Q</m:t>
+            </m:r>
+          </m:e>
+        </m:d>
+        <m:r>
+          <w:rPr>
+            <w:rFonts w:ascii="Cambria Math" w:hAnsi="Cambria Math"/>
+          </w:rPr>
+          <m:t>∧R</m:t>
+        </m:r>
+      </m:oMath>
+    </w:p>
+    <w:p>
+      <w:pPr>
+        <w:pStyle w:val="ListParagraph"/>
+        <w:numPr>
+          <w:ilvl w:val="3"/>
+          <w:numId w:val="9"/>
+        </w:numPr>
+      </w:pPr>
+      <w:r>
+        <w:t>Distributive Laws</w:t>
+      </w:r>
+    </w:p>
+    <w:p>
+      <w:pPr>
+        <w:pStyle w:val="ListParagraph"/>
+        <w:numPr>
+          <w:ilvl w:val="4"/>
+          <w:numId w:val="9"/>
+        </w:numPr>
+      </w:pPr>
+      <m:oMath>
+        <m:r>
+          <w:rPr>
+            <w:rFonts w:ascii="Cambria Math" w:hAnsi="Cambria Math"/>
+          </w:rPr>
+          <m:t>P∨</m:t>
+        </m:r>
+        <m:d>
+          <m:dPr>
+            <m:ctrlPr>
+              <w:rPr>
+                <w:rFonts w:ascii="Cambria Math" w:hAnsi="Cambria Math"/>
+                <w:i/>
+              </w:rPr>
+            </m:ctrlPr>
+          </m:dPr>
+          <m:e>
+            <m:r>
+              <w:rPr>
+                <w:rFonts w:ascii="Cambria Math" w:hAnsi="Cambria Math"/>
+              </w:rPr>
+              <m:t>Q∧R</m:t>
+            </m:r>
+          </m:e>
+        </m:d>
+        <m:r>
+          <w:rPr>
+            <w:rFonts w:ascii="Cambria Math" w:hAnsi="Cambria Math"/>
+          </w:rPr>
+          <m:t>≡</m:t>
+        </m:r>
+        <m:d>
+          <m:dPr>
+            <m:ctrlPr>
+              <w:rPr>
+                <w:rFonts w:ascii="Cambria Math" w:hAnsi="Cambria Math"/>
+                <w:i/>
+              </w:rPr>
+            </m:ctrlPr>
+          </m:dPr>
+          <m:e>
+            <m:r>
+              <w:rPr>
+                <w:rFonts w:ascii="Cambria Math" w:hAnsi="Cambria Math"/>
+              </w:rPr>
+              <m:t>P∨Q</m:t>
+            </m:r>
+          </m:e>
+        </m:d>
+        <m:r>
+          <w:rPr>
+            <w:rFonts w:ascii="Cambria Math" w:hAnsi="Cambria Math"/>
+          </w:rPr>
+          <m:t>∧(P∨R)</m:t>
+        </m:r>
+      </m:oMath>
+    </w:p>
+    <w:p>
+      <w:pPr>
+        <w:pStyle w:val="ListParagraph"/>
+        <w:numPr>
+          <w:ilvl w:val="4"/>
+          <w:numId w:val="9"/>
+        </w:numPr>
+      </w:pPr>
+      <m:oMath>
+        <m:r>
+          <w:rPr>
+            <w:rFonts w:ascii="Cambria Math" w:hAnsi="Cambria Math"/>
+          </w:rPr>
+          <m:t>P∧</m:t>
+        </m:r>
+        <m:d>
+          <m:dPr>
+            <m:ctrlPr>
+              <w:rPr>
+                <w:rFonts w:ascii="Cambria Math" w:hAnsi="Cambria Math"/>
+                <w:i/>
+              </w:rPr>
+            </m:ctrlPr>
+          </m:dPr>
+          <m:e>
+            <m:r>
+              <w:rPr>
+                <w:rFonts w:ascii="Cambria Math" w:hAnsi="Cambria Math"/>
+              </w:rPr>
+              <m:t>Q∨R</m:t>
+            </m:r>
+          </m:e>
+        </m:d>
+        <m:r>
+          <w:rPr>
+            <w:rFonts w:ascii="Cambria Math" w:hAnsi="Cambria Math"/>
+          </w:rPr>
+          <m:t>≡</m:t>
+        </m:r>
+        <m:d>
+          <m:dPr>
+            <m:ctrlPr>
+              <w:rPr>
+                <w:rFonts w:ascii="Cambria Math" w:hAnsi="Cambria Math"/>
+                <w:i/>
+              </w:rPr>
+            </m:ctrlPr>
+          </m:dPr>
+          <m:e>
+            <m:r>
+              <w:rPr>
+                <w:rFonts w:ascii="Cambria Math" w:hAnsi="Cambria Math"/>
+              </w:rPr>
+              <m:t>P∧Q</m:t>
+            </m:r>
+          </m:e>
+        </m:d>
+        <m:r>
+          <w:rPr>
+            <w:rFonts w:ascii="Cambria Math" w:hAnsi="Cambria Math"/>
+          </w:rPr>
+          <m:t>∨(P∧R)</m:t>
+        </m:r>
+      </m:oMath>
+    </w:p>
+    <w:p>
+      <w:pPr>
+        <w:pStyle w:val="ListParagraph"/>
+        <w:numPr>
+          <w:ilvl w:val="3"/>
+          <w:numId w:val="9"/>
+        </w:numPr>
+      </w:pPr>
+      <w:r>
+        <w:t>De Morgan’s Laws</w:t>
+      </w:r>
+    </w:p>
+    <w:p>
+      <w:pPr>
+        <w:pStyle w:val="ListParagraph"/>
+        <w:numPr>
+          <w:ilvl w:val="4"/>
+          <w:numId w:val="9"/>
+        </w:numPr>
+      </w:pPr>
+      <m:oMath>
+        <m:r>
+          <w:rPr>
+            <w:rFonts w:ascii="Cambria Math" w:hAnsi="Cambria Math"/>
+          </w:rPr>
+          <m:t>~</m:t>
+        </m:r>
+        <m:d>
+          <m:dPr>
+            <m:ctrlPr>
+              <w:rPr>
+                <w:rFonts w:ascii="Cambria Math" w:hAnsi="Cambria Math"/>
+                <w:i/>
+              </w:rPr>
+            </m:ctrlPr>
+          </m:dPr>
+          <m:e>
+            <m:r>
+              <w:rPr>
+                <w:rFonts w:ascii="Cambria Math" w:hAnsi="Cambria Math"/>
+              </w:rPr>
+              <m:t>P∨Q</m:t>
+            </m:r>
+          </m:e>
+        </m:d>
+        <m:r>
+          <w:rPr>
+            <w:rFonts w:ascii="Cambria Math" w:hAnsi="Cambria Math"/>
+          </w:rPr>
+          <m:t>≡</m:t>
+        </m:r>
+        <m:d>
+          <m:dPr>
+            <m:ctrlPr>
+              <w:rPr>
+                <w:rFonts w:ascii="Cambria Math" w:hAnsi="Cambria Math"/>
+                <w:i/>
+              </w:rPr>
+            </m:ctrlPr>
+          </m:dPr>
+          <m:e>
+            <m:r>
+              <w:rPr>
+                <w:rFonts w:ascii="Cambria Math" w:hAnsi="Cambria Math"/>
+              </w:rPr>
+              <m:t>~P</m:t>
+            </m:r>
+          </m:e>
+        </m:d>
+        <m:r>
+          <w:rPr>
+            <w:rFonts w:ascii="Cambria Math" w:hAnsi="Cambria Math"/>
+          </w:rPr>
+          <m:t>∧(~Q)</m:t>
+        </m:r>
+      </m:oMath>
+    </w:p>
+    <w:p>
+      <w:pPr>
+        <w:pStyle w:val="ListParagraph"/>
+        <w:numPr>
+          <w:ilvl w:val="4"/>
+          <w:numId w:val="9"/>
+        </w:numPr>
+      </w:pPr>
+      <m:oMath>
+        <m:r>
+          <w:rPr>
+            <w:rFonts w:ascii="Cambria Math" w:hAnsi="Cambria Math"/>
+          </w:rPr>
+          <m:t>~</m:t>
+        </m:r>
+        <m:d>
+          <m:dPr>
+            <m:ctrlPr>
+              <w:rPr>
+                <w:rFonts w:ascii="Cambria Math" w:hAnsi="Cambria Math"/>
+                <w:i/>
+              </w:rPr>
+            </m:ctrlPr>
+          </m:dPr>
+          <m:e>
+            <m:r>
+              <w:rPr>
+                <w:rFonts w:ascii="Cambria Math" w:hAnsi="Cambria Math"/>
+              </w:rPr>
+              <m:t>P∧Q</m:t>
+            </m:r>
+          </m:e>
+        </m:d>
+        <m:r>
+          <w:rPr>
+            <w:rFonts w:ascii="Cambria Math" w:hAnsi="Cambria Math"/>
+          </w:rPr>
+          <m:t>≡</m:t>
+        </m:r>
+        <m:d>
+          <m:dPr>
+            <m:ctrlPr>
+              <w:rPr>
+                <w:rFonts w:ascii="Cambria Math" w:hAnsi="Cambria Math"/>
+                <w:i/>
+              </w:rPr>
+            </m:ctrlPr>
+          </m:dPr>
+          <m:e>
+            <m:r>
+              <w:rPr>
+                <w:rFonts w:ascii="Cambria Math" w:hAnsi="Cambria Math"/>
+              </w:rPr>
+              <m:t>~P</m:t>
+            </m:r>
+          </m:e>
+        </m:d>
+        <m:r>
+          <w:rPr>
+            <w:rFonts w:ascii="Cambria Math" w:hAnsi="Cambria Math"/>
+          </w:rPr>
+          <m:t>∨(~Q)</m:t>
+        </m:r>
+      </m:oMath>
+    </w:p>
+    <w:p>
+      <w:r>
+        <w:t>Theorem 21</w:t>
+      </w:r>
+    </w:p>
+    <w:p>
+      <w:pPr>
+        <w:pStyle w:val="ListParagraph"/>
+        <w:numPr>
+          <w:ilvl w:val="3"/>
+          <w:numId w:val="12"/>
+        </w:numPr>
+      </w:pPr>
+      <w:r>
+        <w:t>For statements P and Q,</w:t>
+      </w:r>
+    </w:p>
+    <w:p>
+      <w:pPr>
+        <w:pStyle w:val="ListParagraph"/>
+        <w:numPr>
+          <w:ilvl w:val="4"/>
+          <w:numId w:val="12"/>
+        </w:numPr>
+      </w:pPr>
+      <m:oMath>
+        <m:r>
+          <w:rPr>
+            <w:rFonts w:ascii="Cambria Math" w:hAnsi="Cambria Math"/>
+          </w:rPr>
+          <m:t>~</m:t>
+        </m:r>
+        <m:d>
+          <m:dPr>
+            <m:ctrlPr>
+              <w:rPr>
+                <w:rFonts w:ascii="Cambria Math" w:hAnsi="Cambria Math"/>
+                <w:i/>
+              </w:rPr>
+            </m:ctrlPr>
+          </m:dPr>
+          <m:e>
+            <m:r>
+              <w:rPr>
+                <w:rFonts w:ascii="Cambria Math" w:hAnsi="Cambria Math"/>
+              </w:rPr>
+              <m:t>P</m:t>
+            </m:r>
+            <m:r>
+              <w:rPr>
+                <w:rFonts w:ascii="Cambria Math" w:hAnsi="Cambria Math"/>
+              </w:rPr>
+              <m:t>⇒Q</m:t>
+            </m:r>
+          </m:e>
+        </m:d>
+        <m:r>
+          <w:rPr>
+            <w:rFonts w:ascii="Cambria Math" w:hAnsi="Cambria Math"/>
+          </w:rPr>
+          <m:t>≡</m:t>
+        </m:r>
+        <m:r>
+          <w:rPr>
+            <w:rFonts w:ascii="Cambria Math" w:hAnsi="Cambria Math"/>
+          </w:rPr>
+          <m:t>P∧(~Q)</m:t>
+        </m:r>
+      </m:oMath>
+    </w:p>
+    <w:p>
+      <w:pPr>
+        <w:pStyle w:val="ListParagraph"/>
+        <w:numPr>
+          <w:ilvl w:val="4"/>
+          <w:numId w:val="12"/>
+        </w:numPr>
+      </w:pPr>
+      <m:oMath>
+        <m:r>
+          <w:rPr>
+            <w:rFonts w:ascii="Cambria Math" w:hAnsi="Cambria Math"/>
+          </w:rPr>
+          <m:t>~</m:t>
+        </m:r>
+        <m:d>
+          <m:dPr>
+            <m:ctrlPr>
+              <w:rPr>
+                <w:rFonts w:ascii="Cambria Math" w:hAnsi="Cambria Math"/>
+                <w:i/>
+              </w:rPr>
+            </m:ctrlPr>
+          </m:dPr>
+          <m:e>
+            <m:r>
+              <w:rPr>
+                <w:rFonts w:ascii="Cambria Math" w:hAnsi="Cambria Math"/>
+              </w:rPr>
+              <m:t>P⇔Q</m:t>
+            </m:r>
+          </m:e>
+        </m:d>
+        <m:r>
+          <w:rPr>
+            <w:rFonts w:ascii="Cambria Math" w:hAnsi="Cambria Math"/>
+          </w:rPr>
+          <m:t>≡(P∧</m:t>
+        </m:r>
+        <m:d>
+          <m:dPr>
+            <m:ctrlPr>
+              <w:rPr>
+                <w:rFonts w:ascii="Cambria Math" w:hAnsi="Cambria Math"/>
+                <w:i/>
+              </w:rPr>
+            </m:ctrlPr>
+          </m:dPr>
+          <m:e>
+            <m:r>
+              <w:rPr>
+                <w:rFonts w:ascii="Cambria Math" w:hAnsi="Cambria Math"/>
+              </w:rPr>
+              <m:t>~Q</m:t>
+            </m:r>
+          </m:e>
+        </m:d>
+        <m:r>
+          <w:rPr>
+            <w:rFonts w:ascii="Cambria Math" w:hAnsi="Cambria Math"/>
+          </w:rPr>
+          <m:t>)∨(Q∧</m:t>
+        </m:r>
+        <m:d>
+          <m:dPr>
+            <m:ctrlPr>
+              <w:rPr>
+                <w:rFonts w:ascii="Cambria Math" w:hAnsi="Cambria Math"/>
+                <w:i/>
+              </w:rPr>
+            </m:ctrlPr>
+          </m:dPr>
+          <m:e>
+            <m:r>
+              <w:rPr>
+                <w:rFonts w:ascii="Cambria Math" w:hAnsi="Cambria Math"/>
+              </w:rPr>
+              <m:t>~P</m:t>
+            </m:r>
+          </m:e>
+        </m:d>
+        <m:r>
+          <w:rPr>
+            <w:rFonts w:ascii="Cambria Math" w:hAnsi="Cambria Math"/>
+          </w:rPr>
+          <m:t>)</m:t>
+        </m:r>
+      </m:oMath>
+    </w:p>
+    <w:p>
+      <w:pPr>
+        <w:pStyle w:val="Heading3"/>
+      </w:pPr>
+      <w:r>
+        <w:t>Exercises</w:t>
+      </w:r>
+    </w:p>
+    <w:p>
+      <w:pPr>
+        <w:pStyle w:val="ListParagraph"/>
+      </w:pPr>
+    </w:p>
+    <w:p>
+      <w:pPr>
+        <w:pStyle w:val="ListParagraph"/>
+        <w:numPr>
+          <w:ilvl w:val="0"/>
+          <w:numId w:val="9"/>
+        </w:numPr>
+      </w:pPr>
+      <w:r>
+        <w:rPr>
+          <w:rFonts w:eastAsiaTheme="minorEastAsia"/>
+        </w:rPr>
+        <w:t>Verify the following laws stated in Theorem 18:</w:t>
+      </w:r>
+    </w:p>
+    <w:p>
+      <w:pPr>
+        <w:pStyle w:val="ListParagraph"/>
+        <w:numPr>
+          <w:ilvl w:val="1"/>
+          <w:numId w:val="9"/>
+        </w:numPr>
+        <w:rPr>
+          <w:rFonts w:eastAsiaTheme="minorEastAsia"/>
+        </w:rPr>
+      </w:pPr>
+      <w:r>
+        <w:rPr>
+          <w:rFonts w:eastAsiaTheme="minorEastAsia"/>
+        </w:rPr>
+        <w:t xml:space="preserve">Let P, Q and R be statements. Then </w:t>
+      </w:r>
+      <m:oMath>
+        <m:r>
+          <w:rPr>
+            <w:rFonts w:ascii="Cambria Math" w:hAnsi="Cambria Math"/>
+          </w:rPr>
+          <m:t>P∨</m:t>
+        </m:r>
+        <m:d>
+          <m:dPr>
+            <m:ctrlPr>
+              <w:rPr>
+                <w:rFonts w:ascii="Cambria Math" w:hAnsi="Cambria Math"/>
+                <w:i/>
+              </w:rPr>
+            </m:ctrlPr>
+          </m:dPr>
+          <m:e>
+            <m:r>
+              <w:rPr>
+                <w:rFonts w:ascii="Cambria Math" w:hAnsi="Cambria Math"/>
+              </w:rPr>
+              <m:t>Q∧R</m:t>
+            </m:r>
+          </m:e>
+        </m:d>
+        <m:r>
+          <w:rPr>
+            <w:rFonts w:ascii="Cambria Math" w:hAnsi="Cambria Math"/>
+          </w:rPr>
+          <m:t>≡</m:t>
+        </m:r>
+        <m:d>
+          <m:dPr>
+            <m:ctrlPr>
+              <w:rPr>
+                <w:rFonts w:ascii="Cambria Math" w:hAnsi="Cambria Math"/>
+                <w:i/>
+              </w:rPr>
+            </m:ctrlPr>
+          </m:dPr>
+          <m:e>
+            <m:r>
+              <w:rPr>
+                <w:rFonts w:ascii="Cambria Math" w:hAnsi="Cambria Math"/>
+              </w:rPr>
+              <m:t>P∨Q</m:t>
+            </m:r>
+          </m:e>
+        </m:d>
+        <m:r>
+          <w:rPr>
+            <w:rFonts w:ascii="Cambria Math" w:hAnsi="Cambria Math"/>
+          </w:rPr>
+          <m:t>∧</m:t>
+        </m:r>
+        <m:d>
+          <m:dPr>
+            <m:ctrlPr>
+              <w:rPr>
+                <w:rFonts w:ascii="Cambria Math" w:hAnsi="Cambria Math"/>
+                <w:i/>
+              </w:rPr>
+            </m:ctrlPr>
+          </m:dPr>
+          <m:e>
+            <m:r>
+              <w:rPr>
+                <w:rFonts w:ascii="Cambria Math" w:hAnsi="Cambria Math"/>
+              </w:rPr>
+              <m:t>P∨R</m:t>
+            </m:r>
+          </m:e>
+        </m:d>
+      </m:oMath>
+    </w:p>
+    <w:p>
+      <w:pPr>
+        <w:pStyle w:val="ListParagraph"/>
+        <w:numPr>
+          <w:ilvl w:val="2"/>
+          <w:numId w:val="9"/>
+        </w:numPr>
+        <w:rPr>
+          <w:rFonts w:eastAsiaTheme="minorEastAsia"/>
+        </w:rPr>
+      </w:pPr>
+      <w:r>
+        <w:rPr>
+          <w:rFonts w:eastAsiaTheme="minorEastAsia"/>
+        </w:rPr>
+        <w:t xml:space="preserve">The first statement is true if P or Q and R, or all three are true. Equivalently statement two is true only if both of the parenthesized statements are true. This requires either P to be true (since a P is in both statements), or Q and R to be true (since there is one of each in the statements). Thus the second statement is also true if P or Q and R, or all three are true. </w:t>
+      </w:r>
+    </w:p>
+    <w:p>
+      <w:pPr>
+        <w:pStyle w:val="ListParagraph"/>
+        <w:numPr>
+          <w:ilvl w:val="1"/>
+          <w:numId w:val="9"/>
+        </w:numPr>
+        <w:rPr>
+          <w:rFonts w:eastAsiaTheme="minorEastAsia"/>
+        </w:rPr>
+      </w:pPr>
+      <w:r>
+        <w:rPr>
+          <w:rFonts w:eastAsiaTheme="minorEastAsia"/>
+        </w:rPr>
+        <w:t xml:space="preserve">Let P and Q be statements. Then </w:t>
+      </w:r>
+      <m:oMath>
+        <m:r>
+          <w:rPr>
+            <w:rFonts w:ascii="Cambria Math" w:hAnsi="Cambria Math"/>
+          </w:rPr>
+          <m:t>~</m:t>
+        </m:r>
+        <m:d>
+          <m:dPr>
+            <m:ctrlPr>
+              <w:rPr>
+                <w:rFonts w:ascii="Cambria Math" w:hAnsi="Cambria Math"/>
+                <w:i/>
+              </w:rPr>
+            </m:ctrlPr>
+          </m:dPr>
+          <m:e>
+            <m:r>
+              <w:rPr>
+                <w:rFonts w:ascii="Cambria Math" w:hAnsi="Cambria Math"/>
+              </w:rPr>
+              <m:t>P∨Q</m:t>
+            </m:r>
+          </m:e>
+        </m:d>
+        <m:r>
+          <w:rPr>
+            <w:rFonts w:ascii="Cambria Math" w:hAnsi="Cambria Math"/>
+          </w:rPr>
+          <m:t>≡</m:t>
+        </m:r>
+        <m:d>
+          <m:dPr>
+            <m:ctrlPr>
+              <w:rPr>
+                <w:rFonts w:ascii="Cambria Math" w:hAnsi="Cambria Math"/>
+                <w:i/>
+              </w:rPr>
+            </m:ctrlPr>
+          </m:dPr>
+          <m:e>
+            <m:r>
+              <w:rPr>
+                <w:rFonts w:ascii="Cambria Math" w:hAnsi="Cambria Math"/>
+              </w:rPr>
+              <m:t>~P</m:t>
+            </m:r>
+          </m:e>
+        </m:d>
+        <m:r>
+          <w:rPr>
+            <w:rFonts w:ascii="Cambria Math" w:hAnsi="Cambria Math"/>
+          </w:rPr>
+          <m:t>∧(~Q)</m:t>
+        </m:r>
+        <m:r>
+          <w:rPr>
+            <w:rFonts w:ascii="Cambria Math" w:hAnsi="Cambria Math"/>
+          </w:rPr>
+          <m:t xml:space="preserve"> </m:t>
+        </m:r>
+      </m:oMath>
+    </w:p>
+    <w:p>
+      <w:pPr>
+        <w:pStyle w:val="ListParagraph"/>
+        <w:numPr>
+          <w:ilvl w:val="2"/>
+          <w:numId w:val="9"/>
+        </w:numPr>
+        <w:rPr>
+          <w:rFonts w:eastAsiaTheme="minorEastAsia"/>
+        </w:rPr>
+      </w:pPr>
+      <w:r>
+        <w:rPr>
+          <w:rFonts w:eastAsiaTheme="minorEastAsia"/>
+        </w:rPr>
+        <w:t>The first statement is true only if P and Q are false. We can easily see that this is the case for statement two as well.</w:t>
+      </w:r>
+    </w:p>
+    <w:p>
+      <w:pPr>
+        <w:pStyle w:val="ListParagraph"/>
+        <w:ind w:left="1080"/>
+        <w:rPr>
+          <w:rFonts w:eastAsiaTheme="minorEastAsia"/>
+        </w:rPr>
+      </w:pPr>
+    </w:p>
+    <w:p>
+      <w:pPr>
+        <w:pStyle w:val="ListParagraph"/>
+        <w:numPr>
+          <w:ilvl w:val="0"/>
+          <w:numId w:val="9"/>
+        </w:numPr>
+        <w:rPr>
+          <w:rFonts w:eastAsiaTheme="minorEastAsia"/>
+        </w:rPr>
+      </w:pPr>
+      <w:r>
+        <w:rPr>
+          <w:rFonts w:eastAsiaTheme="minorEastAsia"/>
+        </w:rPr>
+        <w:t>Write negations of the following open sentences.</w:t>
+      </w:r>
+    </w:p>
+    <w:p>
+      <w:pPr>
+        <w:pStyle w:val="ListParagraph"/>
+        <w:numPr>
+          <w:ilvl w:val="1"/>
+          <w:numId w:val="9"/>
+        </w:numPr>
+        <w:rPr>
+          <w:rFonts w:eastAsiaTheme="minorEastAsia"/>
+        </w:rPr>
+      </w:pPr>
+      <w:r>
+        <w:rPr>
+          <w:rFonts w:eastAsiaTheme="minorEastAsia"/>
+        </w:rPr>
+        <w:t>Either x=0 or y=o</w:t>
+      </w:r>
+    </w:p>
+    <w:p>
+      <w:pPr>
+        <w:pStyle w:val="ListParagraph"/>
+        <w:numPr>
+          <w:ilvl w:val="2"/>
+          <w:numId w:val="9"/>
+        </w:numPr>
+        <w:rPr>
+          <w:rFonts w:eastAsiaTheme="minorEastAsia"/>
+        </w:rPr>
+      </w:pPr>
+      <w:r>
+        <w:rPr>
+          <w:rFonts w:eastAsiaTheme="minorEastAsia"/>
+        </w:rPr>
+        <w:t xml:space="preserve">Using De Morgan’s Law (a): </w:t>
+      </w:r>
+      <w:r>
+        <w:rPr>
+          <w:rFonts w:eastAsiaTheme="minorEastAsia"/>
+        </w:rPr>
+        <w:t xml:space="preserve">Both </w:t>
+      </w:r>
+      <m:oMath>
+        <m:r>
+          <w:rPr>
+            <w:rFonts w:ascii="Cambria Math" w:eastAsiaTheme="minorEastAsia" w:hAnsi="Cambria Math"/>
+          </w:rPr>
+          <m:t>x≠0 and y≠0</m:t>
+        </m:r>
+      </m:oMath>
+    </w:p>
+    <w:p>
+      <w:pPr>
+        <w:pStyle w:val="ListParagraph"/>
+        <w:numPr>
+          <w:ilvl w:val="1"/>
+          <w:numId w:val="9"/>
+        </w:numPr>
+        <w:rPr>
+          <w:rFonts w:eastAsiaTheme="minorEastAsia"/>
+        </w:rPr>
+      </w:pPr>
+      <w:r>
+        <w:rPr>
+          <w:rFonts w:eastAsiaTheme="minorEastAsia"/>
+        </w:rPr>
+        <w:t>The integers a and b are both even</w:t>
+      </w:r>
+    </w:p>
+    <w:p>
+      <w:pPr>
+        <w:pStyle w:val="ListParagraph"/>
+        <w:numPr>
+          <w:ilvl w:val="2"/>
+          <w:numId w:val="9"/>
+        </w:numPr>
+        <w:rPr>
+          <w:rFonts w:eastAsiaTheme="minorEastAsia"/>
+        </w:rPr>
+      </w:pPr>
+      <w:r>
+        <w:rPr>
+          <w:rFonts w:eastAsiaTheme="minorEastAsia"/>
+        </w:rPr>
+        <w:t>Using De Morgan’s Law (b): Either</w:t>
+      </w:r>
+      <w:r>
+        <w:rPr>
+          <w:rFonts w:eastAsiaTheme="minorEastAsia"/>
+        </w:rPr>
+        <w:t xml:space="preserve"> the integer</w:t>
+      </w:r>
+      <w:r>
+        <w:rPr>
+          <w:rFonts w:eastAsiaTheme="minorEastAsia"/>
+        </w:rPr>
+        <w:t xml:space="preserve"> a is odd or</w:t>
+      </w:r>
+      <w:r>
+        <w:rPr>
+          <w:rFonts w:eastAsiaTheme="minorEastAsia"/>
+        </w:rPr>
+        <w:t xml:space="preserve"> the integer</w:t>
+      </w:r>
+      <w:r>
+        <w:rPr>
+          <w:rFonts w:eastAsiaTheme="minorEastAsia"/>
+        </w:rPr>
+        <w:t xml:space="preserve"> b is odd.</w:t>
+      </w:r>
+    </w:p>
+    <w:p>
+      <w:pPr>
+        <w:pStyle w:val="ListParagraph"/>
+        <w:ind w:left="1080"/>
+        <w:rPr>
+          <w:rFonts w:eastAsiaTheme="minorEastAsia"/>
+        </w:rPr>
+      </w:pPr>
+    </w:p>
+    <w:p>
+      <w:pPr>
+        <w:pStyle w:val="ListParagraph"/>
+        <w:numPr>
+          <w:ilvl w:val="0"/>
+          <w:numId w:val="9"/>
+        </w:numPr>
+        <w:rPr>
+          <w:rFonts w:eastAsiaTheme="minorEastAsia"/>
+        </w:rPr>
+      </w:pPr>
+      <w:r>
+        <w:rPr>
+          <w:rFonts w:eastAsiaTheme="minorEastAsia"/>
+        </w:rPr>
+        <w:t xml:space="preserve">Consider the implication: If x and y are even, then </w:t>
+      </w:r>
+      <m:oMath>
+        <m:r>
+          <w:rPr>
+            <w:rFonts w:ascii="Cambria Math" w:eastAsiaTheme="minorEastAsia" w:hAnsi="Cambria Math"/>
+          </w:rPr>
+          <m:t>xy</m:t>
+        </m:r>
+      </m:oMath>
+      <w:r>
+        <w:rPr>
+          <w:rFonts w:eastAsiaTheme="minorEastAsia"/>
+        </w:rPr>
+        <w:t xml:space="preserve"> is even</w:t>
+      </w:r>
+      <w:r>
+        <w:rPr>
+          <w:rFonts w:eastAsiaTheme="minorEastAsia"/>
+        </w:rPr>
+        <w:t>.</w:t>
+      </w:r>
+    </w:p>
+    <w:p>
+      <w:pPr>
+        <w:pStyle w:val="ListParagraph"/>
+        <w:numPr>
+          <w:ilvl w:val="1"/>
+          <w:numId w:val="9"/>
+        </w:numPr>
+        <w:rPr>
+          <w:rFonts w:eastAsiaTheme="minorEastAsia"/>
+        </w:rPr>
+      </w:pPr>
+      <w:r>
+        <w:rPr>
+          <w:rFonts w:eastAsiaTheme="minorEastAsia"/>
+        </w:rPr>
+        <w:t>State the implication using “only if”: x and y are even only if xy is even</w:t>
+      </w:r>
+    </w:p>
+    <w:p>
+      <w:pPr>
+        <w:pStyle w:val="ListParagraph"/>
+        <w:numPr>
+          <w:ilvl w:val="1"/>
+          <w:numId w:val="9"/>
+        </w:numPr>
+        <w:rPr>
+          <w:rFonts w:eastAsiaTheme="minorEastAsia"/>
+        </w:rPr>
+      </w:pPr>
+      <w:r>
+        <w:rPr>
+          <w:rFonts w:eastAsiaTheme="minorEastAsia"/>
+        </w:rPr>
+        <w:t>State t</w:t>
+      </w:r>
+      <w:r>
+        <w:rPr>
+          <w:rFonts w:eastAsiaTheme="minorEastAsia"/>
+        </w:rPr>
+        <w:t xml:space="preserve">he converse of the implication: </w:t>
+      </w:r>
+      <w:r>
+        <w:rPr>
+          <w:rFonts w:eastAsiaTheme="minorEastAsia"/>
+        </w:rPr>
+        <w:t>xy is even only if x and y are even</w:t>
+      </w:r>
+    </w:p>
+    <w:p>
+      <w:pPr>
+        <w:pStyle w:val="ListParagraph"/>
+        <w:numPr>
+          <w:ilvl w:val="1"/>
+          <w:numId w:val="9"/>
+        </w:numPr>
+        <w:rPr>
+          <w:rFonts w:eastAsiaTheme="minorEastAsia"/>
+        </w:rPr>
+      </w:pPr>
+      <w:r>
+        <w:rPr>
+          <w:rFonts w:eastAsiaTheme="minorEastAsia"/>
+        </w:rPr>
+        <w:t xml:space="preserve">State the implication as a disjunction: </w:t>
+      </w:r>
+      <w:r>
+        <w:rPr>
+          <w:rFonts w:eastAsiaTheme="minorEastAsia"/>
+        </w:rPr>
+        <w:t>x and y are odd or xy is even</w:t>
+      </w:r>
+    </w:p>
+    <w:p>
+      <w:pPr>
+        <w:rPr>
+          <w:rFonts w:eastAsiaTheme="minorEastAsia"/>
+        </w:rPr>
+      </w:pPr>
+      <m:oMathPara>
+        <m:oMath>
+          <m:r>
+            <w:rPr>
+              <w:rFonts w:ascii="Cambria Math" w:eastAsiaTheme="minorEastAsia" w:hAnsi="Cambria Math"/>
+            </w:rPr>
+            <m:t>Theorem 17:P⇒Q≡</m:t>
+          </m:r>
+          <m:d>
+            <m:dPr>
+              <m:ctrlPr>
+                <w:rPr>
+                  <w:rFonts w:ascii="Cambria Math" w:eastAsiaTheme="minorEastAsia" w:hAnsi="Cambria Math"/>
+                  <w:i/>
+                </w:rPr>
+              </m:ctrlPr>
+            </m:dPr>
+            <m:e>
+              <m:r>
+                <w:rPr>
+                  <w:rFonts w:ascii="Cambria Math" w:eastAsiaTheme="minorEastAsia" w:hAnsi="Cambria Math"/>
+                </w:rPr>
+                <m:t>~P</m:t>
+              </m:r>
+            </m:e>
+          </m:d>
+          <m:r>
+            <w:rPr>
+              <w:rFonts w:ascii="Cambria Math" w:eastAsiaTheme="minorEastAsia" w:hAnsi="Cambria Math"/>
+            </w:rPr>
+            <m:t>∨Q</m:t>
+          </m:r>
+        </m:oMath>
+      </m:oMathPara>
+    </w:p>
+    <w:p>
+      <w:pPr>
+        <w:pStyle w:val="ListParagraph"/>
+        <w:numPr>
+          <w:ilvl w:val="1"/>
+          <w:numId w:val="9"/>
+        </w:numPr>
+        <w:rPr>
+          <w:rFonts w:eastAsiaTheme="minorEastAsia"/>
+        </w:rPr>
+      </w:pPr>
+      <w:r>
+        <w:rPr>
+          <w:rFonts w:eastAsiaTheme="minorEastAsia"/>
+        </w:rPr>
+        <w:t>State the negation of the implication as a conjunction: x and y are even and xy is odd</w:t>
+      </w:r>
+    </w:p>
+    <w:p>
+      <w:pPr>
+        <w:pStyle w:val="ListParagraph"/>
+        <w:rPr>
+          <w:rFonts w:eastAsiaTheme="minorEastAsia"/>
+        </w:rPr>
+      </w:pPr>
+    </w:p>
+    <w:p>
+      <w:pPr>
+        <w:pStyle w:val="ListParagraph"/>
+        <w:numPr>
+          <w:ilvl w:val="0"/>
+          <w:numId w:val="9"/>
+        </w:numPr>
+        <w:rPr>
+          <w:rFonts w:eastAsiaTheme="minorEastAsia"/>
+        </w:rPr>
+      </w:pPr>
+      <w:r>
+        <w:rPr>
+          <w:rFonts w:eastAsiaTheme="minorEastAsia"/>
+        </w:rPr>
+        <w:lastRenderedPageBreak/>
+        <w:t xml:space="preserve">For a real number x, let </w:t>
+      </w:r>
+      <m:oMath>
+        <m:r>
+          <w:rPr>
+            <w:rFonts w:ascii="Cambria Math" w:eastAsiaTheme="minorEastAsia" w:hAnsi="Cambria Math"/>
+          </w:rPr>
+          <m:t>P</m:t>
+        </m:r>
+        <m:d>
+          <m:dPr>
+            <m:ctrlPr>
+              <w:rPr>
+                <w:rFonts w:ascii="Cambria Math" w:eastAsiaTheme="minorEastAsia" w:hAnsi="Cambria Math"/>
+                <w:i/>
+              </w:rPr>
+            </m:ctrlPr>
+          </m:dPr>
+          <m:e>
+            <m:r>
+              <w:rPr>
+                <w:rFonts w:ascii="Cambria Math" w:eastAsiaTheme="minorEastAsia" w:hAnsi="Cambria Math"/>
+              </w:rPr>
+              <m:t>x</m:t>
+            </m:r>
+          </m:e>
+        </m:d>
+        <m:r>
+          <w:rPr>
+            <w:rFonts w:ascii="Cambria Math" w:eastAsiaTheme="minorEastAsia" w:hAnsi="Cambria Math"/>
+          </w:rPr>
+          <m:t>:</m:t>
+        </m:r>
+        <m:sSup>
+          <m:sSupPr>
+            <m:ctrlPr>
+              <w:rPr>
+                <w:rFonts w:ascii="Cambria Math" w:eastAsiaTheme="minorEastAsia" w:hAnsi="Cambria Math"/>
+                <w:i/>
+              </w:rPr>
+            </m:ctrlPr>
+          </m:sSupPr>
+          <m:e>
+            <m:r>
+              <w:rPr>
+                <w:rFonts w:ascii="Cambria Math" w:eastAsiaTheme="minorEastAsia" w:hAnsi="Cambria Math"/>
+              </w:rPr>
+              <m:t>x</m:t>
+            </m:r>
+          </m:e>
+          <m:sup>
+            <m:r>
+              <w:rPr>
+                <w:rFonts w:ascii="Cambria Math" w:eastAsiaTheme="minorEastAsia" w:hAnsi="Cambria Math"/>
+              </w:rPr>
+              <m:t>2</m:t>
+            </m:r>
+          </m:sup>
+        </m:sSup>
+        <m:r>
+          <w:rPr>
+            <w:rFonts w:ascii="Cambria Math" w:eastAsiaTheme="minorEastAsia" w:hAnsi="Cambria Math"/>
+          </w:rPr>
+          <m:t>=2 and Q</m:t>
+        </m:r>
+        <m:d>
+          <m:dPr>
+            <m:ctrlPr>
+              <w:rPr>
+                <w:rFonts w:ascii="Cambria Math" w:eastAsiaTheme="minorEastAsia" w:hAnsi="Cambria Math"/>
+                <w:i/>
+              </w:rPr>
+            </m:ctrlPr>
+          </m:dPr>
+          <m:e>
+            <m:r>
+              <w:rPr>
+                <w:rFonts w:ascii="Cambria Math" w:eastAsiaTheme="minorEastAsia" w:hAnsi="Cambria Math"/>
+              </w:rPr>
+              <m:t>x</m:t>
+            </m:r>
+          </m:e>
+        </m:d>
+        <m:r>
+          <w:rPr>
+            <w:rFonts w:ascii="Cambria Math" w:eastAsiaTheme="minorEastAsia" w:hAnsi="Cambria Math"/>
+          </w:rPr>
+          <m:t>:x=</m:t>
+        </m:r>
+        <m:rad>
+          <m:radPr>
+            <m:degHide m:val="1"/>
+            <m:ctrlPr>
+              <w:rPr>
+                <w:rFonts w:ascii="Cambria Math" w:eastAsiaTheme="minorEastAsia" w:hAnsi="Cambria Math"/>
+                <w:i/>
+              </w:rPr>
+            </m:ctrlPr>
+          </m:radPr>
+          <m:deg/>
+          <m:e>
+            <m:r>
+              <w:rPr>
+                <w:rFonts w:ascii="Cambria Math" w:eastAsiaTheme="minorEastAsia" w:hAnsi="Cambria Math"/>
+              </w:rPr>
+              <m:t>2</m:t>
+            </m:r>
+          </m:e>
+        </m:rad>
+      </m:oMath>
+      <w:r>
+        <w:rPr>
+          <w:rFonts w:eastAsiaTheme="minorEastAsia"/>
+        </w:rPr>
+        <w:t>. State the negation of</w:t>
+      </w:r>
+      <w:r>
+        <w:rPr>
+          <w:rFonts w:eastAsiaTheme="minorEastAsia"/>
+        </w:rPr>
+        <w:t xml:space="preserve"> the biconditional </w:t>
+      </w:r>
+      <m:oMath>
+        <m:r>
+          <w:rPr>
+            <w:rFonts w:ascii="Cambria Math" w:eastAsiaTheme="minorEastAsia" w:hAnsi="Cambria Math"/>
+          </w:rPr>
+          <m:t>P⇔Q</m:t>
+        </m:r>
+      </m:oMath>
+      <w:r>
+        <w:rPr>
+          <w:rFonts w:eastAsiaTheme="minorEastAsia"/>
+        </w:rPr>
+        <w:t xml:space="preserve"> in words.</w:t>
+      </w:r>
+    </w:p>
+    <w:p>
+      <w:pPr>
+        <w:pStyle w:val="ListParagraph"/>
+        <w:numPr>
+          <w:ilvl w:val="1"/>
+          <w:numId w:val="9"/>
+        </w:numPr>
+        <w:rPr>
+          <w:rFonts w:eastAsiaTheme="minorEastAsia"/>
+        </w:rPr>
+      </w:pPr>
+      <w:r>
+        <w:rPr>
+          <w:rFonts w:eastAsiaTheme="minorEastAsia"/>
+        </w:rPr>
+        <w:t xml:space="preserve">Biconditional: </w:t>
+      </w:r>
+      <m:oMath>
+        <m:sSup>
+          <m:sSupPr>
+            <m:ctrlPr>
+              <w:rPr>
+                <w:rFonts w:ascii="Cambria Math" w:eastAsiaTheme="minorEastAsia" w:hAnsi="Cambria Math"/>
+                <w:i/>
+              </w:rPr>
+            </m:ctrlPr>
+          </m:sSupPr>
+          <m:e>
+            <m:r>
+              <w:rPr>
+                <w:rFonts w:ascii="Cambria Math" w:eastAsiaTheme="minorEastAsia" w:hAnsi="Cambria Math"/>
+              </w:rPr>
+              <m:t>x</m:t>
+            </m:r>
+          </m:e>
+          <m:sup>
+            <m:r>
+              <w:rPr>
+                <w:rFonts w:ascii="Cambria Math" w:eastAsiaTheme="minorEastAsia" w:hAnsi="Cambria Math"/>
+              </w:rPr>
+              <m:t>2</m:t>
+            </m:r>
+          </m:sup>
+        </m:sSup>
+        <m:r>
+          <w:rPr>
+            <w:rFonts w:ascii="Cambria Math" w:eastAsiaTheme="minorEastAsia" w:hAnsi="Cambria Math"/>
+          </w:rPr>
+          <m:t>=2</m:t>
+        </m:r>
+      </m:oMath>
+      <w:r>
+        <w:rPr>
+          <w:rFonts w:eastAsiaTheme="minorEastAsia"/>
+        </w:rPr>
+        <w:t xml:space="preserve"> if and only if </w:t>
+      </w:r>
+      <m:oMath>
+        <m:r>
+          <w:rPr>
+            <w:rFonts w:ascii="Cambria Math" w:eastAsiaTheme="minorEastAsia" w:hAnsi="Cambria Math"/>
+          </w:rPr>
+          <m:t>x=</m:t>
+        </m:r>
+        <m:rad>
+          <m:radPr>
+            <m:degHide m:val="1"/>
+            <m:ctrlPr>
+              <w:rPr>
+                <w:rFonts w:ascii="Cambria Math" w:eastAsiaTheme="minorEastAsia" w:hAnsi="Cambria Math"/>
+                <w:i/>
+              </w:rPr>
+            </m:ctrlPr>
+          </m:radPr>
+          <m:deg/>
+          <m:e>
+            <m:r>
+              <w:rPr>
+                <w:rFonts w:ascii="Cambria Math" w:eastAsiaTheme="minorEastAsia" w:hAnsi="Cambria Math"/>
+              </w:rPr>
+              <m:t>2</m:t>
+            </m:r>
+          </m:e>
+        </m:rad>
+      </m:oMath>
+    </w:p>
+    <w:p>
+      <w:pPr>
+        <w:pStyle w:val="ListParagraph"/>
+        <w:numPr>
+          <w:ilvl w:val="1"/>
+          <w:numId w:val="9"/>
+        </w:numPr>
+        <w:rPr>
+          <w:rFonts w:eastAsiaTheme="minorEastAsia"/>
+        </w:rPr>
+      </w:pPr>
+      <w:r>
+        <w:rPr>
+          <w:rFonts w:eastAsiaTheme="minorEastAsia"/>
+        </w:rPr>
+        <w:t xml:space="preserve">Negation: </w:t>
+      </w:r>
+      <m:oMath>
+        <m:r>
+          <w:rPr>
+            <w:rFonts w:ascii="Cambria Math" w:eastAsiaTheme="minorEastAsia" w:hAnsi="Cambria Math"/>
+          </w:rPr>
+          <m:t>~</m:t>
+        </m:r>
+        <m:d>
+          <m:dPr>
+            <m:ctrlPr>
+              <w:rPr>
+                <w:rFonts w:ascii="Cambria Math" w:eastAsiaTheme="minorEastAsia" w:hAnsi="Cambria Math"/>
+                <w:i/>
+              </w:rPr>
+            </m:ctrlPr>
+          </m:dPr>
+          <m:e>
+            <m:r>
+              <w:rPr>
+                <w:rFonts w:ascii="Cambria Math" w:eastAsiaTheme="minorEastAsia" w:hAnsi="Cambria Math"/>
+              </w:rPr>
+              <m:t>P⇔Q</m:t>
+            </m:r>
+          </m:e>
+        </m:d>
+        <m:r>
+          <w:rPr>
+            <w:rFonts w:ascii="Cambria Math" w:hAnsi="Cambria Math"/>
+          </w:rPr>
+          <m:t>≡(P∧</m:t>
+        </m:r>
+        <m:d>
+          <m:dPr>
+            <m:ctrlPr>
+              <w:rPr>
+                <w:rFonts w:ascii="Cambria Math" w:hAnsi="Cambria Math"/>
+                <w:i/>
+              </w:rPr>
+            </m:ctrlPr>
+          </m:dPr>
+          <m:e>
+            <m:r>
+              <w:rPr>
+                <w:rFonts w:ascii="Cambria Math" w:hAnsi="Cambria Math"/>
+              </w:rPr>
+              <m:t>~Q</m:t>
+            </m:r>
+          </m:e>
+        </m:d>
+        <m:r>
+          <w:rPr>
+            <w:rFonts w:ascii="Cambria Math" w:hAnsi="Cambria Math"/>
+          </w:rPr>
+          <m:t>)∨(Q∧</m:t>
+        </m:r>
+        <m:d>
+          <m:dPr>
+            <m:ctrlPr>
+              <w:rPr>
+                <w:rFonts w:ascii="Cambria Math" w:hAnsi="Cambria Math"/>
+                <w:i/>
+              </w:rPr>
+            </m:ctrlPr>
+          </m:dPr>
+          <m:e>
+            <m:r>
+              <w:rPr>
+                <w:rFonts w:ascii="Cambria Math" w:hAnsi="Cambria Math"/>
+              </w:rPr>
+              <m:t>~P</m:t>
+            </m:r>
+          </m:e>
+        </m:d>
+        <m:r>
+          <w:rPr>
+            <w:rFonts w:ascii="Cambria Math" w:hAnsi="Cambria Math"/>
+          </w:rPr>
+          <m:t>)</m:t>
+        </m:r>
+      </m:oMath>
+      <w:r>
+        <w:rPr>
+          <w:rFonts w:eastAsiaTheme="minorEastAsia"/>
+        </w:rPr>
+        <w:t>, using De Morgan’s Law (b)</w:t>
+      </w:r>
+    </w:p>
+    <w:p>
+      <w:pPr>
+        <w:pStyle w:val="ListParagraph"/>
+        <w:numPr>
+          <w:ilvl w:val="1"/>
+          <w:numId w:val="9"/>
+        </w:numPr>
+        <w:rPr>
+          <w:rFonts w:eastAsiaTheme="minorEastAsia"/>
+        </w:rPr>
+      </w:pPr>
+      <w:r>
+        <w:rPr>
+          <w:rFonts w:eastAsiaTheme="minorEastAsia"/>
+        </w:rPr>
+        <w:t xml:space="preserve">Result: Either both </w:t>
+      </w:r>
+      <m:oMath>
+        <m:sSup>
+          <m:sSupPr>
+            <m:ctrlPr>
+              <w:rPr>
+                <w:rFonts w:ascii="Cambria Math" w:eastAsiaTheme="minorEastAsia" w:hAnsi="Cambria Math"/>
+                <w:i/>
+              </w:rPr>
+            </m:ctrlPr>
+          </m:sSupPr>
+          <m:e>
+            <m:r>
+              <w:rPr>
+                <w:rFonts w:ascii="Cambria Math" w:eastAsiaTheme="minorEastAsia" w:hAnsi="Cambria Math"/>
+              </w:rPr>
+              <m:t>x</m:t>
+            </m:r>
+          </m:e>
+          <m:sup>
+            <m:r>
+              <w:rPr>
+                <w:rFonts w:ascii="Cambria Math" w:eastAsiaTheme="minorEastAsia" w:hAnsi="Cambria Math"/>
+              </w:rPr>
+              <m:t>2</m:t>
+            </m:r>
+          </m:sup>
+        </m:sSup>
+        <m:r>
+          <w:rPr>
+            <w:rFonts w:ascii="Cambria Math" w:eastAsiaTheme="minorEastAsia" w:hAnsi="Cambria Math"/>
+          </w:rPr>
+          <m:t>=2</m:t>
+        </m:r>
+      </m:oMath>
+      <w:r>
+        <w:rPr>
+          <w:rFonts w:eastAsiaTheme="minorEastAsia"/>
+        </w:rPr>
+        <w:t xml:space="preserve"> and </w:t>
+      </w:r>
+      <m:oMath>
+        <m:r>
+          <w:rPr>
+            <w:rFonts w:ascii="Cambria Math" w:eastAsiaTheme="minorEastAsia" w:hAnsi="Cambria Math"/>
+          </w:rPr>
+          <m:t>x≠</m:t>
+        </m:r>
+        <m:rad>
+          <m:radPr>
+            <m:degHide m:val="1"/>
+            <m:ctrlPr>
+              <w:rPr>
+                <w:rFonts w:ascii="Cambria Math" w:eastAsiaTheme="minorEastAsia" w:hAnsi="Cambria Math"/>
+                <w:i/>
+              </w:rPr>
+            </m:ctrlPr>
+          </m:radPr>
+          <m:deg/>
+          <m:e>
+            <m:r>
+              <w:rPr>
+                <w:rFonts w:ascii="Cambria Math" w:eastAsiaTheme="minorEastAsia" w:hAnsi="Cambria Math"/>
+              </w:rPr>
+              <m:t>2</m:t>
+            </m:r>
+          </m:e>
+        </m:rad>
+      </m:oMath>
+      <w:r>
+        <w:rPr>
+          <w:rFonts w:eastAsiaTheme="minorEastAsia"/>
+        </w:rPr>
+        <w:t>, or</w:t>
+      </w:r>
+      <w:r>
+        <w:rPr>
+          <w:rFonts w:eastAsiaTheme="minorEastAsia"/>
+        </w:rPr>
+        <w:t xml:space="preserve"> both</w:t>
+      </w:r>
+      <w:r>
+        <w:rPr>
+          <w:rFonts w:eastAsiaTheme="minorEastAsia"/>
+        </w:rPr>
+        <w:t xml:space="preserve"> </w:t>
+      </w:r>
+      <m:oMath>
+        <m:r>
+          <w:rPr>
+            <w:rFonts w:ascii="Cambria Math" w:eastAsiaTheme="minorEastAsia" w:hAnsi="Cambria Math"/>
+          </w:rPr>
+          <m:t>x=</m:t>
+        </m:r>
+        <m:rad>
+          <m:radPr>
+            <m:degHide m:val="1"/>
+            <m:ctrlPr>
+              <w:rPr>
+                <w:rFonts w:ascii="Cambria Math" w:eastAsiaTheme="minorEastAsia" w:hAnsi="Cambria Math"/>
+                <w:i/>
+              </w:rPr>
+            </m:ctrlPr>
+          </m:radPr>
+          <m:deg/>
+          <m:e>
+            <m:r>
+              <w:rPr>
+                <w:rFonts w:ascii="Cambria Math" w:eastAsiaTheme="minorEastAsia" w:hAnsi="Cambria Math"/>
+              </w:rPr>
+              <m:t>2</m:t>
+            </m:r>
+          </m:e>
+        </m:rad>
+      </m:oMath>
+      <w:r>
+        <w:rPr>
+          <w:rFonts w:eastAsiaTheme="minorEastAsia"/>
+        </w:rPr>
+        <w:t xml:space="preserve"> and </w:t>
+      </w:r>
+      <m:oMath>
+        <m:sSup>
+          <m:sSupPr>
+            <m:ctrlPr>
+              <w:rPr>
+                <w:rFonts w:ascii="Cambria Math" w:eastAsiaTheme="minorEastAsia" w:hAnsi="Cambria Math"/>
+                <w:i/>
+              </w:rPr>
+            </m:ctrlPr>
+          </m:sSupPr>
+          <m:e>
+            <m:r>
+              <w:rPr>
+                <w:rFonts w:ascii="Cambria Math" w:eastAsiaTheme="minorEastAsia" w:hAnsi="Cambria Math"/>
+              </w:rPr>
+              <m:t>x</m:t>
+            </m:r>
+          </m:e>
+          <m:sup>
+            <m:r>
+              <w:rPr>
+                <w:rFonts w:ascii="Cambria Math" w:eastAsiaTheme="minorEastAsia" w:hAnsi="Cambria Math"/>
+              </w:rPr>
+              <m:t>2</m:t>
+            </m:r>
+          </m:sup>
+        </m:sSup>
+        <m:r>
+          <w:rPr>
+            <w:rFonts w:ascii="Cambria Math" w:eastAsiaTheme="minorEastAsia" w:hAnsi="Cambria Math"/>
+          </w:rPr>
+          <m:t>≠2</m:t>
+        </m:r>
+      </m:oMath>
+    </w:p>
+    <w:p>
+      <w:pPr>
+        <w:pStyle w:val="ListParagraph"/>
+        <w:ind w:left="360"/>
+        <w:rPr>
+          <w:rFonts w:eastAsiaTheme="minorEastAsia"/>
+        </w:rPr>
+      </w:pPr>
+    </w:p>
+    <w:p>
+      <w:pPr>
+        <w:pStyle w:val="ListParagraph"/>
+        <w:numPr>
+          <w:ilvl w:val="0"/>
+          <w:numId w:val="9"/>
+        </w:numPr>
+        <w:rPr>
+          <w:rFonts w:eastAsiaTheme="minorEastAsia"/>
+        </w:rPr>
+      </w:pPr>
+      <w:r>
+        <w:rPr>
+          <w:rFonts w:eastAsiaTheme="minorEastAsia"/>
+        </w:rPr>
+        <w:t xml:space="preserve">Let P and Q be statements. Show that </w:t>
+      </w:r>
+      <m:oMath>
+        <m:d>
+          <m:dPr>
+            <m:begChr m:val="["/>
+            <m:endChr m:val="]"/>
+            <m:ctrlPr>
+              <w:rPr>
+                <w:rFonts w:ascii="Cambria Math" w:eastAsiaTheme="minorEastAsia" w:hAnsi="Cambria Math"/>
+                <w:i/>
+              </w:rPr>
+            </m:ctrlPr>
+          </m:dPr>
+          <m:e>
+            <m:d>
+              <m:dPr>
+                <m:ctrlPr>
+                  <w:rPr>
+                    <w:rFonts w:ascii="Cambria Math" w:eastAsiaTheme="minorEastAsia" w:hAnsi="Cambria Math"/>
+                    <w:i/>
+                  </w:rPr>
+                </m:ctrlPr>
+              </m:dPr>
+              <m:e>
+                <m:r>
+                  <w:rPr>
+                    <w:rFonts w:ascii="Cambria Math" w:eastAsiaTheme="minorEastAsia" w:hAnsi="Cambria Math"/>
+                  </w:rPr>
+                  <m:t>P∨Q</m:t>
+                </m:r>
+              </m:e>
+            </m:d>
+            <m:r>
+              <w:rPr>
+                <w:rFonts w:ascii="Cambria Math" w:eastAsiaTheme="minorEastAsia" w:hAnsi="Cambria Math"/>
+              </w:rPr>
+              <m:t>∧~</m:t>
+            </m:r>
+            <m:d>
+              <m:dPr>
+                <m:ctrlPr>
+                  <w:rPr>
+                    <w:rFonts w:ascii="Cambria Math" w:eastAsiaTheme="minorEastAsia" w:hAnsi="Cambria Math"/>
+                    <w:i/>
+                  </w:rPr>
+                </m:ctrlPr>
+              </m:dPr>
+              <m:e>
+                <m:r>
+                  <w:rPr>
+                    <w:rFonts w:ascii="Cambria Math" w:eastAsiaTheme="minorEastAsia" w:hAnsi="Cambria Math"/>
+                  </w:rPr>
+                  <m:t>P∧Q</m:t>
+                </m:r>
+              </m:e>
+            </m:d>
+          </m:e>
+        </m:d>
+        <m:r>
+          <w:rPr>
+            <w:rFonts w:ascii="Cambria Math" w:eastAsiaTheme="minorEastAsia" w:hAnsi="Cambria Math"/>
+          </w:rPr>
+          <m:t>≡~</m:t>
+        </m:r>
+        <m:d>
+          <m:dPr>
+            <m:ctrlPr>
+              <w:rPr>
+                <w:rFonts w:ascii="Cambria Math" w:eastAsiaTheme="minorEastAsia" w:hAnsi="Cambria Math"/>
+                <w:i/>
+              </w:rPr>
+            </m:ctrlPr>
+          </m:dPr>
+          <m:e>
+            <m:r>
+              <w:rPr>
+                <w:rFonts w:ascii="Cambria Math" w:eastAsiaTheme="minorEastAsia" w:hAnsi="Cambria Math"/>
+              </w:rPr>
+              <m:t>P⇔Q</m:t>
+            </m:r>
+          </m:e>
+        </m:d>
+      </m:oMath>
+    </w:p>
+    <w:tbl>
+      <w:tblPr>
+        <w:tblStyle w:val="TableGrid"/>
+        <w:tblW w:w="0" w:type="auto"/>
+        <w:tblLook w:val="04A0" w:firstRow="1" w:lastRow="0" w:firstColumn="1" w:lastColumn="0" w:noHBand="0" w:noVBand="1"/>
+      </w:tblPr>
+      <w:tblGrid>
+        <w:gridCol w:w="596"/>
+        <w:gridCol w:w="533"/>
+        <w:gridCol w:w="1276"/>
+        <w:gridCol w:w="1843"/>
+        <w:gridCol w:w="2727"/>
+        <w:gridCol w:w="2647"/>
+      </w:tblGrid>
+      <w:tr>
+        <w:tc>
+          <w:tcPr>
+            <w:tcW w:w="596" w:type="dxa"/>
+          </w:tcPr>
+          <w:p>
+            <w:pPr>
+              <w:jc w:val="center"/>
+              <w:rPr>
+                <w:rFonts w:eastAsiaTheme="minorEastAsia"/>
+              </w:rPr>
+            </w:pPr>
+            <w:r>
+              <w:rPr>
+                <w:rFonts w:eastAsiaTheme="minorEastAsia"/>
+              </w:rPr>
+              <w:t>P</w:t>
+            </w:r>
+          </w:p>
+        </w:tc>
+        <w:tc>
+          <w:tcPr>
+            <w:tcW w:w="533" w:type="dxa"/>
+          </w:tcPr>
+          <w:p>
+            <w:pPr>
+              <w:jc w:val="center"/>
+              <w:rPr>
+                <w:rFonts w:eastAsiaTheme="minorEastAsia"/>
+              </w:rPr>
+            </w:pPr>
+            <w:r>
+              <w:rPr>
+                <w:rFonts w:eastAsiaTheme="minorEastAsia"/>
+              </w:rPr>
+              <w:t>Q</w:t>
+            </w:r>
+          </w:p>
+        </w:tc>
+        <w:tc>
+          <w:tcPr>
+            <w:tcW w:w="1276" w:type="dxa"/>
+          </w:tcPr>
+          <w:p>
+            <w:pPr>
+              <w:jc w:val="center"/>
+              <w:rPr>
+                <w:rFonts w:eastAsiaTheme="minorEastAsia"/>
+              </w:rPr>
+            </w:pPr>
+            <m:oMathPara>
+              <m:oMath>
+                <m:d>
+                  <m:dPr>
+                    <m:ctrlPr>
+                      <w:rPr>
+                        <w:rFonts w:ascii="Cambria Math" w:eastAsiaTheme="minorEastAsia" w:hAnsi="Cambria Math"/>
+                        <w:i/>
+                      </w:rPr>
+                    </m:ctrlPr>
+                  </m:dPr>
+                  <m:e>
+                    <m:r>
+                      <w:rPr>
+                        <w:rFonts w:ascii="Cambria Math" w:eastAsiaTheme="minorEastAsia" w:hAnsi="Cambria Math"/>
+                      </w:rPr>
+                      <m:t>P∨Q</m:t>
+                    </m:r>
+                  </m:e>
+                </m:d>
+              </m:oMath>
+            </m:oMathPara>
+          </w:p>
+        </w:tc>
+        <w:tc>
+          <w:tcPr>
+            <w:tcW w:w="1843" w:type="dxa"/>
+          </w:tcPr>
+          <w:p>
+            <w:pPr>
+              <w:jc w:val="center"/>
+              <w:rPr>
+                <w:rFonts w:eastAsiaTheme="minorEastAsia"/>
+              </w:rPr>
+            </w:pPr>
+            <m:oMathPara>
+              <m:oMath>
+                <m:d>
+                  <m:dPr>
+                    <m:ctrlPr>
+                      <w:rPr>
+                        <w:rFonts w:ascii="Cambria Math" w:eastAsiaTheme="minorEastAsia" w:hAnsi="Cambria Math"/>
+                        <w:i/>
+                      </w:rPr>
+                    </m:ctrlPr>
+                  </m:dPr>
+                  <m:e>
+                    <m:r>
+                      <w:rPr>
+                        <w:rFonts w:ascii="Cambria Math" w:eastAsiaTheme="minorEastAsia" w:hAnsi="Cambria Math"/>
+                      </w:rPr>
+                      <m:t>P∧Q</m:t>
+                    </m:r>
+                  </m:e>
+                </m:d>
+              </m:oMath>
+            </m:oMathPara>
+          </w:p>
+        </w:tc>
+        <w:tc>
+          <w:tcPr>
+            <w:tcW w:w="2727" w:type="dxa"/>
+          </w:tcPr>
+          <w:p>
+            <w:pPr>
+              <w:jc w:val="center"/>
+              <w:rPr>
+                <w:rFonts w:eastAsiaTheme="minorEastAsia"/>
+              </w:rPr>
+            </w:pPr>
+            <m:oMathPara>
+              <m:oMath>
+                <m:d>
+                  <m:dPr>
+                    <m:ctrlPr>
+                      <w:rPr>
+                        <w:rFonts w:ascii="Cambria Math" w:eastAsiaTheme="minorEastAsia" w:hAnsi="Cambria Math"/>
+                        <w:i/>
+                      </w:rPr>
+                    </m:ctrlPr>
+                  </m:dPr>
+                  <m:e>
+                    <m:r>
+                      <w:rPr>
+                        <w:rFonts w:ascii="Cambria Math" w:eastAsiaTheme="minorEastAsia" w:hAnsi="Cambria Math"/>
+                      </w:rPr>
+                      <m:t>P∨Q</m:t>
+                    </m:r>
+                  </m:e>
+                </m:d>
+                <m:r>
+                  <w:rPr>
+                    <w:rFonts w:ascii="Cambria Math" w:eastAsiaTheme="minorEastAsia" w:hAnsi="Cambria Math"/>
+                  </w:rPr>
+                  <m:t>∧~</m:t>
+                </m:r>
+                <m:d>
+                  <m:dPr>
+                    <m:ctrlPr>
+                      <w:rPr>
+                        <w:rFonts w:ascii="Cambria Math" w:eastAsiaTheme="minorEastAsia" w:hAnsi="Cambria Math"/>
+                        <w:i/>
+                      </w:rPr>
+                    </m:ctrlPr>
+                  </m:dPr>
+                  <m:e>
+                    <m:r>
+                      <w:rPr>
+                        <w:rFonts w:ascii="Cambria Math" w:eastAsiaTheme="minorEastAsia" w:hAnsi="Cambria Math"/>
+                      </w:rPr>
+                      <m:t>P∧Q</m:t>
+                    </m:r>
+                  </m:e>
+                </m:d>
+              </m:oMath>
+            </m:oMathPara>
+          </w:p>
+        </w:tc>
+        <w:tc>
+          <w:tcPr>
+            <w:tcW w:w="2647" w:type="dxa"/>
+          </w:tcPr>
+          <w:p>
+            <w:pPr>
+              <w:jc w:val="center"/>
+              <w:rPr>
+                <w:rFonts w:eastAsiaTheme="minorEastAsia"/>
+              </w:rPr>
+            </w:pPr>
+            <m:oMathPara>
+              <m:oMath>
+                <m:r>
+                  <w:rPr>
+                    <w:rFonts w:ascii="Cambria Math" w:eastAsiaTheme="minorEastAsia" w:hAnsi="Cambria Math"/>
+                  </w:rPr>
+                  <m:t>~</m:t>
+                </m:r>
+                <m:d>
+                  <m:dPr>
+                    <m:ctrlPr>
+                      <w:rPr>
+                        <w:rFonts w:ascii="Cambria Math" w:eastAsiaTheme="minorEastAsia" w:hAnsi="Cambria Math"/>
+                        <w:i/>
+                      </w:rPr>
+                    </m:ctrlPr>
+                  </m:dPr>
+                  <m:e>
+                    <m:r>
+                      <w:rPr>
+                        <w:rFonts w:ascii="Cambria Math" w:eastAsiaTheme="minorEastAsia" w:hAnsi="Cambria Math"/>
+                      </w:rPr>
+                      <m:t>P⇔Q</m:t>
+                    </m:r>
+                  </m:e>
+                </m:d>
+              </m:oMath>
+            </m:oMathPara>
+          </w:p>
+        </w:tc>
+      </w:tr>
+      <w:tr>
+        <w:tc>
+          <w:tcPr>
+            <w:tcW w:w="596" w:type="dxa"/>
+          </w:tcPr>
+          <w:p>
+            <w:pPr>
+              <w:jc w:val="center"/>
+              <w:rPr>
+                <w:rFonts w:eastAsiaTheme="minorEastAsia"/>
+              </w:rPr>
+            </w:pPr>
+            <w:r>
+              <w:rPr>
+                <w:rFonts w:eastAsiaTheme="minorEastAsia"/>
+              </w:rPr>
+              <w:t>T</w:t>
+            </w:r>
+          </w:p>
+        </w:tc>
+        <w:tc>
+          <w:tcPr>
+            <w:tcW w:w="533" w:type="dxa"/>
+          </w:tcPr>
+          <w:p>
+            <w:pPr>
+              <w:jc w:val="center"/>
+              <w:rPr>
+                <w:rFonts w:eastAsiaTheme="minorEastAsia"/>
+              </w:rPr>
+            </w:pPr>
+            <w:r>
+              <w:rPr>
+                <w:rFonts w:eastAsiaTheme="minorEastAsia"/>
+              </w:rPr>
+              <w:t>T</w:t>
+            </w:r>
+          </w:p>
+        </w:tc>
+        <w:tc>
+          <w:tcPr>
+            <w:tcW w:w="1276" w:type="dxa"/>
+          </w:tcPr>
+          <w:p>
+            <w:pPr>
+              <w:jc w:val="center"/>
+              <w:rPr>
+                <w:rFonts w:eastAsiaTheme="minorEastAsia"/>
+              </w:rPr>
+            </w:pPr>
+            <w:r>
+              <w:rPr>
+                <w:rFonts w:eastAsiaTheme="minorEastAsia"/>
+              </w:rPr>
+              <w:t>T</w:t>
+            </w:r>
+          </w:p>
+        </w:tc>
+        <w:tc>
+          <w:tcPr>
+            <w:tcW w:w="1843" w:type="dxa"/>
+          </w:tcPr>
+          <w:p>
+            <w:pPr>
+              <w:jc w:val="center"/>
+              <w:rPr>
+                <w:rFonts w:eastAsiaTheme="minorEastAsia"/>
+              </w:rPr>
+            </w:pPr>
+            <w:r>
+              <w:rPr>
+                <w:rFonts w:eastAsiaTheme="minorEastAsia"/>
+              </w:rPr>
+              <w:t>T</w:t>
+            </w:r>
+          </w:p>
+        </w:tc>
+        <w:tc>
+          <w:tcPr>
+            <w:tcW w:w="2727" w:type="dxa"/>
+          </w:tcPr>
+          <w:p>
+            <w:pPr>
+              <w:jc w:val="center"/>
+              <w:rPr>
+                <w:rFonts w:eastAsiaTheme="minorEastAsia"/>
+                <w:b/>
+              </w:rPr>
+            </w:pPr>
+            <w:r>
+              <w:rPr>
+                <w:rFonts w:eastAsiaTheme="minorEastAsia"/>
+                <w:b/>
+              </w:rPr>
+              <w:t>F</w:t>
+            </w:r>
+          </w:p>
+        </w:tc>
+        <w:tc>
+          <w:tcPr>
+            <w:tcW w:w="2647" w:type="dxa"/>
+          </w:tcPr>
+          <w:p>
+            <w:pPr>
+              <w:jc w:val="center"/>
+              <w:rPr>
+                <w:rFonts w:eastAsiaTheme="minorEastAsia"/>
+                <w:b/>
+              </w:rPr>
+            </w:pPr>
+            <w:r>
+              <w:rPr>
+                <w:rFonts w:eastAsiaTheme="minorEastAsia"/>
+                <w:b/>
+              </w:rPr>
+              <w:t>F</w:t>
+            </w:r>
+          </w:p>
+        </w:tc>
+      </w:tr>
+      <w:tr>
+        <w:tc>
+          <w:tcPr>
+            <w:tcW w:w="596" w:type="dxa"/>
+          </w:tcPr>
+          <w:p>
+            <w:pPr>
+              <w:jc w:val="center"/>
+              <w:rPr>
+                <w:rFonts w:eastAsiaTheme="minorEastAsia"/>
+              </w:rPr>
+            </w:pPr>
+            <w:r>
+              <w:rPr>
+                <w:rFonts w:eastAsiaTheme="minorEastAsia"/>
+              </w:rPr>
+              <w:t>T</w:t>
+            </w:r>
+          </w:p>
+        </w:tc>
+        <w:tc>
+          <w:tcPr>
+            <w:tcW w:w="533" w:type="dxa"/>
+          </w:tcPr>
+          <w:p>
+            <w:pPr>
+              <w:jc w:val="center"/>
+              <w:rPr>
+                <w:rFonts w:eastAsiaTheme="minorEastAsia"/>
+              </w:rPr>
+            </w:pPr>
+            <w:r>
+              <w:rPr>
+                <w:rFonts w:eastAsiaTheme="minorEastAsia"/>
+              </w:rPr>
+              <w:t>F</w:t>
+            </w:r>
+          </w:p>
+        </w:tc>
+        <w:tc>
+          <w:tcPr>
+            <w:tcW w:w="1276" w:type="dxa"/>
+          </w:tcPr>
+          <w:p>
+            <w:pPr>
+              <w:jc w:val="center"/>
+              <w:rPr>
+                <w:rFonts w:eastAsiaTheme="minorEastAsia"/>
+              </w:rPr>
+            </w:pPr>
+            <w:r>
+              <w:rPr>
+                <w:rFonts w:eastAsiaTheme="minorEastAsia"/>
+              </w:rPr>
+              <w:t>T</w:t>
+            </w:r>
+          </w:p>
+        </w:tc>
+        <w:tc>
+          <w:tcPr>
+            <w:tcW w:w="1843" w:type="dxa"/>
+          </w:tcPr>
+          <w:p>
+            <w:pPr>
+              <w:jc w:val="center"/>
+              <w:rPr>
+                <w:rFonts w:eastAsiaTheme="minorEastAsia"/>
+              </w:rPr>
+            </w:pPr>
+            <w:r>
+              <w:rPr>
+                <w:rFonts w:eastAsiaTheme="minorEastAsia"/>
+              </w:rPr>
+              <w:t>F</w:t>
+            </w:r>
+          </w:p>
+        </w:tc>
+        <w:tc>
+          <w:tcPr>
+            <w:tcW w:w="2727" w:type="dxa"/>
+          </w:tcPr>
+          <w:p>
+            <w:pPr>
+              <w:jc w:val="center"/>
+              <w:rPr>
+                <w:rFonts w:eastAsiaTheme="minorEastAsia"/>
+                <w:b/>
+              </w:rPr>
+            </w:pPr>
+            <w:r>
+              <w:rPr>
+                <w:rFonts w:eastAsiaTheme="minorEastAsia"/>
+                <w:b/>
+              </w:rPr>
+              <w:t>T</w:t>
+            </w:r>
+          </w:p>
+        </w:tc>
+        <w:tc>
+          <w:tcPr>
+            <w:tcW w:w="2647" w:type="dxa"/>
+          </w:tcPr>
+          <w:p>
+            <w:pPr>
+              <w:jc w:val="center"/>
+              <w:rPr>
+                <w:rFonts w:eastAsiaTheme="minorEastAsia"/>
+                <w:b/>
+              </w:rPr>
+            </w:pPr>
+            <w:r>
+              <w:rPr>
+                <w:rFonts w:eastAsiaTheme="minorEastAsia"/>
+                <w:b/>
+              </w:rPr>
+              <w:t>T</w:t>
+            </w:r>
+          </w:p>
+        </w:tc>
+      </w:tr>
+      <w:tr>
+        <w:tc>
+          <w:tcPr>
+            <w:tcW w:w="596" w:type="dxa"/>
+          </w:tcPr>
+          <w:p>
+            <w:pPr>
+              <w:jc w:val="center"/>
+              <w:rPr>
+                <w:rFonts w:eastAsiaTheme="minorEastAsia"/>
+              </w:rPr>
+            </w:pPr>
+            <w:r>
+              <w:rPr>
+                <w:rFonts w:eastAsiaTheme="minorEastAsia"/>
+              </w:rPr>
+              <w:t>F</w:t>
+            </w:r>
+          </w:p>
+        </w:tc>
+        <w:tc>
+          <w:tcPr>
+            <w:tcW w:w="533" w:type="dxa"/>
+          </w:tcPr>
+          <w:p>
+            <w:pPr>
+              <w:jc w:val="center"/>
+              <w:rPr>
+                <w:rFonts w:eastAsiaTheme="minorEastAsia"/>
+              </w:rPr>
+            </w:pPr>
+            <w:r>
+              <w:rPr>
+                <w:rFonts w:eastAsiaTheme="minorEastAsia"/>
+              </w:rPr>
+              <w:t>T</w:t>
+            </w:r>
+          </w:p>
+        </w:tc>
+        <w:tc>
+          <w:tcPr>
+            <w:tcW w:w="1276" w:type="dxa"/>
+          </w:tcPr>
+          <w:p>
+            <w:pPr>
+              <w:jc w:val="center"/>
+              <w:rPr>
+                <w:rFonts w:eastAsiaTheme="minorEastAsia"/>
+              </w:rPr>
+            </w:pPr>
+            <w:r>
+              <w:rPr>
+                <w:rFonts w:eastAsiaTheme="minorEastAsia"/>
+              </w:rPr>
+              <w:t>T</w:t>
+            </w:r>
+          </w:p>
+        </w:tc>
+        <w:tc>
+          <w:tcPr>
+            <w:tcW w:w="1843" w:type="dxa"/>
+          </w:tcPr>
+          <w:p>
+            <w:pPr>
+              <w:jc w:val="center"/>
+              <w:rPr>
+                <w:rFonts w:eastAsiaTheme="minorEastAsia"/>
+              </w:rPr>
+            </w:pPr>
+            <w:r>
+              <w:rPr>
+                <w:rFonts w:eastAsiaTheme="minorEastAsia"/>
+              </w:rPr>
+              <w:t>F</w:t>
+            </w:r>
+          </w:p>
+        </w:tc>
+        <w:tc>
+          <w:tcPr>
+            <w:tcW w:w="2727" w:type="dxa"/>
+          </w:tcPr>
+          <w:p>
+            <w:pPr>
+              <w:jc w:val="center"/>
+              <w:rPr>
+                <w:rFonts w:eastAsiaTheme="minorEastAsia"/>
+                <w:b/>
+              </w:rPr>
+            </w:pPr>
+            <w:r>
+              <w:rPr>
+                <w:rFonts w:eastAsiaTheme="minorEastAsia"/>
+                <w:b/>
+              </w:rPr>
+              <w:t>T</w:t>
+            </w:r>
+          </w:p>
+        </w:tc>
+        <w:tc>
+          <w:tcPr>
+            <w:tcW w:w="2647" w:type="dxa"/>
+          </w:tcPr>
+          <w:p>
+            <w:pPr>
+              <w:jc w:val="center"/>
+              <w:rPr>
+                <w:rFonts w:eastAsiaTheme="minorEastAsia"/>
+                <w:b/>
+              </w:rPr>
+            </w:pPr>
+            <w:r>
+              <w:rPr>
+                <w:rFonts w:eastAsiaTheme="minorEastAsia"/>
+                <w:b/>
+              </w:rPr>
+              <w:t>T</w:t>
+            </w:r>
+          </w:p>
+        </w:tc>
+      </w:tr>
+      <w:tr>
+        <w:tc>
+          <w:tcPr>
+            <w:tcW w:w="596" w:type="dxa"/>
+          </w:tcPr>
+          <w:p>
+            <w:pPr>
+              <w:jc w:val="center"/>
+              <w:rPr>
+                <w:rFonts w:eastAsiaTheme="minorEastAsia"/>
+              </w:rPr>
+            </w:pPr>
+            <w:r>
+              <w:rPr>
+                <w:rFonts w:eastAsiaTheme="minorEastAsia"/>
+              </w:rPr>
+              <w:t>F</w:t>
+            </w:r>
+          </w:p>
+        </w:tc>
+        <w:tc>
+          <w:tcPr>
+            <w:tcW w:w="533" w:type="dxa"/>
+          </w:tcPr>
+          <w:p>
+            <w:pPr>
+              <w:jc w:val="center"/>
+              <w:rPr>
+                <w:rFonts w:eastAsiaTheme="minorEastAsia"/>
+              </w:rPr>
+            </w:pPr>
+            <w:r>
+              <w:rPr>
+                <w:rFonts w:eastAsiaTheme="minorEastAsia"/>
+              </w:rPr>
+              <w:t>F</w:t>
+            </w:r>
+          </w:p>
+        </w:tc>
+        <w:tc>
+          <w:tcPr>
+            <w:tcW w:w="1276" w:type="dxa"/>
+          </w:tcPr>
+          <w:p>
+            <w:pPr>
+              <w:jc w:val="center"/>
+              <w:rPr>
+                <w:rFonts w:eastAsiaTheme="minorEastAsia"/>
+              </w:rPr>
+            </w:pPr>
+            <w:r>
+              <w:rPr>
+                <w:rFonts w:eastAsiaTheme="minorEastAsia"/>
+              </w:rPr>
+              <w:t>F</w:t>
+            </w:r>
+          </w:p>
+        </w:tc>
+        <w:tc>
+          <w:tcPr>
+            <w:tcW w:w="1843" w:type="dxa"/>
+          </w:tcPr>
+          <w:p>
+            <w:pPr>
+              <w:jc w:val="center"/>
+              <w:rPr>
+                <w:rFonts w:eastAsiaTheme="minorEastAsia"/>
+              </w:rPr>
+            </w:pPr>
+            <w:r>
+              <w:rPr>
+                <w:rFonts w:eastAsiaTheme="minorEastAsia"/>
+              </w:rPr>
+              <w:t>F</w:t>
+            </w:r>
+          </w:p>
+        </w:tc>
+        <w:tc>
+          <w:tcPr>
+            <w:tcW w:w="2727" w:type="dxa"/>
+          </w:tcPr>
+          <w:p>
+            <w:pPr>
+              <w:jc w:val="center"/>
+              <w:rPr>
+                <w:rFonts w:eastAsiaTheme="minorEastAsia"/>
+                <w:b/>
+              </w:rPr>
+            </w:pPr>
+            <w:r>
+              <w:rPr>
+                <w:rFonts w:eastAsiaTheme="minorEastAsia"/>
+                <w:b/>
+              </w:rPr>
+              <w:t>F</w:t>
+            </w:r>
+          </w:p>
+        </w:tc>
+        <w:tc>
+          <w:tcPr>
+            <w:tcW w:w="2647" w:type="dxa"/>
+          </w:tcPr>
+          <w:p>
+            <w:pPr>
+              <w:jc w:val="center"/>
+              <w:rPr>
+                <w:rFonts w:eastAsiaTheme="minorEastAsia"/>
+                <w:b/>
+              </w:rPr>
+            </w:pPr>
+            <w:r>
+              <w:rPr>
+                <w:rFonts w:eastAsiaTheme="minorEastAsia"/>
+                <w:b/>
+              </w:rPr>
+              <w:t>F</w:t>
+            </w:r>
+          </w:p>
+        </w:tc>
+      </w:tr>
+    </w:tbl>
+    <w:p>
+      <w:pPr>
+        <w:rPr>
+          <w:rFonts w:eastAsiaTheme="minorEastAsia"/>
+        </w:rPr>
+      </w:pPr>
+    </w:p>
+    <w:p>
+      <w:pPr>
+        <w:pStyle w:val="ListParagraph"/>
+        <w:numPr>
+          <w:ilvl w:val="0"/>
+          <w:numId w:val="9"/>
+        </w:numPr>
+        <w:rPr>
+          <w:rFonts w:eastAsiaTheme="minorEastAsia"/>
+        </w:rPr>
+      </w:pPr>
+      <w:r>
+        <w:rPr>
+          <w:rFonts w:eastAsiaTheme="minorEastAsia"/>
+        </w:rPr>
+        <w:t xml:space="preserve">Let </w:t>
+      </w:r>
+      <m:oMath>
+        <m:r>
+          <w:rPr>
+            <w:rFonts w:ascii="Cambria Math" w:eastAsiaTheme="minorEastAsia" w:hAnsi="Cambria Math"/>
+          </w:rPr>
+          <m:t>n∈</m:t>
+        </m:r>
+        <m:r>
+          <m:rPr>
+            <m:scr m:val="double-struck"/>
+          </m:rPr>
+          <w:rPr>
+            <w:rFonts w:ascii="Cambria Math" w:eastAsiaTheme="minorEastAsia" w:hAnsi="Cambria Math"/>
+          </w:rPr>
+          <m:t>Z</m:t>
+        </m:r>
+      </m:oMath>
+      <w:r>
+        <w:rPr>
+          <w:rFonts w:eastAsiaTheme="minorEastAsia"/>
+        </w:rPr>
+        <w:t xml:space="preserve">. For which implication is its negation the following? The integer </w:t>
+      </w:r>
+      <m:oMath>
+        <m:r>
+          <w:rPr>
+            <w:rFonts w:ascii="Cambria Math" w:eastAsiaTheme="minorEastAsia" w:hAnsi="Cambria Math"/>
+          </w:rPr>
+          <m:t>3n+4</m:t>
+        </m:r>
+      </m:oMath>
+      <w:r>
+        <w:rPr>
+          <w:rFonts w:eastAsiaTheme="minorEastAsia"/>
+        </w:rPr>
+        <w:t xml:space="preserve"> is odd and </w:t>
+      </w:r>
+      <m:oMath>
+        <m:r>
+          <w:rPr>
+            <w:rFonts w:ascii="Cambria Math" w:eastAsiaTheme="minorEastAsia" w:hAnsi="Cambria Math"/>
+          </w:rPr>
+          <m:t>5n-6</m:t>
+        </m:r>
+      </m:oMath>
+      <w:r>
+        <w:rPr>
+          <w:rFonts w:eastAsiaTheme="minorEastAsia"/>
+        </w:rPr>
+        <w:t xml:space="preserve"> is even</w:t>
+      </w:r>
+    </w:p>
+    <w:p>
+      <w:pPr>
+        <w:pStyle w:val="ListParagraph"/>
+        <w:numPr>
+          <w:ilvl w:val="1"/>
+          <w:numId w:val="9"/>
+        </w:numPr>
+        <w:rPr>
+          <w:rFonts w:eastAsiaTheme="minorEastAsia"/>
+        </w:rPr>
+      </w:pPr>
+      <w:r>
+        <w:rPr>
+          <w:rFonts w:eastAsiaTheme="minorEastAsia"/>
+        </w:rPr>
+        <w:t>The negated statement</w:t>
+      </w:r>
+      <w:r>
+        <w:rPr>
+          <w:rFonts w:eastAsiaTheme="minorEastAsia"/>
+        </w:rPr>
+        <w:t xml:space="preserve"> has the form</w:t>
+      </w:r>
+      <w:r>
+        <w:rPr>
+          <w:rFonts w:eastAsiaTheme="minorEastAsia"/>
+        </w:rPr>
+        <w:t xml:space="preserve"> </w:t>
+      </w:r>
+      <m:oMath>
+        <m:r>
+          <w:rPr>
+            <w:rFonts w:ascii="Cambria Math" w:eastAsiaTheme="minorEastAsia" w:hAnsi="Cambria Math"/>
+          </w:rPr>
+          <m:t>P∧Q</m:t>
+        </m:r>
+      </m:oMath>
+    </w:p>
+    <w:p>
+      <w:pPr>
+        <w:pStyle w:val="ListParagraph"/>
+        <w:numPr>
+          <w:ilvl w:val="2"/>
+          <w:numId w:val="9"/>
+        </w:numPr>
+        <w:rPr>
+          <w:rFonts w:eastAsiaTheme="minorEastAsia"/>
+        </w:rPr>
+      </w:pPr>
+      <m:oMath>
+        <m:r>
+          <w:rPr>
+            <w:rFonts w:ascii="Cambria Math" w:eastAsiaTheme="minorEastAsia" w:hAnsi="Cambria Math"/>
+          </w:rPr>
+          <m:t>P:3n+4 is odd</m:t>
+        </m:r>
+        <m:r>
+          <w:rPr>
+            <w:rFonts w:ascii="Cambria Math" w:eastAsiaTheme="minorEastAsia" w:hAnsi="Cambria Math"/>
+          </w:rPr>
+          <m:t>;</m:t>
+        </m:r>
+        <m:r>
+          <w:rPr>
+            <w:rFonts w:ascii="Cambria Math" w:eastAsiaTheme="minorEastAsia" w:hAnsi="Cambria Math"/>
+          </w:rPr>
+          <m:t>Q:5n-6</m:t>
+        </m:r>
+      </m:oMath>
+      <w:r>
+        <w:rPr>
+          <w:rFonts w:eastAsiaTheme="minorEastAsia"/>
+        </w:rPr>
+        <w:t xml:space="preserve"> is even</w:t>
+      </w:r>
+    </w:p>
+    <w:p>
+      <w:pPr>
+        <w:pStyle w:val="ListParagraph"/>
+        <w:numPr>
+          <w:ilvl w:val="1"/>
+          <w:numId w:val="9"/>
+        </w:numPr>
+        <w:rPr>
+          <w:rFonts w:eastAsiaTheme="minorEastAsia"/>
+        </w:rPr>
+      </w:pPr>
+      <w:r>
+        <w:rPr>
+          <w:rFonts w:eastAsiaTheme="minorEastAsia"/>
+        </w:rPr>
+        <w:t xml:space="preserve">Using Theorem 21 (a): </w:t>
+      </w:r>
+      <m:oMath>
+        <m:r>
+          <w:rPr>
+            <w:rFonts w:ascii="Cambria Math" w:hAnsi="Cambria Math"/>
+          </w:rPr>
+          <m:t>~</m:t>
+        </m:r>
+        <m:d>
+          <m:dPr>
+            <m:ctrlPr>
+              <w:rPr>
+                <w:rFonts w:ascii="Cambria Math" w:hAnsi="Cambria Math"/>
+                <w:i/>
+              </w:rPr>
+            </m:ctrlPr>
+          </m:dPr>
+          <m:e>
+            <m:r>
+              <w:rPr>
+                <w:rFonts w:ascii="Cambria Math" w:hAnsi="Cambria Math"/>
+              </w:rPr>
+              <m:t>P⇒Q</m:t>
+            </m:r>
+          </m:e>
+        </m:d>
+        <m:r>
+          <w:rPr>
+            <w:rFonts w:ascii="Cambria Math" w:hAnsi="Cambria Math"/>
+          </w:rPr>
+          <m:t>≡P∧</m:t>
+        </m:r>
+        <m:d>
+          <m:dPr>
+            <m:ctrlPr>
+              <w:rPr>
+                <w:rFonts w:ascii="Cambria Math" w:hAnsi="Cambria Math"/>
+                <w:i/>
+              </w:rPr>
+            </m:ctrlPr>
+          </m:dPr>
+          <m:e>
+            <m:r>
+              <w:rPr>
+                <w:rFonts w:ascii="Cambria Math" w:hAnsi="Cambria Math"/>
+              </w:rPr>
+              <m:t>~Q</m:t>
+            </m:r>
+          </m:e>
+        </m:d>
+      </m:oMath>
+    </w:p>
+    <w:p>
+      <w:pPr>
+        <w:pStyle w:val="ListParagraph"/>
+        <w:numPr>
+          <w:ilvl w:val="1"/>
+          <w:numId w:val="9"/>
+        </w:numPr>
+        <w:rPr>
+          <w:rFonts w:eastAsiaTheme="minorEastAsia"/>
+        </w:rPr>
+      </w:pPr>
+      <w:r>
+        <w:rPr>
+          <w:rFonts w:eastAsiaTheme="minorEastAsia"/>
+        </w:rPr>
+        <w:t xml:space="preserve">Thus the </w:t>
+      </w:r>
+      <w:r>
+        <w:rPr>
+          <w:rFonts w:eastAsiaTheme="minorEastAsia"/>
+        </w:rPr>
+        <w:t xml:space="preserve">original </w:t>
+      </w:r>
+      <w:r>
+        <w:rPr>
+          <w:rFonts w:eastAsiaTheme="minorEastAsia"/>
+        </w:rPr>
+        <w:t xml:space="preserve">implication is: If </w:t>
+      </w:r>
+      <m:oMath>
+        <m:r>
+          <w:rPr>
+            <w:rFonts w:ascii="Cambria Math" w:eastAsiaTheme="minorEastAsia" w:hAnsi="Cambria Math"/>
+          </w:rPr>
+          <m:t>3n+4</m:t>
+        </m:r>
+      </m:oMath>
+      <w:r>
+        <w:rPr>
+          <w:rFonts w:eastAsiaTheme="minorEastAsia"/>
+        </w:rPr>
+        <w:t xml:space="preserve"> is odd, then </w:t>
+      </w:r>
+      <m:oMath>
+        <m:r>
+          <w:rPr>
+            <w:rFonts w:ascii="Cambria Math" w:eastAsiaTheme="minorEastAsia" w:hAnsi="Cambria Math"/>
+          </w:rPr>
+          <m:t>5n-6</m:t>
+        </m:r>
+      </m:oMath>
+      <w:r>
+        <w:rPr>
+          <w:rFonts w:eastAsiaTheme="minorEastAsia"/>
+        </w:rPr>
+        <w:t xml:space="preserve"> is odd.</w:t>
+      </w:r>
+    </w:p>
+    <w:p>
+      <w:pPr>
+        <w:pStyle w:val="ListParagraph"/>
+        <w:rPr>
+          <w:rFonts w:eastAsiaTheme="minorEastAsia"/>
+        </w:rPr>
+      </w:pPr>
+    </w:p>
+    <w:p>
+      <w:pPr>
+        <w:pStyle w:val="ListParagraph"/>
+        <w:numPr>
+          <w:ilvl w:val="0"/>
+          <w:numId w:val="9"/>
+        </w:numPr>
+        <w:rPr>
+          <w:rFonts w:eastAsiaTheme="minorEastAsia"/>
+        </w:rPr>
+      </w:pPr>
+      <w:r>
+        <w:rPr>
+          <w:rFonts w:eastAsiaTheme="minorEastAsia"/>
+        </w:rPr>
+        <w:t xml:space="preserve">For which biconditional is its negation the following? </w:t>
+      </w:r>
+      <m:oMath>
+        <m:sSup>
+          <m:sSupPr>
+            <m:ctrlPr>
+              <w:rPr>
+                <w:rFonts w:ascii="Cambria Math" w:eastAsiaTheme="minorEastAsia" w:hAnsi="Cambria Math"/>
+                <w:i/>
+              </w:rPr>
+            </m:ctrlPr>
+          </m:sSupPr>
+          <m:e>
+            <m:r>
+              <w:rPr>
+                <w:rFonts w:ascii="Cambria Math" w:eastAsiaTheme="minorEastAsia" w:hAnsi="Cambria Math"/>
+              </w:rPr>
+              <m:t>n</m:t>
+            </m:r>
+          </m:e>
+          <m:sup>
+            <m:r>
+              <w:rPr>
+                <w:rFonts w:ascii="Cambria Math" w:eastAsiaTheme="minorEastAsia" w:hAnsi="Cambria Math"/>
+              </w:rPr>
+              <m:t>3</m:t>
+            </m:r>
+          </m:sup>
+        </m:sSup>
+        <m:r>
+          <w:rPr>
+            <w:rFonts w:ascii="Cambria Math" w:eastAsiaTheme="minorEastAsia" w:hAnsi="Cambria Math"/>
+          </w:rPr>
+          <m:t xml:space="preserve">and 7n+2 are odd or </m:t>
+        </m:r>
+        <m:sSup>
+          <m:sSupPr>
+            <m:ctrlPr>
+              <w:rPr>
+                <w:rFonts w:ascii="Cambria Math" w:eastAsiaTheme="minorEastAsia" w:hAnsi="Cambria Math"/>
+                <w:i/>
+              </w:rPr>
+            </m:ctrlPr>
+          </m:sSupPr>
+          <m:e>
+            <m:r>
+              <w:rPr>
+                <w:rFonts w:ascii="Cambria Math" w:eastAsiaTheme="minorEastAsia" w:hAnsi="Cambria Math"/>
+              </w:rPr>
+              <m:t>n</m:t>
+            </m:r>
+          </m:e>
+          <m:sup>
+            <m:r>
+              <w:rPr>
+                <w:rFonts w:ascii="Cambria Math" w:eastAsiaTheme="minorEastAsia" w:hAnsi="Cambria Math"/>
+              </w:rPr>
+              <m:t>3</m:t>
+            </m:r>
+          </m:sup>
+        </m:sSup>
+        <m:r>
+          <w:rPr>
+            <w:rFonts w:ascii="Cambria Math" w:eastAsiaTheme="minorEastAsia" w:hAnsi="Cambria Math"/>
+          </w:rPr>
+          <m:t>and 7n+2 are even</m:t>
+        </m:r>
+      </m:oMath>
+    </w:p>
+    <w:p>
+      <w:pPr>
+        <w:pStyle w:val="ListParagraph"/>
+        <w:numPr>
+          <w:ilvl w:val="1"/>
+          <w:numId w:val="9"/>
+        </w:numPr>
+        <w:rPr>
+          <w:rFonts w:eastAsiaTheme="minorEastAsia"/>
+        </w:rPr>
+      </w:pPr>
+      <w:r>
+        <w:rPr>
+          <w:rFonts w:eastAsiaTheme="minorEastAsia"/>
+        </w:rPr>
+        <w:t xml:space="preserve">The negated statement has the form: </w:t>
+      </w:r>
+      <m:oMath>
+        <m:d>
+          <m:dPr>
+            <m:ctrlPr>
+              <w:rPr>
+                <w:rFonts w:ascii="Cambria Math" w:eastAsiaTheme="minorEastAsia" w:hAnsi="Cambria Math"/>
+                <w:i/>
+              </w:rPr>
+            </m:ctrlPr>
+          </m:dPr>
+          <m:e>
+            <m:r>
+              <w:rPr>
+                <w:rFonts w:ascii="Cambria Math" w:eastAsiaTheme="minorEastAsia" w:hAnsi="Cambria Math"/>
+              </w:rPr>
+              <m:t>P∧</m:t>
+            </m:r>
+            <m:r>
+              <w:rPr>
+                <w:rFonts w:ascii="Cambria Math" w:eastAsiaTheme="minorEastAsia" w:hAnsi="Cambria Math"/>
+              </w:rPr>
+              <m:t>(~</m:t>
+            </m:r>
+            <m:r>
+              <w:rPr>
+                <w:rFonts w:ascii="Cambria Math" w:eastAsiaTheme="minorEastAsia" w:hAnsi="Cambria Math"/>
+              </w:rPr>
+              <m:t>Q</m:t>
+            </m:r>
+            <m:r>
+              <w:rPr>
+                <w:rFonts w:ascii="Cambria Math" w:eastAsiaTheme="minorEastAsia" w:hAnsi="Cambria Math"/>
+              </w:rPr>
+              <m:t>)</m:t>
+            </m:r>
+          </m:e>
+        </m:d>
+        <m:r>
+          <w:rPr>
+            <w:rFonts w:ascii="Cambria Math" w:eastAsiaTheme="minorEastAsia" w:hAnsi="Cambria Math"/>
+          </w:rPr>
+          <m:t>∨(</m:t>
+        </m:r>
+        <m:r>
+          <w:rPr>
+            <w:rFonts w:ascii="Cambria Math" w:eastAsiaTheme="minorEastAsia" w:hAnsi="Cambria Math"/>
+          </w:rPr>
+          <m:t>Q</m:t>
+        </m:r>
+        <m:r>
+          <w:rPr>
+            <w:rFonts w:ascii="Cambria Math" w:eastAsiaTheme="minorEastAsia" w:hAnsi="Cambria Math"/>
+          </w:rPr>
+          <m:t>∧</m:t>
+        </m:r>
+        <m:r>
+          <w:rPr>
+            <w:rFonts w:ascii="Cambria Math" w:eastAsiaTheme="minorEastAsia" w:hAnsi="Cambria Math"/>
+          </w:rPr>
+          <m:t>(~P)</m:t>
+        </m:r>
+        <m:r>
+          <w:rPr>
+            <w:rFonts w:ascii="Cambria Math" w:eastAsiaTheme="minorEastAsia" w:hAnsi="Cambria Math"/>
+          </w:rPr>
+          <m:t>)</m:t>
+        </m:r>
+      </m:oMath>
+    </w:p>
+    <w:p>
+      <w:pPr>
+        <w:pStyle w:val="ListParagraph"/>
+        <w:numPr>
+          <w:ilvl w:val="2"/>
+          <w:numId w:val="9"/>
+        </w:numPr>
+        <w:rPr>
+          <w:rFonts w:eastAsiaTheme="minorEastAsia"/>
+        </w:rPr>
+      </w:pPr>
+      <m:oMath>
+        <m:r>
+          <w:rPr>
+            <w:rFonts w:ascii="Cambria Math" w:eastAsiaTheme="minorEastAsia" w:hAnsi="Cambria Math"/>
+          </w:rPr>
+          <m:t>P:</m:t>
+        </m:r>
+        <m:sSup>
+          <m:sSupPr>
+            <m:ctrlPr>
+              <w:rPr>
+                <w:rFonts w:ascii="Cambria Math" w:eastAsiaTheme="minorEastAsia" w:hAnsi="Cambria Math"/>
+                <w:i/>
+              </w:rPr>
+            </m:ctrlPr>
+          </m:sSupPr>
+          <m:e>
+            <m:r>
+              <w:rPr>
+                <w:rFonts w:ascii="Cambria Math" w:eastAsiaTheme="minorEastAsia" w:hAnsi="Cambria Math"/>
+              </w:rPr>
+              <m:t>n</m:t>
+            </m:r>
+          </m:e>
+          <m:sup>
+            <m:r>
+              <w:rPr>
+                <w:rFonts w:ascii="Cambria Math" w:eastAsiaTheme="minorEastAsia" w:hAnsi="Cambria Math"/>
+              </w:rPr>
+              <m:t>3</m:t>
+            </m:r>
+          </m:sup>
+        </m:sSup>
+        <m:r>
+          <w:rPr>
+            <w:rFonts w:ascii="Cambria Math" w:eastAsiaTheme="minorEastAsia" w:hAnsi="Cambria Math"/>
+          </w:rPr>
+          <m:t xml:space="preserve"> is odd;Q:7n+2 is </m:t>
+        </m:r>
+        <m:r>
+          <w:rPr>
+            <w:rFonts w:ascii="Cambria Math" w:eastAsiaTheme="minorEastAsia" w:hAnsi="Cambria Math"/>
+          </w:rPr>
+          <m:t>even</m:t>
+        </m:r>
+      </m:oMath>
+    </w:p>
+    <w:p>
+      <w:pPr>
+        <w:pStyle w:val="ListParagraph"/>
+        <w:numPr>
+          <w:ilvl w:val="1"/>
+          <w:numId w:val="9"/>
+        </w:numPr>
+        <w:rPr>
+          <w:rFonts w:eastAsiaTheme="minorEastAsia"/>
+        </w:rPr>
+      </w:pPr>
+      <w:r>
+        <w:rPr>
+          <w:rFonts w:eastAsiaTheme="minorEastAsia"/>
+        </w:rPr>
+        <w:t xml:space="preserve">Using Theorem 21 (b): </w:t>
+      </w:r>
+      <m:oMath>
+        <m:r>
+          <w:rPr>
+            <w:rFonts w:ascii="Cambria Math" w:hAnsi="Cambria Math"/>
+          </w:rPr>
+          <m:t>~</m:t>
+        </m:r>
+        <m:d>
+          <m:dPr>
+            <m:ctrlPr>
+              <w:rPr>
+                <w:rFonts w:ascii="Cambria Math" w:hAnsi="Cambria Math"/>
+                <w:i/>
+              </w:rPr>
+            </m:ctrlPr>
+          </m:dPr>
+          <m:e>
+            <m:r>
+              <w:rPr>
+                <w:rFonts w:ascii="Cambria Math" w:hAnsi="Cambria Math"/>
+              </w:rPr>
+              <m:t>P⇔Q</m:t>
+            </m:r>
+          </m:e>
+        </m:d>
+        <m:r>
+          <w:rPr>
+            <w:rFonts w:ascii="Cambria Math" w:hAnsi="Cambria Math"/>
+          </w:rPr>
+          <m:t>≡(P∧</m:t>
+        </m:r>
+        <m:d>
+          <m:dPr>
+            <m:ctrlPr>
+              <w:rPr>
+                <w:rFonts w:ascii="Cambria Math" w:hAnsi="Cambria Math"/>
+                <w:i/>
+              </w:rPr>
+            </m:ctrlPr>
+          </m:dPr>
+          <m:e>
+            <m:r>
+              <w:rPr>
+                <w:rFonts w:ascii="Cambria Math" w:hAnsi="Cambria Math"/>
+              </w:rPr>
+              <m:t>~Q</m:t>
+            </m:r>
+          </m:e>
+        </m:d>
+        <m:r>
+          <w:rPr>
+            <w:rFonts w:ascii="Cambria Math" w:hAnsi="Cambria Math"/>
+          </w:rPr>
+          <m:t>)∨(Q∧</m:t>
+        </m:r>
+        <m:d>
+          <m:dPr>
+            <m:ctrlPr>
+              <w:rPr>
+                <w:rFonts w:ascii="Cambria Math" w:hAnsi="Cambria Math"/>
+                <w:i/>
+              </w:rPr>
+            </m:ctrlPr>
+          </m:dPr>
+          <m:e>
+            <m:r>
+              <w:rPr>
+                <w:rFonts w:ascii="Cambria Math" w:hAnsi="Cambria Math"/>
+              </w:rPr>
+              <m:t>~P</m:t>
+            </m:r>
+          </m:e>
+        </m:d>
+        <m:r>
+          <w:rPr>
+            <w:rFonts w:ascii="Cambria Math" w:hAnsi="Cambria Math"/>
+          </w:rPr>
+          <m:t>)</m:t>
+        </m:r>
+        <m:r>
+          <w:rPr>
+            <w:rFonts w:ascii="Cambria Math" w:hAnsi="Cambria Math"/>
+          </w:rPr>
+          <m:t xml:space="preserve"> </m:t>
+        </m:r>
+      </m:oMath>
+    </w:p>
+    <w:p>
+      <w:pPr>
+        <w:pStyle w:val="ListParagraph"/>
+        <w:numPr>
+          <w:ilvl w:val="1"/>
+          <w:numId w:val="9"/>
+        </w:numPr>
+        <w:rPr>
+          <w:rFonts w:eastAsiaTheme="minorEastAsia"/>
+        </w:rPr>
+      </w:pPr>
+      <w:r>
+        <w:rPr>
+          <w:rFonts w:eastAsiaTheme="minorEastAsia"/>
+        </w:rPr>
+        <w:t xml:space="preserve">Thus the original biconditional is: </w:t>
+      </w:r>
+      <m:oMath>
+        <m:sSup>
+          <m:sSupPr>
+            <m:ctrlPr>
+              <w:rPr>
+                <w:rFonts w:ascii="Cambria Math" w:eastAsiaTheme="minorEastAsia" w:hAnsi="Cambria Math"/>
+                <w:i/>
+              </w:rPr>
+            </m:ctrlPr>
+          </m:sSupPr>
+          <m:e>
+            <m:r>
+              <w:rPr>
+                <w:rFonts w:ascii="Cambria Math" w:eastAsiaTheme="minorEastAsia" w:hAnsi="Cambria Math"/>
+              </w:rPr>
+              <m:t>n</m:t>
+            </m:r>
+          </m:e>
+          <m:sup>
+            <m:r>
+              <w:rPr>
+                <w:rFonts w:ascii="Cambria Math" w:eastAsiaTheme="minorEastAsia" w:hAnsi="Cambria Math"/>
+              </w:rPr>
+              <m:t>3</m:t>
+            </m:r>
+          </m:sup>
+        </m:sSup>
+      </m:oMath>
+      <w:r>
+        <w:rPr>
+          <w:rFonts w:eastAsiaTheme="minorEastAsia"/>
+        </w:rPr>
+        <w:t xml:space="preserve"> is odd if and only if </w:t>
+      </w:r>
+      <m:oMath>
+        <m:r>
+          <w:rPr>
+            <w:rFonts w:ascii="Cambria Math" w:eastAsiaTheme="minorEastAsia" w:hAnsi="Cambria Math"/>
+          </w:rPr>
+          <m:t>7n+2</m:t>
+        </m:r>
+      </m:oMath>
+      <w:r>
+        <w:rPr>
+          <w:rFonts w:eastAsiaTheme="minorEastAsia"/>
+        </w:rPr>
+        <w:t xml:space="preserve"> is even</w:t>
+      </w:r>
+      <w:bookmarkStart w:id="0" w:name="_GoBack"/>
+      <w:bookmarkEnd w:id="0"/>
+    </w:p>
+    <w:p>
+      <w:pPr>
+        <w:pStyle w:val="ListParagraph"/>
+        <w:ind w:left="360"/>
+        <w:rPr>
+          <w:rFonts w:eastAsiaTheme="minorEastAsia"/>
+        </w:rPr>
+      </w:pPr>
+    </w:p>
     <w:sectPr>
       <w:headerReference w:type="default" r:id="rId7"/>
       <w:pgSz w:w="11900" w:h="16840"/>
@@ -25979,6 +29224,92 @@
       </w:pPr>
     </w:lvl>
   </w:abstractNum>
+  <w:abstractNum w:abstractNumId="11">
+    <w:nsid w:val="7CE7709A"/>
+    <w:multiLevelType w:val="multilevel"/>
+    <w:tmpl w:val="0409001D"/>
+    <w:lvl w:ilvl="0">
+      <w:start w:val="1"/>
+      <w:numFmt w:val="decimal"/>
+      <w:lvlText w:val="%1)"/>
+      <w:lvlJc w:val="left"/>
+      <w:pPr>
+        <w:ind w:left="360" w:hanging="360"/>
+      </w:pPr>
+    </w:lvl>
+    <w:lvl w:ilvl="1">
+      <w:start w:val="1"/>
+      <w:numFmt w:val="lowerLetter"/>
+      <w:lvlText w:val="%2)"/>
+      <w:lvlJc w:val="left"/>
+      <w:pPr>
+        <w:ind w:left="720" w:hanging="360"/>
+      </w:pPr>
+    </w:lvl>
+    <w:lvl w:ilvl="2">
+      <w:start w:val="1"/>
+      <w:numFmt w:val="lowerRoman"/>
+      <w:lvlText w:val="%3)"/>
+      <w:lvlJc w:val="left"/>
+      <w:pPr>
+        <w:ind w:left="1080" w:hanging="360"/>
+      </w:pPr>
+    </w:lvl>
+    <w:lvl w:ilvl="3">
+      <w:start w:val="1"/>
+      <w:numFmt w:val="decimal"/>
+      <w:lvlText w:val="(%4)"/>
+      <w:lvlJc w:val="left"/>
+      <w:pPr>
+        <w:ind w:left="1440" w:hanging="360"/>
+      </w:pPr>
+    </w:lvl>
+    <w:lvl w:ilvl="4">
+      <w:start w:val="1"/>
+      <w:numFmt w:val="lowerLetter"/>
+      <w:lvlText w:val="(%5)"/>
+      <w:lvlJc w:val="left"/>
+      <w:pPr>
+        <w:ind w:left="1800" w:hanging="360"/>
+      </w:pPr>
+    </w:lvl>
+    <w:lvl w:ilvl="5">
+      <w:start w:val="1"/>
+      <w:numFmt w:val="lowerRoman"/>
+      <w:lvlText w:val="(%6)"/>
+      <w:lvlJc w:val="left"/>
+      <w:pPr>
+        <w:ind w:left="2160" w:hanging="360"/>
+      </w:pPr>
+    </w:lvl>
+    <w:lvl w:ilvl="6">
+      <w:start w:val="1"/>
+      <w:numFmt w:val="decimal"/>
+      <w:lvlText w:val="%7."/>
+      <w:lvlJc w:val="left"/>
+      <w:pPr>
+        <w:ind w:left="2520" w:hanging="360"/>
+      </w:pPr>
+    </w:lvl>
+    <w:lvl w:ilvl="7">
+      <w:start w:val="1"/>
+      <w:numFmt w:val="lowerLetter"/>
+      <w:lvlText w:val="%8."/>
+      <w:lvlJc w:val="left"/>
+      <w:pPr>
+        <w:ind w:left="2880" w:hanging="360"/>
+      </w:pPr>
+    </w:lvl>
+    <w:lvl w:ilvl="8">
+      <w:start w:val="1"/>
+      <w:numFmt w:val="lowerRoman"/>
+      <w:lvlText w:val="%9."/>
+      <w:lvlJc w:val="left"/>
+      <w:pPr>
+        <w:ind w:left="3240" w:hanging="360"/>
+      </w:pPr>
+    </w:lvl>
+  </w:abstractNum>
   <w:num w:numId="1">
     <w:abstractNumId w:val="0"/>
   </w:num>
@@ -26011,6 +29342,9 @@
   </w:num>
   <w:num w:numId="11">
     <w:abstractNumId w:val="9"/>
+  </w:num>
+  <w:num w:numId="12">
+    <w:abstractNumId w:val="11"/>
   </w:num>
 </w:numbering>
 </file>

</xml_diff>

<commit_message>
Chapter 1, minor correction.
</commit_message>
<xml_diff>
--- a/Mathematical Proofs - Chapter 1.docx
+++ b/Mathematical Proofs - Chapter 1.docx
@@ -1358,8 +1358,6 @@
               <w:fldChar w:fldCharType="end"/>
             </w:r>
           </w:hyperlink>
-          <w:bookmarkStart w:id="0" w:name="_GoBack"/>
-          <w:bookmarkEnd w:id="0"/>
         </w:p>
         <w:p>
           <w:pPr>
@@ -1778,7 +1776,7 @@
                 <w:noProof/>
                 <w:webHidden/>
               </w:rPr>
-              <w:t>13</w:t>
+              <w:t>14</w:t>
             </w:r>
             <w:r>
               <w:rPr>
@@ -1849,7 +1847,7 @@
                 <w:noProof/>
                 <w:webHidden/>
               </w:rPr>
-              <w:t>13</w:t>
+              <w:t>14</w:t>
             </w:r>
             <w:r>
               <w:rPr>
@@ -1920,7 +1918,7 @@
                 <w:noProof/>
                 <w:webHidden/>
               </w:rPr>
-              <w:t>15</w:t>
+              <w:t>14</w:t>
             </w:r>
             <w:r>
               <w:rPr>
@@ -1992,7 +1990,7 @@
                 <w:noProof/>
                 <w:webHidden/>
               </w:rPr>
-              <w:t>16</w:t>
+              <w:t>15</w:t>
             </w:r>
             <w:r>
               <w:rPr>
@@ -2063,7 +2061,7 @@
                 <w:noProof/>
                 <w:webHidden/>
               </w:rPr>
-              <w:t>16</w:t>
+              <w:t>15</w:t>
             </w:r>
             <w:r>
               <w:rPr>
@@ -2134,7 +2132,7 @@
                 <w:noProof/>
                 <w:webHidden/>
               </w:rPr>
-              <w:t>16</w:t>
+              <w:t>15</w:t>
             </w:r>
             <w:r>
               <w:rPr>
@@ -2746,6 +2744,8 @@
       <w:r>
         <w:br w:type="page"/>
       </w:r>
+      <w:bookmarkStart w:id="0" w:name="_GoBack"/>
+      <w:bookmarkEnd w:id="0"/>
     </w:p>
     <w:p>
       <w:pPr>
@@ -21469,10 +21469,24 @@
     </w:p>
     <w:p>
       <w:pPr>
+        <w:rPr>
+          <w:rFonts w:asciiTheme="majorHAnsi" w:eastAsiaTheme="majorEastAsia" w:hAnsiTheme="majorHAnsi" w:cstheme="majorBidi"/>
+          <w:color w:val="2E74B5" w:themeColor="accent1" w:themeShade="BF"/>
+          <w:sz w:val="26"/>
+          <w:szCs w:val="26"/>
+        </w:rPr>
+      </w:pPr>
+      <w:bookmarkStart w:id="17" w:name="_Toc457764184"/>
+      <w:r>
+        <w:br w:type="page"/>
+      </w:r>
+    </w:p>
+    <w:p>
+      <w:pPr>
         <w:pStyle w:val="Heading2"/>
       </w:pPr>
-      <w:bookmarkStart w:id="17" w:name="_Toc457764184"/>
-      <w:r>
+      <w:r>
+        <w:lastRenderedPageBreak/>
         <w:t>Section 7: Tautologies and Contradictions</w:t>
       </w:r>
       <w:bookmarkEnd w:id="17"/>
@@ -21535,24 +21549,10 @@
     </w:p>
     <w:p>
       <w:pPr>
-        <w:rPr>
-          <w:rFonts w:asciiTheme="majorHAnsi" w:eastAsiaTheme="majorEastAsia" w:hAnsiTheme="majorHAnsi" w:cstheme="majorBidi"/>
-          <w:color w:val="1F4D78" w:themeColor="accent1" w:themeShade="7F"/>
-          <w:u w:val="single"/>
-        </w:rPr>
-      </w:pPr>
-      <w:r>
-        <w:lastRenderedPageBreak/>
-        <w:br w:type="page"/>
-      </w:r>
-    </w:p>
-    <w:p>
-      <w:pPr>
         <w:pStyle w:val="Heading3"/>
       </w:pPr>
       <w:bookmarkStart w:id="19" w:name="_Toc457764186"/>
       <w:r>
-        <w:lastRenderedPageBreak/>
         <w:t>Exercises</w:t>
       </w:r>
       <w:bookmarkEnd w:id="19"/>
@@ -24207,6 +24207,7 @@
               <w:jc w:val="center"/>
             </w:pPr>
             <w:r>
+              <w:lastRenderedPageBreak/>
               <w:t>F</w:t>
             </w:r>
           </w:p>
@@ -24339,7 +24340,6 @@
           <w:rPr>
             <w:rFonts w:ascii="Cambria Math" w:hAnsi="Cambria Math"/>
           </w:rPr>
-          <w:lastRenderedPageBreak/>
           <m:t>R∨S</m:t>
         </m:r>
       </m:oMath>
@@ -26011,6 +26011,7 @@
               <w:jc w:val="center"/>
             </w:pPr>
             <w:r>
+              <w:lastRenderedPageBreak/>
               <w:t>T</w:t>
             </w:r>
           </w:p>
@@ -26339,7 +26340,6 @@
           <w:rPr>
             <w:rFonts w:ascii="Cambria Math" w:hAnsi="Cambria Math"/>
           </w:rPr>
-          <w:lastRenderedPageBreak/>
           <m:t>P⇒</m:t>
         </m:r>
         <m:d>
@@ -29661,6 +29661,7 @@
           </w:tcPr>
           <w:p>
             <w:r>
+              <w:lastRenderedPageBreak/>
               <w:t>T</w:t>
             </w:r>
           </w:p>
@@ -51712,6 +51713,8 @@
     </w:p>
     <w:sectPr>
       <w:headerReference w:type="default" r:id="rId9"/>
+      <w:footerReference w:type="even" r:id="rId10"/>
+      <w:footerReference w:type="default" r:id="rId11"/>
       <w:pgSz w:w="11900" w:h="16840"/>
       <w:pgMar w:top="1701" w:right="1134" w:bottom="1701" w:left="1134" w:header="708" w:footer="708" w:gutter="0"/>
       <w:cols w:space="708"/>
@@ -51739,6 +51742,95 @@
     </w:p>
   </w:endnote>
 </w:endnotes>
+</file>
+
+<file path=word/footer1.xml><?xml version="1.0" encoding="utf-8"?>
+<w:ftr xmlns:wpc="http://schemas.microsoft.com/office/word/2010/wordprocessingCanvas" xmlns:mo="http://schemas.microsoft.com/office/mac/office/2008/main" xmlns:mc="http://schemas.openxmlformats.org/markup-compatibility/2006" xmlns:mv="urn:schemas-microsoft-com:mac:vml" xmlns:o="urn:schemas-microsoft-com:office:office" xmlns:r="http://schemas.openxmlformats.org/officeDocument/2006/relationships" xmlns:m="http://schemas.openxmlformats.org/officeDocument/2006/math" xmlns:v="urn:schemas-microsoft-com:vml" xmlns:wp14="http://schemas.microsoft.com/office/word/2010/wordprocessingDrawing" xmlns:wp="http://schemas.openxmlformats.org/drawingml/2006/wordprocessingDrawing" xmlns:w10="urn:schemas-microsoft-com:office:word" xmlns:w="http://schemas.openxmlformats.org/wordprocessingml/2006/main" xmlns:w14="http://schemas.microsoft.com/office/word/2010/wordml" xmlns:w15="http://schemas.microsoft.com/office/word/2012/wordml" xmlns:wpg="http://schemas.microsoft.com/office/word/2010/wordprocessingGroup" xmlns:wpi="http://schemas.microsoft.com/office/word/2010/wordprocessingInk" xmlns:wne="http://schemas.microsoft.com/office/word/2006/wordml" xmlns:wps="http://schemas.microsoft.com/office/word/2010/wordprocessingShape" mc:Ignorable="w14 w15 wp14">
+  <w:p>
+    <w:pPr>
+      <w:pStyle w:val="Footer"/>
+      <w:framePr w:wrap="none" w:vAnchor="text" w:hAnchor="margin" w:xAlign="right" w:y="1"/>
+      <w:rPr>
+        <w:rStyle w:val="PageNumber"/>
+      </w:rPr>
+    </w:pPr>
+    <w:r>
+      <w:rPr>
+        <w:rStyle w:val="PageNumber"/>
+      </w:rPr>
+      <w:fldChar w:fldCharType="begin"/>
+    </w:r>
+    <w:r>
+      <w:rPr>
+        <w:rStyle w:val="PageNumber"/>
+      </w:rPr>
+      <w:instrText xml:space="preserve">PAGE  </w:instrText>
+    </w:r>
+    <w:r>
+      <w:rPr>
+        <w:rStyle w:val="PageNumber"/>
+      </w:rPr>
+      <w:fldChar w:fldCharType="end"/>
+    </w:r>
+  </w:p>
+  <w:p>
+    <w:pPr>
+      <w:pStyle w:val="Footer"/>
+      <w:ind w:right="360"/>
+    </w:pPr>
+  </w:p>
+</w:ftr>
+</file>
+
+<file path=word/footer2.xml><?xml version="1.0" encoding="utf-8"?>
+<w:ftr xmlns:wpc="http://schemas.microsoft.com/office/word/2010/wordprocessingCanvas" xmlns:mo="http://schemas.microsoft.com/office/mac/office/2008/main" xmlns:mc="http://schemas.openxmlformats.org/markup-compatibility/2006" xmlns:mv="urn:schemas-microsoft-com:mac:vml" xmlns:o="urn:schemas-microsoft-com:office:office" xmlns:r="http://schemas.openxmlformats.org/officeDocument/2006/relationships" xmlns:m="http://schemas.openxmlformats.org/officeDocument/2006/math" xmlns:v="urn:schemas-microsoft-com:vml" xmlns:wp14="http://schemas.microsoft.com/office/word/2010/wordprocessingDrawing" xmlns:wp="http://schemas.openxmlformats.org/drawingml/2006/wordprocessingDrawing" xmlns:w10="urn:schemas-microsoft-com:office:word" xmlns:w="http://schemas.openxmlformats.org/wordprocessingml/2006/main" xmlns:w14="http://schemas.microsoft.com/office/word/2010/wordml" xmlns:w15="http://schemas.microsoft.com/office/word/2012/wordml" xmlns:wpg="http://schemas.microsoft.com/office/word/2010/wordprocessingGroup" xmlns:wpi="http://schemas.microsoft.com/office/word/2010/wordprocessingInk" xmlns:wne="http://schemas.microsoft.com/office/word/2006/wordml" xmlns:wps="http://schemas.microsoft.com/office/word/2010/wordprocessingShape" mc:Ignorable="w14 w15 wp14">
+  <w:p>
+    <w:pPr>
+      <w:pStyle w:val="Footer"/>
+      <w:framePr w:wrap="none" w:vAnchor="text" w:hAnchor="margin" w:xAlign="right" w:y="1"/>
+      <w:rPr>
+        <w:rStyle w:val="PageNumber"/>
+      </w:rPr>
+    </w:pPr>
+    <w:r>
+      <w:rPr>
+        <w:rStyle w:val="PageNumber"/>
+      </w:rPr>
+      <w:fldChar w:fldCharType="begin"/>
+    </w:r>
+    <w:r>
+      <w:rPr>
+        <w:rStyle w:val="PageNumber"/>
+      </w:rPr>
+      <w:instrText xml:space="preserve">PAGE  </w:instrText>
+    </w:r>
+    <w:r>
+      <w:rPr>
+        <w:rStyle w:val="PageNumber"/>
+      </w:rPr>
+      <w:fldChar w:fldCharType="separate"/>
+    </w:r>
+    <w:r>
+      <w:rPr>
+        <w:rStyle w:val="PageNumber"/>
+        <w:noProof/>
+      </w:rPr>
+      <w:t>2</w:t>
+    </w:r>
+    <w:r>
+      <w:rPr>
+        <w:rStyle w:val="PageNumber"/>
+      </w:rPr>
+      <w:fldChar w:fldCharType="end"/>
+    </w:r>
+  </w:p>
+  <w:p>
+    <w:pPr>
+      <w:pStyle w:val="Footer"/>
+      <w:ind w:right="360"/>
+    </w:pPr>
+  </w:p>
+</w:ftr>
 </file>
 
 <file path=word/footnotes.xml><?xml version="1.0" encoding="utf-8"?>
@@ -53849,6 +53941,14 @@
       <w:szCs w:val="18"/>
     </w:rPr>
   </w:style>
+  <w:style w:type="character" w:styleId="PageNumber">
+    <w:name w:val="page number"/>
+    <w:basedOn w:val="DefaultParagraphFont"/>
+    <w:uiPriority w:val="99"/>
+    <w:semiHidden/>
+    <w:unhideWhenUsed/>
+    <w:rsid w:val="008C5861"/>
+  </w:style>
 </w:styles>
 </file>
 
@@ -54687,7 +54787,7 @@
 </file>
 
 <file path=customXml/itemProps2.xml><?xml version="1.0" encoding="utf-8"?>
-<ds:datastoreItem xmlns:ds="http://schemas.openxmlformats.org/officeDocument/2006/customXml" ds:itemID="{645F4F13-4A14-064E-B469-EFCEC65BB215}">
+<ds:datastoreItem xmlns:ds="http://schemas.openxmlformats.org/officeDocument/2006/customXml" ds:itemID="{23C38412-3133-364D-99C0-611C74BA6E16}">
   <ds:schemaRefs>
     <ds:schemaRef ds:uri="http://schemas.openxmlformats.org/officeDocument/2006/bibliography"/>
   </ds:schemaRefs>

</xml_diff>

<commit_message>
Chapter 1, fixed layout.
</commit_message>
<xml_diff>
--- a/Mathematical Proofs - Chapter 1.docx
+++ b/Mathematical Proofs - Chapter 1.docx
@@ -2744,14 +2744,12 @@
       <w:r>
         <w:br w:type="page"/>
       </w:r>
-      <w:bookmarkStart w:id="0" w:name="_GoBack"/>
-      <w:bookmarkEnd w:id="0"/>
     </w:p>
     <w:p>
       <w:pPr>
         <w:pStyle w:val="Heading2"/>
       </w:pPr>
-      <w:bookmarkStart w:id="1" w:name="_Toc457764168"/>
+      <w:bookmarkStart w:id="0" w:name="_Toc457764168"/>
       <w:r>
         <w:lastRenderedPageBreak/>
         <w:t>Section 1:</w:t>
@@ -2759,17 +2757,17 @@
       <w:r>
         <w:t xml:space="preserve"> Statements</w:t>
       </w:r>
+      <w:bookmarkEnd w:id="0"/>
+    </w:p>
+    <w:p>
+      <w:pPr>
+        <w:pStyle w:val="Heading3"/>
+      </w:pPr>
+      <w:bookmarkStart w:id="1" w:name="_Toc457764169"/>
+      <w:r>
+        <w:t>Exercises</w:t>
+      </w:r>
       <w:bookmarkEnd w:id="1"/>
-    </w:p>
-    <w:p>
-      <w:pPr>
-        <w:pStyle w:val="Heading3"/>
-      </w:pPr>
-      <w:bookmarkStart w:id="2" w:name="_Toc457764169"/>
-      <w:r>
-        <w:t>Exercises</w:t>
-      </w:r>
-      <w:bookmarkEnd w:id="2"/>
     </w:p>
     <w:p>
       <w:pPr>
@@ -5340,21 +5338,7 @@
           <w:rPr>
             <w:rFonts w:ascii="Cambria Math" w:eastAsiaTheme="minorEastAsia" w:hAnsi="Cambria Math"/>
           </w:rPr>
-          <m:t>S</m:t>
-        </m:r>
-        <w:proofErr w:type="gramStart"/>
-        <m:r>
-          <w:rPr>
-            <w:rFonts w:ascii="Cambria Math" w:eastAsiaTheme="minorEastAsia" w:hAnsi="Cambria Math"/>
-          </w:rPr>
-          <m:t>={</m:t>
-        </m:r>
-        <w:proofErr w:type="gramEnd"/>
-        <m:r>
-          <w:rPr>
-            <w:rFonts w:ascii="Cambria Math" w:eastAsiaTheme="minorEastAsia" w:hAnsi="Cambria Math"/>
-          </w:rPr>
-          <m:t>3, 5, 7, 9}</m:t>
+          <m:t>S={3, 5, 7, 9}</m:t>
         </m:r>
       </m:oMath>
       <w:r>
@@ -5414,6 +5398,12 @@
           <w:rFonts w:eastAsiaTheme="minorEastAsia"/>
         </w:rPr>
       </w:pPr>
+      <w:r>
+        <w:rPr>
+          <w:rFonts w:eastAsiaTheme="minorEastAsia"/>
+        </w:rPr>
+        <w:br w:type="page"/>
+      </w:r>
     </w:p>
     <w:p>
       <w:pPr>
@@ -5430,6 +5420,7 @@
         <w:rPr>
           <w:rFonts w:eastAsiaTheme="minorEastAsia"/>
         </w:rPr>
+        <w:lastRenderedPageBreak/>
         <w:t xml:space="preserve">Find two open sentences P(n) and Q(n), both over the domain </w:t>
       </w:r>
       <m:oMath>
@@ -5437,21 +5428,7 @@
           <w:rPr>
             <w:rFonts w:ascii="Cambria Math" w:eastAsiaTheme="minorEastAsia" w:hAnsi="Cambria Math"/>
           </w:rPr>
-          <m:t>S</m:t>
-        </m:r>
-        <w:proofErr w:type="gramStart"/>
-        <m:r>
-          <w:rPr>
-            <w:rFonts w:ascii="Cambria Math" w:eastAsiaTheme="minorEastAsia" w:hAnsi="Cambria Math"/>
-          </w:rPr>
-          <m:t>={</m:t>
-        </m:r>
-        <w:proofErr w:type="gramEnd"/>
-        <m:r>
-          <w:rPr>
-            <w:rFonts w:ascii="Cambria Math" w:eastAsiaTheme="minorEastAsia" w:hAnsi="Cambria Math"/>
-          </w:rPr>
-          <m:t>2, 4, 6, 8}</m:t>
+          <m:t>S={2, 4, 6, 8}</m:t>
         </m:r>
       </m:oMath>
       <w:r>
@@ -5477,7 +5454,6 @@
           <w:rPr>
             <w:rFonts w:ascii="Cambria Math" w:eastAsiaTheme="minorEastAsia" w:hAnsi="Cambria Math"/>
           </w:rPr>
-          <w:lastRenderedPageBreak/>
           <m:t>P</m:t>
         </m:r>
         <m:d>
@@ -5587,7 +5563,7 @@
       <w:pPr>
         <w:pStyle w:val="Heading2"/>
       </w:pPr>
-      <w:bookmarkStart w:id="3" w:name="_Toc457764170"/>
+      <w:bookmarkStart w:id="2" w:name="_Toc457764170"/>
       <w:r>
         <w:t>Section 2</w:t>
       </w:r>
@@ -5597,17 +5573,17 @@
       <w:r>
         <w:t>Negation of a Statement</w:t>
       </w:r>
+      <w:bookmarkEnd w:id="2"/>
+    </w:p>
+    <w:p>
+      <w:pPr>
+        <w:pStyle w:val="Heading3"/>
+      </w:pPr>
+      <w:bookmarkStart w:id="3" w:name="_Toc457764171"/>
+      <w:r>
+        <w:t>Exercises</w:t>
+      </w:r>
       <w:bookmarkEnd w:id="3"/>
-    </w:p>
-    <w:p>
-      <w:pPr>
-        <w:pStyle w:val="Heading3"/>
-      </w:pPr>
-      <w:bookmarkStart w:id="4" w:name="_Toc457764171"/>
-      <w:r>
-        <w:t>Exercises</w:t>
-      </w:r>
-      <w:bookmarkEnd w:id="4"/>
     </w:p>
     <w:p>
       <w:pPr>
@@ -5705,16 +5681,8 @@
         <w:rPr>
           <w:rFonts w:eastAsiaTheme="minorEastAsia"/>
         </w:rPr>
-        <w:t xml:space="preserve"> is not a rational </w:t>
-      </w:r>
-      <w:proofErr w:type="gramStart"/>
-      <w:r>
-        <w:rPr>
-          <w:rFonts w:eastAsiaTheme="minorEastAsia"/>
-        </w:rPr>
-        <w:t>number</w:t>
-      </w:r>
-      <w:proofErr w:type="gramEnd"/>
+        <w:t xml:space="preserve"> is not a rational number</w:t>
+      </w:r>
     </w:p>
     <w:p>
       <w:pPr>
@@ -6447,6 +6415,7 @@
         <w:rPr>
           <w:rFonts w:eastAsiaTheme="minorEastAsia"/>
         </w:rPr>
+        <w:lastRenderedPageBreak/>
         <w:t>One</w:t>
       </w:r>
       <w:r>
@@ -6525,7 +6494,6 @@
         <w:rPr>
           <w:rFonts w:eastAsiaTheme="minorEastAsia"/>
         </w:rPr>
-        <w:lastRenderedPageBreak/>
         <w:t>It’s</w:t>
       </w:r>
       <w:r>
@@ -6602,21 +6570,21 @@
       <w:pPr>
         <w:pStyle w:val="Heading2"/>
       </w:pPr>
-      <w:bookmarkStart w:id="5" w:name="_Toc457764172"/>
+      <w:bookmarkStart w:id="4" w:name="_Toc457764172"/>
       <w:r>
         <w:t>Section 3: The Disjunction and Conjunction of Statements</w:t>
       </w:r>
+      <w:bookmarkEnd w:id="4"/>
+    </w:p>
+    <w:p>
+      <w:pPr>
+        <w:pStyle w:val="Heading3"/>
+      </w:pPr>
+      <w:bookmarkStart w:id="5" w:name="_Toc457764173"/>
+      <w:r>
+        <w:t>Notes</w:t>
+      </w:r>
       <w:bookmarkEnd w:id="5"/>
-    </w:p>
-    <w:p>
-      <w:pPr>
-        <w:pStyle w:val="Heading3"/>
-      </w:pPr>
-      <w:bookmarkStart w:id="6" w:name="_Toc457764173"/>
-      <w:r>
-        <w:t>Notes</w:t>
-      </w:r>
-      <w:bookmarkEnd w:id="6"/>
     </w:p>
     <w:p>
       <w:pPr>
@@ -6656,11 +6624,11 @@
       <w:pPr>
         <w:pStyle w:val="Heading3"/>
       </w:pPr>
-      <w:bookmarkStart w:id="7" w:name="_Toc457764174"/>
+      <w:bookmarkStart w:id="6" w:name="_Toc457764174"/>
       <w:r>
         <w:t>Exercises</w:t>
       </w:r>
-      <w:bookmarkEnd w:id="7"/>
+      <w:bookmarkEnd w:id="6"/>
     </w:p>
     <w:p/>
     <w:p>
@@ -7397,21 +7365,22 @@
       <w:pPr>
         <w:pStyle w:val="Heading2"/>
       </w:pPr>
-      <w:bookmarkStart w:id="8" w:name="_Toc457764175"/>
-      <w:r>
+      <w:bookmarkStart w:id="7" w:name="_Toc457764175"/>
+      <w:r>
+        <w:lastRenderedPageBreak/>
         <w:t>Section 4: The Implication</w:t>
       </w:r>
+      <w:bookmarkEnd w:id="7"/>
+    </w:p>
+    <w:p>
+      <w:pPr>
+        <w:pStyle w:val="Heading3"/>
+      </w:pPr>
+      <w:bookmarkStart w:id="8" w:name="_Toc457764176"/>
+      <w:r>
+        <w:t>Notes</w:t>
+      </w:r>
       <w:bookmarkEnd w:id="8"/>
-    </w:p>
-    <w:p>
-      <w:pPr>
-        <w:pStyle w:val="Heading3"/>
-      </w:pPr>
-      <w:bookmarkStart w:id="9" w:name="_Toc457764176"/>
-      <w:r>
-        <w:t>Notes</w:t>
-      </w:r>
-      <w:bookmarkEnd w:id="9"/>
     </w:p>
     <w:p>
       <w:pPr>
@@ -7571,7 +7540,6 @@
           </w:tcPr>
           <w:p>
             <w:r>
-              <w:lastRenderedPageBreak/>
               <w:t>False</w:t>
             </w:r>
           </w:p>
@@ -7638,11 +7606,11 @@
       <w:pPr>
         <w:pStyle w:val="Heading3"/>
       </w:pPr>
-      <w:bookmarkStart w:id="10" w:name="_Toc457764177"/>
+      <w:bookmarkStart w:id="9" w:name="_Toc457764177"/>
       <w:r>
         <w:t>Exercises</w:t>
       </w:r>
-      <w:bookmarkEnd w:id="10"/>
+      <w:bookmarkEnd w:id="9"/>
     </w:p>
     <w:p/>
     <w:p>
@@ -9910,7 +9878,6 @@
         <w:rPr>
           <w:rFonts w:eastAsiaTheme="minorEastAsia"/>
         </w:rPr>
-        <w:lastRenderedPageBreak/>
         <w:t xml:space="preserve">It’s possible that </w:t>
       </w:r>
       <m:oMath>
@@ -10544,6 +10511,7 @@
         </w:numPr>
       </w:pPr>
       <w:r>
+        <w:lastRenderedPageBreak/>
         <w:t>The two students who attend are Cindy and Don</w:t>
       </w:r>
     </w:p>
@@ -10647,7 +10615,6 @@
         <w:rPr>
           <w:rFonts w:eastAsiaTheme="minorEastAsia"/>
         </w:rPr>
-        <w:lastRenderedPageBreak/>
         <w:t xml:space="preserve">P is true. (False – </w:t>
       </w:r>
       <w:r>
@@ -10994,21 +10961,21 @@
       <w:pPr>
         <w:pStyle w:val="Heading2"/>
       </w:pPr>
-      <w:bookmarkStart w:id="11" w:name="_Toc457764178"/>
+      <w:bookmarkStart w:id="10" w:name="_Toc457764178"/>
       <w:r>
         <w:t>Section 5: More on Implications</w:t>
       </w:r>
+      <w:bookmarkEnd w:id="10"/>
+    </w:p>
+    <w:p>
+      <w:pPr>
+        <w:pStyle w:val="Heading3"/>
+      </w:pPr>
+      <w:bookmarkStart w:id="11" w:name="_Toc457764179"/>
+      <w:r>
+        <w:t>Notes</w:t>
+      </w:r>
       <w:bookmarkEnd w:id="11"/>
-    </w:p>
-    <w:p>
-      <w:pPr>
-        <w:pStyle w:val="Heading3"/>
-      </w:pPr>
-      <w:bookmarkStart w:id="12" w:name="_Toc457764179"/>
-      <w:r>
-        <w:t>Notes</w:t>
-      </w:r>
-      <w:bookmarkEnd w:id="12"/>
     </w:p>
     <w:p>
       <w:pPr>
@@ -11118,11 +11085,11 @@
       <w:pPr>
         <w:pStyle w:val="Heading3"/>
       </w:pPr>
-      <w:bookmarkStart w:id="13" w:name="_Toc457764180"/>
+      <w:bookmarkStart w:id="12" w:name="_Toc457764180"/>
       <w:r>
         <w:t>Exercises</w:t>
       </w:r>
-      <w:bookmarkEnd w:id="13"/>
+      <w:bookmarkEnd w:id="12"/>
     </w:p>
     <w:p/>
     <w:p>
@@ -11999,6 +11966,7 @@
         <w:rPr>
           <w:rFonts w:eastAsiaTheme="minorEastAsia"/>
         </w:rPr>
+        <w:lastRenderedPageBreak/>
         <w:t>In each</w:t>
       </w:r>
       <w:r>
@@ -12592,7 +12560,6 @@
         <w:rPr>
           <w:rFonts w:eastAsiaTheme="minorEastAsia"/>
         </w:rPr>
-        <w:lastRenderedPageBreak/>
         <w:t xml:space="preserve">True for all </w:t>
       </w:r>
       <m:oMath>
@@ -12641,21 +12608,7 @@
         <w:rPr>
           <w:rFonts w:eastAsiaTheme="minorEastAsia"/>
         </w:rPr>
-        <w:t xml:space="preserve">In each of the following, two open sentences </w:t>
-      </w:r>
-      <w:proofErr w:type="gramStart"/>
-      <w:r>
-        <w:rPr>
-          <w:rFonts w:eastAsiaTheme="minorEastAsia"/>
-        </w:rPr>
-        <w:t>P(</w:t>
-      </w:r>
-      <w:proofErr w:type="gramEnd"/>
-      <w:r>
-        <w:rPr>
-          <w:rFonts w:eastAsiaTheme="minorEastAsia"/>
-        </w:rPr>
-        <w:t xml:space="preserve">x, y) and Q(x, y) are given, where the domain of both x and y is </w:t>
+        <w:t xml:space="preserve">In each of the following, two open sentences P(x, y) and Q(x, y) are given, where the domain of both x and y is </w:t>
       </w:r>
       <m:oMath>
         <m:r>
@@ -14064,21 +14017,21 @@
       <w:pPr>
         <w:pStyle w:val="Heading2"/>
       </w:pPr>
-      <w:bookmarkStart w:id="14" w:name="_Toc457764181"/>
+      <w:bookmarkStart w:id="13" w:name="_Toc457764181"/>
       <w:r>
         <w:t>Section 6: The Biconditional</w:t>
       </w:r>
+      <w:bookmarkEnd w:id="13"/>
+    </w:p>
+    <w:p>
+      <w:pPr>
+        <w:pStyle w:val="Heading3"/>
+      </w:pPr>
+      <w:bookmarkStart w:id="14" w:name="_Toc457764182"/>
+      <w:r>
+        <w:t>Notes</w:t>
+      </w:r>
       <w:bookmarkEnd w:id="14"/>
-    </w:p>
-    <w:p>
-      <w:pPr>
-        <w:pStyle w:val="Heading3"/>
-      </w:pPr>
-      <w:bookmarkStart w:id="15" w:name="_Toc457764182"/>
-      <w:r>
-        <w:t>Notes</w:t>
-      </w:r>
-      <w:bookmarkEnd w:id="15"/>
     </w:p>
     <w:p>
       <w:pPr>
@@ -14562,11 +14515,11 @@
       <w:pPr>
         <w:pStyle w:val="Heading3"/>
       </w:pPr>
-      <w:bookmarkStart w:id="16" w:name="_Toc457764183"/>
+      <w:bookmarkStart w:id="15" w:name="_Toc457764183"/>
       <w:r>
         <w:t>Exercises</w:t>
       </w:r>
-      <w:bookmarkEnd w:id="16"/>
+      <w:bookmarkEnd w:id="15"/>
     </w:p>
     <w:p/>
     <w:p>
@@ -15120,21 +15073,7 @@
           <w:rPr>
             <w:rFonts w:ascii="Cambria Math" w:eastAsiaTheme="minorEastAsia" w:hAnsi="Cambria Math"/>
           </w:rPr>
-          <m:t>x</m:t>
-        </m:r>
-        <w:proofErr w:type="gramStart"/>
-        <m:r>
-          <w:rPr>
-            <w:rFonts w:ascii="Cambria Math" w:eastAsiaTheme="minorEastAsia" w:hAnsi="Cambria Math"/>
-          </w:rPr>
-          <m:t>∈{</m:t>
-        </m:r>
-        <w:proofErr w:type="gramEnd"/>
-        <m:r>
-          <w:rPr>
-            <w:rFonts w:ascii="Cambria Math" w:eastAsiaTheme="minorEastAsia" w:hAnsi="Cambria Math"/>
-          </w:rPr>
-          <m:t>2,4}</m:t>
+          <m:t>x∈{2,4}</m:t>
         </m:r>
       </m:oMath>
     </w:p>
@@ -15421,27 +15360,13 @@
           <w:rPr>
             <w:rFonts w:ascii="Cambria Math" w:eastAsiaTheme="minorEastAsia" w:hAnsi="Cambria Math"/>
           </w:rPr>
-          <m:t>x</m:t>
-        </m:r>
-        <w:proofErr w:type="gramStart"/>
-        <m:r>
-          <w:rPr>
-            <w:rFonts w:ascii="Cambria Math" w:eastAsiaTheme="minorEastAsia" w:hAnsi="Cambria Math"/>
-          </w:rPr>
-          <m:t>∈</m:t>
-        </m:r>
-        <m:r>
-          <w:rPr>
-            <w:rFonts w:ascii="Cambria Math" w:eastAsiaTheme="minorEastAsia" w:hAnsi="Cambria Math"/>
-          </w:rPr>
-          <m:t>{</m:t>
-        </m:r>
-        <w:proofErr w:type="gramEnd"/>
-        <m:r>
-          <w:rPr>
-            <w:rFonts w:ascii="Cambria Math" w:eastAsiaTheme="minorEastAsia" w:hAnsi="Cambria Math"/>
-          </w:rPr>
-          <m:t>0, 2}</m:t>
+          <m:t>x∈</m:t>
+        </m:r>
+        <m:r>
+          <w:rPr>
+            <w:rFonts w:ascii="Cambria Math" w:eastAsiaTheme="minorEastAsia" w:hAnsi="Cambria Math"/>
+          </w:rPr>
+          <m:t>{0, 2}</m:t>
         </m:r>
       </m:oMath>
     </w:p>
@@ -15560,21 +15485,7 @@
           <w:rPr>
             <w:rFonts w:ascii="Cambria Math" w:eastAsiaTheme="minorEastAsia" w:hAnsi="Cambria Math"/>
           </w:rPr>
-          <m:t>x</m:t>
-        </m:r>
-        <w:proofErr w:type="gramStart"/>
-        <m:r>
-          <w:rPr>
-            <w:rFonts w:ascii="Cambria Math" w:eastAsiaTheme="minorEastAsia" w:hAnsi="Cambria Math"/>
-          </w:rPr>
-          <m:t>∈{</m:t>
-        </m:r>
-        <w:proofErr w:type="gramEnd"/>
-        <m:r>
-          <w:rPr>
-            <w:rFonts w:ascii="Cambria Math" w:eastAsiaTheme="minorEastAsia" w:hAnsi="Cambria Math"/>
-          </w:rPr>
-          <m:t>-2, 2}</m:t>
+          <m:t>x∈{-2, 2}</m:t>
         </m:r>
       </m:oMath>
     </w:p>
@@ -15963,21 +15874,7 @@
           <w:rPr>
             <w:rFonts w:ascii="Cambria Math" w:eastAsiaTheme="minorEastAsia" w:hAnsi="Cambria Math"/>
           </w:rPr>
-          <m:t>x</m:t>
-        </m:r>
-        <w:proofErr w:type="gramStart"/>
-        <m:r>
-          <w:rPr>
-            <w:rFonts w:ascii="Cambria Math" w:eastAsiaTheme="minorEastAsia" w:hAnsi="Cambria Math"/>
-          </w:rPr>
-          <m:t>∈{</m:t>
-        </m:r>
-        <w:proofErr w:type="gramEnd"/>
-        <m:r>
-          <w:rPr>
-            <w:rFonts w:ascii="Cambria Math" w:eastAsiaTheme="minorEastAsia" w:hAnsi="Cambria Math"/>
-          </w:rPr>
-          <m:t>-2, 0}</m:t>
+          <m:t>x∈{-2, 0}</m:t>
         </m:r>
       </m:oMath>
     </w:p>
@@ -16107,27 +16004,13 @@
           <w:rPr>
             <w:rFonts w:ascii="Cambria Math" w:eastAsiaTheme="minorEastAsia" w:hAnsi="Cambria Math"/>
           </w:rPr>
-          <m:t>x</m:t>
-        </m:r>
-        <w:proofErr w:type="gramStart"/>
-        <m:r>
-          <w:rPr>
-            <w:rFonts w:ascii="Cambria Math" w:eastAsiaTheme="minorEastAsia" w:hAnsi="Cambria Math"/>
-          </w:rPr>
-          <m:t>∈</m:t>
-        </m:r>
-        <m:r>
-          <w:rPr>
-            <w:rFonts w:ascii="Cambria Math" w:eastAsiaTheme="minorEastAsia" w:hAnsi="Cambria Math"/>
-          </w:rPr>
-          <m:t>{</m:t>
-        </m:r>
-        <w:proofErr w:type="gramEnd"/>
-        <m:r>
-          <w:rPr>
-            <w:rFonts w:ascii="Cambria Math" w:eastAsiaTheme="minorEastAsia" w:hAnsi="Cambria Math"/>
-          </w:rPr>
-          <m:t>-2, 0}</m:t>
+          <m:t>x∈</m:t>
+        </m:r>
+        <m:r>
+          <w:rPr>
+            <w:rFonts w:ascii="Cambria Math" w:eastAsiaTheme="minorEastAsia" w:hAnsi="Cambria Math"/>
+          </w:rPr>
+          <m:t>{-2, 0}</m:t>
         </m:r>
       </m:oMath>
     </w:p>
@@ -16339,21 +16222,7 @@
           <w:rPr>
             <w:rFonts w:ascii="Cambria Math" w:eastAsiaTheme="minorEastAsia" w:hAnsi="Cambria Math"/>
           </w:rPr>
-          <m:t>x</m:t>
-        </m:r>
-        <w:proofErr w:type="gramStart"/>
-        <m:r>
-          <w:rPr>
-            <w:rFonts w:ascii="Cambria Math" w:eastAsiaTheme="minorEastAsia" w:hAnsi="Cambria Math"/>
-          </w:rPr>
-          <m:t>∈{</m:t>
-        </m:r>
-        <w:proofErr w:type="gramEnd"/>
-        <m:r>
-          <w:rPr>
-            <w:rFonts w:ascii="Cambria Math" w:eastAsiaTheme="minorEastAsia" w:hAnsi="Cambria Math"/>
-          </w:rPr>
-          <m:t>-3, 1, 4, 5}</m:t>
+          <m:t>x∈{-3, 1, 4, 5}</m:t>
         </m:r>
       </m:oMath>
     </w:p>
@@ -16379,21 +16248,7 @@
           <w:rPr>
             <w:rFonts w:ascii="Cambria Math" w:eastAsiaTheme="minorEastAsia" w:hAnsi="Cambria Math"/>
           </w:rPr>
-          <m:t>x∈S</m:t>
-        </m:r>
-        <w:proofErr w:type="gramStart"/>
-        <m:r>
-          <w:rPr>
-            <w:rFonts w:ascii="Cambria Math" w:eastAsiaTheme="minorEastAsia" w:hAnsi="Cambria Math"/>
-          </w:rPr>
-          <m:t>-{</m:t>
-        </m:r>
-        <w:proofErr w:type="gramEnd"/>
-        <m:r>
-          <w:rPr>
-            <w:rFonts w:ascii="Cambria Math" w:eastAsiaTheme="minorEastAsia" w:hAnsi="Cambria Math"/>
-          </w:rPr>
-          <m:t>-4}</m:t>
+          <m:t>x∈S-{-4}</m:t>
         </m:r>
       </m:oMath>
     </w:p>
@@ -16493,16 +16348,8 @@
           <w:rPr>
             <w:rFonts w:ascii="Cambria Math" w:eastAsiaTheme="minorEastAsia" w:hAnsi="Cambria Math"/>
           </w:rPr>
-          <m:t>x</m:t>
-        </m:r>
-        <w:proofErr w:type="gramStart"/>
-        <m:r>
-          <w:rPr>
-            <w:rFonts w:ascii="Cambria Math" w:eastAsiaTheme="minorEastAsia" w:hAnsi="Cambria Math"/>
-          </w:rPr>
-          <m:t>∈{</m:t>
-        </m:r>
-        <w:proofErr w:type="gramEnd"/>
+          <m:t>x∈{</m:t>
+        </m:r>
         <m:r>
           <w:rPr>
             <w:rFonts w:ascii="Cambria Math" w:eastAsiaTheme="minorEastAsia" w:hAnsi="Cambria Math"/>
@@ -16526,6 +16373,7 @@
         <w:rPr>
           <w:rFonts w:eastAsiaTheme="minorEastAsia"/>
         </w:rPr>
+        <w:lastRenderedPageBreak/>
         <w:t xml:space="preserve">Alt. notation: True for all </w:t>
       </w:r>
       <m:oMath>
@@ -16533,21 +16381,7 @@
           <w:rPr>
             <w:rFonts w:ascii="Cambria Math" w:eastAsiaTheme="minorEastAsia" w:hAnsi="Cambria Math"/>
           </w:rPr>
-          <m:t>x∈S</m:t>
-        </m:r>
-        <w:proofErr w:type="gramStart"/>
-        <m:r>
-          <w:rPr>
-            <w:rFonts w:ascii="Cambria Math" w:eastAsiaTheme="minorEastAsia" w:hAnsi="Cambria Math"/>
-          </w:rPr>
-          <m:t>-{</m:t>
-        </m:r>
-        <w:proofErr w:type="gramEnd"/>
-        <m:r>
-          <w:rPr>
-            <w:rFonts w:ascii="Cambria Math" w:eastAsiaTheme="minorEastAsia" w:hAnsi="Cambria Math"/>
-          </w:rPr>
-          <m:t>3}</m:t>
+          <m:t>x∈S-{3}</m:t>
         </m:r>
       </m:oMath>
     </w:p>
@@ -16725,21 +16559,7 @@
           <w:rPr>
             <w:rFonts w:ascii="Cambria Math" w:eastAsiaTheme="minorEastAsia" w:hAnsi="Cambria Math"/>
           </w:rPr>
-          <m:t>x</m:t>
-        </m:r>
-        <w:proofErr w:type="gramStart"/>
-        <m:r>
-          <w:rPr>
-            <w:rFonts w:ascii="Cambria Math" w:eastAsiaTheme="minorEastAsia" w:hAnsi="Cambria Math"/>
-          </w:rPr>
-          <m:t>∈{</m:t>
-        </m:r>
-        <w:proofErr w:type="gramEnd"/>
-        <m:r>
-          <w:rPr>
-            <w:rFonts w:ascii="Cambria Math" w:eastAsiaTheme="minorEastAsia" w:hAnsi="Cambria Math"/>
-          </w:rPr>
-          <m:t>-6, 3, 4, 8}</m:t>
+          <m:t>x∈{-6, 3, 4, 8}</m:t>
         </m:r>
       </m:oMath>
     </w:p>
@@ -16765,28 +16585,12 @@
           <w:rPr>
             <w:rFonts w:ascii="Cambria Math" w:eastAsiaTheme="minorEastAsia" w:hAnsi="Cambria Math"/>
           </w:rPr>
-          <m:t>x∈S</m:t>
-        </m:r>
-        <w:proofErr w:type="gramStart"/>
-        <m:r>
-          <w:rPr>
-            <w:rFonts w:ascii="Cambria Math" w:eastAsiaTheme="minorEastAsia" w:hAnsi="Cambria Math"/>
-          </w:rPr>
-          <m:t>-{</m:t>
-        </m:r>
-        <w:proofErr w:type="gramEnd"/>
-        <m:r>
-          <w:rPr>
-            <w:rFonts w:ascii="Cambria Math" w:eastAsiaTheme="minorEastAsia" w:hAnsi="Cambria Math"/>
-          </w:rPr>
-          <m:t>-4, 0}</m:t>
-        </m:r>
-      </m:oMath>
-    </w:p>
-    <w:p>
-      <w:pPr>
-        <w:pStyle w:val="ListParagraph"/>
-        <w:ind w:left="1080"/>
+          <m:t>x∈S-{-4, 0}</m:t>
+        </m:r>
+      </m:oMath>
+    </w:p>
+    <w:p>
+      <w:pPr>
         <w:rPr>
           <w:rFonts w:eastAsiaTheme="minorEastAsia"/>
         </w:rPr>
@@ -16807,37 +16611,7 @@
         <w:rPr>
           <w:rFonts w:eastAsiaTheme="minorEastAsia"/>
         </w:rPr>
-        <w:t>In each of the following, two open sentences P(</w:t>
-      </w:r>
-      <w:proofErr w:type="spellStart"/>
-      <w:proofErr w:type="gramStart"/>
-      <w:r>
-        <w:rPr>
-          <w:rFonts w:eastAsiaTheme="minorEastAsia"/>
-        </w:rPr>
-        <w:t>x,y</w:t>
-      </w:r>
-      <w:proofErr w:type="spellEnd"/>
-      <w:proofErr w:type="gramEnd"/>
-      <w:r>
-        <w:rPr>
-          <w:rFonts w:eastAsiaTheme="minorEastAsia"/>
-        </w:rPr>
-        <w:t>) and Q(</w:t>
-      </w:r>
-      <w:proofErr w:type="spellStart"/>
-      <w:r>
-        <w:rPr>
-          <w:rFonts w:eastAsiaTheme="minorEastAsia"/>
-        </w:rPr>
-        <w:t>x,y</w:t>
-      </w:r>
-      <w:proofErr w:type="spellEnd"/>
-      <w:r>
-        <w:rPr>
-          <w:rFonts w:eastAsiaTheme="minorEastAsia"/>
-        </w:rPr>
-        <w:t xml:space="preserve">) are given, where the domain of both x and y is </w:t>
+        <w:t xml:space="preserve">In each of the following, two open sentences P(x,y) and Q(x,y) are given, where the domain of both x and y is </w:t>
       </w:r>
       <m:oMath>
         <m:r>
@@ -17446,7 +17220,6 @@
         <w:rPr>
           <w:rFonts w:eastAsiaTheme="minorEastAsia"/>
         </w:rPr>
-        <w:lastRenderedPageBreak/>
         <w:t xml:space="preserve">True for all </w:t>
       </w:r>
       <m:oMath>
@@ -18738,11 +18511,16 @@
     </w:p>
     <w:p>
       <w:pPr>
-        <w:pStyle w:val="ListParagraph"/>
-        <w:rPr>
-          <w:rFonts w:eastAsiaTheme="minorEastAsia"/>
-        </w:rPr>
-      </w:pPr>
+        <w:rPr>
+          <w:rFonts w:eastAsiaTheme="minorEastAsia"/>
+        </w:rPr>
+      </w:pPr>
+      <w:r>
+        <w:rPr>
+          <w:rFonts w:eastAsiaTheme="minorEastAsia"/>
+        </w:rPr>
+        <w:br w:type="page"/>
+      </w:r>
     </w:p>
     <w:p>
       <w:pPr>
@@ -18759,6 +18537,7 @@
         <w:rPr>
           <w:rFonts w:eastAsiaTheme="minorEastAsia"/>
         </w:rPr>
+        <w:lastRenderedPageBreak/>
         <w:t xml:space="preserve">Let </w:t>
       </w:r>
       <m:oMath>
@@ -18766,21 +18545,7 @@
           <w:rPr>
             <w:rFonts w:ascii="Cambria Math" w:eastAsiaTheme="minorEastAsia" w:hAnsi="Cambria Math"/>
           </w:rPr>
-          <m:t>S</m:t>
-        </m:r>
-        <w:proofErr w:type="gramStart"/>
-        <m:r>
-          <w:rPr>
-            <w:rFonts w:ascii="Cambria Math" w:eastAsiaTheme="minorEastAsia" w:hAnsi="Cambria Math"/>
-          </w:rPr>
-          <m:t>={</m:t>
-        </m:r>
-        <w:proofErr w:type="gramEnd"/>
-        <m:r>
-          <w:rPr>
-            <w:rFonts w:ascii="Cambria Math" w:eastAsiaTheme="minorEastAsia" w:hAnsi="Cambria Math"/>
-          </w:rPr>
-          <m:t>1,2,3}</m:t>
+          <m:t>S={1,2,3}</m:t>
         </m:r>
       </m:oMath>
       <w:r>
@@ -19134,20 +18899,12 @@
         </w:rPr>
         <w:t xml:space="preserve"> is true and </w:t>
       </w:r>
-      <w:proofErr w:type="gramStart"/>
-      <m:oMath>
-        <m:r>
-          <w:rPr>
-            <w:rFonts w:ascii="Cambria Math" w:eastAsiaTheme="minorEastAsia" w:hAnsi="Cambria Math"/>
-          </w:rPr>
-          <m:t>Q(</m:t>
-        </m:r>
-        <w:proofErr w:type="gramEnd"/>
-        <m:r>
-          <w:rPr>
-            <w:rFonts w:ascii="Cambria Math" w:eastAsiaTheme="minorEastAsia" w:hAnsi="Cambria Math"/>
-          </w:rPr>
-          <m:t>1)</m:t>
+      <m:oMath>
+        <m:r>
+          <w:rPr>
+            <w:rFonts w:ascii="Cambria Math" w:eastAsiaTheme="minorEastAsia" w:hAnsi="Cambria Math"/>
+          </w:rPr>
+          <m:t>Q(1)</m:t>
         </m:r>
       </m:oMath>
       <w:r>
@@ -19252,20 +19009,12 @@
         </w:rPr>
         <w:t xml:space="preserve"> is false and </w:t>
       </w:r>
-      <w:proofErr w:type="gramStart"/>
-      <m:oMath>
-        <m:r>
-          <w:rPr>
-            <w:rFonts w:ascii="Cambria Math" w:eastAsiaTheme="minorEastAsia" w:hAnsi="Cambria Math"/>
-          </w:rPr>
-          <m:t>Q(</m:t>
-        </m:r>
-        <w:proofErr w:type="gramEnd"/>
-        <m:r>
-          <w:rPr>
-            <w:rFonts w:ascii="Cambria Math" w:eastAsiaTheme="minorEastAsia" w:hAnsi="Cambria Math"/>
-          </w:rPr>
-          <m:t>3)</m:t>
+      <m:oMath>
+        <m:r>
+          <w:rPr>
+            <w:rFonts w:ascii="Cambria Math" w:eastAsiaTheme="minorEastAsia" w:hAnsi="Cambria Math"/>
+          </w:rPr>
+          <m:t>Q(3)</m:t>
         </m:r>
       </m:oMath>
       <w:r>
@@ -19376,20 +19125,12 @@
         </w:rPr>
         <w:t xml:space="preserve"> is true and </w:t>
       </w:r>
-      <w:proofErr w:type="gramStart"/>
-      <m:oMath>
-        <m:r>
-          <w:rPr>
-            <w:rFonts w:ascii="Cambria Math" w:eastAsiaTheme="minorEastAsia" w:hAnsi="Cambria Math"/>
-          </w:rPr>
-          <m:t>Q(</m:t>
-        </m:r>
-        <w:proofErr w:type="gramEnd"/>
-        <m:r>
-          <w:rPr>
-            <w:rFonts w:ascii="Cambria Math" w:eastAsiaTheme="minorEastAsia" w:hAnsi="Cambria Math"/>
-          </w:rPr>
-          <m:t>2)</m:t>
+      <m:oMath>
+        <m:r>
+          <w:rPr>
+            <w:rFonts w:ascii="Cambria Math" w:eastAsiaTheme="minorEastAsia" w:hAnsi="Cambria Math"/>
+          </w:rPr>
+          <m:t>Q(2)</m:t>
         </m:r>
       </m:oMath>
       <w:r>
@@ -19454,21 +19195,7 @@
           <w:rPr>
             <w:rFonts w:ascii="Cambria Math" w:eastAsiaTheme="minorEastAsia" w:hAnsi="Cambria Math"/>
           </w:rPr>
-          <m:t>S</m:t>
-        </m:r>
-        <w:proofErr w:type="gramStart"/>
-        <m:r>
-          <w:rPr>
-            <w:rFonts w:ascii="Cambria Math" w:eastAsiaTheme="minorEastAsia" w:hAnsi="Cambria Math"/>
-          </w:rPr>
-          <m:t>={</m:t>
-        </m:r>
-        <w:proofErr w:type="gramEnd"/>
-        <m:r>
-          <w:rPr>
-            <w:rFonts w:ascii="Cambria Math" w:eastAsiaTheme="minorEastAsia" w:hAnsi="Cambria Math"/>
-          </w:rPr>
-          <m:t>1,2,3,4}</m:t>
+          <m:t>S={1,2,3,4}</m:t>
         </m:r>
       </m:oMath>
       <w:r>
@@ -19496,7 +19223,6 @@
             <w:rPr>
               <w:rFonts w:ascii="Cambria Math" w:eastAsiaTheme="minorEastAsia" w:hAnsi="Cambria Math"/>
             </w:rPr>
-            <w:lastRenderedPageBreak/>
             <m:t>P</m:t>
           </m:r>
           <m:d>
@@ -20786,6 +20512,7 @@
         <w:rPr>
           <w:rFonts w:eastAsiaTheme="minorEastAsia"/>
         </w:rPr>
+        <w:lastRenderedPageBreak/>
         <w:t xml:space="preserve">Let </w:t>
       </w:r>
       <m:oMath>
@@ -20901,21 +20628,7 @@
           <w:rPr>
             <w:rFonts w:ascii="Cambria Math" w:eastAsiaTheme="minorEastAsia" w:hAnsi="Cambria Math"/>
           </w:rPr>
-          <m:t>S</m:t>
-        </m:r>
-        <w:proofErr w:type="gramStart"/>
-        <m:r>
-          <w:rPr>
-            <w:rFonts w:ascii="Cambria Math" w:eastAsiaTheme="minorEastAsia" w:hAnsi="Cambria Math"/>
-          </w:rPr>
-          <m:t>={</m:t>
-        </m:r>
-        <w:proofErr w:type="gramEnd"/>
-        <m:r>
-          <w:rPr>
-            <w:rFonts w:ascii="Cambria Math" w:eastAsiaTheme="minorEastAsia" w:hAnsi="Cambria Math"/>
-          </w:rPr>
-          <m:t>2,3,4,5,6,11}</m:t>
+          <m:t>S={2,3,4,5,6,11}</m:t>
         </m:r>
       </m:oMath>
       <w:r>
@@ -21434,72 +21147,44 @@
         <w:rPr>
           <w:rFonts w:eastAsiaTheme="minorEastAsia"/>
         </w:rPr>
-        <w:t xml:space="preserve">SUMMARY: True for all </w:t>
-      </w:r>
-      <m:oMath>
-        <m:r>
-          <w:rPr>
-            <w:rFonts w:ascii="Cambria Math" w:eastAsiaTheme="minorEastAsia" w:hAnsi="Cambria Math"/>
-          </w:rPr>
-          <m:t>n∈S</m:t>
-        </m:r>
-        <w:proofErr w:type="gramStart"/>
-        <m:r>
-          <w:rPr>
-            <w:rFonts w:ascii="Cambria Math" w:eastAsiaTheme="minorEastAsia" w:hAnsi="Cambria Math"/>
-          </w:rPr>
-          <m:t>-{</m:t>
-        </m:r>
-        <w:proofErr w:type="gramEnd"/>
-        <m:r>
-          <w:rPr>
-            <w:rFonts w:ascii="Cambria Math" w:eastAsiaTheme="minorEastAsia" w:hAnsi="Cambria Math"/>
-          </w:rPr>
-          <m:t>11}</m:t>
-        </m:r>
-      </m:oMath>
-    </w:p>
-    <w:p>
-      <w:pPr>
-        <w:pStyle w:val="ListParagraph"/>
-        <w:rPr>
-          <w:rFonts w:eastAsiaTheme="minorEastAsia"/>
-        </w:rPr>
-      </w:pPr>
-    </w:p>
-    <w:p>
-      <w:pPr>
-        <w:rPr>
-          <w:rFonts w:asciiTheme="majorHAnsi" w:eastAsiaTheme="majorEastAsia" w:hAnsiTheme="majorHAnsi" w:cstheme="majorBidi"/>
-          <w:color w:val="2E74B5" w:themeColor="accent1" w:themeShade="BF"/>
-          <w:sz w:val="26"/>
-          <w:szCs w:val="26"/>
-        </w:rPr>
-      </w:pPr>
-      <w:bookmarkStart w:id="17" w:name="_Toc457764184"/>
-      <w:r>
-        <w:br w:type="page"/>
-      </w:r>
+        <w:t>Conclusion</w:t>
+      </w:r>
+      <w:r>
+        <w:rPr>
+          <w:rFonts w:eastAsiaTheme="minorEastAsia"/>
+        </w:rPr>
+        <w:t xml:space="preserve">: True for all </w:t>
+      </w:r>
+      <m:oMath>
+        <m:r>
+          <w:rPr>
+            <w:rFonts w:ascii="Cambria Math" w:eastAsiaTheme="minorEastAsia" w:hAnsi="Cambria Math"/>
+          </w:rPr>
+          <m:t>n∈S-{11}</m:t>
+        </m:r>
+      </m:oMath>
+    </w:p>
+    <w:p>
+      <w:bookmarkStart w:id="16" w:name="_Toc457764184"/>
     </w:p>
     <w:p>
       <w:pPr>
         <w:pStyle w:val="Heading2"/>
       </w:pPr>
       <w:r>
-        <w:lastRenderedPageBreak/>
         <w:t>Section 7: Tautologies and Contradictions</w:t>
       </w:r>
+      <w:bookmarkEnd w:id="16"/>
+    </w:p>
+    <w:p>
+      <w:pPr>
+        <w:pStyle w:val="Heading3"/>
+      </w:pPr>
+      <w:bookmarkStart w:id="17" w:name="_Toc457764185"/>
+      <w:r>
+        <w:t>Notes</w:t>
+      </w:r>
       <w:bookmarkEnd w:id="17"/>
-    </w:p>
-    <w:p>
-      <w:pPr>
-        <w:pStyle w:val="Heading3"/>
-      </w:pPr>
-      <w:bookmarkStart w:id="18" w:name="_Toc457764185"/>
-      <w:r>
-        <w:t>Notes</w:t>
-      </w:r>
-      <w:bookmarkEnd w:id="18"/>
     </w:p>
     <w:p>
       <w:pPr>
@@ -21551,11 +21236,11 @@
       <w:pPr>
         <w:pStyle w:val="Heading3"/>
       </w:pPr>
-      <w:bookmarkStart w:id="19" w:name="_Toc457764186"/>
+      <w:bookmarkStart w:id="18" w:name="_Toc457764186"/>
       <w:r>
         <w:t>Exercises</w:t>
       </w:r>
-      <w:bookmarkEnd w:id="19"/>
+      <w:bookmarkEnd w:id="18"/>
     </w:p>
     <w:p/>
     <w:p>
@@ -22451,6 +22136,11 @@
     </w:tbl>
     <w:p/>
     <w:p>
+      <w:r>
+        <w:br w:type="page"/>
+      </w:r>
+    </w:p>
+    <w:p>
       <w:pPr>
         <w:pStyle w:val="ListParagraph"/>
         <w:numPr>
@@ -22459,6 +22149,7 @@
         </w:numPr>
       </w:pPr>
       <w:r>
+        <w:lastRenderedPageBreak/>
         <w:t xml:space="preserve">For statements P and Q, show that </w:t>
       </w:r>
       <m:oMath>
@@ -23051,8 +22742,9 @@
     </w:tbl>
     <w:p>
       <w:pPr>
-        <w:pStyle w:val="ListParagraph"/>
-        <w:ind w:left="360"/>
+        <w:rPr>
+          <w:rFonts w:eastAsiaTheme="minorEastAsia"/>
+        </w:rPr>
       </w:pPr>
     </w:p>
     <w:p>
@@ -24207,7 +23899,6 @@
               <w:jc w:val="center"/>
             </w:pPr>
             <w:r>
-              <w:lastRenderedPageBreak/>
               <w:t>F</w:t>
             </w:r>
           </w:p>
@@ -24456,21 +24147,21 @@
       <w:pPr>
         <w:pStyle w:val="Heading2"/>
       </w:pPr>
-      <w:bookmarkStart w:id="20" w:name="_Toc457764187"/>
+      <w:bookmarkStart w:id="19" w:name="_Toc457764187"/>
       <w:r>
         <w:t>Section 8: Logical Equivalence</w:t>
       </w:r>
+      <w:bookmarkEnd w:id="19"/>
+    </w:p>
+    <w:p>
+      <w:pPr>
+        <w:pStyle w:val="Heading3"/>
+      </w:pPr>
+      <w:bookmarkStart w:id="20" w:name="_Toc457764188"/>
+      <w:r>
+        <w:t>Notes</w:t>
+      </w:r>
       <w:bookmarkEnd w:id="20"/>
-    </w:p>
-    <w:p>
-      <w:pPr>
-        <w:pStyle w:val="Heading3"/>
-      </w:pPr>
-      <w:bookmarkStart w:id="21" w:name="_Toc457764188"/>
-      <w:r>
-        <w:t>Notes</w:t>
-      </w:r>
-      <w:bookmarkEnd w:id="21"/>
     </w:p>
     <w:p>
       <w:pPr>
@@ -24523,11 +24214,11 @@
       <w:pPr>
         <w:pStyle w:val="Heading3"/>
       </w:pPr>
-      <w:bookmarkStart w:id="22" w:name="_Toc457764189"/>
+      <w:bookmarkStart w:id="21" w:name="_Toc457764189"/>
       <w:r>
         <w:t>Exercises</w:t>
       </w:r>
-      <w:bookmarkEnd w:id="22"/>
+      <w:bookmarkEnd w:id="21"/>
     </w:p>
     <w:p/>
     <w:p>
@@ -26011,7 +25702,6 @@
               <w:jc w:val="center"/>
             </w:pPr>
             <w:r>
-              <w:lastRenderedPageBreak/>
               <w:t>T</w:t>
             </w:r>
           </w:p>
@@ -28015,6 +27705,7 @@
         <w:rPr>
           <w:rFonts w:eastAsiaTheme="minorEastAsia"/>
         </w:rPr>
+        <w:lastRenderedPageBreak/>
         <w:t xml:space="preserve">For statements P, Q and R, show that </w:t>
       </w:r>
       <m:oMath>
@@ -29661,7 +29352,6 @@
           </w:tcPr>
           <w:p>
             <w:r>
-              <w:lastRenderedPageBreak/>
               <w:t>T</w:t>
             </w:r>
           </w:p>
@@ -29760,11 +29450,9 @@
         </w:tc>
       </w:tr>
     </w:tbl>
-    <w:p/>
-    <w:p>
-      <w:r>
-        <w:br w:type="page"/>
-      </w:r>
+    <w:p>
+      <w:bookmarkStart w:id="22" w:name="_GoBack"/>
+      <w:bookmarkEnd w:id="22"/>
     </w:p>
     <w:p>
       <w:pPr>
@@ -29772,7 +29460,6 @@
       </w:pPr>
       <w:bookmarkStart w:id="23" w:name="_Toc457764190"/>
       <w:r>
-        <w:lastRenderedPageBreak/>
         <w:t>Section 9: Some Fundamental Properties of Logical Equivalence</w:t>
       </w:r>
       <w:bookmarkEnd w:id="23"/>
@@ -30417,6 +30104,7 @@
       </w:pPr>
       <w:bookmarkStart w:id="25" w:name="_Toc457764192"/>
       <w:r>
+        <w:lastRenderedPageBreak/>
         <w:t>Exercises</w:t>
       </w:r>
       <w:bookmarkEnd w:id="25"/>
@@ -30735,21 +30423,7 @@
         <w:rPr>
           <w:rFonts w:eastAsiaTheme="minorEastAsia"/>
         </w:rPr>
-        <w:t xml:space="preserve">The integers </w:t>
-      </w:r>
-      <w:proofErr w:type="gramStart"/>
-      <w:r>
-        <w:rPr>
-          <w:rFonts w:eastAsiaTheme="minorEastAsia"/>
-        </w:rPr>
-        <w:t>a</w:t>
-      </w:r>
-      <w:proofErr w:type="gramEnd"/>
-      <w:r>
-        <w:rPr>
-          <w:rFonts w:eastAsiaTheme="minorEastAsia"/>
-        </w:rPr>
-        <w:t xml:space="preserve"> and b are both even</w:t>
+        <w:t>The integers a and b are both even</w:t>
       </w:r>
     </w:p>
     <w:p>
@@ -30856,21 +30530,7 @@
         <w:rPr>
           <w:rFonts w:eastAsiaTheme="minorEastAsia"/>
         </w:rPr>
-        <w:t xml:space="preserve">State the implication using “only if”: x and y are even only if </w:t>
-      </w:r>
-      <w:proofErr w:type="spellStart"/>
-      <w:r>
-        <w:rPr>
-          <w:rFonts w:eastAsiaTheme="minorEastAsia"/>
-        </w:rPr>
-        <w:t>xy</w:t>
-      </w:r>
-      <w:proofErr w:type="spellEnd"/>
-      <w:r>
-        <w:rPr>
-          <w:rFonts w:eastAsiaTheme="minorEastAsia"/>
-        </w:rPr>
-        <w:t xml:space="preserve"> is even</w:t>
+        <w:t>State the implication using “only if”: x and y are even only if xy is even</w:t>
       </w:r>
     </w:p>
     <w:p>
@@ -30896,19 +30556,11 @@
         </w:rPr>
         <w:t xml:space="preserve">he converse of the implication: </w:t>
       </w:r>
-      <w:proofErr w:type="spellStart"/>
-      <w:r>
-        <w:rPr>
-          <w:rFonts w:eastAsiaTheme="minorEastAsia"/>
-        </w:rPr>
-        <w:t>xy</w:t>
-      </w:r>
-      <w:proofErr w:type="spellEnd"/>
-      <w:r>
-        <w:rPr>
-          <w:rFonts w:eastAsiaTheme="minorEastAsia"/>
-        </w:rPr>
-        <w:t xml:space="preserve"> is even only if x and y are even</w:t>
+      <w:r>
+        <w:rPr>
+          <w:rFonts w:eastAsiaTheme="minorEastAsia"/>
+        </w:rPr>
+        <w:t>xy is even only if x and y are even</w:t>
       </w:r>
     </w:p>
     <w:p>
@@ -30932,21 +30584,7 @@
         <w:rPr>
           <w:rFonts w:eastAsiaTheme="minorEastAsia"/>
         </w:rPr>
-        <w:t xml:space="preserve">x and y are odd or </w:t>
-      </w:r>
-      <w:proofErr w:type="spellStart"/>
-      <w:r>
-        <w:rPr>
-          <w:rFonts w:eastAsiaTheme="minorEastAsia"/>
-        </w:rPr>
-        <w:t>xy</w:t>
-      </w:r>
-      <w:proofErr w:type="spellEnd"/>
-      <w:r>
-        <w:rPr>
-          <w:rFonts w:eastAsiaTheme="minorEastAsia"/>
-        </w:rPr>
-        <w:t xml:space="preserve"> is even</w:t>
+        <w:t>x and y are odd or xy is even</w:t>
       </w:r>
     </w:p>
     <w:p>
@@ -31005,21 +30643,7 @@
         <w:rPr>
           <w:rFonts w:eastAsiaTheme="minorEastAsia"/>
         </w:rPr>
-        <w:t xml:space="preserve">State the negation of the implication as a conjunction: x and y are even and </w:t>
-      </w:r>
-      <w:proofErr w:type="spellStart"/>
-      <w:r>
-        <w:rPr>
-          <w:rFonts w:eastAsiaTheme="minorEastAsia"/>
-        </w:rPr>
-        <w:t>xy</w:t>
-      </w:r>
-      <w:proofErr w:type="spellEnd"/>
-      <w:r>
-        <w:rPr>
-          <w:rFonts w:eastAsiaTheme="minorEastAsia"/>
-        </w:rPr>
-        <w:t xml:space="preserve"> is odd</w:t>
+        <w:t>State the negation of the implication as a conjunction: x and y are even and xy is odd</w:t>
       </w:r>
     </w:p>
     <w:p>
@@ -31045,7 +30669,6 @@
         <w:rPr>
           <w:rFonts w:eastAsiaTheme="minorEastAsia"/>
         </w:rPr>
-        <w:lastRenderedPageBreak/>
         <w:t xml:space="preserve">For a real number x, let </w:t>
       </w:r>
       <m:oMath>
@@ -33695,7 +33318,6 @@
           <w:rPr>
             <w:rFonts w:ascii="Cambria Math" w:eastAsiaTheme="minorEastAsia" w:hAnsi="Cambria Math"/>
           </w:rPr>
-          <w:lastRenderedPageBreak/>
           <m:t xml:space="preserve">∃A∈U, </m:t>
         </m:r>
         <m:acc>
@@ -34451,6 +34073,7 @@
           <w:rPr>
             <w:rFonts w:ascii="Cambria Math" w:eastAsiaTheme="minorEastAsia" w:hAnsi="Cambria Math"/>
           </w:rPr>
+          <w:lastRenderedPageBreak/>
           <m:t>∀n</m:t>
         </m:r>
         <m:r>
@@ -35307,21 +34930,7 @@
         <w:rPr>
           <w:rFonts w:eastAsiaTheme="minorEastAsia"/>
         </w:rPr>
-        <w:t xml:space="preserve">There </w:t>
-      </w:r>
-      <w:proofErr w:type="gramStart"/>
-      <w:r>
-        <w:rPr>
-          <w:rFonts w:eastAsiaTheme="minorEastAsia"/>
-        </w:rPr>
-        <w:t>exists</w:t>
-      </w:r>
-      <w:proofErr w:type="gramEnd"/>
-      <w:r>
-        <w:rPr>
-          <w:rFonts w:eastAsiaTheme="minorEastAsia"/>
-        </w:rPr>
-        <w:t xml:space="preserve"> integers a and b such that both </w:t>
+        <w:t xml:space="preserve">There exists integers a and b such that both </w:t>
       </w:r>
       <m:oMath>
         <m:r>
@@ -35619,21 +35228,7 @@
         <w:rPr>
           <w:rFonts w:eastAsiaTheme="minorEastAsia"/>
         </w:rPr>
-        <w:t xml:space="preserve">For all integers </w:t>
-      </w:r>
-      <w:proofErr w:type="gramStart"/>
-      <w:r>
-        <w:rPr>
-          <w:rFonts w:eastAsiaTheme="minorEastAsia"/>
-        </w:rPr>
-        <w:t>a</w:t>
-      </w:r>
-      <w:proofErr w:type="gramEnd"/>
-      <w:r>
-        <w:rPr>
-          <w:rFonts w:eastAsiaTheme="minorEastAsia"/>
-        </w:rPr>
-        <w:t xml:space="preserve"> and b,</w:t>
+        <w:t>For all integers a and b,</w:t>
       </w:r>
       <w:r>
         <w:rPr>
@@ -36197,7 +35792,6 @@
           <w:rPr>
             <w:rFonts w:ascii="Cambria Math" w:eastAsiaTheme="minorEastAsia" w:hAnsi="Cambria Math"/>
           </w:rPr>
-          <w:lastRenderedPageBreak/>
           <m:t>P(</m:t>
         </m:r>
         <m:r>
@@ -36918,6 +36512,7 @@
           <w:rFonts w:eastAsiaTheme="minorEastAsia"/>
           <w:b/>
         </w:rPr>
+        <w:lastRenderedPageBreak/>
         <w:t>This</w:t>
       </w:r>
       <w:r>
@@ -37502,9 +37097,8 @@
           <w:rPr>
             <w:rFonts w:ascii="Cambria Math" w:eastAsiaTheme="minorEastAsia" w:hAnsi="Cambria Math"/>
           </w:rPr>
-          <m:t>y∈</m:t>
-        </m:r>
-        <w:proofErr w:type="gramStart"/>
+          <m:t>y</m:t>
+        </m:r>
         <m:r>
           <m:rPr>
             <m:scr m:val="double-struck"/>
@@ -37512,9 +37106,8 @@
           <w:rPr>
             <w:rFonts w:ascii="Cambria Math" w:eastAsiaTheme="minorEastAsia" w:hAnsi="Cambria Math"/>
           </w:rPr>
-          <m:t>R,∀</m:t>
-        </m:r>
-        <w:proofErr w:type="gramEnd"/>
+          <m:t>∈R,∀</m:t>
+        </m:r>
         <m:r>
           <w:rPr>
             <w:rFonts w:ascii="Cambria Math" w:eastAsiaTheme="minorEastAsia" w:hAnsi="Cambria Math"/>
@@ -38290,7 +37883,6 @@
           <w:rPr>
             <w:rFonts w:ascii="Cambria Math" w:eastAsiaTheme="minorEastAsia" w:hAnsi="Cambria Math"/>
           </w:rPr>
-          <w:lastRenderedPageBreak/>
           <m:t>P</m:t>
         </m:r>
         <m:d>
@@ -38874,21 +38466,7 @@
         <w:rPr>
           <w:rFonts w:eastAsiaTheme="minorEastAsia"/>
         </w:rPr>
-        <w:t>“</w:t>
-      </w:r>
-      <w:proofErr w:type="gramStart"/>
-      <w:r>
-        <w:rPr>
-          <w:rFonts w:eastAsiaTheme="minorEastAsia"/>
-        </w:rPr>
-        <w:t>P(</w:t>
-      </w:r>
-      <w:proofErr w:type="gramEnd"/>
-      <w:r>
-        <w:rPr>
-          <w:rFonts w:eastAsiaTheme="minorEastAsia"/>
-        </w:rPr>
-        <w:t>11,11) is not prime” is true</w:t>
+        <w:t>“P(11,11) is not prime” is true</w:t>
       </w:r>
       <w:r>
         <w:rPr>
@@ -39321,6 +38899,7 @@
         <w:rPr>
           <w:rFonts w:eastAsiaTheme="minorEastAsia"/>
         </w:rPr>
+        <w:lastRenderedPageBreak/>
         <w:t xml:space="preserve">For </w:t>
       </w:r>
       <w:r>
@@ -40670,21 +40249,7 @@
         <w:rPr>
           <w:rFonts w:eastAsiaTheme="minorEastAsia"/>
         </w:rPr>
-        <w:t xml:space="preserve"> there exis</w:t>
-      </w:r>
-      <w:proofErr w:type="spellStart"/>
-      <w:r>
-        <w:rPr>
-          <w:rFonts w:eastAsiaTheme="minorEastAsia"/>
-        </w:rPr>
-        <w:t>ts</w:t>
-      </w:r>
-      <w:proofErr w:type="spellEnd"/>
-      <w:r>
-        <w:rPr>
-          <w:rFonts w:eastAsiaTheme="minorEastAsia"/>
-        </w:rPr>
-        <w:t xml:space="preserve"> a triangle </w:t>
+        <w:t xml:space="preserve"> there exists a triangle </w:t>
       </w:r>
       <m:oMath>
         <m:sSub>
@@ -40912,21 +40477,7 @@
           <w:rPr>
             <w:rFonts w:ascii="Cambria Math" w:eastAsiaTheme="minorEastAsia" w:hAnsi="Cambria Math"/>
           </w:rPr>
-          <m:t>a is A</m:t>
-        </m:r>
-        <w:proofErr w:type="gramStart"/>
-        <m:r>
-          <w:rPr>
-            <w:rFonts w:ascii="Cambria Math" w:eastAsiaTheme="minorEastAsia" w:hAnsi="Cambria Math"/>
-          </w:rPr>
-          <m:t>={</m:t>
-        </m:r>
-        <w:proofErr w:type="gramEnd"/>
-        <m:r>
-          <w:rPr>
-            <w:rFonts w:ascii="Cambria Math" w:eastAsiaTheme="minorEastAsia" w:hAnsi="Cambria Math"/>
-          </w:rPr>
-          <m:t>2, 3, 5}</m:t>
+          <m:t>a is A={2, 3, 5}</m:t>
         </m:r>
       </m:oMath>
       <w:r>
@@ -40972,21 +40523,7 @@
           <w:rPr>
             <w:rFonts w:ascii="Cambria Math" w:eastAsiaTheme="minorEastAsia" w:hAnsi="Cambria Math"/>
           </w:rPr>
-          <m:t>∀a∈</m:t>
-        </m:r>
-        <w:proofErr w:type="gramStart"/>
-        <m:r>
-          <w:rPr>
-            <w:rFonts w:ascii="Cambria Math" w:eastAsiaTheme="minorEastAsia" w:hAnsi="Cambria Math"/>
-          </w:rPr>
-          <m:t>A,∃</m:t>
-        </m:r>
-        <w:proofErr w:type="gramEnd"/>
-        <m:r>
-          <w:rPr>
-            <w:rFonts w:ascii="Cambria Math" w:eastAsiaTheme="minorEastAsia" w:hAnsi="Cambria Math"/>
-          </w:rPr>
-          <m:t>b∈B, P(a,b)</m:t>
+          <m:t>∀a∈A,∃b∈B, P(a,b)</m:t>
         </m:r>
       </m:oMath>
       <w:r>
@@ -41011,21 +40548,7 @@
         <w:rPr>
           <w:rFonts w:eastAsiaTheme="minorEastAsia"/>
         </w:rPr>
-        <w:t xml:space="preserve">For every integer </w:t>
-      </w:r>
-      <w:proofErr w:type="gramStart"/>
-      <w:r>
-        <w:rPr>
-          <w:rFonts w:eastAsiaTheme="minorEastAsia"/>
-        </w:rPr>
-        <w:t>a</w:t>
-      </w:r>
-      <w:proofErr w:type="gramEnd"/>
-      <w:r>
-        <w:rPr>
-          <w:rFonts w:eastAsiaTheme="minorEastAsia"/>
-        </w:rPr>
-        <w:t xml:space="preserve"> in A, there exists an integer b in B such that a/b &lt; 1.</w:t>
+        <w:t>For every integer a in A, there exists an integer b in B such that a/b &lt; 1.</w:t>
       </w:r>
     </w:p>
     <w:p>
@@ -41063,20 +40586,12 @@
         </w:rPr>
         <w:t xml:space="preserve">For a=2: </w:t>
       </w:r>
-      <w:proofErr w:type="gramStart"/>
-      <m:oMath>
-        <m:r>
-          <w:rPr>
-            <w:rFonts w:ascii="Cambria Math" w:eastAsiaTheme="minorEastAsia" w:hAnsi="Cambria Math"/>
-          </w:rPr>
-          <m:t>P(</m:t>
-        </m:r>
-        <w:proofErr w:type="gramEnd"/>
-        <m:r>
-          <w:rPr>
-            <w:rFonts w:ascii="Cambria Math" w:eastAsiaTheme="minorEastAsia" w:hAnsi="Cambria Math"/>
-          </w:rPr>
-          <m:t>2, 4)</m:t>
+      <m:oMath>
+        <m:r>
+          <w:rPr>
+            <w:rFonts w:ascii="Cambria Math" w:eastAsiaTheme="minorEastAsia" w:hAnsi="Cambria Math"/>
+          </w:rPr>
+          <m:t>P(2, 4)</m:t>
         </m:r>
       </m:oMath>
       <w:r>
@@ -41103,20 +40618,12 @@
         </w:rPr>
         <w:t xml:space="preserve">For a=3: </w:t>
       </w:r>
-      <w:proofErr w:type="gramStart"/>
-      <m:oMath>
-        <m:r>
-          <w:rPr>
-            <w:rFonts w:ascii="Cambria Math" w:eastAsiaTheme="minorEastAsia" w:hAnsi="Cambria Math"/>
-          </w:rPr>
-          <m:t>P(</m:t>
-        </m:r>
-        <w:proofErr w:type="gramEnd"/>
-        <m:r>
-          <w:rPr>
-            <w:rFonts w:ascii="Cambria Math" w:eastAsiaTheme="minorEastAsia" w:hAnsi="Cambria Math"/>
-          </w:rPr>
-          <m:t>3, 4)</m:t>
+      <m:oMath>
+        <m:r>
+          <w:rPr>
+            <w:rFonts w:ascii="Cambria Math" w:eastAsiaTheme="minorEastAsia" w:hAnsi="Cambria Math"/>
+          </w:rPr>
+          <m:t>P(3, 4)</m:t>
         </m:r>
       </m:oMath>
       <w:r>
@@ -41143,20 +40650,12 @@
         </w:rPr>
         <w:t xml:space="preserve">For a=5: </w:t>
       </w:r>
-      <w:proofErr w:type="gramStart"/>
-      <m:oMath>
-        <m:r>
-          <w:rPr>
-            <w:rFonts w:ascii="Cambria Math" w:eastAsiaTheme="minorEastAsia" w:hAnsi="Cambria Math"/>
-          </w:rPr>
-          <m:t>P(</m:t>
-        </m:r>
-        <w:proofErr w:type="gramEnd"/>
-        <m:r>
-          <w:rPr>
-            <w:rFonts w:ascii="Cambria Math" w:eastAsiaTheme="minorEastAsia" w:hAnsi="Cambria Math"/>
-          </w:rPr>
-          <m:t>5, 6)</m:t>
+      <m:oMath>
+        <m:r>
+          <w:rPr>
+            <w:rFonts w:ascii="Cambria Math" w:eastAsiaTheme="minorEastAsia" w:hAnsi="Cambria Math"/>
+          </w:rPr>
+          <m:t>P(5, 6)</m:t>
         </m:r>
       </m:oMath>
       <w:r>
@@ -41199,7 +40698,6 @@
         <w:rPr>
           <w:rFonts w:eastAsiaTheme="minorEastAsia"/>
         </w:rPr>
-        <w:lastRenderedPageBreak/>
         <w:t xml:space="preserve">Consider the open sentence </w:t>
       </w:r>
       <m:oMath>
@@ -41311,21 +40809,7 @@
           <w:rPr>
             <w:rFonts w:ascii="Cambria Math" w:eastAsiaTheme="minorEastAsia" w:hAnsi="Cambria Math"/>
           </w:rPr>
-          <m:t>∃b∈B, ∀a∈A, Q(</m:t>
-        </m:r>
-        <w:proofErr w:type="gramStart"/>
-        <m:r>
-          <w:rPr>
-            <w:rFonts w:ascii="Cambria Math" w:eastAsiaTheme="minorEastAsia" w:hAnsi="Cambria Math"/>
-          </w:rPr>
-          <m:t>a,b</m:t>
-        </m:r>
-        <w:proofErr w:type="gramEnd"/>
-        <m:r>
-          <w:rPr>
-            <w:rFonts w:ascii="Cambria Math" w:eastAsiaTheme="minorEastAsia" w:hAnsi="Cambria Math"/>
-          </w:rPr>
-          <m:t>)</m:t>
+          <m:t>∃b∈B, ∀a∈A, Q(a,b)</m:t>
         </m:r>
       </m:oMath>
       <w:r>
@@ -41350,21 +40834,7 @@
         <w:rPr>
           <w:rFonts w:eastAsiaTheme="minorEastAsia"/>
         </w:rPr>
-        <w:t xml:space="preserve">There exists an integer b in B such that for every integer </w:t>
-      </w:r>
-      <w:proofErr w:type="gramStart"/>
-      <w:r>
-        <w:rPr>
-          <w:rFonts w:eastAsiaTheme="minorEastAsia"/>
-        </w:rPr>
-        <w:t>a</w:t>
-      </w:r>
-      <w:proofErr w:type="gramEnd"/>
-      <w:r>
-        <w:rPr>
-          <w:rFonts w:eastAsiaTheme="minorEastAsia"/>
-        </w:rPr>
-        <w:t xml:space="preserve"> in A, </w:t>
+        <w:t xml:space="preserve">There exists an integer b in B such that for every integer a in A, </w:t>
       </w:r>
       <m:oMath>
         <m:r>
@@ -41592,6 +41062,7 @@
         <w:rPr>
           <w:rFonts w:eastAsiaTheme="minorEastAsia"/>
         </w:rPr>
+        <w:lastRenderedPageBreak/>
         <w:t>Definition: A rational number is a real number that can be expressed as a fraction of two integers.</w:t>
       </w:r>
     </w:p>
@@ -42039,232 +41510,226 @@
         <w:rPr>
           <w:rFonts w:eastAsiaTheme="minorEastAsia"/>
         </w:rPr>
-        <w:t xml:space="preserve">By definition, a right triangle is a triangle one of whose angles is a right angle. Also, two angles in a triangle are complementary if the sum of their degrees is 90°. Which of the following </w:t>
-      </w:r>
+        <w:t>By definition, a right triangle is a triangle one of whose angles is a right angle. Also, two angles in a triangle are complementary if the sum of their degrees is 90°. Which of the following statements are characterizations of a right triangle? If a statement is not a characterization of a right triangle, then explain why.</w:t>
+      </w:r>
+    </w:p>
+    <w:p>
+      <w:pPr>
+        <w:pStyle w:val="ListParagraph"/>
+        <w:numPr>
+          <w:ilvl w:val="1"/>
+          <w:numId w:val="9"/>
+        </w:numPr>
+        <w:rPr>
+          <w:rFonts w:eastAsiaTheme="minorEastAsia"/>
+        </w:rPr>
+      </w:pPr>
+      <w:r>
+        <w:rPr>
+          <w:rFonts w:eastAsiaTheme="minorEastAsia"/>
+        </w:rPr>
+        <w:t>A triangle is a right triangle if and only if two of its sides are perpendicular.</w:t>
+      </w:r>
+    </w:p>
+    <w:p>
+      <w:pPr>
+        <w:pStyle w:val="ListParagraph"/>
+        <w:numPr>
+          <w:ilvl w:val="2"/>
+          <w:numId w:val="9"/>
+        </w:numPr>
+        <w:rPr>
+          <w:rFonts w:eastAsiaTheme="minorEastAsia"/>
+        </w:rPr>
+      </w:pPr>
+      <w:r>
+        <w:rPr>
+          <w:rFonts w:eastAsiaTheme="minorEastAsia"/>
+        </w:rPr>
+        <w:t>Characterization.</w:t>
+      </w:r>
+    </w:p>
+    <w:p>
+      <w:pPr>
+        <w:pStyle w:val="ListParagraph"/>
+        <w:numPr>
+          <w:ilvl w:val="1"/>
+          <w:numId w:val="9"/>
+        </w:numPr>
+        <w:rPr>
+          <w:rFonts w:eastAsiaTheme="minorEastAsia"/>
+        </w:rPr>
+      </w:pPr>
+      <w:r>
+        <w:rPr>
+          <w:rFonts w:eastAsiaTheme="minorEastAsia"/>
+        </w:rPr>
+        <w:t>A triangle is a right triangle if and only if it has two complementary angles.</w:t>
+      </w:r>
+    </w:p>
+    <w:p>
+      <w:pPr>
+        <w:pStyle w:val="ListParagraph"/>
+        <w:numPr>
+          <w:ilvl w:val="2"/>
+          <w:numId w:val="9"/>
+        </w:numPr>
+        <w:rPr>
+          <w:rFonts w:eastAsiaTheme="minorEastAsia"/>
+        </w:rPr>
+      </w:pPr>
+      <w:r>
+        <w:rPr>
+          <w:rFonts w:eastAsiaTheme="minorEastAsia"/>
+        </w:rPr>
+        <w:t>Characterization (since it follows that the remaining angle is 90°).</w:t>
+      </w:r>
+    </w:p>
+    <w:p>
+      <w:pPr>
+        <w:pStyle w:val="ListParagraph"/>
+        <w:numPr>
+          <w:ilvl w:val="1"/>
+          <w:numId w:val="9"/>
+        </w:numPr>
+        <w:rPr>
+          <w:rFonts w:eastAsiaTheme="minorEastAsia"/>
+        </w:rPr>
+      </w:pPr>
+      <w:r>
+        <w:rPr>
+          <w:rFonts w:eastAsiaTheme="minorEastAsia"/>
+        </w:rPr>
+        <w:t>A triangle is a right triangle if and only if its area is half of the product of the lengths of some pair of its sides.</w:t>
+      </w:r>
+    </w:p>
+    <w:p>
+      <w:pPr>
+        <w:pStyle w:val="ListParagraph"/>
+        <w:numPr>
+          <w:ilvl w:val="2"/>
+          <w:numId w:val="9"/>
+        </w:numPr>
+        <w:rPr>
+          <w:rFonts w:eastAsiaTheme="minorEastAsia"/>
+        </w:rPr>
+      </w:pPr>
+      <w:r>
+        <w:rPr>
+          <w:rFonts w:eastAsiaTheme="minorEastAsia"/>
+        </w:rPr>
+        <w:t>Characterization (the two sides perpendicular to each other</w:t>
+      </w:r>
+      <w:r>
+        <w:rPr>
+          <w:rFonts w:eastAsiaTheme="minorEastAsia"/>
+        </w:rPr>
+        <w:t>, other triangles use height and base</w:t>
+      </w:r>
+      <w:r>
+        <w:rPr>
+          <w:rFonts w:eastAsiaTheme="minorEastAsia"/>
+        </w:rPr>
+        <w:t>).</w:t>
+      </w:r>
+    </w:p>
+    <w:p>
+      <w:pPr>
+        <w:pStyle w:val="ListParagraph"/>
+        <w:numPr>
+          <w:ilvl w:val="1"/>
+          <w:numId w:val="9"/>
+        </w:numPr>
+        <w:rPr>
+          <w:rFonts w:eastAsiaTheme="minorEastAsia"/>
+        </w:rPr>
+      </w:pPr>
+      <w:r>
+        <w:rPr>
+          <w:rFonts w:eastAsiaTheme="minorEastAsia"/>
+        </w:rPr>
+        <w:t>A triangle is a right triangle if and only if the square of the length of its longest side equals to the sum of the squares of the lengths of the two smallest sides.</w:t>
+      </w:r>
+    </w:p>
+    <w:p>
+      <w:pPr>
+        <w:pStyle w:val="ListParagraph"/>
+        <w:numPr>
+          <w:ilvl w:val="2"/>
+          <w:numId w:val="9"/>
+        </w:numPr>
+        <w:rPr>
+          <w:rFonts w:eastAsiaTheme="minorEastAsia"/>
+        </w:rPr>
+      </w:pPr>
+      <w:r>
+        <w:rPr>
+          <w:rFonts w:eastAsiaTheme="minorEastAsia"/>
+        </w:rPr>
+        <w:t>Characterization (Pythagoras).</w:t>
+      </w:r>
+    </w:p>
+    <w:p>
+      <w:pPr>
+        <w:pStyle w:val="ListParagraph"/>
+        <w:numPr>
+          <w:ilvl w:val="1"/>
+          <w:numId w:val="9"/>
+        </w:numPr>
+        <w:rPr>
+          <w:rFonts w:eastAsiaTheme="minorEastAsia"/>
+        </w:rPr>
+      </w:pPr>
+      <w:r>
+        <w:rPr>
+          <w:rFonts w:eastAsiaTheme="minorEastAsia"/>
+        </w:rPr>
+        <w:t>A triangle is a right triangle if and only if twice of the area of the triangle equals the area of some triangle.</w:t>
+      </w:r>
+    </w:p>
+    <w:p>
+      <w:pPr>
+        <w:pStyle w:val="ListParagraph"/>
+        <w:numPr>
+          <w:ilvl w:val="2"/>
+          <w:numId w:val="9"/>
+        </w:numPr>
+        <w:rPr>
+          <w:rFonts w:eastAsiaTheme="minorEastAsia"/>
+        </w:rPr>
+      </w:pPr>
+      <w:r>
+        <w:rPr>
+          <w:rFonts w:eastAsiaTheme="minorEastAsia"/>
+        </w:rPr>
+        <w:t>False, this must be the case for other kinds of triangles as well.</w:t>
+      </w:r>
+    </w:p>
+    <w:p>
+      <w:pPr>
+        <w:pStyle w:val="ListParagraph"/>
+        <w:ind w:left="1080"/>
+        <w:rPr>
+          <w:rFonts w:eastAsiaTheme="minorEastAsia"/>
+        </w:rPr>
+      </w:pPr>
+    </w:p>
+    <w:p>
+      <w:pPr>
+        <w:pStyle w:val="ListParagraph"/>
+        <w:numPr>
+          <w:ilvl w:val="0"/>
+          <w:numId w:val="9"/>
+        </w:numPr>
+        <w:rPr>
+          <w:rFonts w:eastAsiaTheme="minorEastAsia"/>
+        </w:rPr>
+      </w:pPr>
       <w:r>
         <w:rPr>
           <w:rFonts w:eastAsiaTheme="minorEastAsia"/>
         </w:rPr>
         <w:lastRenderedPageBreak/>
-        <w:t>statements are characterizations of a right triangle? If a statement is not a characterization of a right triangle, then explain why.</w:t>
-      </w:r>
-    </w:p>
-    <w:p>
-      <w:pPr>
-        <w:pStyle w:val="ListParagraph"/>
-        <w:numPr>
-          <w:ilvl w:val="1"/>
-          <w:numId w:val="9"/>
-        </w:numPr>
-        <w:rPr>
-          <w:rFonts w:eastAsiaTheme="minorEastAsia"/>
-        </w:rPr>
-      </w:pPr>
-      <w:r>
-        <w:rPr>
-          <w:rFonts w:eastAsiaTheme="minorEastAsia"/>
-        </w:rPr>
-        <w:t>A triangle is a right triangle if and only if two of its sides are perpendicular.</w:t>
-      </w:r>
-    </w:p>
-    <w:p>
-      <w:pPr>
-        <w:pStyle w:val="ListParagraph"/>
-        <w:numPr>
-          <w:ilvl w:val="2"/>
-          <w:numId w:val="9"/>
-        </w:numPr>
-        <w:rPr>
-          <w:rFonts w:eastAsiaTheme="minorEastAsia"/>
-        </w:rPr>
-      </w:pPr>
-      <w:r>
-        <w:rPr>
-          <w:rFonts w:eastAsiaTheme="minorEastAsia"/>
-        </w:rPr>
-        <w:t>Characterization.</w:t>
-      </w:r>
-    </w:p>
-    <w:p>
-      <w:pPr>
-        <w:pStyle w:val="ListParagraph"/>
-        <w:numPr>
-          <w:ilvl w:val="1"/>
-          <w:numId w:val="9"/>
-        </w:numPr>
-        <w:rPr>
-          <w:rFonts w:eastAsiaTheme="minorEastAsia"/>
-        </w:rPr>
-      </w:pPr>
-      <w:r>
-        <w:rPr>
-          <w:rFonts w:eastAsiaTheme="minorEastAsia"/>
-        </w:rPr>
-        <w:t>A triangle is a right triangle if and only if it has two complementary angles.</w:t>
-      </w:r>
-    </w:p>
-    <w:p>
-      <w:pPr>
-        <w:pStyle w:val="ListParagraph"/>
-        <w:numPr>
-          <w:ilvl w:val="2"/>
-          <w:numId w:val="9"/>
-        </w:numPr>
-        <w:rPr>
-          <w:rFonts w:eastAsiaTheme="minorEastAsia"/>
-        </w:rPr>
-      </w:pPr>
-      <w:r>
-        <w:rPr>
-          <w:rFonts w:eastAsiaTheme="minorEastAsia"/>
-        </w:rPr>
-        <w:t>Characterization (since it follows that the remaining angle is 90°).</w:t>
-      </w:r>
-    </w:p>
-    <w:p>
-      <w:pPr>
-        <w:pStyle w:val="ListParagraph"/>
-        <w:numPr>
-          <w:ilvl w:val="1"/>
-          <w:numId w:val="9"/>
-        </w:numPr>
-        <w:rPr>
-          <w:rFonts w:eastAsiaTheme="minorEastAsia"/>
-        </w:rPr>
-      </w:pPr>
-      <w:r>
-        <w:rPr>
-          <w:rFonts w:eastAsiaTheme="minorEastAsia"/>
-        </w:rPr>
-        <w:t>A triangle is a right triangle if and only if its area is half of the product of the lengths of some pair of its sides.</w:t>
-      </w:r>
-    </w:p>
-    <w:p>
-      <w:pPr>
-        <w:pStyle w:val="ListParagraph"/>
-        <w:numPr>
-          <w:ilvl w:val="2"/>
-          <w:numId w:val="9"/>
-        </w:numPr>
-        <w:rPr>
-          <w:rFonts w:eastAsiaTheme="minorEastAsia"/>
-        </w:rPr>
-      </w:pPr>
-      <w:r>
-        <w:rPr>
-          <w:rFonts w:eastAsiaTheme="minorEastAsia"/>
-        </w:rPr>
-        <w:t>Characterization (the two sides perpendicular to each other</w:t>
-      </w:r>
-      <w:r>
-        <w:rPr>
-          <w:rFonts w:eastAsiaTheme="minorEastAsia"/>
-        </w:rPr>
-        <w:t>, other triangles use height and base</w:t>
-      </w:r>
-      <w:r>
-        <w:rPr>
-          <w:rFonts w:eastAsiaTheme="minorEastAsia"/>
-        </w:rPr>
-        <w:t>).</w:t>
-      </w:r>
-    </w:p>
-    <w:p>
-      <w:pPr>
-        <w:pStyle w:val="ListParagraph"/>
-        <w:numPr>
-          <w:ilvl w:val="1"/>
-          <w:numId w:val="9"/>
-        </w:numPr>
-        <w:rPr>
-          <w:rFonts w:eastAsiaTheme="minorEastAsia"/>
-        </w:rPr>
-      </w:pPr>
-      <w:r>
-        <w:rPr>
-          <w:rFonts w:eastAsiaTheme="minorEastAsia"/>
-        </w:rPr>
-        <w:t>A triangle is a right triangle if and only if the square of the length of its longest side equals to the sum of the squares of the lengths of the two smallest sides.</w:t>
-      </w:r>
-    </w:p>
-    <w:p>
-      <w:pPr>
-        <w:pStyle w:val="ListParagraph"/>
-        <w:numPr>
-          <w:ilvl w:val="2"/>
-          <w:numId w:val="9"/>
-        </w:numPr>
-        <w:rPr>
-          <w:rFonts w:eastAsiaTheme="minorEastAsia"/>
-        </w:rPr>
-      </w:pPr>
-      <w:r>
-        <w:rPr>
-          <w:rFonts w:eastAsiaTheme="minorEastAsia"/>
-        </w:rPr>
-        <w:t>Characterization (Pythagoras).</w:t>
-      </w:r>
-    </w:p>
-    <w:p>
-      <w:pPr>
-        <w:pStyle w:val="ListParagraph"/>
-        <w:numPr>
-          <w:ilvl w:val="1"/>
-          <w:numId w:val="9"/>
-        </w:numPr>
-        <w:rPr>
-          <w:rFonts w:eastAsiaTheme="minorEastAsia"/>
-        </w:rPr>
-      </w:pPr>
-      <w:r>
-        <w:rPr>
-          <w:rFonts w:eastAsiaTheme="minorEastAsia"/>
-        </w:rPr>
-        <w:t>A triangle is a right triangle if and only if twice of the area of the triangle equals the area of some triangle.</w:t>
-      </w:r>
-    </w:p>
-    <w:p>
-      <w:pPr>
-        <w:pStyle w:val="ListParagraph"/>
-        <w:numPr>
-          <w:ilvl w:val="2"/>
-          <w:numId w:val="9"/>
-        </w:numPr>
-        <w:rPr>
-          <w:rFonts w:eastAsiaTheme="minorEastAsia"/>
-        </w:rPr>
-      </w:pPr>
-      <w:r>
-        <w:rPr>
-          <w:rFonts w:eastAsiaTheme="minorEastAsia"/>
-        </w:rPr>
-        <w:t>False, this must be the case for other kinds of triangles as well.</w:t>
-      </w:r>
-    </w:p>
-    <w:p>
-      <w:pPr>
-        <w:pStyle w:val="ListParagraph"/>
-        <w:ind w:left="1080"/>
-        <w:rPr>
-          <w:rFonts w:eastAsiaTheme="minorEastAsia"/>
-        </w:rPr>
-      </w:pPr>
-    </w:p>
-    <w:p>
-      <w:pPr>
-        <w:pStyle w:val="ListParagraph"/>
-        <w:numPr>
-          <w:ilvl w:val="0"/>
-          <w:numId w:val="9"/>
-        </w:numPr>
-        <w:rPr>
-          <w:rFonts w:eastAsiaTheme="minorEastAsia"/>
-        </w:rPr>
-      </w:pPr>
-      <w:r>
-        <w:rPr>
-          <w:rFonts w:eastAsiaTheme="minorEastAsia"/>
-        </w:rPr>
         <w:t>Two distinct lines in the plane are defined to be parallel</w:t>
       </w:r>
       <w:r>
@@ -43839,7 +43304,6 @@
         <w:rPr>
           <w:rFonts w:eastAsiaTheme="minorEastAsia"/>
         </w:rPr>
-        <w:lastRenderedPageBreak/>
         <w:t>Find a compound statement involving the component statements P and Q that has the truth table given below.</w:t>
       </w:r>
     </w:p>
@@ -44569,6 +44033,7 @@
           <w:rPr>
             <w:rFonts w:ascii="Cambria Math" w:eastAsiaTheme="minorEastAsia" w:hAnsi="Cambria Math"/>
           </w:rPr>
+          <w:lastRenderedPageBreak/>
           <m:t>∃x</m:t>
         </m:r>
         <m:r>
@@ -45230,21 +44695,7 @@
           <w:rPr>
             <w:rFonts w:ascii="Cambria Math" w:eastAsiaTheme="minorEastAsia" w:hAnsi="Cambria Math"/>
           </w:rPr>
-          <m:t>∀n∈</m:t>
-        </m:r>
-        <w:proofErr w:type="gramStart"/>
-        <m:r>
-          <w:rPr>
-            <w:rFonts w:ascii="Cambria Math" w:eastAsiaTheme="minorEastAsia" w:hAnsi="Cambria Math"/>
-          </w:rPr>
-          <m:t>S,P</m:t>
-        </m:r>
-        <w:proofErr w:type="gramEnd"/>
-        <m:r>
-          <w:rPr>
-            <w:rFonts w:ascii="Cambria Math" w:eastAsiaTheme="minorEastAsia" w:hAnsi="Cambria Math"/>
-          </w:rPr>
-          <m:t>(n)</m:t>
+          <m:t>∀n∈S,P(n)</m:t>
         </m:r>
       </m:oMath>
       <w:r>
@@ -45532,21 +44983,7 @@
           <w:rPr>
             <w:rFonts w:ascii="Cambria Math" w:eastAsiaTheme="minorEastAsia" w:hAnsi="Cambria Math"/>
           </w:rPr>
-          <m:t>∀n∈</m:t>
-        </m:r>
-        <w:proofErr w:type="gramStart"/>
-        <m:r>
-          <w:rPr>
-            <w:rFonts w:ascii="Cambria Math" w:eastAsiaTheme="minorEastAsia" w:hAnsi="Cambria Math"/>
-          </w:rPr>
-          <m:t>S,P</m:t>
-        </m:r>
-        <w:proofErr w:type="gramEnd"/>
-        <m:r>
-          <w:rPr>
-            <w:rFonts w:ascii="Cambria Math" w:eastAsiaTheme="minorEastAsia" w:hAnsi="Cambria Math"/>
-          </w:rPr>
-          <m:t>(n)</m:t>
+          <m:t>∀n∈S,P(n)</m:t>
         </m:r>
       </m:oMath>
       <w:r>
@@ -45645,7 +45082,6 @@
         <w:rPr>
           <w:rFonts w:eastAsiaTheme="minorEastAsia"/>
         </w:rPr>
-        <w:lastRenderedPageBreak/>
         <w:t>How are the statements in (a) and (b) related?</w:t>
       </w:r>
     </w:p>
@@ -48378,21 +47814,7 @@
           <w:rPr>
             <w:rFonts w:ascii="Cambria Math" w:eastAsiaTheme="minorEastAsia" w:hAnsi="Cambria Math"/>
           </w:rPr>
-          <m:t>n∈S</m:t>
-        </m:r>
-        <w:proofErr w:type="gramStart"/>
-        <m:r>
-          <w:rPr>
-            <w:rFonts w:ascii="Cambria Math" w:eastAsiaTheme="minorEastAsia" w:hAnsi="Cambria Math"/>
-          </w:rPr>
-          <m:t>-{</m:t>
-        </m:r>
-        <w:proofErr w:type="gramEnd"/>
-        <m:r>
-          <w:rPr>
-            <w:rFonts w:ascii="Cambria Math" w:eastAsiaTheme="minorEastAsia" w:hAnsi="Cambria Math"/>
-          </w:rPr>
-          <m:t>1}</m:t>
+          <m:t>n∈S-{1}</m:t>
         </m:r>
       </m:oMath>
     </w:p>
@@ -48412,7 +47834,6 @@
           <w:rPr>
             <w:rFonts w:ascii="Cambria Math" w:eastAsiaTheme="minorEastAsia" w:hAnsi="Cambria Math"/>
           </w:rPr>
-          <w:lastRenderedPageBreak/>
           <m:t>Q(n)</m:t>
         </m:r>
       </m:oMath>
@@ -48453,21 +47874,7 @@
           <w:rPr>
             <w:rFonts w:ascii="Cambria Math" w:eastAsiaTheme="minorEastAsia" w:hAnsi="Cambria Math"/>
           </w:rPr>
-          <m:t>n∈S</m:t>
-        </m:r>
-        <w:proofErr w:type="gramStart"/>
-        <m:r>
-          <w:rPr>
-            <w:rFonts w:ascii="Cambria Math" w:eastAsiaTheme="minorEastAsia" w:hAnsi="Cambria Math"/>
-          </w:rPr>
-          <m:t>-{</m:t>
-        </m:r>
-        <w:proofErr w:type="gramEnd"/>
-        <m:r>
-          <w:rPr>
-            <w:rFonts w:ascii="Cambria Math" w:eastAsiaTheme="minorEastAsia" w:hAnsi="Cambria Math"/>
-          </w:rPr>
-          <m:t>2}</m:t>
+          <m:t>n∈S-{2}</m:t>
         </m:r>
       </m:oMath>
     </w:p>
@@ -48527,21 +47934,7 @@
           <w:rPr>
             <w:rFonts w:ascii="Cambria Math" w:eastAsiaTheme="minorEastAsia" w:hAnsi="Cambria Math"/>
           </w:rPr>
-          <m:t>n∈S</m:t>
-        </m:r>
-        <w:proofErr w:type="gramStart"/>
-        <m:r>
-          <w:rPr>
-            <w:rFonts w:ascii="Cambria Math" w:eastAsiaTheme="minorEastAsia" w:hAnsi="Cambria Math"/>
-          </w:rPr>
-          <m:t>-{</m:t>
-        </m:r>
-        <w:proofErr w:type="gramEnd"/>
-        <m:r>
-          <w:rPr>
-            <w:rFonts w:ascii="Cambria Math" w:eastAsiaTheme="minorEastAsia" w:hAnsi="Cambria Math"/>
-          </w:rPr>
-          <m:t>3}</m:t>
+          <m:t>n∈S-{3}</m:t>
         </m:r>
       </m:oMath>
     </w:p>
@@ -49213,21 +48606,7 @@
         <w:rPr>
           <w:rFonts w:eastAsiaTheme="minorEastAsia"/>
         </w:rPr>
-        <w:t>. Combining this knowledge with previous (</w:t>
-      </w:r>
-      <w:proofErr w:type="spellStart"/>
-      <w:r>
-        <w:rPr>
-          <w:rFonts w:eastAsiaTheme="minorEastAsia"/>
-        </w:rPr>
-        <w:t>i</w:t>
-      </w:r>
-      <w:proofErr w:type="spellEnd"/>
-      <w:r>
-        <w:rPr>
-          <w:rFonts w:eastAsiaTheme="minorEastAsia"/>
-        </w:rPr>
-        <w:t xml:space="preserve">): </w:t>
+        <w:t xml:space="preserve">. Combining this knowledge with previous (i): </w:t>
       </w:r>
       <m:oMath>
         <m:r>
@@ -49254,6 +48633,7 @@
           <w:rPr>
             <w:rFonts w:ascii="Cambria Math" w:eastAsiaTheme="minorEastAsia" w:hAnsi="Cambria Math"/>
           </w:rPr>
+          <w:lastRenderedPageBreak/>
           <m:t>R(n)</m:t>
         </m:r>
       </m:oMath>
@@ -49359,21 +48739,7 @@
           <w:rPr>
             <w:rFonts w:ascii="Cambria Math" w:eastAsiaTheme="minorEastAsia" w:hAnsi="Cambria Math"/>
           </w:rPr>
-          <m:t>A</m:t>
-        </m:r>
-        <w:proofErr w:type="gramStart"/>
-        <m:r>
-          <w:rPr>
-            <w:rFonts w:ascii="Cambria Math" w:eastAsiaTheme="minorEastAsia" w:hAnsi="Cambria Math"/>
-          </w:rPr>
-          <m:t>={</m:t>
-        </m:r>
-        <w:proofErr w:type="gramEnd"/>
-        <m:r>
-          <w:rPr>
-            <w:rFonts w:ascii="Cambria Math" w:eastAsiaTheme="minorEastAsia" w:hAnsi="Cambria Math"/>
-          </w:rPr>
-          <m:t>1, 2, …, 6}</m:t>
+          <m:t>A={1, 2, …, 6}</m:t>
         </m:r>
       </m:oMath>
       <w:r>
@@ -49663,21 +49029,7 @@
           <w:rPr>
             <w:rFonts w:ascii="Cambria Math" w:eastAsiaTheme="minorEastAsia" w:hAnsi="Cambria Math"/>
           </w:rPr>
-          <m:t>x∈A</m:t>
-        </m:r>
-        <w:proofErr w:type="gramStart"/>
-        <m:r>
-          <w:rPr>
-            <w:rFonts w:ascii="Cambria Math" w:eastAsiaTheme="minorEastAsia" w:hAnsi="Cambria Math"/>
-          </w:rPr>
-          <m:t>-{</m:t>
-        </m:r>
-        <w:proofErr w:type="gramEnd"/>
-        <m:r>
-          <w:rPr>
-            <w:rFonts w:ascii="Cambria Math" w:eastAsiaTheme="minorEastAsia" w:hAnsi="Cambria Math"/>
-          </w:rPr>
-          <m:t>2, 4, 6}</m:t>
+          <m:t>x∈A-{2, 4, 6}</m:t>
         </m:r>
       </m:oMath>
     </w:p>
@@ -49711,21 +49063,7 @@
           <w:rPr>
             <w:rFonts w:ascii="Cambria Math" w:eastAsiaTheme="minorEastAsia" w:hAnsi="Cambria Math"/>
           </w:rPr>
-          <m:t>y∈B</m:t>
-        </m:r>
-        <w:proofErr w:type="gramStart"/>
-        <m:r>
-          <w:rPr>
-            <w:rFonts w:ascii="Cambria Math" w:eastAsiaTheme="minorEastAsia" w:hAnsi="Cambria Math"/>
-          </w:rPr>
-          <m:t>-{</m:t>
-        </m:r>
-        <w:proofErr w:type="gramEnd"/>
-        <m:r>
-          <w:rPr>
-            <w:rFonts w:ascii="Cambria Math" w:eastAsiaTheme="minorEastAsia" w:hAnsi="Cambria Math"/>
-          </w:rPr>
-          <m:t xml:space="preserve">1, 3, 5, 7} </m:t>
+          <m:t xml:space="preserve">y∈B-{1, 3, 5, 7} </m:t>
         </m:r>
       </m:oMath>
     </w:p>
@@ -50158,20 +49496,12 @@
         </w:rPr>
         <w:t xml:space="preserve">Let </w:t>
       </w:r>
-      <w:proofErr w:type="gramStart"/>
-      <m:oMath>
-        <m:r>
-          <w:rPr>
-            <w:rFonts w:ascii="Cambria Math" w:eastAsiaTheme="minorEastAsia" w:hAnsi="Cambria Math"/>
-          </w:rPr>
-          <m:t>P(</m:t>
-        </m:r>
-        <w:proofErr w:type="gramEnd"/>
-        <m:r>
-          <w:rPr>
-            <w:rFonts w:ascii="Cambria Math" w:eastAsiaTheme="minorEastAsia" w:hAnsi="Cambria Math"/>
-          </w:rPr>
-          <m:t>x, y, z)</m:t>
+      <m:oMath>
+        <m:r>
+          <w:rPr>
+            <w:rFonts w:ascii="Cambria Math" w:eastAsiaTheme="minorEastAsia" w:hAnsi="Cambria Math"/>
+          </w:rPr>
+          <m:t>P(x, y, z)</m:t>
         </m:r>
       </m:oMath>
       <w:r>
@@ -50203,21 +49533,7 @@
           <w:rPr>
             <w:rFonts w:ascii="Cambria Math" w:eastAsiaTheme="minorEastAsia" w:hAnsi="Cambria Math"/>
           </w:rPr>
-          <m:t>∀x∈A, ∀y∈</m:t>
-        </m:r>
-        <w:proofErr w:type="gramStart"/>
-        <m:r>
-          <w:rPr>
-            <w:rFonts w:ascii="Cambria Math" w:eastAsiaTheme="minorEastAsia" w:hAnsi="Cambria Math"/>
-          </w:rPr>
-          <m:t>B,∃</m:t>
-        </m:r>
-        <w:proofErr w:type="gramEnd"/>
-        <m:r>
-          <w:rPr>
-            <w:rFonts w:ascii="Cambria Math" w:eastAsiaTheme="minorEastAsia" w:hAnsi="Cambria Math"/>
-          </w:rPr>
-          <m:t>z∈C, P(x,y,z)</m:t>
+          <m:t>∀x∈A, ∀y∈B,∃z∈C, P(x,y,z)</m:t>
         </m:r>
       </m:oMath>
       <w:r>
@@ -50242,21 +49558,7 @@
         <w:rPr>
           <w:rFonts w:eastAsiaTheme="minorEastAsia"/>
         </w:rPr>
-        <w:t xml:space="preserve">For every x in A and y in B, a z exists such that </w:t>
-      </w:r>
-      <w:proofErr w:type="gramStart"/>
-      <w:r>
-        <w:rPr>
-          <w:rFonts w:eastAsiaTheme="minorEastAsia"/>
-        </w:rPr>
-        <w:t>P(</w:t>
-      </w:r>
-      <w:proofErr w:type="gramEnd"/>
-      <w:r>
-        <w:rPr>
-          <w:rFonts w:eastAsiaTheme="minorEastAsia"/>
-        </w:rPr>
-        <w:t>x, y, z) is true.</w:t>
+        <w:t>For every x in A and y in B, a z exists such that P(x, y, z) is true.</w:t>
       </w:r>
     </w:p>
     <w:p>
@@ -50464,7 +49766,6 @@
         </w:rPr>
         <w:t xml:space="preserve"> is true, </w:t>
       </w:r>
-      <w:proofErr w:type="gramStart"/>
       <m:oMath>
         <m:r>
           <w:rPr>
@@ -50476,14 +49777,7 @@
           <w:rPr>
             <w:rFonts w:ascii="Cambria Math" w:eastAsiaTheme="minorEastAsia" w:hAnsi="Cambria Math"/>
           </w:rPr>
-          <m:t>(</m:t>
-        </m:r>
-        <w:proofErr w:type="gramEnd"/>
-        <m:r>
-          <w:rPr>
-            <w:rFonts w:ascii="Cambria Math" w:eastAsiaTheme="minorEastAsia" w:hAnsi="Cambria Math"/>
-          </w:rPr>
-          <m:t>4, 4, 1)</m:t>
+          <m:t>(4, 4, 1)</m:t>
         </m:r>
       </m:oMath>
       <w:r>
@@ -50587,23 +49881,14 @@
         <w:rPr>
           <w:rFonts w:eastAsiaTheme="minorEastAsia"/>
         </w:rPr>
-        <w:lastRenderedPageBreak/>
         <w:t xml:space="preserve">Let </w:t>
       </w:r>
-      <w:proofErr w:type="gramStart"/>
-      <m:oMath>
-        <m:r>
-          <w:rPr>
-            <w:rFonts w:ascii="Cambria Math" w:eastAsiaTheme="minorEastAsia" w:hAnsi="Cambria Math"/>
-          </w:rPr>
-          <m:t>P(</m:t>
-        </m:r>
-        <w:proofErr w:type="gramEnd"/>
-        <m:r>
-          <w:rPr>
-            <w:rFonts w:ascii="Cambria Math" w:eastAsiaTheme="minorEastAsia" w:hAnsi="Cambria Math"/>
-          </w:rPr>
-          <m:t>x, y, z)</m:t>
+      <m:oMath>
+        <m:r>
+          <w:rPr>
+            <w:rFonts w:ascii="Cambria Math" w:eastAsiaTheme="minorEastAsia" w:hAnsi="Cambria Math"/>
+          </w:rPr>
+          <m:t>P(x, y, z)</m:t>
         </m:r>
       </m:oMath>
       <w:r>
@@ -50663,21 +49948,7 @@
           <w:rPr>
             <w:rFonts w:ascii="Cambria Math" w:eastAsiaTheme="minorEastAsia" w:hAnsi="Cambria Math"/>
           </w:rPr>
-          <m:t>∀x∈</m:t>
-        </m:r>
-        <w:proofErr w:type="gramStart"/>
-        <m:r>
-          <w:rPr>
-            <w:rFonts w:ascii="Cambria Math" w:eastAsiaTheme="minorEastAsia" w:hAnsi="Cambria Math"/>
-          </w:rPr>
-          <m:t>A,∀</m:t>
-        </m:r>
-        <w:proofErr w:type="gramEnd"/>
-        <m:r>
-          <w:rPr>
-            <w:rFonts w:ascii="Cambria Math" w:eastAsiaTheme="minorEastAsia" w:hAnsi="Cambria Math"/>
-          </w:rPr>
-          <m:t>y∈B, ∃z∈C, P(x,y,z)</m:t>
+          <m:t>∀x∈A,∀y∈B, ∃z∈C, P(x,y,z)</m:t>
         </m:r>
       </m:oMath>
       <w:r>
@@ -50742,20 +50013,12 @@
         </w:rPr>
         <w:t xml:space="preserve">There exists some x in A and some y in B, such that for every z in C, </w:t>
       </w:r>
-      <w:proofErr w:type="gramStart"/>
-      <m:oMath>
-        <m:r>
-          <w:rPr>
-            <w:rFonts w:ascii="Cambria Math" w:eastAsiaTheme="minorEastAsia" w:hAnsi="Cambria Math"/>
-          </w:rPr>
-          <m:t>P(</m:t>
-        </m:r>
-        <w:proofErr w:type="gramEnd"/>
-        <m:r>
-          <w:rPr>
-            <w:rFonts w:ascii="Cambria Math" w:eastAsiaTheme="minorEastAsia" w:hAnsi="Cambria Math"/>
-          </w:rPr>
-          <m:t>x, y,z)</m:t>
+      <m:oMath>
+        <m:r>
+          <w:rPr>
+            <w:rFonts w:ascii="Cambria Math" w:eastAsiaTheme="minorEastAsia" w:hAnsi="Cambria Math"/>
+          </w:rPr>
+          <m:t>P(x, y,z)</m:t>
         </m:r>
       </m:oMath>
       <w:r>
@@ -51155,6 +50418,7 @@
         <w:rPr>
           <w:rFonts w:eastAsiaTheme="minorEastAsia"/>
         </w:rPr>
+        <w:lastRenderedPageBreak/>
         <w:t>Write each of the following using “if, then”.</w:t>
       </w:r>
     </w:p>
@@ -51491,21 +50755,7 @@
         <w:rPr>
           <w:rFonts w:eastAsiaTheme="minorEastAsia"/>
         </w:rPr>
-        <w:t xml:space="preserve">Whenever </w:t>
-      </w:r>
-      <w:proofErr w:type="gramStart"/>
-      <w:r>
-        <w:rPr>
-          <w:rFonts w:eastAsiaTheme="minorEastAsia"/>
-        </w:rPr>
-        <w:t>a</w:t>
-      </w:r>
-      <w:proofErr w:type="gramEnd"/>
-      <w:r>
-        <w:rPr>
-          <w:rFonts w:eastAsiaTheme="minorEastAsia"/>
-        </w:rPr>
-        <w:t xml:space="preserve"> and b are nonzero rational numbers, a/b is a nonzero rational number.</w:t>
+        <w:t>Whenever a and b are nonzero rational numbers, a/b is a nonzero rational number.</w:t>
       </w:r>
     </w:p>
     <w:p>
@@ -51523,21 +50773,7 @@
         <w:rPr>
           <w:rFonts w:eastAsiaTheme="minorEastAsia"/>
         </w:rPr>
-        <w:t xml:space="preserve">If </w:t>
-      </w:r>
-      <w:proofErr w:type="gramStart"/>
-      <w:r>
-        <w:rPr>
-          <w:rFonts w:eastAsiaTheme="minorEastAsia"/>
-        </w:rPr>
-        <w:t>a</w:t>
-      </w:r>
-      <w:proofErr w:type="gramEnd"/>
-      <w:r>
-        <w:rPr>
-          <w:rFonts w:eastAsiaTheme="minorEastAsia"/>
-        </w:rPr>
-        <w:t xml:space="preserve"> and b are nonzero rational numbers, then a/b is a nonzero rational number.</w:t>
+        <w:t>If a and b are nonzero rational numbers, then a/b is a nonzero rational number.</w:t>
       </w:r>
     </w:p>
     <w:p>
@@ -51815,7 +51051,7 @@
         <w:rStyle w:val="PageNumber"/>
         <w:noProof/>
       </w:rPr>
-      <w:t>2</w:t>
+      <w:t>24</w:t>
     </w:r>
     <w:r>
       <w:rPr>
@@ -54787,7 +54023,7 @@
 </file>
 
 <file path=customXml/itemProps2.xml><?xml version="1.0" encoding="utf-8"?>
-<ds:datastoreItem xmlns:ds="http://schemas.openxmlformats.org/officeDocument/2006/customXml" ds:itemID="{23C38412-3133-364D-99C0-611C74BA6E16}">
+<ds:datastoreItem xmlns:ds="http://schemas.openxmlformats.org/officeDocument/2006/customXml" ds:itemID="{401F3F59-C877-6A4A-B9EC-0FA1D1DFA2F4}">
   <ds:schemaRefs>
     <ds:schemaRef ds:uri="http://schemas.openxmlformats.org/officeDocument/2006/bibliography"/>
   </ds:schemaRefs>

</xml_diff>